<commit_message>
v1.2.1.1 Added traffic compession/decompression by ZLIB.
</commit_message>
<xml_diff>
--- a/doc/Colibri chat.docx
+++ b/doc/Colibri chat.docx
@@ -2697,21 +2697,7 @@
                 <w:sz w:val="20"/>
                 <w:szCs w:val="20"/>
               </w:rPr>
-              <w:t>Избыточность проток</w:t>
-            </w:r>
-            <w:r>
-              <w:rPr>
-                <w:sz w:val="20"/>
-                <w:szCs w:val="20"/>
-              </w:rPr>
-              <w:t>о</w:t>
-            </w:r>
-            <w:r>
-              <w:rPr>
-                <w:sz w:val="20"/>
-                <w:szCs w:val="20"/>
-              </w:rPr>
-              <w:t>ла</w:t>
+              <w:t>Сжатие трафика</w:t>
             </w:r>
           </w:p>
         </w:tc>
@@ -2733,7 +2719,43 @@
                 <w:sz w:val="20"/>
                 <w:szCs w:val="20"/>
               </w:rPr>
-              <w:t>Минимальна</w:t>
+              <w:t>Есть</w:t>
+            </w:r>
+          </w:p>
+          <w:p>
+            <w:pPr>
+              <w:jc w:val="left"/>
+              <w:rPr>
+                <w:sz w:val="20"/>
+                <w:szCs w:val="20"/>
+              </w:rPr>
+            </w:pPr>
+            <w:r>
+              <w:rPr>
+                <w:sz w:val="20"/>
+                <w:szCs w:val="20"/>
+              </w:rPr>
+              <w:t xml:space="preserve">(компрессия через </w:t>
+            </w:r>
+            <w:hyperlink r:id="rId7" w:history="1">
+              <w:proofErr w:type="spellStart"/>
+              <w:r>
+                <w:rPr>
+                  <w:rStyle w:val="a3"/>
+                  <w:sz w:val="20"/>
+                  <w:szCs w:val="20"/>
+                  <w:lang w:val="en-US"/>
+                </w:rPr>
+                <w:t>zlib</w:t>
+              </w:r>
+              <w:proofErr w:type="spellEnd"/>
+            </w:hyperlink>
+            <w:r>
+              <w:rPr>
+                <w:sz w:val="20"/>
+                <w:szCs w:val="20"/>
+              </w:rPr>
+              <w:t>)</w:t>
             </w:r>
           </w:p>
         </w:tc>
@@ -2755,7 +2777,7 @@
                 <w:sz w:val="20"/>
                 <w:szCs w:val="20"/>
               </w:rPr>
-              <w:t>Очень мала</w:t>
+              <w:t>Нет</w:t>
             </w:r>
           </w:p>
         </w:tc>
@@ -2777,7 +2799,7 @@
                 <w:sz w:val="20"/>
                 <w:szCs w:val="20"/>
               </w:rPr>
-              <w:t>Очень велика</w:t>
+              <w:t>Нет</w:t>
             </w:r>
           </w:p>
         </w:tc>
@@ -2804,7 +2826,21 @@
                 <w:sz w:val="20"/>
                 <w:szCs w:val="20"/>
               </w:rPr>
-              <w:t>Сложность перехвата сообщений</w:t>
+              <w:t>Избыточность проток</w:t>
+            </w:r>
+            <w:r>
+              <w:rPr>
+                <w:sz w:val="20"/>
+                <w:szCs w:val="20"/>
+              </w:rPr>
+              <w:t>о</w:t>
+            </w:r>
+            <w:r>
+              <w:rPr>
+                <w:sz w:val="20"/>
+                <w:szCs w:val="20"/>
+              </w:rPr>
+              <w:t>ла</w:t>
             </w:r>
           </w:p>
         </w:tc>
@@ -2821,21 +2857,12 @@
                 <w:szCs w:val="20"/>
               </w:rPr>
             </w:pPr>
-            <w:proofErr w:type="gramStart"/>
-            <w:r>
-              <w:rPr>
-                <w:sz w:val="20"/>
-                <w:szCs w:val="20"/>
-              </w:rPr>
-              <w:t>Средняя</w:t>
-            </w:r>
-            <w:proofErr w:type="gramEnd"/>
-            <w:r>
-              <w:rPr>
-                <w:sz w:val="20"/>
-                <w:szCs w:val="20"/>
-              </w:rPr>
-              <w:t> – применяется собственный бинарный протокол</w:t>
+            <w:r>
+              <w:rPr>
+                <w:sz w:val="20"/>
+                <w:szCs w:val="20"/>
+              </w:rPr>
+              <w:t>Минимальна</w:t>
             </w:r>
           </w:p>
         </w:tc>
@@ -2852,35 +2879,12 @@
                 <w:szCs w:val="20"/>
               </w:rPr>
             </w:pPr>
-            <w:proofErr w:type="gramStart"/>
-            <w:r>
-              <w:rPr>
-                <w:sz w:val="20"/>
-                <w:szCs w:val="20"/>
-              </w:rPr>
-              <w:t>Средняя</w:t>
-            </w:r>
-            <w:proofErr w:type="gramEnd"/>
-            <w:r>
-              <w:rPr>
-                <w:sz w:val="20"/>
-                <w:szCs w:val="20"/>
-              </w:rPr>
-              <w:t> – сообщения передаются напрямую, по нестандартному пр</w:t>
-            </w:r>
-            <w:r>
-              <w:rPr>
-                <w:sz w:val="20"/>
-                <w:szCs w:val="20"/>
-              </w:rPr>
-              <w:t>о</w:t>
-            </w:r>
-            <w:r>
-              <w:rPr>
-                <w:sz w:val="20"/>
-                <w:szCs w:val="20"/>
-              </w:rPr>
-              <w:t>токолу</w:t>
+            <w:r>
+              <w:rPr>
+                <w:sz w:val="20"/>
+                <w:szCs w:val="20"/>
+              </w:rPr>
+              <w:t>Очень мала</w:t>
             </w:r>
           </w:p>
         </w:tc>
@@ -2897,49 +2901,12 @@
                 <w:szCs w:val="20"/>
               </w:rPr>
             </w:pPr>
-            <w:proofErr w:type="gramStart"/>
-            <w:r>
-              <w:rPr>
-                <w:sz w:val="20"/>
-                <w:szCs w:val="20"/>
-              </w:rPr>
-              <w:t>Низкая</w:t>
-            </w:r>
-            <w:proofErr w:type="gramEnd"/>
-            <w:r>
-              <w:rPr>
-                <w:sz w:val="20"/>
-                <w:szCs w:val="20"/>
-              </w:rPr>
-              <w:t> – протокол по</w:t>
-            </w:r>
-            <w:r>
-              <w:rPr>
-                <w:sz w:val="20"/>
-                <w:szCs w:val="20"/>
-              </w:rPr>
-              <w:t>л</w:t>
-            </w:r>
-            <w:r>
-              <w:rPr>
-                <w:sz w:val="20"/>
-                <w:szCs w:val="20"/>
-              </w:rPr>
-              <w:t>ностью описан, сущес</w:t>
-            </w:r>
-            <w:r>
-              <w:rPr>
-                <w:sz w:val="20"/>
-                <w:szCs w:val="20"/>
-              </w:rPr>
-              <w:t>т</w:t>
-            </w:r>
-            <w:r>
-              <w:rPr>
-                <w:sz w:val="20"/>
-                <w:szCs w:val="20"/>
-              </w:rPr>
-              <w:t>вуют готовые средства</w:t>
+            <w:r>
+              <w:rPr>
+                <w:sz w:val="20"/>
+                <w:szCs w:val="20"/>
+              </w:rPr>
+              <w:t>Очень велика</w:t>
             </w:r>
           </w:p>
         </w:tc>
@@ -2966,7 +2933,7 @@
                 <w:sz w:val="20"/>
                 <w:szCs w:val="20"/>
               </w:rPr>
-              <w:t>Поддержка IPv6</w:t>
+              <w:t>Сложность перехвата сообщений</w:t>
             </w:r>
           </w:p>
         </w:tc>
@@ -2983,12 +2950,21 @@
                 <w:szCs w:val="20"/>
               </w:rPr>
             </w:pPr>
-            <w:r>
-              <w:rPr>
-                <w:sz w:val="20"/>
-                <w:szCs w:val="20"/>
-              </w:rPr>
-              <w:t>Нет</w:t>
+            <w:proofErr w:type="gramStart"/>
+            <w:r>
+              <w:rPr>
+                <w:sz w:val="20"/>
+                <w:szCs w:val="20"/>
+              </w:rPr>
+              <w:t>Средняя</w:t>
+            </w:r>
+            <w:proofErr w:type="gramEnd"/>
+            <w:r>
+              <w:rPr>
+                <w:sz w:val="20"/>
+                <w:szCs w:val="20"/>
+              </w:rPr>
+              <w:t> – применяется собственный бинарный протокол</w:t>
             </w:r>
           </w:p>
         </w:tc>
@@ -3005,12 +2981,35 @@
                 <w:szCs w:val="20"/>
               </w:rPr>
             </w:pPr>
-            <w:r>
-              <w:rPr>
-                <w:sz w:val="20"/>
-                <w:szCs w:val="20"/>
-              </w:rPr>
-              <w:t>Есть</w:t>
+            <w:proofErr w:type="gramStart"/>
+            <w:r>
+              <w:rPr>
+                <w:sz w:val="20"/>
+                <w:szCs w:val="20"/>
+              </w:rPr>
+              <w:t>Средняя</w:t>
+            </w:r>
+            <w:proofErr w:type="gramEnd"/>
+            <w:r>
+              <w:rPr>
+                <w:sz w:val="20"/>
+                <w:szCs w:val="20"/>
+              </w:rPr>
+              <w:t> – сообщения передаются напрямую, по нестандартному пр</w:t>
+            </w:r>
+            <w:r>
+              <w:rPr>
+                <w:sz w:val="20"/>
+                <w:szCs w:val="20"/>
+              </w:rPr>
+              <w:t>о</w:t>
+            </w:r>
+            <w:r>
+              <w:rPr>
+                <w:sz w:val="20"/>
+                <w:szCs w:val="20"/>
+              </w:rPr>
+              <w:t>токолу</w:t>
             </w:r>
           </w:p>
         </w:tc>
@@ -3027,12 +3026,49 @@
                 <w:szCs w:val="20"/>
               </w:rPr>
             </w:pPr>
-            <w:r>
-              <w:rPr>
-                <w:sz w:val="20"/>
-                <w:szCs w:val="20"/>
-              </w:rPr>
-              <w:t>Нет</w:t>
+            <w:proofErr w:type="gramStart"/>
+            <w:r>
+              <w:rPr>
+                <w:sz w:val="20"/>
+                <w:szCs w:val="20"/>
+              </w:rPr>
+              <w:t>Низкая</w:t>
+            </w:r>
+            <w:proofErr w:type="gramEnd"/>
+            <w:r>
+              <w:rPr>
+                <w:sz w:val="20"/>
+                <w:szCs w:val="20"/>
+              </w:rPr>
+              <w:t> – протокол по</w:t>
+            </w:r>
+            <w:r>
+              <w:rPr>
+                <w:sz w:val="20"/>
+                <w:szCs w:val="20"/>
+              </w:rPr>
+              <w:t>л</w:t>
+            </w:r>
+            <w:r>
+              <w:rPr>
+                <w:sz w:val="20"/>
+                <w:szCs w:val="20"/>
+              </w:rPr>
+              <w:t>ностью описан, сущес</w:t>
+            </w:r>
+            <w:r>
+              <w:rPr>
+                <w:sz w:val="20"/>
+                <w:szCs w:val="20"/>
+              </w:rPr>
+              <w:t>т</w:t>
+            </w:r>
+            <w:r>
+              <w:rPr>
+                <w:sz w:val="20"/>
+                <w:szCs w:val="20"/>
+              </w:rPr>
+              <w:t>вуют готовые средства</w:t>
             </w:r>
           </w:p>
         </w:tc>
@@ -3059,21 +3095,7 @@
                 <w:sz w:val="20"/>
                 <w:szCs w:val="20"/>
               </w:rPr>
-              <w:t>Централизованная н</w:t>
-            </w:r>
-            <w:r>
-              <w:rPr>
-                <w:sz w:val="20"/>
-                <w:szCs w:val="20"/>
-              </w:rPr>
-              <w:t>а</w:t>
-            </w:r>
-            <w:r>
-              <w:rPr>
-                <w:sz w:val="20"/>
-                <w:szCs w:val="20"/>
-              </w:rPr>
-              <w:t>стройка клиентов</w:t>
+              <w:t>Поддержка IPv6</w:t>
             </w:r>
           </w:p>
         </w:tc>
@@ -3095,7 +3117,7 @@
                 <w:sz w:val="20"/>
                 <w:szCs w:val="20"/>
               </w:rPr>
-              <w:t>Есть</w:t>
+              <w:t>Нет</w:t>
             </w:r>
           </w:p>
         </w:tc>
@@ -3166,28 +3188,21 @@
                 <w:sz w:val="20"/>
                 <w:szCs w:val="20"/>
               </w:rPr>
-              <w:t>Ориентация на испол</w:t>
-            </w:r>
-            <w:r>
-              <w:rPr>
-                <w:sz w:val="20"/>
-                <w:szCs w:val="20"/>
-              </w:rPr>
-              <w:t>ь</w:t>
-            </w:r>
-            <w:r>
-              <w:rPr>
-                <w:sz w:val="20"/>
-                <w:szCs w:val="20"/>
-              </w:rPr>
-              <w:t xml:space="preserve">зование в </w:t>
-            </w:r>
-            <w:r>
-              <w:rPr>
-                <w:sz w:val="20"/>
-                <w:szCs w:val="20"/>
-              </w:rPr>
-              <w:t>интернете</w:t>
+              <w:t>Централизованная н</w:t>
+            </w:r>
+            <w:r>
+              <w:rPr>
+                <w:sz w:val="20"/>
+                <w:szCs w:val="20"/>
+              </w:rPr>
+              <w:t>а</w:t>
+            </w:r>
+            <w:r>
+              <w:rPr>
+                <w:sz w:val="20"/>
+                <w:szCs w:val="20"/>
+              </w:rPr>
+              <w:t>стройка клиентов</w:t>
             </w:r>
           </w:p>
         </w:tc>
@@ -3231,7 +3246,7 @@
                 <w:sz w:val="20"/>
                 <w:szCs w:val="20"/>
               </w:rPr>
-              <w:t>Нет</w:t>
+              <w:t>Есть</w:t>
             </w:r>
           </w:p>
         </w:tc>
@@ -3253,7 +3268,7 @@
                 <w:sz w:val="20"/>
                 <w:szCs w:val="20"/>
               </w:rPr>
-              <w:t>Есть</w:t>
+              <w:t>Нет</w:t>
             </w:r>
           </w:p>
         </w:tc>
@@ -3279,60 +3294,29 @@
               <w:rPr>
                 <w:sz w:val="20"/>
                 <w:szCs w:val="20"/>
-                <w:lang w:val="en-US"/>
-              </w:rPr>
-              <w:t>Presence</w:t>
-            </w:r>
-            <w:r>
-              <w:rPr>
-                <w:sz w:val="20"/>
-                <w:szCs w:val="20"/>
-              </w:rPr>
-              <w:t xml:space="preserve"> </w:t>
-            </w:r>
-            <w:r>
-              <w:rPr>
-                <w:sz w:val="20"/>
-                <w:szCs w:val="20"/>
-                <w:lang w:val="en-US"/>
-              </w:rPr>
-              <w:t>control</w:t>
-            </w:r>
-            <w:r>
-              <w:rPr>
-                <w:sz w:val="20"/>
-                <w:szCs w:val="20"/>
-              </w:rPr>
-              <w:t xml:space="preserve"> (ко</w:t>
-            </w:r>
-            <w:r>
-              <w:rPr>
-                <w:sz w:val="20"/>
-                <w:szCs w:val="20"/>
-              </w:rPr>
-              <w:t>н</w:t>
-            </w:r>
-            <w:r>
-              <w:rPr>
-                <w:sz w:val="20"/>
-                <w:szCs w:val="20"/>
-              </w:rPr>
-              <w:t>троль реальной акти</w:t>
-            </w:r>
-            <w:r>
-              <w:rPr>
-                <w:sz w:val="20"/>
-                <w:szCs w:val="20"/>
-              </w:rPr>
-              <w:t>в</w:t>
-            </w:r>
-            <w:r>
-              <w:rPr>
-                <w:sz w:val="20"/>
-                <w:szCs w:val="20"/>
-              </w:rPr>
-              <w:lastRenderedPageBreak/>
-              <w:t>ности пользователя)</w:t>
+              </w:rPr>
+              <w:t>Ориентация на испол</w:t>
+            </w:r>
+            <w:r>
+              <w:rPr>
+                <w:sz w:val="20"/>
+                <w:szCs w:val="20"/>
+              </w:rPr>
+              <w:t>ь</w:t>
+            </w:r>
+            <w:r>
+              <w:rPr>
+                <w:sz w:val="20"/>
+                <w:szCs w:val="20"/>
+              </w:rPr>
+              <w:t xml:space="preserve">зование в </w:t>
+            </w:r>
+            <w:r>
+              <w:rPr>
+                <w:sz w:val="20"/>
+                <w:szCs w:val="20"/>
+              </w:rPr>
+              <w:t>интернете</w:t>
             </w:r>
           </w:p>
         </w:tc>
@@ -3354,7 +3338,6 @@
                 <w:sz w:val="20"/>
                 <w:szCs w:val="20"/>
               </w:rPr>
-              <w:lastRenderedPageBreak/>
               <w:t>Есть</w:t>
             </w:r>
           </w:p>
@@ -3377,7 +3360,7 @@
                 <w:sz w:val="20"/>
                 <w:szCs w:val="20"/>
               </w:rPr>
-              <w:t>Есть</w:t>
+              <w:t>Нет</w:t>
             </w:r>
           </w:p>
         </w:tc>
@@ -3399,7 +3382,7 @@
                 <w:sz w:val="20"/>
                 <w:szCs w:val="20"/>
               </w:rPr>
-              <w:t>Нет</w:t>
+              <w:t>Есть</w:t>
             </w:r>
           </w:p>
         </w:tc>
@@ -3428,7 +3411,7 @@
                 <w:lang w:val="en-US"/>
               </w:rPr>
               <w:lastRenderedPageBreak/>
-              <w:t>Flood</w:t>
+              <w:t>Presence</w:t>
             </w:r>
             <w:r>
               <w:rPr>
@@ -3450,21 +3433,35 @@
                 <w:sz w:val="20"/>
                 <w:szCs w:val="20"/>
               </w:rPr>
-              <w:t xml:space="preserve"> (контроль вредительской активн</w:t>
-            </w:r>
-            <w:r>
-              <w:rPr>
-                <w:sz w:val="20"/>
-                <w:szCs w:val="20"/>
-              </w:rPr>
-              <w:t>о</w:t>
-            </w:r>
-            <w:r>
-              <w:rPr>
-                <w:sz w:val="20"/>
-                <w:szCs w:val="20"/>
-              </w:rPr>
-              <w:t>сти пользователя)</w:t>
+              <w:t xml:space="preserve"> (ко</w:t>
+            </w:r>
+            <w:r>
+              <w:rPr>
+                <w:sz w:val="20"/>
+                <w:szCs w:val="20"/>
+              </w:rPr>
+              <w:t>н</w:t>
+            </w:r>
+            <w:r>
+              <w:rPr>
+                <w:sz w:val="20"/>
+                <w:szCs w:val="20"/>
+              </w:rPr>
+              <w:t>троль реальной акти</w:t>
+            </w:r>
+            <w:r>
+              <w:rPr>
+                <w:sz w:val="20"/>
+                <w:szCs w:val="20"/>
+              </w:rPr>
+              <w:t>в</w:t>
+            </w:r>
+            <w:r>
+              <w:rPr>
+                <w:sz w:val="20"/>
+                <w:szCs w:val="20"/>
+              </w:rPr>
+              <w:t>ности пользователя)</w:t>
             </w:r>
           </w:p>
         </w:tc>
@@ -3486,7 +3483,7 @@
                 <w:sz w:val="20"/>
                 <w:szCs w:val="20"/>
               </w:rPr>
-              <w:t>Нет</w:t>
+              <w:t>Есть</w:t>
             </w:r>
           </w:p>
         </w:tc>
@@ -3530,7 +3527,7 @@
                 <w:sz w:val="20"/>
                 <w:szCs w:val="20"/>
               </w:rPr>
-              <w:t>Есть</w:t>
+              <w:t>Нет</w:t>
             </w:r>
           </w:p>
         </w:tc>
@@ -3550,15 +3547,51 @@
               <w:rPr>
                 <w:sz w:val="20"/>
                 <w:szCs w:val="20"/>
+              </w:rPr>
+            </w:pPr>
+            <w:r>
+              <w:rPr>
+                <w:sz w:val="20"/>
+                <w:szCs w:val="20"/>
                 <w:lang w:val="en-US"/>
               </w:rPr>
-            </w:pPr>
-            <w:r>
-              <w:rPr>
-                <w:sz w:val="20"/>
-                <w:szCs w:val="20"/>
-              </w:rPr>
-              <w:t>Поддержка макросов</w:t>
+              <w:t>Flood</w:t>
+            </w:r>
+            <w:r>
+              <w:rPr>
+                <w:sz w:val="20"/>
+                <w:szCs w:val="20"/>
+              </w:rPr>
+              <w:t xml:space="preserve"> </w:t>
+            </w:r>
+            <w:r>
+              <w:rPr>
+                <w:sz w:val="20"/>
+                <w:szCs w:val="20"/>
+                <w:lang w:val="en-US"/>
+              </w:rPr>
+              <w:t>control</w:t>
+            </w:r>
+            <w:r>
+              <w:rPr>
+                <w:sz w:val="20"/>
+                <w:szCs w:val="20"/>
+              </w:rPr>
+              <w:t xml:space="preserve"> (контроль вредительской активн</w:t>
+            </w:r>
+            <w:r>
+              <w:rPr>
+                <w:sz w:val="20"/>
+                <w:szCs w:val="20"/>
+              </w:rPr>
+              <w:t>о</w:t>
+            </w:r>
+            <w:r>
+              <w:rPr>
+                <w:sz w:val="20"/>
+                <w:szCs w:val="20"/>
+              </w:rPr>
+              <w:t>сти пользователя)</w:t>
             </w:r>
           </w:p>
         </w:tc>
@@ -3644,44 +3677,15 @@
               <w:rPr>
                 <w:sz w:val="20"/>
                 <w:szCs w:val="20"/>
-              </w:rPr>
-            </w:pPr>
-            <w:r>
-              <w:rPr>
-                <w:sz w:val="20"/>
-                <w:szCs w:val="20"/>
-              </w:rPr>
-              <w:t xml:space="preserve">Работа в </w:t>
-            </w:r>
-            <w:proofErr w:type="spellStart"/>
-            <w:r>
-              <w:rPr>
-                <w:sz w:val="20"/>
-                <w:szCs w:val="20"/>
-              </w:rPr>
-              <w:t>многосегмен</w:t>
-            </w:r>
-            <w:r>
-              <w:rPr>
-                <w:sz w:val="20"/>
-                <w:szCs w:val="20"/>
-              </w:rPr>
-              <w:t>т</w:t>
-            </w:r>
-            <w:r>
-              <w:rPr>
-                <w:sz w:val="20"/>
-                <w:szCs w:val="20"/>
-              </w:rPr>
-              <w:t>ных</w:t>
-            </w:r>
-            <w:proofErr w:type="spellEnd"/>
-            <w:r>
-              <w:rPr>
-                <w:sz w:val="20"/>
-                <w:szCs w:val="20"/>
-              </w:rPr>
-              <w:t xml:space="preserve"> сетях</w:t>
+                <w:lang w:val="en-US"/>
+              </w:rPr>
+            </w:pPr>
+            <w:r>
+              <w:rPr>
+                <w:sz w:val="20"/>
+                <w:szCs w:val="20"/>
+              </w:rPr>
+              <w:t>Поддержка макросов</w:t>
             </w:r>
           </w:p>
         </w:tc>
@@ -3703,7 +3707,7 @@
                 <w:sz w:val="20"/>
                 <w:szCs w:val="20"/>
               </w:rPr>
-              <w:t>Есть (по TCP)</w:t>
+              <w:t>Нет</w:t>
             </w:r>
           </w:p>
         </w:tc>
@@ -3725,22 +3729,7 @@
                 <w:sz w:val="20"/>
                 <w:szCs w:val="20"/>
               </w:rPr>
-              <w:t xml:space="preserve">Есть (по IP </w:t>
-            </w:r>
-            <w:r>
-              <w:rPr>
-                <w:sz w:val="20"/>
-                <w:szCs w:val="20"/>
-                <w:lang w:val="en-US"/>
-              </w:rPr>
-              <w:t>Multicast</w:t>
-            </w:r>
-            <w:r>
-              <w:rPr>
-                <w:sz w:val="20"/>
-                <w:szCs w:val="20"/>
-              </w:rPr>
-              <w:t>)</w:t>
+              <w:t>Есть</w:t>
             </w:r>
           </w:p>
         </w:tc>
@@ -3762,13 +3751,150 @@
                 <w:sz w:val="20"/>
                 <w:szCs w:val="20"/>
               </w:rPr>
+              <w:t>Есть</w:t>
+            </w:r>
+          </w:p>
+        </w:tc>
+      </w:tr>
+      <w:tr>
+        <w:trPr>
+          <w:jc w:val="center"/>
+        </w:trPr>
+        <w:tc>
+          <w:tcPr>
+            <w:tcW w:w="2310" w:type="dxa"/>
+            <w:vAlign w:val="center"/>
+          </w:tcPr>
+          <w:p>
+            <w:pPr>
+              <w:jc w:val="left"/>
+              <w:rPr>
+                <w:sz w:val="20"/>
+                <w:szCs w:val="20"/>
+              </w:rPr>
+            </w:pPr>
+            <w:r>
+              <w:rPr>
+                <w:sz w:val="20"/>
+                <w:szCs w:val="20"/>
+              </w:rPr>
+              <w:t xml:space="preserve">Работа в </w:t>
+            </w:r>
+            <w:proofErr w:type="spellStart"/>
+            <w:r>
+              <w:rPr>
+                <w:sz w:val="20"/>
+                <w:szCs w:val="20"/>
+              </w:rPr>
+              <w:t>многосегмен</w:t>
+            </w:r>
+            <w:r>
+              <w:rPr>
+                <w:sz w:val="20"/>
+                <w:szCs w:val="20"/>
+              </w:rPr>
+              <w:t>т</w:t>
+            </w:r>
+            <w:r>
+              <w:rPr>
+                <w:sz w:val="20"/>
+                <w:szCs w:val="20"/>
+              </w:rPr>
+              <w:t>ных</w:t>
+            </w:r>
+            <w:proofErr w:type="spellEnd"/>
+            <w:r>
+              <w:rPr>
+                <w:sz w:val="20"/>
+                <w:szCs w:val="20"/>
+              </w:rPr>
+              <w:t xml:space="preserve"> сетях</w:t>
+            </w:r>
+          </w:p>
+        </w:tc>
+        <w:tc>
+          <w:tcPr>
+            <w:tcW w:w="2310" w:type="dxa"/>
+            <w:vAlign w:val="center"/>
+          </w:tcPr>
+          <w:p>
+            <w:pPr>
+              <w:jc w:val="left"/>
+              <w:rPr>
+                <w:sz w:val="20"/>
+                <w:szCs w:val="20"/>
+              </w:rPr>
+            </w:pPr>
+            <w:r>
+              <w:rPr>
+                <w:sz w:val="20"/>
+                <w:szCs w:val="20"/>
+              </w:rPr>
+              <w:t>Есть (по TCP)</w:t>
+            </w:r>
+          </w:p>
+        </w:tc>
+        <w:tc>
+          <w:tcPr>
+            <w:tcW w:w="2311" w:type="dxa"/>
+            <w:vAlign w:val="center"/>
+          </w:tcPr>
+          <w:p>
+            <w:pPr>
+              <w:jc w:val="left"/>
+              <w:rPr>
+                <w:sz w:val="20"/>
+                <w:szCs w:val="20"/>
+              </w:rPr>
+            </w:pPr>
+            <w:r>
+              <w:rPr>
+                <w:sz w:val="20"/>
+                <w:szCs w:val="20"/>
+              </w:rPr>
+              <w:t xml:space="preserve">Есть (по IP </w:t>
+            </w:r>
+            <w:r>
+              <w:rPr>
+                <w:sz w:val="20"/>
+                <w:szCs w:val="20"/>
+                <w:lang w:val="en-US"/>
+              </w:rPr>
+              <w:t>Multicast</w:t>
+            </w:r>
+            <w:r>
+              <w:rPr>
+                <w:sz w:val="20"/>
+                <w:szCs w:val="20"/>
+              </w:rPr>
+              <w:t>)</w:t>
+            </w:r>
+          </w:p>
+        </w:tc>
+        <w:tc>
+          <w:tcPr>
+            <w:tcW w:w="2311" w:type="dxa"/>
+            <w:vAlign w:val="center"/>
+          </w:tcPr>
+          <w:p>
+            <w:pPr>
+              <w:jc w:val="left"/>
+              <w:rPr>
+                <w:sz w:val="20"/>
+                <w:szCs w:val="20"/>
+              </w:rPr>
+            </w:pPr>
+            <w:r>
+              <w:rPr>
+                <w:sz w:val="20"/>
+                <w:szCs w:val="20"/>
+              </w:rPr>
               <w:t>Есть (по TCP)</w:t>
             </w:r>
           </w:p>
         </w:tc>
       </w:tr>
     </w:tbl>
-    <w:p/>
     <w:p>
       <w:pPr>
         <w:keepNext/>
@@ -3926,70 +4052,99 @@
           <w:sz w:val="28"/>
           <w:szCs w:val="28"/>
         </w:rPr>
-        <w:t>Права доступа на каналах.</w:t>
+        <w:t>Имена.</w:t>
       </w:r>
     </w:p>
     <w:p>
       <w:r>
-        <w:t xml:space="preserve">Для решения задач </w:t>
+        <w:t xml:space="preserve">Все имена контактов в </w:t>
       </w:r>
       <w:proofErr w:type="spellStart"/>
       <w:r>
-        <w:t>модерирования</w:t>
+        <w:rPr>
+          <w:lang w:val="en-US"/>
+        </w:rPr>
+        <w:t>Colibri</w:t>
       </w:r>
       <w:proofErr w:type="spellEnd"/>
       <w:r>
-        <w:t xml:space="preserve"> общения на каналах, в </w:t>
+        <w:t xml:space="preserve"> </w:t>
+      </w:r>
+      <w:r>
+        <w:rPr>
+          <w:lang w:val="en-US"/>
+        </w:rPr>
+        <w:t>chat</w:t>
+      </w:r>
+      <w:r>
+        <w:t xml:space="preserve"> – уникальны. Это значит, что ник, используемый пользователем – может быть только один на сервере, другой пользователь не </w:t>
+      </w:r>
+      <w:proofErr w:type="gramStart"/>
+      <w:r>
+        <w:t>может присвоить себе точно такой же ник</w:t>
+      </w:r>
+      <w:proofErr w:type="gramEnd"/>
+      <w:r>
+        <w:t xml:space="preserve">. Кроме того, </w:t>
       </w:r>
       <w:proofErr w:type="spellStart"/>
       <w:r>
-        <w:rPr>
-          <w:lang w:val="en-US"/>
-        </w:rPr>
-        <w:t>Colibri</w:t>
+        <w:t>ники</w:t>
       </w:r>
       <w:proofErr w:type="spellEnd"/>
       <w:r>
-        <w:t xml:space="preserve"> </w:t>
-      </w:r>
-      <w:r>
-        <w:rPr>
-          <w:lang w:val="en-US"/>
-        </w:rPr>
-        <w:t>chat</w:t>
-      </w:r>
-      <w:r>
-        <w:t xml:space="preserve"> создано 6 уро</w:t>
-      </w:r>
-      <w:r>
-        <w:t>в</w:t>
-      </w:r>
-      <w:r>
-        <w:t>ней прав доступа пользователей. Ниже описаны возможности каждого уровня в п</w:t>
-      </w:r>
-      <w:r>
-        <w:t>о</w:t>
-      </w:r>
-      <w:r>
-        <w:t>рядке возрастания, каждый последующий уровень включает все возможности пред</w:t>
-      </w:r>
-      <w:r>
-        <w:t>ы</w:t>
-      </w:r>
-      <w:r>
-        <w:t>дущих уровней:</w:t>
+        <w:t xml:space="preserve"> пользователей и имена кан</w:t>
+      </w:r>
+      <w:r>
+        <w:t>а</w:t>
+      </w:r>
+      <w:r>
+        <w:t xml:space="preserve">лов – не могут совпадать, если </w:t>
+      </w:r>
+      <w:proofErr w:type="gramStart"/>
+      <w:r>
+        <w:t>существует какой-либо ник</w:t>
+      </w:r>
+      <w:proofErr w:type="gramEnd"/>
+      <w:r>
+        <w:t>, то снова задать пользоват</w:t>
+      </w:r>
+      <w:r>
+        <w:t>е</w:t>
+      </w:r>
+      <w:r>
+        <w:t xml:space="preserve">ля или канал с таким же </w:t>
+      </w:r>
+      <w:proofErr w:type="spellStart"/>
+      <w:r>
+        <w:t>ником</w:t>
+      </w:r>
+      <w:proofErr w:type="spellEnd"/>
+      <w:r>
+        <w:t> – невозможно.</w:t>
       </w:r>
     </w:p>
     <w:p>
       <w:r>
+        <w:t>Существует несколько предопределённых имён, которые никогда не могут быть пр</w:t>
+      </w:r>
+      <w:r>
+        <w:t>и</w:t>
+      </w:r>
+      <w:r>
+        <w:t>своены пользователям, либо каналам:</w:t>
+      </w:r>
+    </w:p>
+    <w:p>
+      <w:r>
         <w:rPr>
           <w:b/>
           <w:lang w:val="en-US"/>
         </w:rPr>
-        <w:t>Outsider</w:t>
-      </w:r>
-      <w:r>
-        <w:t> – нет никаких возможностей.</w:t>
+        <w:t>Server</w:t>
+      </w:r>
+      <w:r>
+        <w:t> – идентифицирует связь клиента с сервером, также имя первой страницы.</w:t>
       </w:r>
     </w:p>
     <w:p>
@@ -3998,53 +4153,81 @@
           <w:b/>
           <w:lang w:val="en-US"/>
         </w:rPr>
-        <w:t>Reader</w:t>
-      </w:r>
-      <w:r>
-        <w:t> – чтение сообщений других пользователей</w:t>
-      </w:r>
-      <w:r>
-        <w:t xml:space="preserve"> на канале</w:t>
-      </w:r>
-      <w:r>
-        <w:t>.</w:t>
+        <w:t>Channels</w:t>
+      </w:r>
+      <w:r>
+        <w:t> – идентифицирует список каналов, вторая страница.</w:t>
       </w:r>
     </w:p>
     <w:p>
+      <w:proofErr w:type="spellStart"/>
+      <w:proofErr w:type="gramStart"/>
       <w:r>
         <w:rPr>
           <w:b/>
           <w:lang w:val="en-US"/>
         </w:rPr>
-        <w:t>Writer</w:t>
-      </w:r>
-      <w:r>
-        <w:t> – отправка сообщений на канал.</w:t>
+        <w:t>Noname</w:t>
+      </w:r>
+      <w:proofErr w:type="spellEnd"/>
+      <w:r>
+        <w:t xml:space="preserve"> – идентифицирует пользователя без </w:t>
+      </w:r>
+      <w:proofErr w:type="spellStart"/>
+      <w:r>
+        <w:t>ника</w:t>
+      </w:r>
+      <w:proofErr w:type="spellEnd"/>
+      <w:r>
+        <w:t>, который не получил по запросу уникальный ник с сервера.</w:t>
+      </w:r>
+      <w:proofErr w:type="gramEnd"/>
+      <w:r>
+        <w:t xml:space="preserve"> Также пользователь может идентифицировать сам</w:t>
+      </w:r>
+      <w:r>
+        <w:t>о</w:t>
+      </w:r>
+      <w:r>
+        <w:t xml:space="preserve">го себя на сервере вместо собственного </w:t>
+      </w:r>
+      <w:proofErr w:type="spellStart"/>
+      <w:r>
+        <w:t>ника</w:t>
+      </w:r>
+      <w:proofErr w:type="spellEnd"/>
+      <w:r>
+        <w:t>, эквивалентно понятию «я».</w:t>
       </w:r>
     </w:p>
     <w:p>
+      <w:proofErr w:type="gramStart"/>
       <w:r>
         <w:rPr>
           <w:b/>
           <w:lang w:val="en-US"/>
         </w:rPr>
-        <w:t>Member</w:t>
-      </w:r>
-      <w:r>
-        <w:t> – изменение топика канала.</w:t>
-      </w:r>
+        <w:t>Anonymous</w:t>
+      </w:r>
+      <w:r>
+        <w:t> – анонимный пользователь.</w:t>
+      </w:r>
+      <w:proofErr w:type="gramEnd"/>
     </w:p>
     <w:p>
+      <w:proofErr w:type="gramStart"/>
       <w:r>
         <w:rPr>
           <w:b/>
           <w:lang w:val="en-US"/>
         </w:rPr>
-        <w:t>Moderator</w:t>
-      </w:r>
-      <w:r>
-        <w:t> – удаление пользователей с канала, изменение прав доступа пользователей предыдущих уровней.</w:t>
-      </w:r>
+        <w:lastRenderedPageBreak/>
+        <w:t>God</w:t>
+      </w:r>
+      <w:r>
+        <w:t> – идентифицирует режим «бога».</w:t>
+      </w:r>
+      <w:proofErr w:type="gramEnd"/>
     </w:p>
     <w:p>
       <w:r>
@@ -4052,25 +4235,10 @@
           <w:b/>
           <w:lang w:val="en-US"/>
         </w:rPr>
-        <w:t>Administrator</w:t>
-      </w:r>
-      <w:r>
-        <w:t> – изменение настроек канала, режимов работы канала.</w:t>
-      </w:r>
-    </w:p>
-    <w:p>
-      <w:r>
-        <w:rPr>
-          <w:b/>
-          <w:lang w:val="en-US"/>
-        </w:rPr>
-        <w:t>Founder</w:t>
-      </w:r>
-      <w:r>
-        <w:t> – изменение прав доступа любых пользователей на канале.</w:t>
-      </w:r>
-      <w:r>
-        <w:t xml:space="preserve"> Переименование канала.</w:t>
+        <w:t>Devil</w:t>
+      </w:r>
+      <w:r>
+        <w:t> – идентифицирует режим «дьявола».</w:t>
       </w:r>
     </w:p>
     <w:p>
@@ -4084,14 +4252,177 @@
           <w:szCs w:val="28"/>
         </w:rPr>
       </w:pPr>
-      <w:proofErr w:type="spellStart"/>
       <w:r>
         <w:rPr>
           <w:b/>
           <w:sz w:val="28"/>
           <w:szCs w:val="28"/>
         </w:rPr>
-        <w:lastRenderedPageBreak/>
+        <w:t>Права доступа на каналах.</w:t>
+      </w:r>
+    </w:p>
+    <w:p>
+      <w:r>
+        <w:t xml:space="preserve">Для решения задач </w:t>
+      </w:r>
+      <w:proofErr w:type="spellStart"/>
+      <w:r>
+        <w:t>модерирования</w:t>
+      </w:r>
+      <w:proofErr w:type="spellEnd"/>
+      <w:r>
+        <w:t xml:space="preserve"> общения на каналах, в </w:t>
+      </w:r>
+      <w:proofErr w:type="spellStart"/>
+      <w:r>
+        <w:rPr>
+          <w:lang w:val="en-US"/>
+        </w:rPr>
+        <w:t>Colibri</w:t>
+      </w:r>
+      <w:proofErr w:type="spellEnd"/>
+      <w:r>
+        <w:t xml:space="preserve"> </w:t>
+      </w:r>
+      <w:r>
+        <w:rPr>
+          <w:lang w:val="en-US"/>
+        </w:rPr>
+        <w:t>chat</w:t>
+      </w:r>
+      <w:r>
+        <w:t xml:space="preserve"> создано 6 уро</w:t>
+      </w:r>
+      <w:r>
+        <w:t>в</w:t>
+      </w:r>
+      <w:r>
+        <w:t>ней прав доступа пользователей. Ниже описаны возможности каждого уровня в п</w:t>
+      </w:r>
+      <w:r>
+        <w:t>о</w:t>
+      </w:r>
+      <w:r>
+        <w:t>рядке возрастания, каждый последующий уровень включает все возможности пред</w:t>
+      </w:r>
+      <w:r>
+        <w:t>ы</w:t>
+      </w:r>
+      <w:r>
+        <w:t>дущих уровней:</w:t>
+      </w:r>
+    </w:p>
+    <w:p>
+      <w:r>
+        <w:rPr>
+          <w:b/>
+          <w:lang w:val="en-US"/>
+        </w:rPr>
+        <w:t>Outsider</w:t>
+      </w:r>
+      <w:r>
+        <w:t> – нет никаких возможностей.</w:t>
+      </w:r>
+    </w:p>
+    <w:p>
+      <w:r>
+        <w:rPr>
+          <w:b/>
+          <w:lang w:val="en-US"/>
+        </w:rPr>
+        <w:t>Reader</w:t>
+      </w:r>
+      <w:r>
+        <w:t> – чтение сообщений других пользователей</w:t>
+      </w:r>
+      <w:r>
+        <w:t xml:space="preserve"> на канале</w:t>
+      </w:r>
+      <w:r>
+        <w:t>.</w:t>
+      </w:r>
+    </w:p>
+    <w:p>
+      <w:r>
+        <w:rPr>
+          <w:b/>
+          <w:lang w:val="en-US"/>
+        </w:rPr>
+        <w:t>Writer</w:t>
+      </w:r>
+      <w:r>
+        <w:t> – отправка сообщений на канал.</w:t>
+      </w:r>
+    </w:p>
+    <w:p>
+      <w:r>
+        <w:rPr>
+          <w:b/>
+          <w:lang w:val="en-US"/>
+        </w:rPr>
+        <w:t>Member</w:t>
+      </w:r>
+      <w:r>
+        <w:t> – изменение топика канала.</w:t>
+      </w:r>
+    </w:p>
+    <w:p>
+      <w:r>
+        <w:rPr>
+          <w:b/>
+          <w:lang w:val="en-US"/>
+        </w:rPr>
+        <w:t>Moderator</w:t>
+      </w:r>
+      <w:r>
+        <w:t> – удаление пользователей с канала, изменение прав доступа пользователей предыдущих уровней.</w:t>
+      </w:r>
+    </w:p>
+    <w:p>
+      <w:r>
+        <w:rPr>
+          <w:b/>
+          <w:lang w:val="en-US"/>
+        </w:rPr>
+        <w:t>Administrator</w:t>
+      </w:r>
+      <w:r>
+        <w:t> – изменение настроек канала, режимов работы канала.</w:t>
+      </w:r>
+    </w:p>
+    <w:p>
+      <w:r>
+        <w:rPr>
+          <w:b/>
+          <w:lang w:val="en-US"/>
+        </w:rPr>
+        <w:t>Founder</w:t>
+      </w:r>
+      <w:r>
+        <w:t> – изменение прав доступа любых пользователей на канале.</w:t>
+      </w:r>
+      <w:r>
+        <w:t xml:space="preserve"> Переименование канала.</w:t>
+      </w:r>
+    </w:p>
+    <w:p>
+      <w:pPr>
+        <w:keepNext/>
+        <w:keepLines/>
+        <w:spacing w:before="360" w:after="120"/>
+        <w:rPr>
+          <w:b/>
+          <w:sz w:val="28"/>
+          <w:szCs w:val="28"/>
+        </w:rPr>
+      </w:pPr>
+      <w:proofErr w:type="spellStart"/>
+      <w:r>
+        <w:rPr>
+          <w:b/>
+          <w:sz w:val="28"/>
+          <w:szCs w:val="28"/>
+        </w:rPr>
         <w:t>Суперпользователи</w:t>
       </w:r>
       <w:proofErr w:type="spellEnd"/>
@@ -4346,6 +4677,7 @@
     </w:p>
     <w:p>
       <w:r>
+        <w:lastRenderedPageBreak/>
         <w:t>Режим «бога» и «дьявола» также могут быть получены самими пользователями по п</w:t>
       </w:r>
       <w:r>
@@ -4502,7 +4834,7 @@
       <w:r>
         <w:t xml:space="preserve"> языку </w:t>
       </w:r>
-      <w:hyperlink r:id="rId7" w:history="1">
+      <w:hyperlink r:id="rId8" w:history="1">
         <w:r>
           <w:rPr>
             <w:rStyle w:val="a3"/>
@@ -4526,7 +4858,7 @@
       <w:r>
         <w:t xml:space="preserve">ботчиков </w:t>
       </w:r>
-      <w:hyperlink r:id="rId8" w:history="1">
+      <w:hyperlink r:id="rId9" w:history="1">
         <w:r>
           <w:rPr>
             <w:rStyle w:val="a3"/>
@@ -4537,7 +4869,7 @@
       <w:r>
         <w:t xml:space="preserve">, либо на русскоязычном сайте </w:t>
       </w:r>
-      <w:hyperlink r:id="rId9" w:history="1">
+      <w:hyperlink r:id="rId10" w:history="1">
         <w:r>
           <w:rPr>
             <w:rStyle w:val="a3"/>
@@ -4568,7 +4900,6 @@
           <w:b/>
           <w:i/>
         </w:rPr>
-        <w:lastRenderedPageBreak/>
         <w:t>Примечание № 1</w:t>
       </w:r>
       <w:r>
@@ -4713,7 +5044,7 @@
         </w:rPr>
         <w:t xml:space="preserve">грамму </w:t>
       </w:r>
-      <w:hyperlink r:id="rId10" w:history="1">
+      <w:hyperlink r:id="rId11" w:history="1">
         <w:r>
           <w:rPr>
             <w:rStyle w:val="a3"/>
@@ -5159,6 +5490,7 @@
           <w:b/>
           <w:lang w:val="en-US"/>
         </w:rPr>
+        <w:lastRenderedPageBreak/>
         <w:t>profile.getInt</w:t>
       </w:r>
       <w:proofErr w:type="spellEnd"/>
@@ -5198,7 +5530,7 @@
       <w:r>
         <w:t xml:space="preserve">Функции-методы класса вызываются применительно к какому-либо объекту, причём первым параметром в неявном виде передаётся указатель на этот объект. В </w:t>
       </w:r>
-      <w:hyperlink r:id="rId11" w:history="1">
+      <w:hyperlink r:id="rId12" w:history="1">
         <w:r>
           <w:rPr>
             <w:rStyle w:val="a3"/>
@@ -5788,7 +6120,6 @@
                 <w:szCs w:val="20"/>
                 <w:lang w:val="en-US"/>
               </w:rPr>
-              <w:lastRenderedPageBreak/>
               <w:t>PlaySound</w:t>
             </w:r>
           </w:p>
@@ -6922,6 +7253,7 @@
                 <w:szCs w:val="20"/>
                 <w:lang w:val="en-US"/>
               </w:rPr>
+              <w:lastRenderedPageBreak/>
               <w:t>getConnectCount</w:t>
             </w:r>
           </w:p>
@@ -7532,7 +7864,6 @@
                 <w:sz w:val="20"/>
                 <w:szCs w:val="20"/>
               </w:rPr>
-              <w:lastRenderedPageBreak/>
               <w:t>Параметры</w:t>
             </w:r>
             <w:r>
@@ -7627,7 +7958,6 @@
                 <w:szCs w:val="20"/>
                 <w:lang w:val="en-US"/>
               </w:rPr>
-              <w:lastRenderedPageBreak/>
               <w:t>WaitConnectStop</w:t>
             </w:r>
           </w:p>
@@ -8667,7 +8997,15 @@
                 <w:sz w:val="20"/>
                 <w:szCs w:val="20"/>
               </w:rPr>
-              <w:t>нала – имя, отображаемое в списке каналов слева, для приватного разговора – ник пользователя. Если параметр не указан, то по умолчанию принимается страница сервера.</w:t>
+              <w:t xml:space="preserve">нала – имя, отображаемое в списке каналов слева, для приватного разговора – ник </w:t>
+            </w:r>
+            <w:r>
+              <w:rPr>
+                <w:sz w:val="20"/>
+                <w:szCs w:val="20"/>
+              </w:rPr>
+              <w:lastRenderedPageBreak/>
+              <w:t>пользователя. Если параметр не указан, то по умолчанию принимается страница сервера.</w:t>
             </w:r>
           </w:p>
           <w:p>
@@ -8719,6 +9057,7 @@
                 <w:szCs w:val="20"/>
                 <w:lang w:val="en-US"/>
               </w:rPr>
+              <w:lastRenderedPageBreak/>
               <w:t>PageAppendScript</w:t>
             </w:r>
           </w:p>
@@ -9221,15 +9560,7 @@
                 <w:sz w:val="20"/>
                 <w:szCs w:val="20"/>
               </w:rPr>
-              <w:t xml:space="preserve"> параметра. Первый строковый параметр – ник </w:t>
-            </w:r>
-            <w:r>
-              <w:rPr>
-                <w:sz w:val="20"/>
-                <w:szCs w:val="20"/>
-              </w:rPr>
-              <w:lastRenderedPageBreak/>
-              <w:t>пользователя. Если первый параметр не строковый, принимается страница сервера. Второй строковый параметр – текст, содержащий сообщение. Текст сообщения и</w:t>
+              <w:t xml:space="preserve"> параметра. Первый строковый параметр – ник пользователя. Если первый параметр не строковый, принимается страница сервера. Второй строковый параметр – текст, содержащий сообщение. Текст сообщения и</w:t>
             </w:r>
             <w:r>
               <w:rPr>
@@ -9310,7 +9641,6 @@
                 <w:szCs w:val="20"/>
                 <w:lang w:val="en-US"/>
               </w:rPr>
-              <w:lastRenderedPageBreak/>
               <w:t>Alert</w:t>
             </w:r>
           </w:p>

</xml_diff>

<commit_message>
v1.2.2.1 1) CRC refactoring. 2) OnProcessTransaction splited to maps.
</commit_message>
<xml_diff>
--- a/doc/Colibri chat.docx
+++ b/doc/Colibri chat.docx
@@ -101,7 +101,7 @@
           <w:szCs w:val="96"/>
           <w:lang w:val="en-US"/>
         </w:rPr>
-        <w:t>v1.1</w:t>
+        <w:t>v1.2</w:t>
       </w:r>
     </w:p>
     <w:p>
@@ -134,9 +134,8 @@
           <w:szCs w:val="36"/>
           <w:lang w:val="en-US"/>
         </w:rPr>
-        <w:t>Podobashev</w:t>
-      </w:r>
-      <w:proofErr w:type="spellEnd"/>
+        <w:t>P</w:t>
+      </w:r>
       <w:r>
         <w:rPr>
           <w:rFonts w:ascii="Microsoft Sans Serif" w:hAnsi="Microsoft Sans Serif" w:cs="Microsoft Sans Serif"/>
@@ -145,7 +144,18 @@
           <w:szCs w:val="36"/>
           <w:lang w:val="en-US"/>
         </w:rPr>
-        <w:t xml:space="preserve"> Dmitry / BEOWOLF, 2009</w:t>
+        <w:t>odobashev</w:t>
+      </w:r>
+      <w:proofErr w:type="spellEnd"/>
+      <w:r>
+        <w:rPr>
+          <w:rFonts w:ascii="Microsoft Sans Serif" w:hAnsi="Microsoft Sans Serif" w:cs="Microsoft Sans Serif"/>
+          <w:b/>
+          <w:sz w:val="36"/>
+          <w:szCs w:val="36"/>
+          <w:lang w:val="en-US"/>
+        </w:rPr>
+        <w:t xml:space="preserve"> Dmitry / BEOWOLF, 2010</w:t>
       </w:r>
     </w:p>
     <w:p>
@@ -255,19 +265,7 @@
         <w:rPr>
           <w:rFonts w:ascii="Microsoft Sans Serif" w:hAnsi="Microsoft Sans Serif" w:cs="Microsoft Sans Serif"/>
         </w:rPr>
-        <w:t>щени</w:t>
-      </w:r>
-      <w:r>
-        <w:rPr>
-          <w:rFonts w:ascii="Microsoft Sans Serif" w:hAnsi="Microsoft Sans Serif" w:cs="Microsoft Sans Serif"/>
-        </w:rPr>
-        <w:t>я</w:t>
-      </w:r>
-      <w:r>
-        <w:rPr>
-          <w:rFonts w:ascii="Microsoft Sans Serif" w:hAnsi="Microsoft Sans Serif" w:cs="Microsoft Sans Serif"/>
-        </w:rPr>
-        <w:t>ми.</w:t>
+        <w:t>щениями.</w:t>
       </w:r>
       <w:proofErr w:type="gramEnd"/>
     </w:p>
@@ -482,19 +480,7 @@
         <w:rPr>
           <w:rFonts w:ascii="Microsoft Sans Serif" w:hAnsi="Microsoft Sans Serif" w:cs="Microsoft Sans Serif"/>
         </w:rPr>
-        <w:t>ватным сообщен</w:t>
-      </w:r>
-      <w:r>
-        <w:rPr>
-          <w:rFonts w:ascii="Microsoft Sans Serif" w:hAnsi="Microsoft Sans Serif" w:cs="Microsoft Sans Serif"/>
-        </w:rPr>
-        <w:t>и</w:t>
-      </w:r>
-      <w:r>
-        <w:rPr>
-          <w:rFonts w:ascii="Microsoft Sans Serif" w:hAnsi="Microsoft Sans Serif" w:cs="Microsoft Sans Serif"/>
-        </w:rPr>
-        <w:t xml:space="preserve">ем, или отобразить на экране </w:t>
+        <w:t xml:space="preserve">ватным сообщением, или отобразить на экране </w:t>
       </w:r>
       <w:proofErr w:type="spellStart"/>
       <w:r>
@@ -551,19 +537,7 @@
         <w:rPr>
           <w:rFonts w:ascii="Microsoft Sans Serif" w:hAnsi="Microsoft Sans Serif" w:cs="Microsoft Sans Serif"/>
         </w:rPr>
-        <w:t>теля др</w:t>
-      </w:r>
-      <w:r>
-        <w:rPr>
-          <w:rFonts w:ascii="Microsoft Sans Serif" w:hAnsi="Microsoft Sans Serif" w:cs="Microsoft Sans Serif"/>
-        </w:rPr>
-        <w:t>у</w:t>
-      </w:r>
-      <w:r>
-        <w:rPr>
-          <w:rFonts w:ascii="Microsoft Sans Serif" w:hAnsi="Microsoft Sans Serif" w:cs="Microsoft Sans Serif"/>
-        </w:rPr>
-        <w:t>гому.</w:t>
+        <w:t>теля другому.</w:t>
       </w:r>
     </w:p>
     <w:p>
@@ -752,19 +726,7 @@
         <w:rPr>
           <w:rFonts w:ascii="Microsoft Sans Serif" w:hAnsi="Microsoft Sans Serif" w:cs="Microsoft Sans Serif"/>
         </w:rPr>
-        <w:t>ются с сервером и обменив</w:t>
-      </w:r>
-      <w:r>
-        <w:rPr>
-          <w:rFonts w:ascii="Microsoft Sans Serif" w:hAnsi="Microsoft Sans Serif" w:cs="Microsoft Sans Serif"/>
-        </w:rPr>
-        <w:t>а</w:t>
-      </w:r>
-      <w:r>
-        <w:rPr>
-          <w:rFonts w:ascii="Microsoft Sans Serif" w:hAnsi="Microsoft Sans Serif" w:cs="Microsoft Sans Serif"/>
-        </w:rPr>
-        <w:t>ются транзакциями.</w:t>
+        <w:t>ются с сервером и обмениваются транзакциями.</w:t>
       </w:r>
     </w:p>
     <w:p>
@@ -799,7 +761,73 @@
         <w:rPr>
           <w:rFonts w:ascii="Microsoft Sans Serif" w:hAnsi="Microsoft Sans Serif" w:cs="Microsoft Sans Serif"/>
         </w:rPr>
-        <w:t>Основной концепцией разработки чата было создать клиент-серверный чат с максимально простой функциональностью. Эта идея была успешно реализ</w:t>
+        <w:t xml:space="preserve">Ключевой </w:t>
+      </w:r>
+      <w:r>
+        <w:rPr>
+          <w:rFonts w:ascii="Microsoft Sans Serif" w:hAnsi="Microsoft Sans Serif" w:cs="Microsoft Sans Serif"/>
+        </w:rPr>
+        <w:t xml:space="preserve">концепцией </w:t>
+      </w:r>
+      <w:r>
+        <w:rPr>
+          <w:rFonts w:ascii="Microsoft Sans Serif" w:hAnsi="Microsoft Sans Serif" w:cs="Microsoft Sans Serif"/>
+        </w:rPr>
+        <w:t xml:space="preserve">проекта </w:t>
+      </w:r>
+      <w:r>
+        <w:rPr>
+          <w:rFonts w:ascii="Microsoft Sans Serif" w:hAnsi="Microsoft Sans Serif" w:cs="Microsoft Sans Serif"/>
+        </w:rPr>
+        <w:t>было создать клиент-серверный чат с макс</w:t>
+      </w:r>
+      <w:r>
+        <w:rPr>
+          <w:rFonts w:ascii="Microsoft Sans Serif" w:hAnsi="Microsoft Sans Serif" w:cs="Microsoft Sans Serif"/>
+        </w:rPr>
+        <w:t>и</w:t>
+      </w:r>
+      <w:r>
+        <w:rPr>
+          <w:rFonts w:ascii="Microsoft Sans Serif" w:hAnsi="Microsoft Sans Serif" w:cs="Microsoft Sans Serif"/>
+        </w:rPr>
+        <w:t>мально простой функциональностью. Эта идея была успешно реализована, из всех настроек необходимо изначал</w:t>
+      </w:r>
+      <w:r>
+        <w:rPr>
+          <w:rFonts w:ascii="Microsoft Sans Serif" w:hAnsi="Microsoft Sans Serif" w:cs="Microsoft Sans Serif"/>
+        </w:rPr>
+        <w:t>ь</w:t>
+      </w:r>
+      <w:r>
+        <w:rPr>
+          <w:rFonts w:ascii="Microsoft Sans Serif" w:hAnsi="Microsoft Sans Serif" w:cs="Microsoft Sans Serif"/>
+        </w:rPr>
+        <w:t>но определить только один адрес сервера, и при необходимости ник, нажать ввод – это всё что требуется сделать для н</w:t>
+      </w:r>
+      <w:r>
+        <w:rPr>
+          <w:rFonts w:ascii="Microsoft Sans Serif" w:hAnsi="Microsoft Sans Serif" w:cs="Microsoft Sans Serif"/>
+        </w:rPr>
+        <w:t>а</w:t>
+      </w:r>
+      <w:r>
+        <w:rPr>
+          <w:rFonts w:ascii="Microsoft Sans Serif" w:hAnsi="Microsoft Sans Serif" w:cs="Microsoft Sans Serif"/>
+        </w:rPr>
+        <w:t>чала работы. Остальные параметры работы восстанавливаются из предыд</w:t>
+      </w:r>
+      <w:r>
+        <w:rPr>
+          <w:rFonts w:ascii="Microsoft Sans Serif" w:hAnsi="Microsoft Sans Serif" w:cs="Microsoft Sans Serif"/>
+        </w:rPr>
+        <w:t>у</w:t>
+      </w:r>
+      <w:r>
+        <w:rPr>
+          <w:rFonts w:ascii="Microsoft Sans Serif" w:hAnsi="Microsoft Sans Serif" w:cs="Microsoft Sans Serif"/>
+        </w:rPr>
+        <w:t>щей сессии работы пр</w:t>
       </w:r>
       <w:r>
         <w:rPr>
@@ -811,55 +839,19 @@
         <w:rPr>
           <w:rFonts w:ascii="Microsoft Sans Serif" w:hAnsi="Microsoft Sans Serif" w:cs="Microsoft Sans Serif"/>
         </w:rPr>
-        <w:t>вана, из всех н</w:t>
-      </w:r>
-      <w:r>
-        <w:rPr>
-          <w:rFonts w:ascii="Microsoft Sans Serif" w:hAnsi="Microsoft Sans Serif" w:cs="Microsoft Sans Serif"/>
-        </w:rPr>
-        <w:t>а</w:t>
-      </w:r>
-      <w:r>
-        <w:rPr>
-          <w:rFonts w:ascii="Microsoft Sans Serif" w:hAnsi="Microsoft Sans Serif" w:cs="Microsoft Sans Serif"/>
-        </w:rPr>
-        <w:t>строек необходимо изначально определить только один адрес сервера, и при необходимости ник, нажать ввод – это всё что требуется сд</w:t>
-      </w:r>
-      <w:r>
-        <w:rPr>
-          <w:rFonts w:ascii="Microsoft Sans Serif" w:hAnsi="Microsoft Sans Serif" w:cs="Microsoft Sans Serif"/>
-        </w:rPr>
-        <w:t>е</w:t>
-      </w:r>
-      <w:r>
-        <w:rPr>
-          <w:rFonts w:ascii="Microsoft Sans Serif" w:hAnsi="Microsoft Sans Serif" w:cs="Microsoft Sans Serif"/>
-        </w:rPr>
-        <w:t>лать для начала работы. Остальные параметры работы восстанавливаются из пр</w:t>
-      </w:r>
-      <w:r>
-        <w:rPr>
-          <w:rFonts w:ascii="Microsoft Sans Serif" w:hAnsi="Microsoft Sans Serif" w:cs="Microsoft Sans Serif"/>
-        </w:rPr>
-        <w:t>е</w:t>
-      </w:r>
-      <w:r>
-        <w:rPr>
-          <w:rFonts w:ascii="Microsoft Sans Serif" w:hAnsi="Microsoft Sans Serif" w:cs="Microsoft Sans Serif"/>
-        </w:rPr>
-        <w:t>дыдущей сессии работы программы, либо определяются автоматически со стороны клиента или сервера. Программа не з</w:t>
-      </w:r>
-      <w:r>
-        <w:rPr>
-          <w:rFonts w:ascii="Microsoft Sans Serif" w:hAnsi="Microsoft Sans Serif" w:cs="Microsoft Sans Serif"/>
-        </w:rPr>
-        <w:t>а</w:t>
-      </w:r>
-      <w:r>
-        <w:rPr>
-          <w:rFonts w:ascii="Microsoft Sans Serif" w:hAnsi="Microsoft Sans Serif" w:cs="Microsoft Sans Serif"/>
-        </w:rPr>
-        <w:t>даёт никаких вопросов.</w:t>
+        <w:t>граммы, либо определяются автоматически со стороны клиента или сервера. Программа не задаёт никаких вопр</w:t>
+      </w:r>
+      <w:r>
+        <w:rPr>
+          <w:rFonts w:ascii="Microsoft Sans Serif" w:hAnsi="Microsoft Sans Serif" w:cs="Microsoft Sans Serif"/>
+        </w:rPr>
+        <w:t>о</w:t>
+      </w:r>
+      <w:r>
+        <w:rPr>
+          <w:rFonts w:ascii="Microsoft Sans Serif" w:hAnsi="Microsoft Sans Serif" w:cs="Microsoft Sans Serif"/>
+        </w:rPr>
+        <w:t>сов.</w:t>
       </w:r>
     </w:p>
     <w:p>
@@ -920,19 +912,7 @@
         <w:rPr>
           <w:rFonts w:ascii="Microsoft Sans Serif" w:hAnsi="Microsoft Sans Serif" w:cs="Microsoft Sans Serif"/>
         </w:rPr>
-        <w:t>ным вкусам и с</w:t>
-      </w:r>
-      <w:r>
-        <w:rPr>
-          <w:rFonts w:ascii="Microsoft Sans Serif" w:hAnsi="Microsoft Sans Serif" w:cs="Microsoft Sans Serif"/>
-        </w:rPr>
-        <w:t>о</w:t>
-      </w:r>
-      <w:r>
-        <w:rPr>
-          <w:rFonts w:ascii="Microsoft Sans Serif" w:hAnsi="Microsoft Sans Serif" w:cs="Microsoft Sans Serif"/>
-        </w:rPr>
-        <w:t xml:space="preserve">ответствуют различным потребностям. </w:t>
+        <w:t xml:space="preserve">ным вкусам и соответствуют различным потребностям. </w:t>
       </w:r>
       <w:proofErr w:type="spellStart"/>
       <w:proofErr w:type="gramStart"/>
@@ -1218,23 +1198,7 @@
                 <w:sz w:val="20"/>
                 <w:szCs w:val="20"/>
               </w:rPr>
-              <w:t>тев</w:t>
-            </w:r>
-            <w:r>
-              <w:rPr>
-                <w:rFonts w:ascii="Microsoft Sans Serif" w:hAnsi="Microsoft Sans Serif" w:cs="Microsoft Sans Serif"/>
-                <w:sz w:val="20"/>
-                <w:szCs w:val="20"/>
-              </w:rPr>
-              <w:t>о</w:t>
-            </w:r>
-            <w:r>
-              <w:rPr>
-                <w:rFonts w:ascii="Microsoft Sans Serif" w:hAnsi="Microsoft Sans Serif" w:cs="Microsoft Sans Serif"/>
-                <w:sz w:val="20"/>
-                <w:szCs w:val="20"/>
-              </w:rPr>
-              <w:t>го протокола</w:t>
+              <w:t>тевого протокола</w:t>
             </w:r>
           </w:p>
         </w:tc>
@@ -1258,15 +1222,15 @@
                 <w:sz w:val="20"/>
                 <w:szCs w:val="20"/>
               </w:rPr>
-              <w:t>200</w:t>
-            </w:r>
-            <w:r>
-              <w:rPr>
-                <w:rFonts w:ascii="Microsoft Sans Serif" w:hAnsi="Microsoft Sans Serif" w:cs="Microsoft Sans Serif"/>
-                <w:sz w:val="20"/>
-                <w:szCs w:val="20"/>
-              </w:rPr>
-              <w:t>9 г. (версия 1.1)</w:t>
+              <w:t>2010 г. (версия 1.2</w:t>
+            </w:r>
+            <w:r>
+              <w:rPr>
+                <w:rFonts w:ascii="Microsoft Sans Serif" w:hAnsi="Microsoft Sans Serif" w:cs="Microsoft Sans Serif"/>
+                <w:sz w:val="20"/>
+                <w:szCs w:val="20"/>
+              </w:rPr>
+              <w:t>)</w:t>
             </w:r>
           </w:p>
         </w:tc>
@@ -1485,23 +1449,7 @@
                 <w:sz w:val="20"/>
                 <w:szCs w:val="20"/>
               </w:rPr>
-              <w:t>, для бе</w:t>
-            </w:r>
-            <w:r>
-              <w:rPr>
-                <w:rFonts w:ascii="Microsoft Sans Serif" w:hAnsi="Microsoft Sans Serif" w:cs="Microsoft Sans Serif"/>
-                <w:sz w:val="20"/>
-                <w:szCs w:val="20"/>
-              </w:rPr>
-              <w:t>с</w:t>
-            </w:r>
-            <w:r>
-              <w:rPr>
-                <w:rFonts w:ascii="Microsoft Sans Serif" w:hAnsi="Microsoft Sans Serif" w:cs="Microsoft Sans Serif"/>
-                <w:sz w:val="20"/>
-                <w:szCs w:val="20"/>
-              </w:rPr>
-              <w:t>платных версий UNIX — бесплатный</w:t>
+              <w:t>, для бесплатных версий UNIX — бесплатный</w:t>
             </w:r>
           </w:p>
         </w:tc>
@@ -1865,7 +1813,15 @@
                 <w:sz w:val="20"/>
                 <w:szCs w:val="20"/>
               </w:rPr>
-              <w:t>ции клиента</w:t>
+              <w:t xml:space="preserve">ции </w:t>
+            </w:r>
+            <w:r>
+              <w:rPr>
+                <w:rFonts w:ascii="Microsoft Sans Serif" w:hAnsi="Microsoft Sans Serif" w:cs="Microsoft Sans Serif"/>
+                <w:sz w:val="20"/>
+                <w:szCs w:val="20"/>
+              </w:rPr>
+              <w:t>сервера</w:t>
             </w:r>
           </w:p>
         </w:tc>
@@ -2370,23 +2326,7 @@
                 <w:sz w:val="20"/>
                 <w:szCs w:val="20"/>
               </w:rPr>
-              <w:t>по умо</w:t>
-            </w:r>
-            <w:r>
-              <w:rPr>
-                <w:rFonts w:ascii="Microsoft Sans Serif" w:hAnsi="Microsoft Sans Serif" w:cs="Microsoft Sans Serif"/>
-                <w:sz w:val="20"/>
-                <w:szCs w:val="20"/>
-              </w:rPr>
-              <w:t>л</w:t>
-            </w:r>
-            <w:r>
-              <w:rPr>
-                <w:rFonts w:ascii="Microsoft Sans Serif" w:hAnsi="Microsoft Sans Serif" w:cs="Microsoft Sans Serif"/>
-                <w:sz w:val="20"/>
-                <w:szCs w:val="20"/>
-              </w:rPr>
-              <w:t>чанию)</w:t>
+              <w:t>по умолчанию)</w:t>
             </w:r>
           </w:p>
         </w:tc>
@@ -2950,39 +2890,7 @@
                 <w:sz w:val="20"/>
                 <w:szCs w:val="20"/>
               </w:rPr>
-              <w:t xml:space="preserve"> (удобство пол</w:t>
-            </w:r>
-            <w:r>
-              <w:rPr>
-                <w:rFonts w:ascii="Microsoft Sans Serif" w:hAnsi="Microsoft Sans Serif" w:cs="Microsoft Sans Serif"/>
-                <w:sz w:val="20"/>
-                <w:szCs w:val="20"/>
-              </w:rPr>
-              <w:t>ь</w:t>
-            </w:r>
-            <w:r>
-              <w:rPr>
-                <w:rFonts w:ascii="Microsoft Sans Serif" w:hAnsi="Microsoft Sans Serif" w:cs="Microsoft Sans Serif"/>
-                <w:sz w:val="20"/>
-                <w:szCs w:val="20"/>
-              </w:rPr>
-              <w:t>зовательского инте</w:t>
-            </w:r>
-            <w:r>
-              <w:rPr>
-                <w:rFonts w:ascii="Microsoft Sans Serif" w:hAnsi="Microsoft Sans Serif" w:cs="Microsoft Sans Serif"/>
-                <w:sz w:val="20"/>
-                <w:szCs w:val="20"/>
-              </w:rPr>
-              <w:t>р</w:t>
-            </w:r>
-            <w:r>
-              <w:rPr>
-                <w:rFonts w:ascii="Microsoft Sans Serif" w:hAnsi="Microsoft Sans Serif" w:cs="Microsoft Sans Serif"/>
-                <w:sz w:val="20"/>
-                <w:szCs w:val="20"/>
-              </w:rPr>
-              <w:t>фейса)</w:t>
+              <w:t xml:space="preserve"> (удобство пользовательского интерфейса)</w:t>
             </w:r>
           </w:p>
         </w:tc>
@@ -3369,7 +3277,7 @@
                 <w:sz w:val="20"/>
                 <w:szCs w:val="20"/>
               </w:rPr>
-              <w:t>Нет</w:t>
+              <w:t>Есть</w:t>
             </w:r>
           </w:p>
         </w:tc>
@@ -3472,23 +3380,37 @@
               </w:rPr>
               <w:t>Есть</w:t>
             </w:r>
-          </w:p>
-          <w:p>
-            <w:pPr>
-              <w:jc w:val="left"/>
-              <w:rPr>
-                <w:rFonts w:ascii="Microsoft Sans Serif" w:hAnsi="Microsoft Sans Serif" w:cs="Microsoft Sans Serif"/>
-                <w:sz w:val="20"/>
-                <w:szCs w:val="20"/>
-              </w:rPr>
-            </w:pPr>
-            <w:r>
-              <w:rPr>
-                <w:rFonts w:ascii="Microsoft Sans Serif" w:hAnsi="Microsoft Sans Serif" w:cs="Microsoft Sans Serif"/>
-                <w:sz w:val="20"/>
-                <w:szCs w:val="20"/>
-              </w:rPr>
-              <w:t xml:space="preserve">(компрессия через </w:t>
+            <w:r>
+              <w:rPr>
+                <w:rFonts w:ascii="Microsoft Sans Serif" w:hAnsi="Microsoft Sans Serif" w:cs="Microsoft Sans Serif"/>
+                <w:sz w:val="20"/>
+                <w:szCs w:val="20"/>
+              </w:rPr>
+              <w:t xml:space="preserve">, </w:t>
+            </w:r>
+            <w:r>
+              <w:rPr>
+                <w:rFonts w:ascii="Microsoft Sans Serif" w:hAnsi="Microsoft Sans Serif" w:cs="Microsoft Sans Serif"/>
+                <w:sz w:val="20"/>
+                <w:szCs w:val="20"/>
+              </w:rPr>
+              <w:t>компрессия ч</w:t>
+            </w:r>
+            <w:r>
+              <w:rPr>
+                <w:rFonts w:ascii="Microsoft Sans Serif" w:hAnsi="Microsoft Sans Serif" w:cs="Microsoft Sans Serif"/>
+                <w:sz w:val="20"/>
+                <w:szCs w:val="20"/>
+              </w:rPr>
+              <w:t>е</w:t>
+            </w:r>
+            <w:r>
+              <w:rPr>
+                <w:rFonts w:ascii="Microsoft Sans Serif" w:hAnsi="Microsoft Sans Serif" w:cs="Microsoft Sans Serif"/>
+                <w:sz w:val="20"/>
+                <w:szCs w:val="20"/>
+              </w:rPr>
+              <w:t xml:space="preserve">рез </w:t>
             </w:r>
             <w:hyperlink r:id="rId7" w:history="1">
               <w:proofErr w:type="spellStart"/>
@@ -3504,14 +3426,6 @@
               </w:r>
               <w:proofErr w:type="spellEnd"/>
             </w:hyperlink>
-            <w:r>
-              <w:rPr>
-                <w:rFonts w:ascii="Microsoft Sans Serif" w:hAnsi="Microsoft Sans Serif" w:cs="Microsoft Sans Serif"/>
-                <w:sz w:val="20"/>
-                <w:szCs w:val="20"/>
-              </w:rPr>
-              <w:t>)</w:t>
-            </w:r>
           </w:p>
         </w:tc>
         <w:tc>
@@ -3651,7 +3565,7 @@
                 <w:sz w:val="20"/>
                 <w:szCs w:val="20"/>
               </w:rPr>
-              <w:t>Очень мала</w:t>
+              <w:t>Средняя</w:t>
             </w:r>
           </w:p>
         </w:tc>
@@ -3729,7 +3643,7 @@
                 <w:sz w:val="20"/>
                 <w:szCs w:val="20"/>
               </w:rPr>
-              <w:t>Средняя</w:t>
+              <w:t>Высокая</w:t>
             </w:r>
             <w:proofErr w:type="gramEnd"/>
             <w:r>
@@ -3771,6 +3685,30 @@
                 <w:szCs w:val="20"/>
               </w:rPr>
               <w:t>нарный протокол</w:t>
+            </w:r>
+            <w:r>
+              <w:rPr>
+                <w:rFonts w:ascii="Microsoft Sans Serif" w:hAnsi="Microsoft Sans Serif" w:cs="Microsoft Sans Serif"/>
+                <w:sz w:val="20"/>
+                <w:szCs w:val="20"/>
+              </w:rPr>
+              <w:t xml:space="preserve"> + сжатие + шифров</w:t>
+            </w:r>
+            <w:r>
+              <w:rPr>
+                <w:rFonts w:ascii="Microsoft Sans Serif" w:hAnsi="Microsoft Sans Serif" w:cs="Microsoft Sans Serif"/>
+                <w:sz w:val="20"/>
+                <w:szCs w:val="20"/>
+              </w:rPr>
+              <w:t>а</w:t>
+            </w:r>
+            <w:r>
+              <w:rPr>
+                <w:rFonts w:ascii="Microsoft Sans Serif" w:hAnsi="Microsoft Sans Serif" w:cs="Microsoft Sans Serif"/>
+                <w:sz w:val="20"/>
+                <w:szCs w:val="20"/>
+              </w:rPr>
+              <w:t>ние</w:t>
             </w:r>
           </w:p>
         </w:tc>
@@ -3836,23 +3774,7 @@
                 <w:sz w:val="20"/>
                 <w:szCs w:val="20"/>
               </w:rPr>
-              <w:t>ному пр</w:t>
-            </w:r>
-            <w:r>
-              <w:rPr>
-                <w:rFonts w:ascii="Microsoft Sans Serif" w:hAnsi="Microsoft Sans Serif" w:cs="Microsoft Sans Serif"/>
-                <w:sz w:val="20"/>
-                <w:szCs w:val="20"/>
-              </w:rPr>
-              <w:t>о</w:t>
-            </w:r>
-            <w:r>
-              <w:rPr>
-                <w:rFonts w:ascii="Microsoft Sans Serif" w:hAnsi="Microsoft Sans Serif" w:cs="Microsoft Sans Serif"/>
-                <w:sz w:val="20"/>
-                <w:szCs w:val="20"/>
-              </w:rPr>
-              <w:t>токолу</w:t>
+              <w:t>ному протоколу</w:t>
             </w:r>
           </w:p>
         </w:tc>
@@ -3886,23 +3808,7 @@
                 <w:sz w:val="20"/>
                 <w:szCs w:val="20"/>
               </w:rPr>
-              <w:t> – протокол полностью описан, сущес</w:t>
-            </w:r>
-            <w:r>
-              <w:rPr>
-                <w:rFonts w:ascii="Microsoft Sans Serif" w:hAnsi="Microsoft Sans Serif" w:cs="Microsoft Sans Serif"/>
-                <w:sz w:val="20"/>
-                <w:szCs w:val="20"/>
-              </w:rPr>
-              <w:t>т</w:t>
-            </w:r>
-            <w:r>
-              <w:rPr>
-                <w:rFonts w:ascii="Microsoft Sans Serif" w:hAnsi="Microsoft Sans Serif" w:cs="Microsoft Sans Serif"/>
-                <w:sz w:val="20"/>
-                <w:szCs w:val="20"/>
-              </w:rPr>
-              <w:t>вуют готовые средства</w:t>
+              <w:t> – протокол полностью описан, существуют готовые средства</w:t>
             </w:r>
           </w:p>
         </w:tc>
@@ -4032,23 +3938,7 @@
                 <w:sz w:val="20"/>
                 <w:szCs w:val="20"/>
               </w:rPr>
-              <w:t>Централизованная н</w:t>
-            </w:r>
-            <w:r>
-              <w:rPr>
-                <w:rFonts w:ascii="Microsoft Sans Serif" w:hAnsi="Microsoft Sans Serif" w:cs="Microsoft Sans Serif"/>
-                <w:sz w:val="20"/>
-                <w:szCs w:val="20"/>
-              </w:rPr>
-              <w:t>а</w:t>
-            </w:r>
-            <w:r>
-              <w:rPr>
-                <w:rFonts w:ascii="Microsoft Sans Serif" w:hAnsi="Microsoft Sans Serif" w:cs="Microsoft Sans Serif"/>
-                <w:sz w:val="20"/>
-                <w:szCs w:val="20"/>
-              </w:rPr>
-              <w:t>стройка клиентов</w:t>
+              <w:t>Централизованная настройка клиентов</w:t>
             </w:r>
           </w:p>
         </w:tc>
@@ -4189,7 +4079,6 @@
                 <w:sz w:val="20"/>
                 <w:szCs w:val="20"/>
               </w:rPr>
-              <w:lastRenderedPageBreak/>
               <w:t>нете</w:t>
             </w:r>
           </w:p>
@@ -4214,7 +4103,6 @@
                 <w:sz w:val="20"/>
                 <w:szCs w:val="20"/>
               </w:rPr>
-              <w:lastRenderedPageBreak/>
               <w:t>Есть</w:t>
             </w:r>
           </w:p>
@@ -4928,19 +4816,7 @@
         <w:rPr>
           <w:rFonts w:ascii="Microsoft Sans Serif" w:hAnsi="Microsoft Sans Serif" w:cs="Microsoft Sans Serif"/>
         </w:rPr>
-        <w:t>ный ник, нажать ввод для соединения с сервером. Если на сервере установлен пароль на соединение, отличный от пароля по умолчанию, то перед попыткой соединения с сервером, нео</w:t>
-      </w:r>
-      <w:r>
-        <w:rPr>
-          <w:rFonts w:ascii="Microsoft Sans Serif" w:hAnsi="Microsoft Sans Serif" w:cs="Microsoft Sans Serif"/>
-        </w:rPr>
-        <w:t>б</w:t>
-      </w:r>
-      <w:r>
-        <w:rPr>
-          <w:rFonts w:ascii="Microsoft Sans Serif" w:hAnsi="Microsoft Sans Serif" w:cs="Microsoft Sans Serif"/>
-        </w:rPr>
-        <w:t>ходимо справа на странице вписать этот пароль. Также нужно указать порт, если он отличается от порта по умолчанию.</w:t>
+        <w:t>ный ник, нажать ввод для соединения с сервером. Если на сервере установлен пароль на соединение, отличный от пароля по умолчанию, то перед попыткой соединения с сервером, необходимо справа на странице вписать этот пароль. Также нужно указать порт, если он отличается от порта по умолчанию.</w:t>
       </w:r>
     </w:p>
     <w:p>
@@ -4965,31 +4841,7 @@
         <w:rPr>
           <w:rFonts w:ascii="Microsoft Sans Serif" w:hAnsi="Microsoft Sans Serif" w:cs="Microsoft Sans Serif"/>
         </w:rPr>
-        <w:t xml:space="preserve"> в списке, либо можете н</w:t>
-      </w:r>
-      <w:r>
-        <w:rPr>
-          <w:rFonts w:ascii="Microsoft Sans Serif" w:hAnsi="Microsoft Sans Serif" w:cs="Microsoft Sans Serif"/>
-        </w:rPr>
-        <w:t>а</w:t>
-      </w:r>
-      <w:r>
-        <w:rPr>
-          <w:rFonts w:ascii="Microsoft Sans Serif" w:hAnsi="Microsoft Sans Serif" w:cs="Microsoft Sans Serif"/>
-        </w:rPr>
-        <w:t>писать имя канала слева внизу списка, при этом можно зайти как на уже существу</w:t>
-      </w:r>
-      <w:r>
-        <w:rPr>
-          <w:rFonts w:ascii="Microsoft Sans Serif" w:hAnsi="Microsoft Sans Serif" w:cs="Microsoft Sans Serif"/>
-        </w:rPr>
-        <w:t>ю</w:t>
-      </w:r>
-      <w:r>
-        <w:rPr>
-          <w:rFonts w:ascii="Microsoft Sans Serif" w:hAnsi="Microsoft Sans Serif" w:cs="Microsoft Sans Serif"/>
-        </w:rPr>
-        <w:t xml:space="preserve">щий канал, также </w:t>
+        <w:t xml:space="preserve"> в списке, либо можете написать имя канала слева внизу списка, при этом можно зайти как на уже существующий канал, также </w:t>
       </w:r>
       <w:r>
         <w:rPr>
@@ -5013,19 +4865,7 @@
         <w:rPr>
           <w:rFonts w:ascii="Microsoft Sans Serif" w:hAnsi="Microsoft Sans Serif" w:cs="Microsoft Sans Serif"/>
         </w:rPr>
-        <w:t xml:space="preserve"> новый. Если введённое имя – ник пользов</w:t>
-      </w:r>
-      <w:r>
-        <w:rPr>
-          <w:rFonts w:ascii="Microsoft Sans Serif" w:hAnsi="Microsoft Sans Serif" w:cs="Microsoft Sans Serif"/>
-        </w:rPr>
-        <w:t>а</w:t>
-      </w:r>
-      <w:r>
-        <w:rPr>
-          <w:rFonts w:ascii="Microsoft Sans Serif" w:hAnsi="Microsoft Sans Serif" w:cs="Microsoft Sans Serif"/>
-        </w:rPr>
-        <w:t xml:space="preserve">теля, то с ним будет открыт </w:t>
+        <w:t xml:space="preserve"> новый. Если введённое имя – ник пользователя, то с ним будет открыт </w:t>
       </w:r>
       <w:proofErr w:type="spellStart"/>
       <w:r>
@@ -5076,19 +4916,7 @@
         <w:rPr>
           <w:rFonts w:ascii="Microsoft Sans Serif" w:hAnsi="Microsoft Sans Serif" w:cs="Microsoft Sans Serif"/>
         </w:rPr>
-        <w:t>дачи содержимого буфера обм</w:t>
-      </w:r>
-      <w:r>
-        <w:rPr>
-          <w:rFonts w:ascii="Microsoft Sans Serif" w:hAnsi="Microsoft Sans Serif" w:cs="Microsoft Sans Serif"/>
-        </w:rPr>
-        <w:t>е</w:t>
-      </w:r>
-      <w:r>
-        <w:rPr>
-          <w:rFonts w:ascii="Microsoft Sans Serif" w:hAnsi="Microsoft Sans Serif" w:cs="Microsoft Sans Serif"/>
-        </w:rPr>
-        <w:t xml:space="preserve">на </w:t>
+        <w:t xml:space="preserve">дачи содержимого буфера обмена </w:t>
       </w:r>
       <w:r>
         <w:rPr>
@@ -5278,19 +5106,7 @@
         <w:rPr>
           <w:rFonts w:ascii="Microsoft Sans Serif" w:hAnsi="Microsoft Sans Serif" w:cs="Microsoft Sans Serif"/>
         </w:rPr>
-        <w:t>телей и имена кан</w:t>
-      </w:r>
-      <w:r>
-        <w:rPr>
-          <w:rFonts w:ascii="Microsoft Sans Serif" w:hAnsi="Microsoft Sans Serif" w:cs="Microsoft Sans Serif"/>
-        </w:rPr>
-        <w:t>а</w:t>
-      </w:r>
-      <w:r>
-        <w:rPr>
-          <w:rFonts w:ascii="Microsoft Sans Serif" w:hAnsi="Microsoft Sans Serif" w:cs="Microsoft Sans Serif"/>
-        </w:rPr>
-        <w:t xml:space="preserve">лов – не могут совпадать, если </w:t>
+        <w:t xml:space="preserve">телей и имена каналов – не могут совпадать, если </w:t>
       </w:r>
       <w:proofErr w:type="gramStart"/>
       <w:r>
@@ -5304,19 +5120,7 @@
         <w:rPr>
           <w:rFonts w:ascii="Microsoft Sans Serif" w:hAnsi="Microsoft Sans Serif" w:cs="Microsoft Sans Serif"/>
         </w:rPr>
-        <w:t>, то снова задать пользоват</w:t>
-      </w:r>
-      <w:r>
-        <w:rPr>
-          <w:rFonts w:ascii="Microsoft Sans Serif" w:hAnsi="Microsoft Sans Serif" w:cs="Microsoft Sans Serif"/>
-        </w:rPr>
-        <w:t>е</w:t>
-      </w:r>
-      <w:r>
-        <w:rPr>
-          <w:rFonts w:ascii="Microsoft Sans Serif" w:hAnsi="Microsoft Sans Serif" w:cs="Microsoft Sans Serif"/>
-        </w:rPr>
-        <w:t xml:space="preserve">ля или канал с таким же </w:t>
+        <w:t xml:space="preserve">, то снова задать пользователя или канал с таким же </w:t>
       </w:r>
       <w:proofErr w:type="spellStart"/>
       <w:r>
@@ -5343,19 +5147,7 @@
         <w:rPr>
           <w:rFonts w:ascii="Microsoft Sans Serif" w:hAnsi="Microsoft Sans Serif" w:cs="Microsoft Sans Serif"/>
         </w:rPr>
-        <w:t>Существует несколько предопределённых имён, которые никогда не могут быть пр</w:t>
-      </w:r>
-      <w:r>
-        <w:rPr>
-          <w:rFonts w:ascii="Microsoft Sans Serif" w:hAnsi="Microsoft Sans Serif" w:cs="Microsoft Sans Serif"/>
-        </w:rPr>
-        <w:t>и</w:t>
-      </w:r>
-      <w:r>
-        <w:rPr>
-          <w:rFonts w:ascii="Microsoft Sans Serif" w:hAnsi="Microsoft Sans Serif" w:cs="Microsoft Sans Serif"/>
-        </w:rPr>
-        <w:t>своены пользователям, либо каналам:</w:t>
+        <w:t>Существует несколько предопределённых имён, которые никогда не могут быть присвоены пользователям, либо каналам:</w:t>
       </w:r>
     </w:p>
     <w:p>
@@ -5478,7 +5270,6 @@
         <w:rPr>
           <w:rFonts w:ascii="Microsoft Sans Serif" w:hAnsi="Microsoft Sans Serif" w:cs="Microsoft Sans Serif"/>
         </w:rPr>
-        <w:lastRenderedPageBreak/>
         <w:t xml:space="preserve">вать самого себя на сервере вместо собственного </w:t>
       </w:r>
       <w:proofErr w:type="spellStart"/>
@@ -5509,6 +5300,7 @@
           <w:b/>
           <w:lang w:val="en-US"/>
         </w:rPr>
+        <w:lastRenderedPageBreak/>
         <w:t>Anonymous</w:t>
       </w:r>
       <w:r>
@@ -5637,31 +5429,7 @@
         <w:rPr>
           <w:rFonts w:ascii="Microsoft Sans Serif" w:hAnsi="Microsoft Sans Serif" w:cs="Microsoft Sans Serif"/>
         </w:rPr>
-        <w:t xml:space="preserve"> создано 6 уро</w:t>
-      </w:r>
-      <w:r>
-        <w:rPr>
-          <w:rFonts w:ascii="Microsoft Sans Serif" w:hAnsi="Microsoft Sans Serif" w:cs="Microsoft Sans Serif"/>
-        </w:rPr>
-        <w:t>в</w:t>
-      </w:r>
-      <w:r>
-        <w:rPr>
-          <w:rFonts w:ascii="Microsoft Sans Serif" w:hAnsi="Microsoft Sans Serif" w:cs="Microsoft Sans Serif"/>
-        </w:rPr>
-        <w:t>ней прав доступа пользователей. Ниже описаны возможности каждого уровня в порядке возрастания, каждый последующий уровень включает все возможности пред</w:t>
-      </w:r>
-      <w:r>
-        <w:rPr>
-          <w:rFonts w:ascii="Microsoft Sans Serif" w:hAnsi="Microsoft Sans Serif" w:cs="Microsoft Sans Serif"/>
-        </w:rPr>
-        <w:t>ы</w:t>
-      </w:r>
-      <w:r>
-        <w:rPr>
-          <w:rFonts w:ascii="Microsoft Sans Serif" w:hAnsi="Microsoft Sans Serif" w:cs="Microsoft Sans Serif"/>
-        </w:rPr>
-        <w:t>дущих уровней:</w:t>
+        <w:t xml:space="preserve"> создано 6 уровней прав доступа пользователей. Ниже описаны возможности каждого уровня в порядке возрастания, каждый последующий уровень включает все возможности предыдущих уровней:</w:t>
       </w:r>
     </w:p>
     <w:p>
@@ -5988,19 +5756,7 @@
         <w:rPr>
           <w:rFonts w:ascii="Microsoft Sans Serif" w:hAnsi="Microsoft Sans Serif" w:cs="Microsoft Sans Serif"/>
         </w:rPr>
-        <w:t>ват</w:t>
-      </w:r>
-      <w:r>
-        <w:rPr>
-          <w:rFonts w:ascii="Microsoft Sans Serif" w:hAnsi="Microsoft Sans Serif" w:cs="Microsoft Sans Serif"/>
-        </w:rPr>
-        <w:t>е</w:t>
-      </w:r>
-      <w:r>
-        <w:rPr>
-          <w:rFonts w:ascii="Microsoft Sans Serif" w:hAnsi="Microsoft Sans Serif" w:cs="Microsoft Sans Serif"/>
-        </w:rPr>
-        <w:t>лей канала. Оба режима могут быть получены одновременно.</w:t>
+        <w:t>вателей канала. Оба режима могут быть получены одновременно.</w:t>
       </w:r>
     </w:p>
     <w:p>
@@ -6157,19 +5913,7 @@
         <w:rPr>
           <w:rFonts w:ascii="Microsoft Sans Serif" w:hAnsi="Microsoft Sans Serif" w:cs="Microsoft Sans Serif"/>
         </w:rPr>
-        <w:t>вень дост</w:t>
-      </w:r>
-      <w:r>
-        <w:rPr>
-          <w:rFonts w:ascii="Microsoft Sans Serif" w:hAnsi="Microsoft Sans Serif" w:cs="Microsoft Sans Serif"/>
-        </w:rPr>
-        <w:t>у</w:t>
-      </w:r>
-      <w:r>
-        <w:rPr>
-          <w:rFonts w:ascii="Microsoft Sans Serif" w:hAnsi="Microsoft Sans Serif" w:cs="Microsoft Sans Serif"/>
-        </w:rPr>
-        <w:t>па только на чтение.</w:t>
+        <w:t>вень доступа только на чтение.</w:t>
       </w:r>
     </w:p>
     <w:p>
@@ -6231,31 +5975,7 @@
         <w:rPr>
           <w:rFonts w:ascii="Microsoft Sans Serif" w:hAnsi="Microsoft Sans Serif" w:cs="Microsoft Sans Serif"/>
         </w:rPr>
-        <w:t>вия о</w:t>
-      </w:r>
-      <w:r>
-        <w:rPr>
-          <w:rFonts w:ascii="Microsoft Sans Serif" w:hAnsi="Microsoft Sans Serif" w:cs="Microsoft Sans Serif"/>
-        </w:rPr>
-        <w:t>т</w:t>
-      </w:r>
-      <w:r>
-        <w:rPr>
-          <w:rFonts w:ascii="Microsoft Sans Serif" w:hAnsi="Microsoft Sans Serif" w:cs="Microsoft Sans Serif"/>
-        </w:rPr>
-        <w:t>носительно всех пользователей, независимо от их режима, даже если у пользов</w:t>
-      </w:r>
-      <w:r>
-        <w:rPr>
-          <w:rFonts w:ascii="Microsoft Sans Serif" w:hAnsi="Microsoft Sans Serif" w:cs="Microsoft Sans Serif"/>
-        </w:rPr>
-        <w:t>а</w:t>
-      </w:r>
-      <w:r>
-        <w:rPr>
-          <w:rFonts w:ascii="Microsoft Sans Serif" w:hAnsi="Microsoft Sans Serif" w:cs="Microsoft Sans Serif"/>
-        </w:rPr>
-        <w:t>телей установлен режим, ограничивающий эти действия.</w:t>
+        <w:t>вия относительно всех пользователей, независимо от их режима, даже если у пользователей установлен режим, ограничивающий эти действия.</w:t>
       </w:r>
     </w:p>
     <w:p>
@@ -6310,19 +6030,7 @@
         <w:rPr>
           <w:rFonts w:ascii="Microsoft Sans Serif" w:hAnsi="Microsoft Sans Serif" w:cs="Microsoft Sans Serif"/>
         </w:rPr>
-        <w:t>бого др</w:t>
-      </w:r>
-      <w:r>
-        <w:rPr>
-          <w:rFonts w:ascii="Microsoft Sans Serif" w:hAnsi="Microsoft Sans Serif" w:cs="Microsoft Sans Serif"/>
-        </w:rPr>
-        <w:t>у</w:t>
-      </w:r>
-      <w:r>
-        <w:rPr>
-          <w:rFonts w:ascii="Microsoft Sans Serif" w:hAnsi="Microsoft Sans Serif" w:cs="Microsoft Sans Serif"/>
-        </w:rPr>
-        <w:t>гого пользователя, независимо от его прав доступа. При этом самого пользователя в режиме «дьявола» другие обычные пользователи удалить не могут.</w:t>
+        <w:t>бого другого пользователя, независимо от его прав доступа. При этом самого пользователя в режиме «дьявола» другие обычные пользователи удалить не могут.</w:t>
       </w:r>
     </w:p>
     <w:p>
@@ -6336,19 +6044,7 @@
         <w:rPr>
           <w:rFonts w:ascii="Microsoft Sans Serif" w:hAnsi="Microsoft Sans Serif" w:cs="Microsoft Sans Serif"/>
         </w:rPr>
-        <w:t>Эти привилегии могут быть выданы пользователям с сервера, для этого нужно открыть список соединений сервера и в контекстном меню выбрать нужный пункт для выд</w:t>
-      </w:r>
-      <w:r>
-        <w:rPr>
-          <w:rFonts w:ascii="Microsoft Sans Serif" w:hAnsi="Microsoft Sans Serif" w:cs="Microsoft Sans Serif"/>
-        </w:rPr>
-        <w:t>е</w:t>
-      </w:r>
-      <w:r>
-        <w:rPr>
-          <w:rFonts w:ascii="Microsoft Sans Serif" w:hAnsi="Microsoft Sans Serif" w:cs="Microsoft Sans Serif"/>
-        </w:rPr>
-        <w:t>ленных пользователей.</w:t>
+        <w:t>Эти привилегии могут быть выданы пользователям с сервера, для этого нужно открыть список соединений сервера и в контекстном меню выбрать нужный пункт для выделенных пользователей.</w:t>
       </w:r>
     </w:p>
     <w:p>
@@ -6361,31 +6057,31 @@
         <w:rPr>
           <w:rFonts w:ascii="Microsoft Sans Serif" w:hAnsi="Microsoft Sans Serif" w:cs="Microsoft Sans Serif"/>
         </w:rPr>
+        <w:t>Режим «бога» и «дьявола» также могут быть получены самими пользовател</w:t>
+      </w:r>
+      <w:r>
+        <w:rPr>
+          <w:rFonts w:ascii="Microsoft Sans Serif" w:hAnsi="Microsoft Sans Serif" w:cs="Microsoft Sans Serif"/>
+        </w:rPr>
+        <w:t>я</w:t>
+      </w:r>
+      <w:r>
+        <w:rPr>
+          <w:rFonts w:ascii="Microsoft Sans Serif" w:hAnsi="Microsoft Sans Serif" w:cs="Microsoft Sans Serif"/>
+        </w:rPr>
+        <w:t>ми по паролям, установленным на сервере. Для получения режима «бога» н</w:t>
+      </w:r>
+      <w:r>
+        <w:rPr>
+          <w:rFonts w:ascii="Microsoft Sans Serif" w:hAnsi="Microsoft Sans Serif" w:cs="Microsoft Sans Serif"/>
+        </w:rPr>
+        <w:t>е</w:t>
+      </w:r>
+      <w:r>
+        <w:rPr>
+          <w:rFonts w:ascii="Microsoft Sans Serif" w:hAnsi="Microsoft Sans Serif" w:cs="Microsoft Sans Serif"/>
+        </w:rPr>
         <w:lastRenderedPageBreak/>
-        <w:t>Режим «бога» и «дьявола» также могут быть получены самими пользовател</w:t>
-      </w:r>
-      <w:r>
-        <w:rPr>
-          <w:rFonts w:ascii="Microsoft Sans Serif" w:hAnsi="Microsoft Sans Serif" w:cs="Microsoft Sans Serif"/>
-        </w:rPr>
-        <w:t>я</w:t>
-      </w:r>
-      <w:r>
-        <w:rPr>
-          <w:rFonts w:ascii="Microsoft Sans Serif" w:hAnsi="Microsoft Sans Serif" w:cs="Microsoft Sans Serif"/>
-        </w:rPr>
-        <w:t>ми по паролям, установленным на сервере. Для получения режима «бога» н</w:t>
-      </w:r>
-      <w:r>
-        <w:rPr>
-          <w:rFonts w:ascii="Microsoft Sans Serif" w:hAnsi="Microsoft Sans Serif" w:cs="Microsoft Sans Serif"/>
-        </w:rPr>
-        <w:t>е</w:t>
-      </w:r>
-      <w:r>
-        <w:rPr>
-          <w:rFonts w:ascii="Microsoft Sans Serif" w:hAnsi="Microsoft Sans Serif" w:cs="Microsoft Sans Serif"/>
-        </w:rPr>
         <w:t>обходимо на странице списка каналов написать в левом нижнем окне «</w:t>
       </w:r>
       <w:r>
@@ -6492,19 +6188,7 @@
         <w:rPr>
           <w:rFonts w:ascii="Microsoft Sans Serif" w:hAnsi="Microsoft Sans Serif" w:cs="Microsoft Sans Serif"/>
         </w:rPr>
-        <w:t>эти привилегии др</w:t>
-      </w:r>
-      <w:r>
-        <w:rPr>
-          <w:rFonts w:ascii="Microsoft Sans Serif" w:hAnsi="Microsoft Sans Serif" w:cs="Microsoft Sans Serif"/>
-        </w:rPr>
-        <w:t>у</w:t>
-      </w:r>
-      <w:r>
-        <w:rPr>
-          <w:rFonts w:ascii="Microsoft Sans Serif" w:hAnsi="Microsoft Sans Serif" w:cs="Microsoft Sans Serif"/>
-        </w:rPr>
-        <w:t>гим поль</w:t>
+        <w:t>эти привилегии другим поль</w:t>
       </w:r>
       <w:r>
         <w:rPr>
@@ -6623,19 +6307,7 @@
         <w:rPr>
           <w:rFonts w:ascii="Microsoft Sans Serif" w:hAnsi="Microsoft Sans Serif" w:cs="Microsoft Sans Serif"/>
         </w:rPr>
-        <w:t>вать к</w:t>
-      </w:r>
-      <w:r>
-        <w:rPr>
-          <w:rFonts w:ascii="Microsoft Sans Serif" w:hAnsi="Microsoft Sans Serif" w:cs="Microsoft Sans Serif"/>
-        </w:rPr>
-        <w:t>а</w:t>
-      </w:r>
-      <w:r>
-        <w:rPr>
-          <w:rFonts w:ascii="Microsoft Sans Serif" w:hAnsi="Microsoft Sans Serif" w:cs="Microsoft Sans Serif"/>
-        </w:rPr>
-        <w:t>кие-либо возможности функционирования чата.</w:t>
+        <w:t>вать какие-либо возможности функционирования чата.</w:t>
       </w:r>
     </w:p>
     <w:p>
@@ -6836,21 +6508,7 @@
           <w:rFonts w:ascii="Microsoft Sans Serif" w:hAnsi="Microsoft Sans Serif" w:cs="Microsoft Sans Serif"/>
           <w:i/>
         </w:rPr>
-        <w:t>о</w:t>
-      </w:r>
-      <w:r>
-        <w:rPr>
-          <w:rFonts w:ascii="Microsoft Sans Serif" w:hAnsi="Microsoft Sans Serif" w:cs="Microsoft Sans Serif"/>
-          <w:i/>
-        </w:rPr>
-        <w:t>т</w:t>
-      </w:r>
-      <w:r>
-        <w:rPr>
-          <w:rFonts w:ascii="Microsoft Sans Serif" w:hAnsi="Microsoft Sans Serif" w:cs="Microsoft Sans Serif"/>
-          <w:i/>
-        </w:rPr>
-        <w:t xml:space="preserve">вечает </w:t>
+        <w:t xml:space="preserve">отвечает </w:t>
       </w:r>
       <w:r>
         <w:rPr>
@@ -6934,35 +6592,7 @@
           <w:rFonts w:ascii="Microsoft Sans Serif" w:hAnsi="Microsoft Sans Serif" w:cs="Microsoft Sans Serif"/>
           <w:i/>
         </w:rPr>
-        <w:t xml:space="preserve"> рекомендую использ</w:t>
-      </w:r>
-      <w:r>
-        <w:rPr>
-          <w:rFonts w:ascii="Microsoft Sans Serif" w:hAnsi="Microsoft Sans Serif" w:cs="Microsoft Sans Serif"/>
-          <w:i/>
-        </w:rPr>
-        <w:t>о</w:t>
-      </w:r>
-      <w:r>
-        <w:rPr>
-          <w:rFonts w:ascii="Microsoft Sans Serif" w:hAnsi="Microsoft Sans Serif" w:cs="Microsoft Sans Serif"/>
-          <w:i/>
-        </w:rPr>
-        <w:t>вать пр</w:t>
-      </w:r>
-      <w:r>
-        <w:rPr>
-          <w:rFonts w:ascii="Microsoft Sans Serif" w:hAnsi="Microsoft Sans Serif" w:cs="Microsoft Sans Serif"/>
-          <w:i/>
-        </w:rPr>
-        <w:t>о</w:t>
-      </w:r>
-      <w:r>
-        <w:rPr>
-          <w:rFonts w:ascii="Microsoft Sans Serif" w:hAnsi="Microsoft Sans Serif" w:cs="Microsoft Sans Serif"/>
-          <w:i/>
-        </w:rPr>
-        <w:t xml:space="preserve">грамму </w:t>
+        <w:t xml:space="preserve"> рекомендую использовать программу </w:t>
       </w:r>
       <w:hyperlink r:id="rId11" w:history="1">
         <w:r>
@@ -7188,19 +6818,7 @@
         <w:rPr>
           <w:rFonts w:ascii="Microsoft Sans Serif" w:hAnsi="Microsoft Sans Serif" w:cs="Microsoft Sans Serif"/>
         </w:rPr>
-        <w:t>дится перви</w:t>
-      </w:r>
-      <w:r>
-        <w:rPr>
-          <w:rFonts w:ascii="Microsoft Sans Serif" w:hAnsi="Microsoft Sans Serif" w:cs="Microsoft Sans Serif"/>
-        </w:rPr>
-        <w:t>ч</w:t>
-      </w:r>
-      <w:r>
-        <w:rPr>
-          <w:rFonts w:ascii="Microsoft Sans Serif" w:hAnsi="Microsoft Sans Serif" w:cs="Microsoft Sans Serif"/>
-        </w:rPr>
-        <w:t>ная инициализация.</w:t>
+        <w:t>дится первичная инициализация.</w:t>
       </w:r>
     </w:p>
     <w:p>
@@ -7282,19 +6900,7 @@
         <w:rPr>
           <w:rFonts w:ascii="Microsoft Sans Serif" w:hAnsi="Microsoft Sans Serif" w:cs="Microsoft Sans Serif"/>
         </w:rPr>
-        <w:t>ких входных п</w:t>
-      </w:r>
-      <w:r>
-        <w:rPr>
-          <w:rFonts w:ascii="Microsoft Sans Serif" w:hAnsi="Microsoft Sans Serif" w:cs="Microsoft Sans Serif"/>
-        </w:rPr>
-        <w:t>а</w:t>
-      </w:r>
-      <w:r>
-        <w:rPr>
-          <w:rFonts w:ascii="Microsoft Sans Serif" w:hAnsi="Microsoft Sans Serif" w:cs="Microsoft Sans Serif"/>
-        </w:rPr>
-        <w:t>раметров, и ничего не возвращают.</w:t>
+        <w:t>ких входных параметров, и ничего не возвращают.</w:t>
       </w:r>
     </w:p>
     <w:p>
@@ -7321,19 +6927,7 @@
         <w:rPr>
           <w:rFonts w:ascii="Microsoft Sans Serif" w:hAnsi="Microsoft Sans Serif" w:cs="Microsoft Sans Serif"/>
         </w:rPr>
-        <w:t>. Функции-отклики на сетевые транзакции между клиентом и серв</w:t>
-      </w:r>
-      <w:r>
-        <w:rPr>
-          <w:rFonts w:ascii="Microsoft Sans Serif" w:hAnsi="Microsoft Sans Serif" w:cs="Microsoft Sans Serif"/>
-        </w:rPr>
-        <w:t>е</w:t>
-      </w:r>
-      <w:r>
-        <w:rPr>
-          <w:rFonts w:ascii="Microsoft Sans Serif" w:hAnsi="Microsoft Sans Serif" w:cs="Microsoft Sans Serif"/>
-        </w:rPr>
-        <w:t>ром</w:t>
+        <w:t>. Функции-отклики на сетевые транзакции между клиентом и сервером</w:t>
       </w:r>
       <w:r>
         <w:rPr>
@@ -7619,19 +7213,7 @@
         <w:rPr>
           <w:rFonts w:ascii="Microsoft Sans Serif" w:hAnsi="Microsoft Sans Serif" w:cs="Microsoft Sans Serif"/>
         </w:rPr>
-        <w:t>пример, чтобы опред</w:t>
-      </w:r>
-      <w:r>
-        <w:rPr>
-          <w:rFonts w:ascii="Microsoft Sans Serif" w:hAnsi="Microsoft Sans Serif" w:cs="Microsoft Sans Serif"/>
-        </w:rPr>
-        <w:t>е</w:t>
-      </w:r>
-      <w:r>
-        <w:rPr>
-          <w:rFonts w:ascii="Microsoft Sans Serif" w:hAnsi="Microsoft Sans Serif" w:cs="Microsoft Sans Serif"/>
-        </w:rPr>
-        <w:t>лить, разрешено ли автоматическое открытие каналов при первом после запуска клиента программы соединении с сервером, нео</w:t>
+        <w:t>пример, чтобы определить, разрешено ли автоматическое открытие каналов при первом после запуска клиента программы соединении с сервером, нео</w:t>
       </w:r>
       <w:r>
         <w:rPr>
@@ -7725,8 +7307,14 @@
         <w:rPr>
           <w:rFonts w:ascii="Microsoft Sans Serif" w:hAnsi="Microsoft Sans Serif" w:cs="Microsoft Sans Serif"/>
         </w:rPr>
+        <w:t xml:space="preserve">Функции-методы класса вызываются применительно к какому-либо объекту, причём первым параметром в неявном виде передаётся указатель на этот </w:t>
+      </w:r>
+      <w:r>
+        <w:rPr>
+          <w:rFonts w:ascii="Microsoft Sans Serif" w:hAnsi="Microsoft Sans Serif" w:cs="Microsoft Sans Serif"/>
+        </w:rPr>
         <w:lastRenderedPageBreak/>
-        <w:t xml:space="preserve">Функции-методы класса вызываются применительно к какому-либо объекту, причём первым параметром в неявном виде передаётся указатель на этот объект. В </w:t>
+        <w:t xml:space="preserve">объект. В </w:t>
       </w:r>
       <w:hyperlink r:id="rId12" w:history="1">
         <w:r>
@@ -7847,19 +7435,7 @@
         <w:rPr>
           <w:rFonts w:ascii="Microsoft Sans Serif" w:hAnsi="Microsoft Sans Serif" w:cs="Microsoft Sans Serif"/>
         </w:rPr>
-        <w:t>, который сопоставлен с объектом клиента чата. Таким образом, все выз</w:t>
-      </w:r>
-      <w:r>
-        <w:rPr>
-          <w:rFonts w:ascii="Microsoft Sans Serif" w:hAnsi="Microsoft Sans Serif" w:cs="Microsoft Sans Serif"/>
-        </w:rPr>
-        <w:t>о</w:t>
-      </w:r>
-      <w:r>
-        <w:rPr>
-          <w:rFonts w:ascii="Microsoft Sans Serif" w:hAnsi="Microsoft Sans Serif" w:cs="Microsoft Sans Serif"/>
-        </w:rPr>
-        <w:t>вы функций-методов должны иметь вид:</w:t>
+        <w:t>, который сопоставлен с объектом клиента чата. Таким образом, все вызовы функций-методов должны иметь вид:</w:t>
       </w:r>
     </w:p>
     <w:p>
@@ -8167,23 +7743,7 @@
                 <w:sz w:val="20"/>
                 <w:szCs w:val="20"/>
               </w:rPr>
-              <w:t>. Вызов этой функции должен быть тол</w:t>
-            </w:r>
-            <w:r>
-              <w:rPr>
-                <w:rFonts w:ascii="Microsoft Sans Serif" w:hAnsi="Microsoft Sans Serif" w:cs="Microsoft Sans Serif"/>
-                <w:sz w:val="20"/>
-                <w:szCs w:val="20"/>
-              </w:rPr>
-              <w:t>ь</w:t>
-            </w:r>
-            <w:r>
-              <w:rPr>
-                <w:rFonts w:ascii="Microsoft Sans Serif" w:hAnsi="Microsoft Sans Serif" w:cs="Microsoft Sans Serif"/>
-                <w:sz w:val="20"/>
-                <w:szCs w:val="20"/>
-              </w:rPr>
-              <w:t xml:space="preserve">ко один раз </w:t>
+              <w:t xml:space="preserve">. Вызов этой функции должен быть только один раз </w:t>
             </w:r>
             <w:proofErr w:type="gramStart"/>
             <w:r>
@@ -9096,23 +8656,7 @@
                 <w:sz w:val="20"/>
                 <w:szCs w:val="20"/>
               </w:rPr>
-              <w:t>Открывает ранее сохранённое состояние открытых каналов. Открытые прежде кан</w:t>
-            </w:r>
-            <w:r>
-              <w:rPr>
-                <w:rFonts w:ascii="Microsoft Sans Serif" w:hAnsi="Microsoft Sans Serif" w:cs="Microsoft Sans Serif"/>
-                <w:sz w:val="20"/>
-                <w:szCs w:val="20"/>
-              </w:rPr>
-              <w:t>а</w:t>
-            </w:r>
-            <w:r>
-              <w:rPr>
-                <w:rFonts w:ascii="Microsoft Sans Serif" w:hAnsi="Microsoft Sans Serif" w:cs="Microsoft Sans Serif"/>
-                <w:sz w:val="20"/>
-                <w:szCs w:val="20"/>
-              </w:rPr>
-              <w:t>лы – не закрываются.</w:t>
+              <w:t>Открывает ранее сохранённое состояние открытых каналов. Открытые прежде каналы – не закрываются.</w:t>
             </w:r>
           </w:p>
           <w:p>
@@ -9900,16 +9444,7 @@
                 <w:sz w:val="20"/>
                 <w:szCs w:val="20"/>
               </w:rPr>
-              <w:t xml:space="preserve">. Возвращает 1 целочисленное значение – номер </w:t>
-            </w:r>
-            <w:r>
-              <w:rPr>
-                <w:rFonts w:ascii="Microsoft Sans Serif" w:hAnsi="Microsoft Sans Serif" w:cs="Microsoft Sans Serif"/>
-                <w:sz w:val="20"/>
-                <w:szCs w:val="20"/>
-              </w:rPr>
-              <w:lastRenderedPageBreak/>
-              <w:t>попытки соединиться с сервером.</w:t>
+              <w:t>. Возвращает 1 целочисленное значение – номер попытки соединиться с сервером.</w:t>
             </w:r>
           </w:p>
         </w:tc>
@@ -9938,7 +9473,6 @@
                 <w:szCs w:val="20"/>
                 <w:lang w:val="en-US"/>
               </w:rPr>
-              <w:lastRenderedPageBreak/>
               <w:t>setConnectCount</w:t>
             </w:r>
           </w:p>
@@ -9982,6 +9516,7 @@
                 <w:sz w:val="20"/>
                 <w:szCs w:val="20"/>
               </w:rPr>
+              <w:lastRenderedPageBreak/>
               <w:t>Параметры</w:t>
             </w:r>
             <w:r>
@@ -10006,23 +9541,7 @@
                 <w:sz w:val="20"/>
                 <w:szCs w:val="20"/>
               </w:rPr>
-              <w:t>тифицировать номер попытки соединиться с сервером. Если параметр о</w:t>
-            </w:r>
-            <w:r>
-              <w:rPr>
-                <w:rFonts w:ascii="Microsoft Sans Serif" w:hAnsi="Microsoft Sans Serif" w:cs="Microsoft Sans Serif"/>
-                <w:sz w:val="20"/>
-                <w:szCs w:val="20"/>
-              </w:rPr>
-              <w:t>т</w:t>
-            </w:r>
-            <w:r>
-              <w:rPr>
-                <w:rFonts w:ascii="Microsoft Sans Serif" w:hAnsi="Microsoft Sans Serif" w:cs="Microsoft Sans Serif"/>
-                <w:sz w:val="20"/>
-                <w:szCs w:val="20"/>
-              </w:rPr>
-              <w:t>сутствует, то по умолчанию принимается 0.</w:t>
+              <w:t>тифицировать номер попытки соединиться с сервером. Если параметр отсутствует, то по умолчанию принимается 0.</w:t>
             </w:r>
           </w:p>
           <w:p>
@@ -10079,6 +9598,7 @@
                 <w:szCs w:val="20"/>
                 <w:lang w:val="en-US"/>
               </w:rPr>
+              <w:lastRenderedPageBreak/>
               <w:t>getSocket</w:t>
             </w:r>
           </w:p>
@@ -10229,23 +9749,7 @@
                 <w:sz w:val="20"/>
                 <w:szCs w:val="20"/>
               </w:rPr>
-              <w:t xml:space="preserve"> зн</w:t>
-            </w:r>
-            <w:r>
-              <w:rPr>
-                <w:rFonts w:ascii="Microsoft Sans Serif" w:hAnsi="Microsoft Sans Serif" w:cs="Microsoft Sans Serif"/>
-                <w:sz w:val="20"/>
-                <w:szCs w:val="20"/>
-              </w:rPr>
-              <w:t>а</w:t>
-            </w:r>
-            <w:r>
-              <w:rPr>
-                <w:rFonts w:ascii="Microsoft Sans Serif" w:hAnsi="Microsoft Sans Serif" w:cs="Microsoft Sans Serif"/>
-                <w:sz w:val="20"/>
-                <w:szCs w:val="20"/>
-              </w:rPr>
-              <w:t>чение будет нулевым.</w:t>
+              <w:t xml:space="preserve"> значение будет нулевым.</w:t>
             </w:r>
           </w:p>
         </w:tc>
@@ -10341,23 +9845,7 @@
                 <w:sz w:val="20"/>
                 <w:szCs w:val="20"/>
               </w:rPr>
-              <w:t>ся, как с</w:t>
-            </w:r>
-            <w:r>
-              <w:rPr>
-                <w:rFonts w:ascii="Microsoft Sans Serif" w:hAnsi="Microsoft Sans Serif" w:cs="Microsoft Sans Serif"/>
-                <w:sz w:val="20"/>
-                <w:szCs w:val="20"/>
-              </w:rPr>
-              <w:t>о</w:t>
-            </w:r>
-            <w:r>
-              <w:rPr>
-                <w:rFonts w:ascii="Microsoft Sans Serif" w:hAnsi="Microsoft Sans Serif" w:cs="Microsoft Sans Serif"/>
-                <w:sz w:val="20"/>
-                <w:szCs w:val="20"/>
-              </w:rPr>
-              <w:t xml:space="preserve">стояние кнопки. Если значение </w:t>
+              <w:t xml:space="preserve">ся, как состояние кнопки. Если значение </w:t>
             </w:r>
             <w:r>
               <w:rPr>
@@ -10489,23 +9977,7 @@
                 <w:sz w:val="20"/>
                 <w:szCs w:val="20"/>
               </w:rPr>
-              <w:t>ния с сервером, вызов функции необходим только при неудачной попытке соединиться с се</w:t>
-            </w:r>
-            <w:r>
-              <w:rPr>
-                <w:rFonts w:ascii="Microsoft Sans Serif" w:hAnsi="Microsoft Sans Serif" w:cs="Microsoft Sans Serif"/>
-                <w:sz w:val="20"/>
-                <w:szCs w:val="20"/>
-              </w:rPr>
-              <w:t>р</w:t>
-            </w:r>
-            <w:r>
-              <w:rPr>
-                <w:rFonts w:ascii="Microsoft Sans Serif" w:hAnsi="Microsoft Sans Serif" w:cs="Microsoft Sans Serif"/>
-                <w:sz w:val="20"/>
-                <w:szCs w:val="20"/>
-              </w:rPr>
-              <w:t>вером.</w:t>
+              <w:t>ния с сервером, вызов функции необходим только при неудачной попытке соединиться с сервером.</w:t>
             </w:r>
           </w:p>
           <w:p>
@@ -10533,23 +10005,7 @@
                 <w:sz w:val="20"/>
                 <w:szCs w:val="20"/>
               </w:rPr>
-              <w:t>. Принимает 1 целочисленный параметр, который исчисляет длительность паузы в миллисекундах. Если параметр не указан, то по умолчанию приним</w:t>
-            </w:r>
-            <w:r>
-              <w:rPr>
-                <w:rFonts w:ascii="Microsoft Sans Serif" w:hAnsi="Microsoft Sans Serif" w:cs="Microsoft Sans Serif"/>
-                <w:sz w:val="20"/>
-                <w:szCs w:val="20"/>
-              </w:rPr>
-              <w:t>а</w:t>
-            </w:r>
-            <w:r>
-              <w:rPr>
-                <w:rFonts w:ascii="Microsoft Sans Serif" w:hAnsi="Microsoft Sans Serif" w:cs="Microsoft Sans Serif"/>
-                <w:sz w:val="20"/>
-                <w:szCs w:val="20"/>
-              </w:rPr>
-              <w:t>ется 30000 миллисекунд, то есть длительность паузы будет 30 секунд.</w:t>
+              <w:t>. Принимает 1 целочисленный параметр, который исчисляет длительность паузы в миллисекундах. Если параметр не указан, то по умолчанию принимается 30000 миллисекунд, то есть длительность паузы будет 30 секунд.</w:t>
             </w:r>
           </w:p>
           <w:p>
@@ -10646,23 +10102,7 @@
                 <w:sz w:val="20"/>
                 <w:szCs w:val="20"/>
               </w:rPr>
-              <w:t>тановле</w:t>
-            </w:r>
-            <w:r>
-              <w:rPr>
-                <w:rFonts w:ascii="Microsoft Sans Serif" w:hAnsi="Microsoft Sans Serif" w:cs="Microsoft Sans Serif"/>
-                <w:sz w:val="20"/>
-                <w:szCs w:val="20"/>
-              </w:rPr>
-              <w:t>н</w:t>
-            </w:r>
-            <w:r>
-              <w:rPr>
-                <w:rFonts w:ascii="Microsoft Sans Serif" w:hAnsi="Microsoft Sans Serif" w:cs="Microsoft Sans Serif"/>
-                <w:sz w:val="20"/>
-                <w:szCs w:val="20"/>
-              </w:rPr>
-              <w:t xml:space="preserve">ной через вызов </w:t>
+              <w:t xml:space="preserve">тановленной через вызов </w:t>
             </w:r>
             <w:r>
               <w:rPr>
@@ -11193,23 +10633,7 @@
                 <w:sz w:val="20"/>
                 <w:szCs w:val="20"/>
               </w:rPr>
-              <w:t>зан, либо не буле</w:t>
-            </w:r>
-            <w:r>
-              <w:rPr>
-                <w:rFonts w:ascii="Microsoft Sans Serif" w:hAnsi="Microsoft Sans Serif" w:cs="Microsoft Sans Serif"/>
-                <w:sz w:val="20"/>
-                <w:szCs w:val="20"/>
-              </w:rPr>
-              <w:t>в</w:t>
-            </w:r>
-            <w:r>
-              <w:rPr>
-                <w:rFonts w:ascii="Microsoft Sans Serif" w:hAnsi="Microsoft Sans Serif" w:cs="Microsoft Sans Serif"/>
-                <w:sz w:val="20"/>
-                <w:szCs w:val="20"/>
-              </w:rPr>
-              <w:t xml:space="preserve">ский, то </w:t>
+              <w:t xml:space="preserve">зан, либо не булевский, то </w:t>
             </w:r>
             <w:proofErr w:type="gramStart"/>
             <w:r>
@@ -11572,23 +10996,7 @@
                 <w:sz w:val="20"/>
                 <w:szCs w:val="20"/>
               </w:rPr>
-              <w:t xml:space="preserve"> Если параметр не указан, то по умолчанию пр</w:t>
-            </w:r>
-            <w:r>
-              <w:rPr>
-                <w:rFonts w:ascii="Microsoft Sans Serif" w:hAnsi="Microsoft Sans Serif" w:cs="Microsoft Sans Serif"/>
-                <w:sz w:val="20"/>
-                <w:szCs w:val="20"/>
-              </w:rPr>
-              <w:t>и</w:t>
-            </w:r>
-            <w:r>
-              <w:rPr>
-                <w:rFonts w:ascii="Microsoft Sans Serif" w:hAnsi="Microsoft Sans Serif" w:cs="Microsoft Sans Serif"/>
-                <w:sz w:val="20"/>
-                <w:szCs w:val="20"/>
-              </w:rPr>
-              <w:t>нимается страница сервера.</w:t>
+              <w:t xml:space="preserve"> Если параметр не указан, то по умолчанию принимается страница сервера.</w:t>
             </w:r>
           </w:p>
           <w:p>
@@ -11784,23 +11192,7 @@
                 <w:sz w:val="20"/>
                 <w:szCs w:val="20"/>
               </w:rPr>
-              <w:t>ватного разговора – ник пользователя. Если параметр не указан, то по умолчанию пр</w:t>
-            </w:r>
-            <w:r>
-              <w:rPr>
-                <w:rFonts w:ascii="Microsoft Sans Serif" w:hAnsi="Microsoft Sans Serif" w:cs="Microsoft Sans Serif"/>
-                <w:sz w:val="20"/>
-                <w:szCs w:val="20"/>
-              </w:rPr>
-              <w:t>и</w:t>
-            </w:r>
-            <w:r>
-              <w:rPr>
-                <w:rFonts w:ascii="Microsoft Sans Serif" w:hAnsi="Microsoft Sans Serif" w:cs="Microsoft Sans Serif"/>
-                <w:sz w:val="20"/>
-                <w:szCs w:val="20"/>
-              </w:rPr>
-              <w:t>нимается страница сервера.</w:t>
+              <w:t>ватного разговора – ник пользователя. Если параметр не указан, то по умолчанию принимается страница сервера.</w:t>
             </w:r>
           </w:p>
           <w:p>
@@ -11820,7 +11212,6 @@
                 <w:sz w:val="20"/>
                 <w:szCs w:val="20"/>
               </w:rPr>
-              <w:lastRenderedPageBreak/>
               <w:t>Возвращаемые значения</w:t>
             </w:r>
             <w:r>
@@ -11858,7 +11249,6 @@
                 <w:szCs w:val="20"/>
                 <w:lang w:val="en-US"/>
               </w:rPr>
-              <w:lastRenderedPageBreak/>
               <w:t>PageAppendScript</w:t>
             </w:r>
           </w:p>
@@ -11902,6 +11292,7 @@
                 <w:sz w:val="20"/>
                 <w:szCs w:val="20"/>
               </w:rPr>
+              <w:lastRenderedPageBreak/>
               <w:t>Параметры</w:t>
             </w:r>
             <w:r>
@@ -12016,63 +11407,15 @@
                 <w:sz w:val="20"/>
                 <w:szCs w:val="20"/>
               </w:rPr>
-              <w:t>, для открытого канала – имя, отображаемое в списке каналов слева, для пр</w:t>
-            </w:r>
-            <w:r>
-              <w:rPr>
-                <w:rFonts w:ascii="Microsoft Sans Serif" w:hAnsi="Microsoft Sans Serif" w:cs="Microsoft Sans Serif"/>
-                <w:sz w:val="20"/>
-                <w:szCs w:val="20"/>
-              </w:rPr>
-              <w:t>и</w:t>
-            </w:r>
-            <w:r>
-              <w:rPr>
-                <w:rFonts w:ascii="Microsoft Sans Serif" w:hAnsi="Microsoft Sans Serif" w:cs="Microsoft Sans Serif"/>
-                <w:sz w:val="20"/>
-                <w:szCs w:val="20"/>
-              </w:rPr>
-              <w:t>ватного разговора – ник пользователя. Если первый параметр не строковый, прин</w:t>
-            </w:r>
-            <w:r>
-              <w:rPr>
-                <w:rFonts w:ascii="Microsoft Sans Serif" w:hAnsi="Microsoft Sans Serif" w:cs="Microsoft Sans Serif"/>
-                <w:sz w:val="20"/>
-                <w:szCs w:val="20"/>
-              </w:rPr>
-              <w:t>и</w:t>
-            </w:r>
-            <w:r>
-              <w:rPr>
-                <w:rFonts w:ascii="Microsoft Sans Serif" w:hAnsi="Microsoft Sans Serif" w:cs="Microsoft Sans Serif"/>
-                <w:sz w:val="20"/>
-                <w:szCs w:val="20"/>
-              </w:rPr>
-              <w:t>мается страница сервера.</w:t>
-            </w:r>
-            <w:r>
-              <w:rPr>
-                <w:rFonts w:ascii="Microsoft Sans Serif" w:hAnsi="Microsoft Sans Serif" w:cs="Microsoft Sans Serif"/>
-                <w:sz w:val="20"/>
-                <w:szCs w:val="20"/>
-              </w:rPr>
-              <w:t xml:space="preserve"> Второй строковый параметр – текст с разметкой, доба</w:t>
-            </w:r>
-            <w:r>
-              <w:rPr>
-                <w:rFonts w:ascii="Microsoft Sans Serif" w:hAnsi="Microsoft Sans Serif" w:cs="Microsoft Sans Serif"/>
-                <w:sz w:val="20"/>
-                <w:szCs w:val="20"/>
-              </w:rPr>
-              <w:t>в</w:t>
-            </w:r>
-            <w:r>
-              <w:rPr>
-                <w:rFonts w:ascii="Microsoft Sans Serif" w:hAnsi="Microsoft Sans Serif" w:cs="Microsoft Sans Serif"/>
-                <w:sz w:val="20"/>
-                <w:szCs w:val="20"/>
-              </w:rPr>
-              <w:t>ляемый в конец лога.</w:t>
+              <w:t>, для открытого канала – имя, отображаемое в списке каналов слева, для приватного разговора – ник пользователя. Если первый параметр не строковый, принимается страница сервера.</w:t>
+            </w:r>
+            <w:r>
+              <w:rPr>
+                <w:rFonts w:ascii="Microsoft Sans Serif" w:hAnsi="Microsoft Sans Serif" w:cs="Microsoft Sans Serif"/>
+                <w:sz w:val="20"/>
+                <w:szCs w:val="20"/>
+              </w:rPr>
+              <w:t xml:space="preserve"> Второй строковый параметр – текст с разметкой, добавляемый в конец лога.</w:t>
             </w:r>
           </w:p>
           <w:p>
@@ -12129,6 +11472,7 @@
                 <w:szCs w:val="20"/>
                 <w:lang w:val="en-US"/>
               </w:rPr>
+              <w:lastRenderedPageBreak/>
               <w:t>Say</w:t>
             </w:r>
           </w:p>
@@ -12152,23 +11496,7 @@
                 <w:sz w:val="20"/>
                 <w:szCs w:val="20"/>
               </w:rPr>
-              <w:t>Посылает на сервер транзакцию, содержащую сообщение на канале, либо в прива</w:t>
-            </w:r>
-            <w:r>
-              <w:rPr>
-                <w:rFonts w:ascii="Microsoft Sans Serif" w:hAnsi="Microsoft Sans Serif" w:cs="Microsoft Sans Serif"/>
-                <w:sz w:val="20"/>
-                <w:szCs w:val="20"/>
-              </w:rPr>
-              <w:t>т</w:t>
-            </w:r>
-            <w:r>
-              <w:rPr>
-                <w:rFonts w:ascii="Microsoft Sans Serif" w:hAnsi="Microsoft Sans Serif" w:cs="Microsoft Sans Serif"/>
-                <w:sz w:val="20"/>
-                <w:szCs w:val="20"/>
-              </w:rPr>
-              <w:t>ном разговоре.</w:t>
+              <w:t>Посылает на сервер транзакцию, содержащую сообщение на канале, либо в приватном разговоре.</w:t>
             </w:r>
           </w:p>
           <w:p>
@@ -12270,23 +11598,7 @@
                 <w:sz w:val="20"/>
                 <w:szCs w:val="20"/>
               </w:rPr>
-              <w:t>щий с</w:t>
-            </w:r>
-            <w:r>
-              <w:rPr>
-                <w:rFonts w:ascii="Microsoft Sans Serif" w:hAnsi="Microsoft Sans Serif" w:cs="Microsoft Sans Serif"/>
-                <w:sz w:val="20"/>
-                <w:szCs w:val="20"/>
-              </w:rPr>
-              <w:t>о</w:t>
-            </w:r>
-            <w:r>
-              <w:rPr>
-                <w:rFonts w:ascii="Microsoft Sans Serif" w:hAnsi="Microsoft Sans Serif" w:cs="Microsoft Sans Serif"/>
-                <w:sz w:val="20"/>
-                <w:szCs w:val="20"/>
-              </w:rPr>
-              <w:t xml:space="preserve">общение. Текст сообщения интерпретируется всегда только как текст в </w:t>
+              <w:t xml:space="preserve">щий сообщение. Текст сообщения интерпретируется всегда только как текст в </w:t>
             </w:r>
             <w:r>
               <w:rPr>
@@ -12383,23 +11695,7 @@
                 <w:sz w:val="20"/>
                 <w:szCs w:val="20"/>
               </w:rPr>
-              <w:t>Посылает на сервер транзакцию, содержащую сообщение пользователю во вспл</w:t>
-            </w:r>
-            <w:r>
-              <w:rPr>
-                <w:rFonts w:ascii="Microsoft Sans Serif" w:hAnsi="Microsoft Sans Serif" w:cs="Microsoft Sans Serif"/>
-                <w:sz w:val="20"/>
-                <w:szCs w:val="20"/>
-              </w:rPr>
-              <w:t>ы</w:t>
-            </w:r>
-            <w:r>
-              <w:rPr>
-                <w:rFonts w:ascii="Microsoft Sans Serif" w:hAnsi="Microsoft Sans Serif" w:cs="Microsoft Sans Serif"/>
-                <w:sz w:val="20"/>
-                <w:szCs w:val="20"/>
-              </w:rPr>
-              <w:t>вающем окне.</w:t>
+              <w:t>Посылает на сервер транзакцию, содержащую сообщение пользователю во всплывающем окне.</w:t>
             </w:r>
           </w:p>
           <w:p>
@@ -12477,23 +11773,7 @@
                 <w:sz w:val="20"/>
                 <w:szCs w:val="20"/>
               </w:rPr>
-              <w:t>ется страница сервера. Второй строковый параметр – текст, содержащий с</w:t>
-            </w:r>
-            <w:r>
-              <w:rPr>
-                <w:rFonts w:ascii="Microsoft Sans Serif" w:hAnsi="Microsoft Sans Serif" w:cs="Microsoft Sans Serif"/>
-                <w:sz w:val="20"/>
-                <w:szCs w:val="20"/>
-              </w:rPr>
-              <w:t>о</w:t>
-            </w:r>
-            <w:r>
-              <w:rPr>
-                <w:rFonts w:ascii="Microsoft Sans Serif" w:hAnsi="Microsoft Sans Serif" w:cs="Microsoft Sans Serif"/>
-                <w:sz w:val="20"/>
-                <w:szCs w:val="20"/>
-              </w:rPr>
-              <w:t xml:space="preserve">общение. Текст сообщения интерпретируется всегда только как текст в </w:t>
+              <w:t xml:space="preserve">ется страница сервера. Второй строковый параметр – текст, содержащий сообщение. Текст сообщения интерпретируется всегда только как текст в </w:t>
             </w:r>
             <w:r>
               <w:rPr>
@@ -12703,23 +11983,7 @@
                 <w:sz w:val="20"/>
                 <w:szCs w:val="20"/>
               </w:rPr>
-              <w:t>ется страница сервера. Второй строковый параметр – текст, содержащий с</w:t>
-            </w:r>
-            <w:r>
-              <w:rPr>
-                <w:rFonts w:ascii="Microsoft Sans Serif" w:hAnsi="Microsoft Sans Serif" w:cs="Microsoft Sans Serif"/>
-                <w:sz w:val="20"/>
-                <w:szCs w:val="20"/>
-              </w:rPr>
-              <w:t>о</w:t>
-            </w:r>
-            <w:r>
-              <w:rPr>
-                <w:rFonts w:ascii="Microsoft Sans Serif" w:hAnsi="Microsoft Sans Serif" w:cs="Microsoft Sans Serif"/>
-                <w:sz w:val="20"/>
-                <w:szCs w:val="20"/>
-              </w:rPr>
-              <w:t xml:space="preserve">общение. Текст сообщения интерпретируется всегда только как текст в </w:t>
+              <w:t xml:space="preserve">ется страница сервера. Второй строковый параметр – текст, содержащий сообщение. Текст сообщения интерпретируется всегда только как текст в </w:t>
             </w:r>
             <w:r>
               <w:rPr>
@@ -12860,23 +12124,7 @@
                 <w:sz w:val="20"/>
                 <w:szCs w:val="20"/>
               </w:rPr>
-              <w:t>. Принимает 1 строковый параметр – ник пользователя. Если п</w:t>
-            </w:r>
-            <w:r>
-              <w:rPr>
-                <w:rFonts w:ascii="Microsoft Sans Serif" w:hAnsi="Microsoft Sans Serif" w:cs="Microsoft Sans Serif"/>
-                <w:sz w:val="20"/>
-                <w:szCs w:val="20"/>
-              </w:rPr>
-              <w:t>а</w:t>
-            </w:r>
-            <w:r>
-              <w:rPr>
-                <w:rFonts w:ascii="Microsoft Sans Serif" w:hAnsi="Microsoft Sans Serif" w:cs="Microsoft Sans Serif"/>
-                <w:sz w:val="20"/>
-                <w:szCs w:val="20"/>
-              </w:rPr>
-              <w:t>раметр не строковый, принимается страница сервера.</w:t>
+              <w:t>. Принимает 1 строковый параметр – ник пользователя. Если параметр не строковый, принимается страница сервера.</w:t>
             </w:r>
           </w:p>
           <w:p>
@@ -12990,21 +12238,7 @@
           <w:rFonts w:ascii="Microsoft Sans Serif" w:hAnsi="Microsoft Sans Serif" w:cs="Microsoft Sans Serif"/>
           <w:i/>
         </w:rPr>
-        <w:t>терпретации строковых параметров функций осуществляе</w:t>
-      </w:r>
-      <w:r>
-        <w:rPr>
-          <w:rFonts w:ascii="Microsoft Sans Serif" w:hAnsi="Microsoft Sans Serif" w:cs="Microsoft Sans Serif"/>
-          <w:i/>
-        </w:rPr>
-        <w:t>т</w:t>
-      </w:r>
-      <w:r>
-        <w:rPr>
-          <w:rFonts w:ascii="Microsoft Sans Serif" w:hAnsi="Microsoft Sans Serif" w:cs="Microsoft Sans Serif"/>
-          <w:i/>
-        </w:rPr>
-        <w:t xml:space="preserve">ся перевод строк из ANSI в </w:t>
+        <w:t xml:space="preserve">терпретации строковых параметров функций осуществляется перевод строк из ANSI в </w:t>
       </w:r>
       <w:proofErr w:type="spellStart"/>
       <w:r>

</xml_diff>

<commit_message>
v1.2.3.1 Updated to new features on netengine.
</commit_message>
<xml_diff>
--- a/doc/Colibri chat.docx
+++ b/doc/Colibri chat.docx
@@ -658,31 +658,49 @@
         <w:rPr>
           <w:rFonts w:ascii="Microsoft Sans Serif" w:hAnsi="Microsoft Sans Serif" w:cs="Microsoft Sans Serif"/>
         </w:rPr>
-        <w:t xml:space="preserve"> работает по принципу клиент-серверного взаимодействия: пр</w:t>
-      </w:r>
-      <w:r>
-        <w:rPr>
-          <w:rFonts w:ascii="Microsoft Sans Serif" w:hAnsi="Microsoft Sans Serif" w:cs="Microsoft Sans Serif"/>
-        </w:rPr>
-        <w:t>о</w:t>
-      </w:r>
-      <w:r>
-        <w:rPr>
-          <w:rFonts w:ascii="Microsoft Sans Serif" w:hAnsi="Microsoft Sans Serif" w:cs="Microsoft Sans Serif"/>
-        </w:rPr>
-        <w:t>грамма разделена на клиентскую часть и серверную, взаимодействующие ч</w:t>
-      </w:r>
-      <w:r>
-        <w:rPr>
-          <w:rFonts w:ascii="Microsoft Sans Serif" w:hAnsi="Microsoft Sans Serif" w:cs="Microsoft Sans Serif"/>
-        </w:rPr>
-        <w:t>е</w:t>
-      </w:r>
-      <w:r>
-        <w:rPr>
-          <w:rFonts w:ascii="Microsoft Sans Serif" w:hAnsi="Microsoft Sans Serif" w:cs="Microsoft Sans Serif"/>
-        </w:rPr>
-        <w:t xml:space="preserve">рез протокол </w:t>
+        <w:t xml:space="preserve"> работает по принципу клиент-серверного взаимодействия</w:t>
+      </w:r>
+      <w:r>
+        <w:rPr>
+          <w:rFonts w:ascii="Microsoft Sans Serif" w:hAnsi="Microsoft Sans Serif" w:cs="Microsoft Sans Serif"/>
+        </w:rPr>
+        <w:t>,</w:t>
+      </w:r>
+      <w:r>
+        <w:rPr>
+          <w:rFonts w:ascii="Microsoft Sans Serif" w:hAnsi="Microsoft Sans Serif" w:cs="Microsoft Sans Serif"/>
+        </w:rPr>
+        <w:t xml:space="preserve"> клиен</w:t>
+      </w:r>
+      <w:r>
+        <w:rPr>
+          <w:rFonts w:ascii="Microsoft Sans Serif" w:hAnsi="Microsoft Sans Serif" w:cs="Microsoft Sans Serif"/>
+        </w:rPr>
+        <w:t>т</w:t>
+      </w:r>
+      <w:r>
+        <w:rPr>
+          <w:rFonts w:ascii="Microsoft Sans Serif" w:hAnsi="Microsoft Sans Serif" w:cs="Microsoft Sans Serif"/>
+        </w:rPr>
+        <w:t>ская</w:t>
+      </w:r>
+      <w:r>
+        <w:rPr>
+          <w:rFonts w:ascii="Microsoft Sans Serif" w:hAnsi="Microsoft Sans Serif" w:cs="Microsoft Sans Serif"/>
+        </w:rPr>
+        <w:t xml:space="preserve"> часть </w:t>
+      </w:r>
+      <w:r>
+        <w:rPr>
+          <w:rFonts w:ascii="Microsoft Sans Serif" w:hAnsi="Microsoft Sans Serif" w:cs="Microsoft Sans Serif"/>
+        </w:rPr>
+        <w:t xml:space="preserve">программы взаимодействует с серверной </w:t>
+      </w:r>
+      <w:r>
+        <w:rPr>
+          <w:rFonts w:ascii="Microsoft Sans Serif" w:hAnsi="Microsoft Sans Serif" w:cs="Microsoft Sans Serif"/>
+        </w:rPr>
+        <w:t xml:space="preserve">через протокол </w:t>
       </w:r>
       <w:r>
         <w:rPr>
@@ -714,19 +732,19 @@
         <w:rPr>
           <w:rFonts w:ascii="Microsoft Sans Serif" w:hAnsi="Microsoft Sans Serif" w:cs="Microsoft Sans Serif"/>
         </w:rPr>
-        <w:t>Одна или несколько копий клиента программы соедин</w:t>
-      </w:r>
-      <w:r>
-        <w:rPr>
-          <w:rFonts w:ascii="Microsoft Sans Serif" w:hAnsi="Microsoft Sans Serif" w:cs="Microsoft Sans Serif"/>
-        </w:rPr>
-        <w:t>я</w:t>
-      </w:r>
-      <w:r>
-        <w:rPr>
-          <w:rFonts w:ascii="Microsoft Sans Serif" w:hAnsi="Microsoft Sans Serif" w:cs="Microsoft Sans Serif"/>
-        </w:rPr>
-        <w:t>ются с сервером и обмениваются транзакциями.</w:t>
+        <w:t>Одна или несколько копий клиента программы соединяются с сервером и о</w:t>
+      </w:r>
+      <w:r>
+        <w:rPr>
+          <w:rFonts w:ascii="Microsoft Sans Serif" w:hAnsi="Microsoft Sans Serif" w:cs="Microsoft Sans Serif"/>
+        </w:rPr>
+        <w:t>б</w:t>
+      </w:r>
+      <w:r>
+        <w:rPr>
+          <w:rFonts w:ascii="Microsoft Sans Serif" w:hAnsi="Microsoft Sans Serif" w:cs="Microsoft Sans Serif"/>
+        </w:rPr>
+        <w:t>мениваются транзакциями.</w:t>
       </w:r>
     </w:p>
     <w:p>
@@ -791,19 +809,7 @@
         <w:rPr>
           <w:rFonts w:ascii="Microsoft Sans Serif" w:hAnsi="Microsoft Sans Serif" w:cs="Microsoft Sans Serif"/>
         </w:rPr>
-        <w:t>мально простой функциональностью. Эта идея была успешно реализована, из всех настроек необходимо изначал</w:t>
-      </w:r>
-      <w:r>
-        <w:rPr>
-          <w:rFonts w:ascii="Microsoft Sans Serif" w:hAnsi="Microsoft Sans Serif" w:cs="Microsoft Sans Serif"/>
-        </w:rPr>
-        <w:t>ь</w:t>
-      </w:r>
-      <w:r>
-        <w:rPr>
-          <w:rFonts w:ascii="Microsoft Sans Serif" w:hAnsi="Microsoft Sans Serif" w:cs="Microsoft Sans Serif"/>
-        </w:rPr>
-        <w:t>но определить только один адрес сервера, и при необходимости ник, нажать ввод – это всё что требуется сделать для н</w:t>
+        <w:t>мально простой функциональностью. Эта идея была успешно реализована, из всех настроек необходимо изначально определить только один адрес сервера, и при необходимости ник, нажать ввод – это всё что требуется сделать для н</w:t>
       </w:r>
       <w:r>
         <w:rPr>
@@ -827,31 +833,7 @@
         <w:rPr>
           <w:rFonts w:ascii="Microsoft Sans Serif" w:hAnsi="Microsoft Sans Serif" w:cs="Microsoft Sans Serif"/>
         </w:rPr>
-        <w:t>щей сессии работы пр</w:t>
-      </w:r>
-      <w:r>
-        <w:rPr>
-          <w:rFonts w:ascii="Microsoft Sans Serif" w:hAnsi="Microsoft Sans Serif" w:cs="Microsoft Sans Serif"/>
-        </w:rPr>
-        <w:t>о</w:t>
-      </w:r>
-      <w:r>
-        <w:rPr>
-          <w:rFonts w:ascii="Microsoft Sans Serif" w:hAnsi="Microsoft Sans Serif" w:cs="Microsoft Sans Serif"/>
-        </w:rPr>
-        <w:t>граммы, либо определяются автоматически со стороны клиента или сервера. Программа не задаёт никаких вопр</w:t>
-      </w:r>
-      <w:r>
-        <w:rPr>
-          <w:rFonts w:ascii="Microsoft Sans Serif" w:hAnsi="Microsoft Sans Serif" w:cs="Microsoft Sans Serif"/>
-        </w:rPr>
-        <w:t>о</w:t>
-      </w:r>
-      <w:r>
-        <w:rPr>
-          <w:rFonts w:ascii="Microsoft Sans Serif" w:hAnsi="Microsoft Sans Serif" w:cs="Microsoft Sans Serif"/>
-        </w:rPr>
-        <w:t>сов.</w:t>
+        <w:t>щей сессии работы программы, либо определяются автоматически со стороны клиента или сервера. Программа не задаёт никаких вопросов.</w:t>
       </w:r>
     </w:p>
     <w:p>
@@ -874,6 +856,276 @@
           <w:szCs w:val="28"/>
         </w:rPr>
         <w:lastRenderedPageBreak/>
+        <w:t>Безопасность.</w:t>
+      </w:r>
+    </w:p>
+    <w:p>
+      <w:pPr>
+        <w:rPr>
+          <w:rFonts w:ascii="Microsoft Sans Serif" w:hAnsi="Microsoft Sans Serif" w:cs="Microsoft Sans Serif"/>
+        </w:rPr>
+      </w:pPr>
+      <w:r>
+        <w:rPr>
+          <w:rFonts w:ascii="Microsoft Sans Serif" w:hAnsi="Microsoft Sans Serif" w:cs="Microsoft Sans Serif"/>
+        </w:rPr>
+        <w:t>Сетевой протокол реализует высокую степень конфиденциальности перепи</w:t>
+      </w:r>
+      <w:r>
+        <w:rPr>
+          <w:rFonts w:ascii="Microsoft Sans Serif" w:hAnsi="Microsoft Sans Serif" w:cs="Microsoft Sans Serif"/>
+        </w:rPr>
+        <w:t>с</w:t>
+      </w:r>
+      <w:r>
+        <w:rPr>
+          <w:rFonts w:ascii="Microsoft Sans Serif" w:hAnsi="Microsoft Sans Serif" w:cs="Microsoft Sans Serif"/>
+        </w:rPr>
+        <w:t xml:space="preserve">ки. Это достигается за счёт того, что, во-первых, применяется собственный </w:t>
+      </w:r>
+      <w:r>
+        <w:rPr>
+          <w:rFonts w:ascii="Microsoft Sans Serif" w:hAnsi="Microsoft Sans Serif" w:cs="Microsoft Sans Serif"/>
+        </w:rPr>
+        <w:t xml:space="preserve">программный </w:t>
+      </w:r>
+      <w:r>
+        <w:rPr>
+          <w:rFonts w:ascii="Microsoft Sans Serif" w:hAnsi="Microsoft Sans Serif" w:cs="Microsoft Sans Serif"/>
+        </w:rPr>
+        <w:t xml:space="preserve">бинарный протокол передачи данных, во-вторых, используется сжатие данных, в-третьих, сжатые данные – шифруются алгоритмом </w:t>
+      </w:r>
+      <w:hyperlink r:id="rId6" w:history="1">
+        <w:r>
+          <w:rPr>
+            <w:rStyle w:val="a3"/>
+            <w:rFonts w:ascii="Microsoft Sans Serif" w:hAnsi="Microsoft Sans Serif" w:cs="Microsoft Sans Serif"/>
+          </w:rPr>
+          <w:t>HC-256</w:t>
+        </w:r>
+      </w:hyperlink>
+      <w:r>
+        <w:rPr>
+          <w:rFonts w:ascii="Microsoft Sans Serif" w:hAnsi="Microsoft Sans Serif" w:cs="Microsoft Sans Serif"/>
+        </w:rPr>
+        <w:t xml:space="preserve">, а переданная информация идентифицируется через </w:t>
+      </w:r>
+      <w:r>
+        <w:rPr>
+          <w:rFonts w:ascii="Microsoft Sans Serif" w:hAnsi="Microsoft Sans Serif" w:cs="Microsoft Sans Serif"/>
+          <w:lang w:val="en-US"/>
+        </w:rPr>
+        <w:t>CRC</w:t>
+      </w:r>
+      <w:r>
+        <w:rPr>
+          <w:rFonts w:ascii="Microsoft Sans Serif" w:hAnsi="Microsoft Sans Serif" w:cs="Microsoft Sans Serif"/>
+        </w:rPr>
+        <w:t>-код.</w:t>
+      </w:r>
+    </w:p>
+    <w:p>
+      <w:pPr>
+        <w:rPr>
+          <w:rFonts w:ascii="Microsoft Sans Serif" w:hAnsi="Microsoft Sans Serif" w:cs="Microsoft Sans Serif"/>
+        </w:rPr>
+      </w:pPr>
+      <w:r>
+        <w:rPr>
+          <w:rFonts w:ascii="Microsoft Sans Serif" w:hAnsi="Microsoft Sans Serif" w:cs="Microsoft Sans Serif"/>
+        </w:rPr>
+        <w:t xml:space="preserve">Для шифрования данных используется пароль пользователя и сервера, </w:t>
+      </w:r>
+      <w:r>
+        <w:rPr>
+          <w:rFonts w:ascii="Microsoft Sans Serif" w:hAnsi="Microsoft Sans Serif" w:cs="Microsoft Sans Serif"/>
+        </w:rPr>
+        <w:t>обр</w:t>
+      </w:r>
+      <w:r>
+        <w:rPr>
+          <w:rFonts w:ascii="Microsoft Sans Serif" w:hAnsi="Microsoft Sans Serif" w:cs="Microsoft Sans Serif"/>
+        </w:rPr>
+        <w:t>а</w:t>
+      </w:r>
+      <w:r>
+        <w:rPr>
+          <w:rFonts w:ascii="Microsoft Sans Serif" w:hAnsi="Microsoft Sans Serif" w:cs="Microsoft Sans Serif"/>
+        </w:rPr>
+        <w:t xml:space="preserve">зующие </w:t>
+      </w:r>
+      <w:r>
+        <w:rPr>
+          <w:rFonts w:ascii="Microsoft Sans Serif" w:hAnsi="Microsoft Sans Serif" w:cs="Microsoft Sans Serif"/>
+        </w:rPr>
+        <w:t xml:space="preserve">совместно </w:t>
+      </w:r>
+      <w:r>
+        <w:rPr>
+          <w:rFonts w:ascii="Microsoft Sans Serif" w:hAnsi="Microsoft Sans Serif" w:cs="Microsoft Sans Serif"/>
+        </w:rPr>
+        <w:t xml:space="preserve">256-битный </w:t>
+      </w:r>
+      <w:r>
+        <w:rPr>
+          <w:rFonts w:ascii="Microsoft Sans Serif" w:hAnsi="Microsoft Sans Serif" w:cs="Microsoft Sans Serif"/>
+        </w:rPr>
+        <w:t xml:space="preserve">«закрытый» пароль шифрования. При </w:t>
+      </w:r>
+      <w:r>
+        <w:rPr>
+          <w:rFonts w:ascii="Microsoft Sans Serif" w:hAnsi="Microsoft Sans Serif" w:cs="Microsoft Sans Serif"/>
+        </w:rPr>
+        <w:t>шифр</w:t>
+      </w:r>
+      <w:r>
+        <w:rPr>
+          <w:rFonts w:ascii="Microsoft Sans Serif" w:hAnsi="Microsoft Sans Serif" w:cs="Microsoft Sans Serif"/>
+        </w:rPr>
+        <w:t>о</w:t>
+      </w:r>
+      <w:r>
+        <w:rPr>
+          <w:rFonts w:ascii="Microsoft Sans Serif" w:hAnsi="Microsoft Sans Serif" w:cs="Microsoft Sans Serif"/>
+        </w:rPr>
+        <w:t xml:space="preserve">вании </w:t>
+      </w:r>
+      <w:r>
+        <w:rPr>
+          <w:rFonts w:ascii="Microsoft Sans Serif" w:hAnsi="Microsoft Sans Serif" w:cs="Microsoft Sans Serif"/>
+        </w:rPr>
+        <w:t xml:space="preserve">каждого сообщения используется уникальный </w:t>
+      </w:r>
+      <w:r>
+        <w:rPr>
+          <w:rFonts w:ascii="Microsoft Sans Serif" w:hAnsi="Microsoft Sans Serif" w:cs="Microsoft Sans Serif"/>
+        </w:rPr>
+        <w:t xml:space="preserve">256-битный </w:t>
+      </w:r>
+      <w:r>
+        <w:rPr>
+          <w:rFonts w:ascii="Microsoft Sans Serif" w:hAnsi="Microsoft Sans Serif" w:cs="Microsoft Sans Serif"/>
+        </w:rPr>
+        <w:t xml:space="preserve">«открытый» пароль шифрования, </w:t>
+      </w:r>
+      <w:r>
+        <w:rPr>
+          <w:rFonts w:ascii="Microsoft Sans Serif" w:hAnsi="Microsoft Sans Serif" w:cs="Microsoft Sans Serif"/>
+        </w:rPr>
+        <w:t xml:space="preserve">который </w:t>
+      </w:r>
+      <w:r>
+        <w:rPr>
+          <w:rFonts w:ascii="Microsoft Sans Serif" w:hAnsi="Microsoft Sans Serif" w:cs="Microsoft Sans Serif"/>
+        </w:rPr>
+        <w:t>не передаётся по сети.</w:t>
+      </w:r>
+      <w:r>
+        <w:rPr>
+          <w:rFonts w:ascii="Microsoft Sans Serif" w:hAnsi="Microsoft Sans Serif" w:cs="Microsoft Sans Serif"/>
+        </w:rPr>
+        <w:t xml:space="preserve"> «Открытые» пароли со</w:t>
+      </w:r>
+      <w:r>
+        <w:rPr>
+          <w:rFonts w:ascii="Microsoft Sans Serif" w:hAnsi="Microsoft Sans Serif" w:cs="Microsoft Sans Serif"/>
+        </w:rPr>
+        <w:t>з</w:t>
+      </w:r>
+      <w:r>
+        <w:rPr>
+          <w:rFonts w:ascii="Microsoft Sans Serif" w:hAnsi="Microsoft Sans Serif" w:cs="Microsoft Sans Serif"/>
+        </w:rPr>
+        <w:t>даются ген</w:t>
+      </w:r>
+      <w:r>
+        <w:rPr>
+          <w:rFonts w:ascii="Microsoft Sans Serif" w:hAnsi="Microsoft Sans Serif" w:cs="Microsoft Sans Serif"/>
+        </w:rPr>
+        <w:t>е</w:t>
+      </w:r>
+      <w:r>
+        <w:rPr>
+          <w:rFonts w:ascii="Microsoft Sans Serif" w:hAnsi="Microsoft Sans Serif" w:cs="Microsoft Sans Serif"/>
+        </w:rPr>
+        <w:t xml:space="preserve">ратором псевдослучайных чисел на основе алгоритма </w:t>
+      </w:r>
+      <w:r>
+        <w:rPr>
+          <w:rFonts w:ascii="Microsoft Sans Serif" w:hAnsi="Microsoft Sans Serif" w:cs="Microsoft Sans Serif"/>
+          <w:lang w:val="en-US"/>
+        </w:rPr>
+        <w:t>RC</w:t>
+      </w:r>
+      <w:r>
+        <w:rPr>
+          <w:rFonts w:ascii="Microsoft Sans Serif" w:hAnsi="Microsoft Sans Serif" w:cs="Microsoft Sans Serif"/>
+        </w:rPr>
+        <w:t>4</w:t>
+      </w:r>
+      <w:r>
+        <w:rPr>
+          <w:rFonts w:ascii="Microsoft Sans Serif" w:hAnsi="Microsoft Sans Serif" w:cs="Microsoft Sans Serif"/>
+        </w:rPr>
+        <w:t>, причём для каждого соед</w:t>
+      </w:r>
+      <w:r>
+        <w:rPr>
+          <w:rFonts w:ascii="Microsoft Sans Serif" w:hAnsi="Microsoft Sans Serif" w:cs="Microsoft Sans Serif"/>
+        </w:rPr>
+        <w:t>и</w:t>
+      </w:r>
+      <w:r>
+        <w:rPr>
+          <w:rFonts w:ascii="Microsoft Sans Serif" w:hAnsi="Microsoft Sans Serif" w:cs="Microsoft Sans Serif"/>
+        </w:rPr>
+        <w:t>нения инициируется уникальная последовательность.</w:t>
+      </w:r>
+    </w:p>
+    <w:p>
+      <w:pPr>
+        <w:rPr>
+          <w:rFonts w:ascii="Microsoft Sans Serif" w:hAnsi="Microsoft Sans Serif" w:cs="Microsoft Sans Serif"/>
+        </w:rPr>
+      </w:pPr>
+      <w:r>
+        <w:rPr>
+          <w:rFonts w:ascii="Microsoft Sans Serif" w:hAnsi="Microsoft Sans Serif" w:cs="Microsoft Sans Serif"/>
+        </w:rPr>
+        <w:t>Эти меры позволяют гарантированно выполнить свою задачу – обеспечить конфиденциальность и безопасность передачи данных по с</w:t>
+      </w:r>
+      <w:r>
+        <w:rPr>
+          <w:rFonts w:ascii="Microsoft Sans Serif" w:hAnsi="Microsoft Sans Serif" w:cs="Microsoft Sans Serif"/>
+        </w:rPr>
+        <w:t>е</w:t>
+      </w:r>
+      <w:r>
+        <w:rPr>
+          <w:rFonts w:ascii="Microsoft Sans Serif" w:hAnsi="Microsoft Sans Serif" w:cs="Microsoft Sans Serif"/>
+        </w:rPr>
+        <w:t>ти.</w:t>
+      </w:r>
+    </w:p>
+    <w:p>
+      <w:pPr>
+        <w:keepNext/>
+        <w:keepLines/>
+        <w:spacing w:before="360" w:after="120"/>
+        <w:rPr>
+          <w:rFonts w:ascii="Microsoft Sans Serif" w:hAnsi="Microsoft Sans Serif" w:cs="Microsoft Sans Serif"/>
+          <w:b/>
+          <w:sz w:val="28"/>
+          <w:szCs w:val="28"/>
+        </w:rPr>
+      </w:pPr>
+      <w:r>
+        <w:rPr>
+          <w:rFonts w:ascii="Microsoft Sans Serif" w:hAnsi="Microsoft Sans Serif" w:cs="Microsoft Sans Serif"/>
+          <w:b/>
+          <w:sz w:val="28"/>
+          <w:szCs w:val="28"/>
+        </w:rPr>
         <w:t>Сравнительные характеристики.</w:t>
       </w:r>
     </w:p>
@@ -3010,6 +3262,7 @@
                 <w:sz w:val="20"/>
                 <w:szCs w:val="20"/>
               </w:rPr>
+              <w:lastRenderedPageBreak/>
               <w:t>пьютером</w:t>
             </w:r>
           </w:p>
@@ -3039,6 +3292,7 @@
                 <w:sz w:val="20"/>
                 <w:szCs w:val="20"/>
               </w:rPr>
+              <w:lastRenderedPageBreak/>
               <w:t xml:space="preserve">Возможность </w:t>
             </w:r>
             <w:proofErr w:type="spellStart"/>
@@ -3131,7 +3385,7 @@
               </w:rPr>
               <w:t xml:space="preserve">тированный язык </w:t>
             </w:r>
-            <w:hyperlink r:id="rId6" w:history="1">
+            <w:hyperlink r:id="rId7" w:history="1">
               <w:r>
                 <w:rPr>
                   <w:rStyle w:val="a3"/>
@@ -3412,7 +3666,7 @@
               </w:rPr>
               <w:t xml:space="preserve">рез </w:t>
             </w:r>
-            <w:hyperlink r:id="rId7" w:history="1">
+            <w:hyperlink r:id="rId8" w:history="1">
               <w:proofErr w:type="spellStart"/>
               <w:r>
                 <w:rPr>
@@ -3692,23 +3946,7 @@
                 <w:sz w:val="20"/>
                 <w:szCs w:val="20"/>
               </w:rPr>
-              <w:t xml:space="preserve"> + сжатие + шифров</w:t>
-            </w:r>
-            <w:r>
-              <w:rPr>
-                <w:rFonts w:ascii="Microsoft Sans Serif" w:hAnsi="Microsoft Sans Serif" w:cs="Microsoft Sans Serif"/>
-                <w:sz w:val="20"/>
-                <w:szCs w:val="20"/>
-              </w:rPr>
-              <w:t>а</w:t>
-            </w:r>
-            <w:r>
-              <w:rPr>
-                <w:rFonts w:ascii="Microsoft Sans Serif" w:hAnsi="Microsoft Sans Serif" w:cs="Microsoft Sans Serif"/>
-                <w:sz w:val="20"/>
-                <w:szCs w:val="20"/>
-              </w:rPr>
-              <w:t>ние</w:t>
+              <w:t xml:space="preserve"> + сжатие + шифрование</w:t>
             </w:r>
           </w:p>
         </w:tc>
@@ -4181,7 +4419,6 @@
                 <w:szCs w:val="20"/>
                 <w:lang w:val="en-US"/>
               </w:rPr>
-              <w:lastRenderedPageBreak/>
               <w:t>Presence</w:t>
             </w:r>
             <w:r>
@@ -5001,6 +5238,7 @@
           <w:sz w:val="28"/>
           <w:szCs w:val="28"/>
         </w:rPr>
+        <w:lastRenderedPageBreak/>
         <w:t>Имена.</w:t>
       </w:r>
     </w:p>
@@ -5300,7 +5538,6 @@
           <w:b/>
           <w:lang w:val="en-US"/>
         </w:rPr>
-        <w:lastRenderedPageBreak/>
         <w:t>Anonymous</w:t>
       </w:r>
       <w:r>
@@ -5931,6 +6168,7 @@
         <w:rPr>
           <w:rFonts w:ascii="Microsoft Sans Serif" w:hAnsi="Microsoft Sans Serif" w:cs="Microsoft Sans Serif"/>
         </w:rPr>
+        <w:lastRenderedPageBreak/>
         <w:t>Может изменить любые настройки любого канала.</w:t>
       </w:r>
     </w:p>
@@ -6081,7 +6319,6 @@
         <w:rPr>
           <w:rFonts w:ascii="Microsoft Sans Serif" w:hAnsi="Microsoft Sans Serif" w:cs="Microsoft Sans Serif"/>
         </w:rPr>
-        <w:lastRenderedPageBreak/>
         <w:t>обходимо на странице списка каналов написать в левом нижнем окне «</w:t>
       </w:r>
       <w:r>
@@ -6348,7 +6585,7 @@
         </w:rPr>
         <w:t xml:space="preserve"> языку </w:t>
       </w:r>
-      <w:hyperlink r:id="rId8" w:history="1">
+      <w:hyperlink r:id="rId9" w:history="1">
         <w:r>
           <w:rPr>
             <w:rStyle w:val="a3"/>
@@ -6371,7 +6608,7 @@
         </w:rPr>
         <w:t xml:space="preserve"> на сайте разработчиков </w:t>
       </w:r>
-      <w:hyperlink r:id="rId9" w:history="1">
+      <w:hyperlink r:id="rId10" w:history="1">
         <w:r>
           <w:rPr>
             <w:rStyle w:val="a3"/>
@@ -6386,7 +6623,7 @@
         </w:rPr>
         <w:t xml:space="preserve">, либо на русскоязычном сайте </w:t>
       </w:r>
-      <w:hyperlink r:id="rId10" w:history="1">
+      <w:hyperlink r:id="rId11" w:history="1">
         <w:r>
           <w:rPr>
             <w:rStyle w:val="a3"/>
@@ -6594,7 +6831,7 @@
         </w:rPr>
         <w:t xml:space="preserve"> рекомендую использовать программу </w:t>
       </w:r>
-      <w:hyperlink r:id="rId11" w:history="1">
+      <w:hyperlink r:id="rId12" w:history="1">
         <w:r>
           <w:rPr>
             <w:rStyle w:val="a3"/>
@@ -6960,6 +7197,7 @@
           <w:i/>
           <w:lang w:val="en-US"/>
         </w:rPr>
+        <w:lastRenderedPageBreak/>
         <w:t>Windows</w:t>
       </w:r>
       <w:r>
@@ -7307,16 +7545,9 @@
         <w:rPr>
           <w:rFonts w:ascii="Microsoft Sans Serif" w:hAnsi="Microsoft Sans Serif" w:cs="Microsoft Sans Serif"/>
         </w:rPr>
-        <w:t xml:space="preserve">Функции-методы класса вызываются применительно к какому-либо объекту, причём первым параметром в неявном виде передаётся указатель на этот </w:t>
-      </w:r>
-      <w:r>
-        <w:rPr>
-          <w:rFonts w:ascii="Microsoft Sans Serif" w:hAnsi="Microsoft Sans Serif" w:cs="Microsoft Sans Serif"/>
-        </w:rPr>
-        <w:lastRenderedPageBreak/>
-        <w:t xml:space="preserve">объект. В </w:t>
-      </w:r>
-      <w:hyperlink r:id="rId12" w:history="1">
+        <w:t xml:space="preserve">Функции-методы класса вызываются применительно к какому-либо объекту, причём первым параметром в неявном виде передаётся указатель на этот объект. В </w:t>
+      </w:r>
+      <w:hyperlink r:id="rId13" w:history="1">
         <w:r>
           <w:rPr>
             <w:rStyle w:val="a3"/>
@@ -8844,6 +9075,7 @@
                 <w:sz w:val="20"/>
                 <w:szCs w:val="20"/>
               </w:rPr>
+              <w:lastRenderedPageBreak/>
               <w:t>Возвращаемые значения</w:t>
             </w:r>
             <w:r>
@@ -8881,6 +9113,7 @@
                 <w:szCs w:val="20"/>
                 <w:lang w:val="en-US"/>
               </w:rPr>
+              <w:lastRenderedPageBreak/>
               <w:t>HideBaloon</w:t>
             </w:r>
           </w:p>
@@ -9516,7 +9749,6 @@
                 <w:sz w:val="20"/>
                 <w:szCs w:val="20"/>
               </w:rPr>
-              <w:lastRenderedPageBreak/>
               <w:t>Параметры</w:t>
             </w:r>
             <w:r>
@@ -9598,7 +9830,6 @@
                 <w:szCs w:val="20"/>
                 <w:lang w:val="en-US"/>
               </w:rPr>
-              <w:lastRenderedPageBreak/>
               <w:t>getSocket</w:t>
             </w:r>
           </w:p>
@@ -10689,6 +10920,7 @@
                 <w:sz w:val="20"/>
                 <w:szCs w:val="20"/>
               </w:rPr>
+              <w:lastRenderedPageBreak/>
               <w:t>Возвращаемые значения</w:t>
             </w:r>
             <w:r>
@@ -10725,6 +10957,7 @@
                 <w:szCs w:val="20"/>
                 <w:lang w:val="en-US"/>
               </w:rPr>
+              <w:lastRenderedPageBreak/>
               <w:t>DestroyWindow</w:t>
             </w:r>
           </w:p>
@@ -11292,7 +11525,6 @@
                 <w:sz w:val="20"/>
                 <w:szCs w:val="20"/>
               </w:rPr>
-              <w:lastRenderedPageBreak/>
               <w:t>Параметры</w:t>
             </w:r>
             <w:r>
@@ -11472,7 +11704,6 @@
                 <w:szCs w:val="20"/>
                 <w:lang w:val="en-US"/>
               </w:rPr>
-              <w:lastRenderedPageBreak/>
               <w:t>Say</w:t>
             </w:r>
           </w:p>
@@ -12238,6 +12469,7 @@
           <w:rFonts w:ascii="Microsoft Sans Serif" w:hAnsi="Microsoft Sans Serif" w:cs="Microsoft Sans Serif"/>
           <w:i/>
         </w:rPr>
+        <w:lastRenderedPageBreak/>
         <w:t xml:space="preserve">терпретации строковых параметров функций осуществляется перевод строк из ANSI в </w:t>
       </w:r>
       <w:proofErr w:type="spellStart"/>

</xml_diff>

<commit_message>
1) Update to new version of NetEngine. 2) Added host-combobox to JServerPage.
</commit_message>
<xml_diff>
--- a/doc/Colibri chat.docx
+++ b/doc/Colibri chat.docx
@@ -1,6 +1,6 @@
 
 <file path=word/document.xml><?xml version="1.0" encoding="utf-8"?>
-<w:document xmlns:ve="http://schemas.openxmlformats.org/markup-compatibility/2006" xmlns:o="urn:schemas-microsoft-com:office:office" xmlns:r="http://schemas.openxmlformats.org/officeDocument/2006/relationships" xmlns:m="http://schemas.openxmlformats.org/officeDocument/2006/math" xmlns:v="urn:schemas-microsoft-com:vml" xmlns:wp="http://schemas.openxmlformats.org/drawingml/2006/wordprocessingDrawing" xmlns:w10="urn:schemas-microsoft-com:office:word" xmlns:w="http://schemas.openxmlformats.org/wordprocessingml/2006/main" xmlns:wne="http://schemas.microsoft.com/office/word/2006/wordml">
+<w:document xmlns:wpc="http://schemas.microsoft.com/office/word/2008/6/28/wordprocessingCanvas" xmlns:mc="http://schemas.openxmlformats.org/markup-compatibility/2006" xmlns:o="urn:schemas-microsoft-com:office:office" xmlns:r="http://schemas.openxmlformats.org/officeDocument/2006/relationships" xmlns:m="http://schemas.openxmlformats.org/officeDocument/2006/math" xmlns:v="urn:schemas-microsoft-com:vml" xmlns:wp14="http://schemas.microsoft.com/office/word/2008/9/16/wordprocessingDrawing" xmlns:wp="http://schemas.openxmlformats.org/drawingml/2006/wordprocessingDrawing" xmlns:w10="urn:schemas-microsoft-com:office:word" xmlns:w="http://schemas.openxmlformats.org/wordprocessingml/2006/main" xmlns:w14="http://schemas.microsoft.com/office/word/2009/2/wordml" xmlns:wpg="http://schemas.microsoft.com/office/word/2008/6/28/wordprocessingGroup" xmlns:wpi="http://schemas.microsoft.com/office/word/2008/6/28/wordprocessingInk" xmlns:wne="http://schemas.microsoft.com/office/word/2006/wordml" xmlns:wps="http://schemas.microsoft.com/office/word/2008/6/28/wordprocessingShape" mc:Ignorable="w14 wp14">
   <w:body>
     <w:p>
       <w:pPr>
@@ -9,9 +9,9 @@
         <w:rPr>
           <w:rFonts w:ascii="Microsoft Sans Serif" w:hAnsi="Microsoft Sans Serif" w:cs="Microsoft Sans Serif"/>
           <w:b/>
-          <w:color w:val="FF0000"/>
-          <w:sz w:val="96"/>
-          <w:szCs w:val="96"/>
+          <w:color w:val="7030A0"/>
+          <w:sz w:val="80"/>
+          <w:szCs w:val="80"/>
           <w:lang w:val="en-US"/>
         </w:rPr>
       </w:pPr>
@@ -21,20 +21,20 @@
           <w:b/>
           <w:noProof/>
           <w:color w:val="FF0000"/>
-          <w:sz w:val="96"/>
-          <w:szCs w:val="96"/>
+          <w:sz w:val="72"/>
+          <w:szCs w:val="72"/>
         </w:rPr>
         <w:drawing>
-          <wp:anchor distT="0" distB="0" distL="114300" distR="114300" simplePos="0" relativeHeight="251658240" behindDoc="0" locked="0" layoutInCell="1" allowOverlap="1">
+          <wp:anchor distT="0" distB="0" distL="114300" distR="114300" simplePos="0" relativeHeight="251658240" behindDoc="0" locked="0" layoutInCell="1" allowOverlap="1" wp14:editId="7F923E05">
             <wp:simplePos x="0" y="0"/>
             <wp:positionH relativeFrom="column">
-              <wp:posOffset>19050</wp:posOffset>
+              <wp:align>left</wp:align>
             </wp:positionH>
-            <wp:positionV relativeFrom="paragraph">
-              <wp:posOffset>0</wp:posOffset>
+            <wp:positionV relativeFrom="page">
+              <wp:posOffset>2052320</wp:posOffset>
             </wp:positionV>
-            <wp:extent cx="1428750" cy="1428750"/>
-            <wp:effectExtent l="19050" t="0" r="0" b="0"/>
+            <wp:extent cx="1429200" cy="1429200"/>
+            <wp:effectExtent l="38100" t="38100" r="75750" b="56700"/>
             <wp:wrapSquare wrapText="bothSides"/>
             <wp:docPr id="1" name="Рисунок 0" descr="Colibri2_150x150.PNG"/>
             <wp:cNvGraphicFramePr>
@@ -48,7 +48,7 @@
                     <pic:cNvPicPr/>
                   </pic:nvPicPr>
                   <pic:blipFill>
-                    <a:blip r:embed="rId5" cstate="print"/>
+                    <a:blip r:embed="rId8" cstate="print"/>
                     <a:stretch>
                       <a:fillRect/>
                     </a:stretch>
@@ -56,15 +56,28 @@
                   <pic:spPr>
                     <a:xfrm>
                       <a:off x="0" y="0"/>
-                      <a:ext cx="1428750" cy="1428750"/>
+                      <a:ext cx="1429200" cy="1429200"/>
                     </a:xfrm>
                     <a:prstGeom prst="rect">
                       <a:avLst/>
                     </a:prstGeom>
+                    <a:effectLst>
+                      <a:outerShdw blurRad="50800" dist="38100" dir="2700000" algn="tl" rotWithShape="0">
+                        <a:prstClr val="black">
+                          <a:alpha val="40000"/>
+                        </a:prstClr>
+                      </a:outerShdw>
+                    </a:effectLst>
                   </pic:spPr>
                 </pic:pic>
               </a:graphicData>
             </a:graphic>
+            <wp14:sizeRelH relativeFrom="margin">
+              <wp14:pctWidth>0</wp14:pctWidth>
+            </wp14:sizeRelH>
+            <wp14:sizeRelV relativeFrom="margin">
+              <wp14:pctHeight>0</wp14:pctHeight>
+            </wp14:sizeRelV>
           </wp:anchor>
         </w:drawing>
       </w:r>
@@ -73,9 +86,9 @@
         <w:rPr>
           <w:rFonts w:ascii="Microsoft Sans Serif" w:hAnsi="Microsoft Sans Serif" w:cs="Microsoft Sans Serif"/>
           <w:b/>
-          <w:color w:val="FF0000"/>
-          <w:sz w:val="96"/>
-          <w:szCs w:val="96"/>
+          <w:color w:val="7030A0"/>
+          <w:sz w:val="80"/>
+          <w:szCs w:val="80"/>
           <w:lang w:val="en-US"/>
         </w:rPr>
         <w:t>Colibri</w:t>
@@ -85,9 +98,9 @@
         <w:rPr>
           <w:rFonts w:ascii="Microsoft Sans Serif" w:hAnsi="Microsoft Sans Serif" w:cs="Microsoft Sans Serif"/>
           <w:b/>
-          <w:color w:val="FF0000"/>
-          <w:sz w:val="96"/>
-          <w:szCs w:val="96"/>
+          <w:color w:val="7030A0"/>
+          <w:sz w:val="80"/>
+          <w:szCs w:val="80"/>
           <w:lang w:val="en-US"/>
         </w:rPr>
         <w:t xml:space="preserve"> chat </w:t>
@@ -96,9 +109,9 @@
         <w:rPr>
           <w:rFonts w:ascii="Microsoft Sans Serif" w:hAnsi="Microsoft Sans Serif" w:cs="Microsoft Sans Serif"/>
           <w:b/>
-          <w:color w:val="FF0000"/>
-          <w:sz w:val="96"/>
-          <w:szCs w:val="96"/>
+          <w:color w:val="7030A0"/>
+          <w:sz w:val="80"/>
+          <w:szCs w:val="80"/>
           <w:lang w:val="en-US"/>
         </w:rPr>
         <w:t>v1.2</w:t>
@@ -106,12 +119,13 @@
     </w:p>
     <w:p>
       <w:pPr>
+        <w:spacing w:before="120" w:after="120"/>
         <w:jc w:val="center"/>
         <w:rPr>
           <w:rFonts w:ascii="Microsoft Sans Serif" w:hAnsi="Microsoft Sans Serif" w:cs="Microsoft Sans Serif"/>
           <w:b/>
-          <w:sz w:val="36"/>
-          <w:szCs w:val="36"/>
+          <w:sz w:val="32"/>
+          <w:szCs w:val="32"/>
           <w:lang w:val="en-US"/>
         </w:rPr>
       </w:pPr>
@@ -119,8 +133,8 @@
         <w:rPr>
           <w:rFonts w:ascii="Microsoft Sans Serif" w:hAnsi="Microsoft Sans Serif" w:cs="Microsoft Sans Serif"/>
           <w:b/>
-          <w:sz w:val="36"/>
-          <w:szCs w:val="36"/>
+          <w:sz w:val="32"/>
+          <w:szCs w:val="32"/>
           <w:lang w:val="en-US"/>
         </w:rPr>
         <w:t xml:space="preserve">© </w:t>
@@ -130,8 +144,8 @@
         <w:rPr>
           <w:rFonts w:ascii="Microsoft Sans Serif" w:hAnsi="Microsoft Sans Serif" w:cs="Microsoft Sans Serif"/>
           <w:b/>
-          <w:sz w:val="36"/>
-          <w:szCs w:val="36"/>
+          <w:sz w:val="32"/>
+          <w:szCs w:val="32"/>
           <w:lang w:val="en-US"/>
         </w:rPr>
         <w:t>P</w:t>
@@ -140,8 +154,8 @@
         <w:rPr>
           <w:rFonts w:ascii="Microsoft Sans Serif" w:hAnsi="Microsoft Sans Serif" w:cs="Microsoft Sans Serif"/>
           <w:b/>
-          <w:sz w:val="36"/>
-          <w:szCs w:val="36"/>
+          <w:sz w:val="32"/>
+          <w:szCs w:val="32"/>
           <w:lang w:val="en-US"/>
         </w:rPr>
         <w:t>odobashev</w:t>
@@ -151,8 +165,8 @@
         <w:rPr>
           <w:rFonts w:ascii="Microsoft Sans Serif" w:hAnsi="Microsoft Sans Serif" w:cs="Microsoft Sans Serif"/>
           <w:b/>
-          <w:sz w:val="36"/>
-          <w:szCs w:val="36"/>
+          <w:sz w:val="32"/>
+          <w:szCs w:val="32"/>
           <w:lang w:val="en-US"/>
         </w:rPr>
         <w:t xml:space="preserve"> Dmitry / BEOWOLF, 2010</w:t>
@@ -253,7 +267,19 @@
         <w:rPr>
           <w:rFonts w:ascii="Microsoft Sans Serif" w:hAnsi="Microsoft Sans Serif" w:cs="Microsoft Sans Serif"/>
         </w:rPr>
-        <w:t> – это интернет-пейджер для мгновенного обмена текстовыми соо</w:t>
+        <w:t> – это интернет-пейджер для мгновенного о</w:t>
+      </w:r>
+      <w:r>
+        <w:rPr>
+          <w:rFonts w:ascii="Microsoft Sans Serif" w:hAnsi="Microsoft Sans Serif" w:cs="Microsoft Sans Serif"/>
+        </w:rPr>
+        <w:t>б</w:t>
+      </w:r>
+      <w:r>
+        <w:rPr>
+          <w:rFonts w:ascii="Microsoft Sans Serif" w:hAnsi="Microsoft Sans Serif" w:cs="Microsoft Sans Serif"/>
+        </w:rPr>
+        <w:t>мена текстовыми соо</w:t>
       </w:r>
       <w:r>
         <w:rPr>
@@ -293,7 +319,7 @@
     </w:p>
     <w:p>
       <w:pPr>
-        <w:pStyle w:val="a6"/>
+        <w:pStyle w:val="ListParagraph"/>
         <w:numPr>
           <w:ilvl w:val="0"/>
           <w:numId w:val="3"/>
@@ -323,7 +349,7 @@
     </w:p>
     <w:p>
       <w:pPr>
-        <w:pStyle w:val="a6"/>
+        <w:pStyle w:val="ListParagraph"/>
         <w:numPr>
           <w:ilvl w:val="0"/>
           <w:numId w:val="3"/>
@@ -341,7 +367,7 @@
     </w:p>
     <w:p>
       <w:pPr>
-        <w:pStyle w:val="a6"/>
+        <w:pStyle w:val="ListParagraph"/>
         <w:numPr>
           <w:ilvl w:val="0"/>
           <w:numId w:val="3"/>
@@ -372,7 +398,7 @@
     </w:p>
     <w:p>
       <w:pPr>
-        <w:pStyle w:val="a6"/>
+        <w:pStyle w:val="ListParagraph"/>
         <w:numPr>
           <w:ilvl w:val="0"/>
           <w:numId w:val="3"/>
@@ -385,26 +411,12 @@
         <w:rPr>
           <w:rFonts w:ascii="Microsoft Sans Serif" w:hAnsi="Microsoft Sans Serif" w:cs="Microsoft Sans Serif"/>
         </w:rPr>
-        <w:t xml:space="preserve">Посылка надписей поверх экрана </w:t>
-      </w:r>
-      <w:proofErr w:type="spellStart"/>
-      <w:r>
-        <w:rPr>
-          <w:rFonts w:ascii="Microsoft Sans Serif" w:hAnsi="Microsoft Sans Serif" w:cs="Microsoft Sans Serif"/>
-        </w:rPr>
-        <w:t>десктопа</w:t>
-      </w:r>
-      <w:proofErr w:type="spellEnd"/>
-      <w:r>
-        <w:rPr>
-          <w:rFonts w:ascii="Microsoft Sans Serif" w:hAnsi="Microsoft Sans Serif" w:cs="Microsoft Sans Serif"/>
-        </w:rPr>
-        <w:t>.</w:t>
+        <w:t>Посылка надписей поверх экрана десктопа.</w:t>
       </w:r>
     </w:p>
     <w:p>
       <w:pPr>
-        <w:pStyle w:val="a6"/>
+        <w:pStyle w:val="ListParagraph"/>
         <w:numPr>
           <w:ilvl w:val="0"/>
           <w:numId w:val="3"/>
@@ -480,26 +492,12 @@
         <w:rPr>
           <w:rFonts w:ascii="Microsoft Sans Serif" w:hAnsi="Microsoft Sans Serif" w:cs="Microsoft Sans Serif"/>
         </w:rPr>
-        <w:t xml:space="preserve">ватным сообщением, или отобразить на экране </w:t>
-      </w:r>
-      <w:proofErr w:type="spellStart"/>
-      <w:r>
-        <w:rPr>
-          <w:rFonts w:ascii="Microsoft Sans Serif" w:hAnsi="Microsoft Sans Serif" w:cs="Microsoft Sans Serif"/>
-        </w:rPr>
-        <w:t>десктопа</w:t>
-      </w:r>
-      <w:proofErr w:type="spellEnd"/>
-      <w:r>
-        <w:rPr>
-          <w:rFonts w:ascii="Microsoft Sans Serif" w:hAnsi="Microsoft Sans Serif" w:cs="Microsoft Sans Serif"/>
-        </w:rPr>
-        <w:t>.</w:t>
+        <w:t>ватным сообщением, или отобразить на экране десктопа.</w:t>
       </w:r>
     </w:p>
     <w:p>
       <w:pPr>
-        <w:pStyle w:val="a6"/>
+        <w:pStyle w:val="ListParagraph"/>
         <w:numPr>
           <w:ilvl w:val="0"/>
           <w:numId w:val="3"/>
@@ -542,7 +540,7 @@
     </w:p>
     <w:p>
       <w:pPr>
-        <w:pStyle w:val="a6"/>
+        <w:pStyle w:val="ListParagraph"/>
         <w:numPr>
           <w:ilvl w:val="0"/>
           <w:numId w:val="3"/>
@@ -560,7 +558,7 @@
     </w:p>
     <w:p>
       <w:pPr>
-        <w:pStyle w:val="a6"/>
+        <w:pStyle w:val="ListParagraph"/>
         <w:numPr>
           <w:ilvl w:val="0"/>
           <w:numId w:val="3"/>
@@ -573,21 +571,19 @@
         <w:rPr>
           <w:rFonts w:ascii="Microsoft Sans Serif" w:hAnsi="Microsoft Sans Serif" w:cs="Microsoft Sans Serif"/>
         </w:rPr>
-        <w:t xml:space="preserve">Широкие возможности </w:t>
-      </w:r>
-      <w:proofErr w:type="spellStart"/>
-      <w:r>
-        <w:rPr>
-          <w:rFonts w:ascii="Microsoft Sans Serif" w:hAnsi="Microsoft Sans Serif" w:cs="Microsoft Sans Serif"/>
-        </w:rPr>
-        <w:t>модерирования</w:t>
-      </w:r>
-      <w:proofErr w:type="spellEnd"/>
-      <w:r>
-        <w:rPr>
-          <w:rFonts w:ascii="Microsoft Sans Serif" w:hAnsi="Microsoft Sans Serif" w:cs="Microsoft Sans Serif"/>
-        </w:rPr>
-        <w:t xml:space="preserve">: шесть уровней разделения прав доступа на каналах, а также возможность назначения </w:t>
+        <w:t>Широкие возможности модерирования: шесть уровней разделения прав д</w:t>
+      </w:r>
+      <w:r>
+        <w:rPr>
+          <w:rFonts w:ascii="Microsoft Sans Serif" w:hAnsi="Microsoft Sans Serif" w:cs="Microsoft Sans Serif"/>
+        </w:rPr>
+        <w:t>о</w:t>
+      </w:r>
+      <w:r>
+        <w:rPr>
+          <w:rFonts w:ascii="Microsoft Sans Serif" w:hAnsi="Microsoft Sans Serif" w:cs="Microsoft Sans Serif"/>
+        </w:rPr>
+        <w:t xml:space="preserve">ступа на каналах, а также возможность назначения </w:t>
       </w:r>
       <w:proofErr w:type="spellStart"/>
       <w:r>
@@ -809,31 +805,31 @@
         <w:rPr>
           <w:rFonts w:ascii="Microsoft Sans Serif" w:hAnsi="Microsoft Sans Serif" w:cs="Microsoft Sans Serif"/>
         </w:rPr>
-        <w:t>мально простой функциональностью. Эта идея была успешно реализована, из всех настроек необходимо изначально определить только один адрес сервера, и при необходимости ник, нажать ввод – это всё что требуется сделать для н</w:t>
-      </w:r>
-      <w:r>
-        <w:rPr>
-          <w:rFonts w:ascii="Microsoft Sans Serif" w:hAnsi="Microsoft Sans Serif" w:cs="Microsoft Sans Serif"/>
-        </w:rPr>
-        <w:t>а</w:t>
-      </w:r>
-      <w:r>
-        <w:rPr>
-          <w:rFonts w:ascii="Microsoft Sans Serif" w:hAnsi="Microsoft Sans Serif" w:cs="Microsoft Sans Serif"/>
-        </w:rPr>
-        <w:t>чала работы. Остальные параметры работы восстанавливаются из предыд</w:t>
-      </w:r>
-      <w:r>
-        <w:rPr>
-          <w:rFonts w:ascii="Microsoft Sans Serif" w:hAnsi="Microsoft Sans Serif" w:cs="Microsoft Sans Serif"/>
-        </w:rPr>
-        <w:t>у</w:t>
-      </w:r>
-      <w:r>
-        <w:rPr>
-          <w:rFonts w:ascii="Microsoft Sans Serif" w:hAnsi="Microsoft Sans Serif" w:cs="Microsoft Sans Serif"/>
-        </w:rPr>
-        <w:t>щей сессии работы программы, либо определяются автоматически со стороны клиента или сервера. Программа не задаёт никаких вопросов.</w:t>
+        <w:t>мально простой функциональностью. Эта идея была успешно реализована, из всех настроек необходимо изначально определить только один адрес сервера, и при необходимости ник, нажать ввод – это всё что требуется сделать для начала работы. Остальные параметры работы восстанавливаются из пред</w:t>
+      </w:r>
+      <w:r>
+        <w:rPr>
+          <w:rFonts w:ascii="Microsoft Sans Serif" w:hAnsi="Microsoft Sans Serif" w:cs="Microsoft Sans Serif"/>
+        </w:rPr>
+        <w:t>ы</w:t>
+      </w:r>
+      <w:r>
+        <w:rPr>
+          <w:rFonts w:ascii="Microsoft Sans Serif" w:hAnsi="Microsoft Sans Serif" w:cs="Microsoft Sans Serif"/>
+        </w:rPr>
+        <w:t>дущей сессии работы программы, либо определяются автоматически со стор</w:t>
+      </w:r>
+      <w:r>
+        <w:rPr>
+          <w:rFonts w:ascii="Microsoft Sans Serif" w:hAnsi="Microsoft Sans Serif" w:cs="Microsoft Sans Serif"/>
+        </w:rPr>
+        <w:t>о</w:t>
+      </w:r>
+      <w:r>
+        <w:rPr>
+          <w:rFonts w:ascii="Microsoft Sans Serif" w:hAnsi="Microsoft Sans Serif" w:cs="Microsoft Sans Serif"/>
+        </w:rPr>
+        <w:t>ны клиента или сервера. Программа не задаёт никаких вопросов.</w:t>
       </w:r>
     </w:p>
     <w:p>
@@ -856,7 +852,16 @@
           <w:szCs w:val="28"/>
         </w:rPr>
         <w:lastRenderedPageBreak/>
-        <w:t>Безопасность.</w:t>
+        <w:t>Сетевая безопасность</w:t>
+      </w:r>
+      <w:r>
+        <w:rPr>
+          <w:rFonts w:ascii="Microsoft Sans Serif" w:hAnsi="Microsoft Sans Serif" w:cs="Microsoft Sans Serif"/>
+          <w:b/>
+          <w:sz w:val="28"/>
+          <w:szCs w:val="28"/>
+        </w:rPr>
+        <w:t>.</w:t>
       </w:r>
     </w:p>
     <w:p>
@@ -893,12 +898,263 @@
         <w:rPr>
           <w:rFonts w:ascii="Microsoft Sans Serif" w:hAnsi="Microsoft Sans Serif" w:cs="Microsoft Sans Serif"/>
         </w:rPr>
-        <w:t xml:space="preserve">бинарный протокол передачи данных, во-вторых, используется сжатие данных, в-третьих, сжатые данные – шифруются алгоритмом </w:t>
-      </w:r>
-      <w:hyperlink r:id="rId6" w:history="1">
+        <w:t>бинарный протокол передачи данных, во-вторых, используется сжатие данных, в-третьих, сжатые данные – шифруются</w:t>
+      </w:r>
+      <w:r>
+        <w:rPr>
+          <w:rFonts w:ascii="Microsoft Sans Serif" w:hAnsi="Microsoft Sans Serif" w:cs="Microsoft Sans Serif"/>
+        </w:rPr>
+        <w:t xml:space="preserve">, </w:t>
+      </w:r>
+      <w:r>
+        <w:rPr>
+          <w:rFonts w:ascii="Microsoft Sans Serif" w:hAnsi="Microsoft Sans Serif" w:cs="Microsoft Sans Serif"/>
+        </w:rPr>
+        <w:t>для аутентификации переданной</w:t>
+      </w:r>
+      <w:r>
+        <w:rPr>
+          <w:rFonts w:ascii="Microsoft Sans Serif" w:hAnsi="Microsoft Sans Serif" w:cs="Microsoft Sans Serif"/>
+        </w:rPr>
+        <w:t xml:space="preserve"> информация </w:t>
+      </w:r>
+      <w:r>
+        <w:rPr>
+          <w:rFonts w:ascii="Microsoft Sans Serif" w:hAnsi="Microsoft Sans Serif" w:cs="Microsoft Sans Serif"/>
+        </w:rPr>
+        <w:t xml:space="preserve">используется </w:t>
+      </w:r>
+      <w:r>
+        <w:rPr>
+          <w:rFonts w:ascii="Microsoft Sans Serif" w:hAnsi="Microsoft Sans Serif" w:cs="Microsoft Sans Serif"/>
+          <w:lang w:val="en-US"/>
+        </w:rPr>
+        <w:t>CRC</w:t>
+      </w:r>
+      <w:r>
+        <w:rPr>
+          <w:rFonts w:ascii="Microsoft Sans Serif" w:hAnsi="Microsoft Sans Serif" w:cs="Microsoft Sans Serif"/>
+        </w:rPr>
+        <w:t>-код.</w:t>
+      </w:r>
+    </w:p>
+    <w:p>
+      <w:pPr>
+        <w:rPr>
+          <w:rFonts w:ascii="Microsoft Sans Serif" w:hAnsi="Microsoft Sans Serif" w:cs="Microsoft Sans Serif"/>
+        </w:rPr>
+      </w:pPr>
+      <w:r>
+        <w:rPr>
+          <w:rFonts w:ascii="Microsoft Sans Serif" w:hAnsi="Microsoft Sans Serif" w:cs="Microsoft Sans Serif"/>
+        </w:rPr>
+        <w:t>Рассмотрим механизм сетевой безопасности подробнее. При соединении кл</w:t>
+      </w:r>
+      <w:r>
+        <w:rPr>
+          <w:rFonts w:ascii="Microsoft Sans Serif" w:hAnsi="Microsoft Sans Serif" w:cs="Microsoft Sans Serif"/>
+        </w:rPr>
+        <w:t>и</w:t>
+      </w:r>
+      <w:r>
+        <w:rPr>
+          <w:rFonts w:ascii="Microsoft Sans Serif" w:hAnsi="Microsoft Sans Serif" w:cs="Microsoft Sans Serif"/>
+        </w:rPr>
+        <w:t>ента и сервера обе стороны получают «закрытый»</w:t>
+      </w:r>
+      <w:r>
+        <w:rPr>
+          <w:rFonts w:ascii="Microsoft Sans Serif" w:hAnsi="Microsoft Sans Serif" w:cs="Microsoft Sans Serif"/>
+        </w:rPr>
+        <w:t xml:space="preserve"> </w:t>
+      </w:r>
+      <w:r>
+        <w:rPr>
+          <w:rFonts w:ascii="Microsoft Sans Serif" w:hAnsi="Microsoft Sans Serif" w:cs="Microsoft Sans Serif"/>
+        </w:rPr>
+        <w:t xml:space="preserve">ключ шифрования </w:t>
+      </w:r>
+      <w:r>
+        <w:rPr>
+          <w:rFonts w:ascii="Microsoft Sans Serif" w:hAnsi="Microsoft Sans Serif" w:cs="Microsoft Sans Serif"/>
+        </w:rPr>
+        <w:t>по алг</w:t>
+      </w:r>
+      <w:r>
+        <w:rPr>
+          <w:rFonts w:ascii="Microsoft Sans Serif" w:hAnsi="Microsoft Sans Serif" w:cs="Microsoft Sans Serif"/>
+        </w:rPr>
+        <w:t>о</w:t>
+      </w:r>
+      <w:r>
+        <w:rPr>
+          <w:rFonts w:ascii="Microsoft Sans Serif" w:hAnsi="Microsoft Sans Serif" w:cs="Microsoft Sans Serif"/>
+        </w:rPr>
+        <w:t>ритму</w:t>
+      </w:r>
+      <w:r>
+        <w:rPr>
+          <w:rFonts w:ascii="Microsoft Sans Serif" w:hAnsi="Microsoft Sans Serif" w:cs="Microsoft Sans Serif"/>
+        </w:rPr>
+        <w:t xml:space="preserve"> </w:t>
+      </w:r>
+      <w:proofErr w:type="spellStart"/>
+      <w:r>
+        <w:rPr>
+          <w:rFonts w:ascii="Microsoft Sans Serif" w:hAnsi="Microsoft Sans Serif" w:cs="Microsoft Sans Serif"/>
+        </w:rPr>
+        <w:t>Диффи-Хел</w:t>
+      </w:r>
+      <w:r>
+        <w:rPr>
+          <w:rFonts w:ascii="Microsoft Sans Serif" w:hAnsi="Microsoft Sans Serif" w:cs="Microsoft Sans Serif"/>
+        </w:rPr>
+        <w:t>л</w:t>
+      </w:r>
+      <w:r>
+        <w:rPr>
+          <w:rFonts w:ascii="Microsoft Sans Serif" w:hAnsi="Microsoft Sans Serif" w:cs="Microsoft Sans Serif"/>
+        </w:rPr>
+        <w:t>мана</w:t>
+      </w:r>
+      <w:proofErr w:type="spellEnd"/>
+      <w:r>
+        <w:rPr>
+          <w:rFonts w:ascii="Microsoft Sans Serif" w:hAnsi="Microsoft Sans Serif" w:cs="Microsoft Sans Serif"/>
+        </w:rPr>
+        <w:t xml:space="preserve">, </w:t>
+      </w:r>
+      <w:r>
+        <w:rPr>
+          <w:rFonts w:ascii="Microsoft Sans Serif" w:hAnsi="Microsoft Sans Serif" w:cs="Microsoft Sans Serif"/>
+        </w:rPr>
+        <w:t xml:space="preserve">формируемый с использованием </w:t>
+      </w:r>
+      <w:hyperlink r:id="rId9" w:history="1">
         <w:r>
           <w:rPr>
-            <w:rStyle w:val="a3"/>
+            <w:rStyle w:val="Hyperlink"/>
+            <w:rFonts w:ascii="Microsoft Sans Serif" w:hAnsi="Microsoft Sans Serif" w:cs="Microsoft Sans Serif"/>
+            <w:lang w:val="en-US"/>
+          </w:rPr>
+          <w:t>Skein</w:t>
+        </w:r>
+      </w:hyperlink>
+      <w:r>
+        <w:rPr>
+          <w:rFonts w:ascii="Microsoft Sans Serif" w:hAnsi="Microsoft Sans Serif" w:cs="Microsoft Sans Serif"/>
+        </w:rPr>
+        <w:t>-</w:t>
+      </w:r>
+      <w:proofErr w:type="spellStart"/>
+      <w:r>
+        <w:rPr>
+          <w:rFonts w:ascii="Microsoft Sans Serif" w:hAnsi="Microsoft Sans Serif" w:cs="Microsoft Sans Serif"/>
+        </w:rPr>
+        <w:t>х</w:t>
+      </w:r>
+      <w:r>
+        <w:rPr>
+          <w:rFonts w:ascii="Microsoft Sans Serif" w:hAnsi="Microsoft Sans Serif" w:cs="Microsoft Sans Serif"/>
+        </w:rPr>
+        <w:t>е</w:t>
+      </w:r>
+      <w:r>
+        <w:rPr>
+          <w:rFonts w:ascii="Microsoft Sans Serif" w:hAnsi="Microsoft Sans Serif" w:cs="Microsoft Sans Serif"/>
+        </w:rPr>
+        <w:t>ш</w:t>
+      </w:r>
+      <w:r>
+        <w:rPr>
+          <w:rFonts w:ascii="Microsoft Sans Serif" w:hAnsi="Microsoft Sans Serif" w:cs="Microsoft Sans Serif"/>
+        </w:rPr>
+        <w:t>а</w:t>
+      </w:r>
+      <w:proofErr w:type="spellEnd"/>
+      <w:r>
+        <w:rPr>
+          <w:rFonts w:ascii="Microsoft Sans Serif" w:hAnsi="Microsoft Sans Serif" w:cs="Microsoft Sans Serif"/>
+        </w:rPr>
+        <w:t xml:space="preserve"> </w:t>
+      </w:r>
+      <w:r>
+        <w:rPr>
+          <w:rFonts w:ascii="Microsoft Sans Serif" w:hAnsi="Microsoft Sans Serif" w:cs="Microsoft Sans Serif"/>
+        </w:rPr>
+        <w:t>от те</w:t>
+      </w:r>
+      <w:r>
+        <w:rPr>
+          <w:rFonts w:ascii="Microsoft Sans Serif" w:hAnsi="Microsoft Sans Serif" w:cs="Microsoft Sans Serif"/>
+        </w:rPr>
+        <w:t>к</w:t>
+      </w:r>
+      <w:r>
+        <w:rPr>
+          <w:rFonts w:ascii="Microsoft Sans Serif" w:hAnsi="Microsoft Sans Serif" w:cs="Microsoft Sans Serif"/>
+        </w:rPr>
+        <w:t>стового пароля</w:t>
+      </w:r>
+      <w:r>
+        <w:rPr>
+          <w:rFonts w:ascii="Microsoft Sans Serif" w:hAnsi="Microsoft Sans Serif" w:cs="Microsoft Sans Serif"/>
+        </w:rPr>
+        <w:t>. Все транзакции – сжим</w:t>
+      </w:r>
+      <w:r>
+        <w:rPr>
+          <w:rFonts w:ascii="Microsoft Sans Serif" w:hAnsi="Microsoft Sans Serif" w:cs="Microsoft Sans Serif"/>
+        </w:rPr>
+        <w:t xml:space="preserve">аются, после сжатия всё содержимое – шифруются, включая </w:t>
+      </w:r>
+      <w:r>
+        <w:rPr>
+          <w:rFonts w:ascii="Microsoft Sans Serif" w:hAnsi="Microsoft Sans Serif" w:cs="Microsoft Sans Serif"/>
+          <w:lang w:val="en-US"/>
+        </w:rPr>
+        <w:t>CRC</w:t>
+      </w:r>
+      <w:r>
+        <w:rPr>
+          <w:rFonts w:ascii="Microsoft Sans Serif" w:hAnsi="Microsoft Sans Serif" w:cs="Microsoft Sans Serif"/>
+        </w:rPr>
+        <w:t>-код и заголовок транзакции. Таким образом, весь трафик представляет собой непрерывный поток зашифрованных данных. З</w:t>
+      </w:r>
+      <w:r>
+        <w:rPr>
+          <w:rFonts w:ascii="Microsoft Sans Serif" w:hAnsi="Microsoft Sans Serif" w:cs="Microsoft Sans Serif"/>
+        </w:rPr>
+        <w:t>а</w:t>
+      </w:r>
+      <w:r>
+        <w:rPr>
+          <w:rFonts w:ascii="Microsoft Sans Serif" w:hAnsi="Microsoft Sans Serif" w:cs="Microsoft Sans Serif"/>
+        </w:rPr>
+        <w:t xml:space="preserve">головки транзакций не имеют каких-либо констант, и их размер варьируется от содержащихся в них битовых полей. </w:t>
+      </w:r>
+      <w:r>
+        <w:rPr>
+          <w:rFonts w:ascii="Microsoft Sans Serif" w:hAnsi="Microsoft Sans Serif" w:cs="Microsoft Sans Serif"/>
+        </w:rPr>
+        <w:t>Для шифрования по умолчанию примен</w:t>
+      </w:r>
+      <w:r>
+        <w:rPr>
+          <w:rFonts w:ascii="Microsoft Sans Serif" w:hAnsi="Microsoft Sans Serif" w:cs="Microsoft Sans Serif"/>
+        </w:rPr>
+        <w:t>я</w:t>
+      </w:r>
+      <w:r>
+        <w:rPr>
+          <w:rFonts w:ascii="Microsoft Sans Serif" w:hAnsi="Microsoft Sans Serif" w:cs="Microsoft Sans Serif"/>
+        </w:rPr>
+        <w:t xml:space="preserve">ется поточный шифр </w:t>
+      </w:r>
+      <w:hyperlink r:id="rId10" w:history="1">
+        <w:r>
+          <w:rPr>
+            <w:rStyle w:val="Hyperlink"/>
             <w:rFonts w:ascii="Microsoft Sans Serif" w:hAnsi="Microsoft Sans Serif" w:cs="Microsoft Sans Serif"/>
           </w:rPr>
           <w:t>HC-256</w:t>
@@ -908,20 +1164,270 @@
         <w:rPr>
           <w:rFonts w:ascii="Microsoft Sans Serif" w:hAnsi="Microsoft Sans Serif" w:cs="Microsoft Sans Serif"/>
         </w:rPr>
-        <w:t xml:space="preserve">, а переданная информация идентифицируется через </w:t>
+        <w:t xml:space="preserve">, также доступны другие поточные шифры проекта </w:t>
+      </w:r>
+      <w:hyperlink r:id="rId11" w:history="1">
+        <w:proofErr w:type="spellStart"/>
+        <w:r>
+          <w:rPr>
+            <w:rStyle w:val="Hyperlink"/>
+            <w:rFonts w:ascii="Microsoft Sans Serif" w:hAnsi="Microsoft Sans Serif" w:cs="Microsoft Sans Serif"/>
+            <w:lang w:val="en-US"/>
+          </w:rPr>
+          <w:t>eSTREAM</w:t>
+        </w:r>
+        <w:proofErr w:type="spellEnd"/>
+      </w:hyperlink>
+      <w:r>
+        <w:rPr>
+          <w:rFonts w:ascii="Microsoft Sans Serif" w:hAnsi="Microsoft Sans Serif" w:cs="Microsoft Sans Serif"/>
+        </w:rPr>
+        <w:t xml:space="preserve">: </w:t>
+      </w:r>
+      <w:hyperlink r:id="rId12" w:history="1">
+        <w:proofErr w:type="gramStart"/>
+        <w:r>
+          <w:rPr>
+            <w:rStyle w:val="Hyperlink"/>
+            <w:rFonts w:ascii="Microsoft Sans Serif" w:hAnsi="Microsoft Sans Serif" w:cs="Microsoft Sans Serif"/>
+            <w:lang w:val="en-US"/>
+          </w:rPr>
+          <w:t>Rabbit</w:t>
+        </w:r>
+      </w:hyperlink>
+      <w:r>
+        <w:rPr>
+          <w:rFonts w:ascii="Microsoft Sans Serif" w:hAnsi="Microsoft Sans Serif" w:cs="Microsoft Sans Serif"/>
+        </w:rPr>
+        <w:t>.</w:t>
+      </w:r>
+      <w:proofErr w:type="gramEnd"/>
+      <w:r>
+        <w:rPr>
+          <w:rFonts w:ascii="Microsoft Sans Serif" w:hAnsi="Microsoft Sans Serif" w:cs="Microsoft Sans Serif"/>
+        </w:rPr>
+        <w:t xml:space="preserve"> </w:t>
+      </w:r>
+      <w:r>
+        <w:rPr>
+          <w:rFonts w:ascii="Microsoft Sans Serif" w:hAnsi="Microsoft Sans Serif" w:cs="Microsoft Sans Serif"/>
+        </w:rPr>
+        <w:t xml:space="preserve">При </w:t>
+      </w:r>
+      <w:r>
+        <w:rPr>
+          <w:rFonts w:ascii="Microsoft Sans Serif" w:hAnsi="Microsoft Sans Serif" w:cs="Microsoft Sans Serif"/>
+        </w:rPr>
+        <w:t xml:space="preserve">шифровании </w:t>
+      </w:r>
+      <w:r>
+        <w:rPr>
+          <w:rFonts w:ascii="Microsoft Sans Serif" w:hAnsi="Microsoft Sans Serif" w:cs="Microsoft Sans Serif"/>
+        </w:rPr>
+        <w:t>каждой</w:t>
+      </w:r>
+      <w:r>
+        <w:rPr>
+          <w:rFonts w:ascii="Microsoft Sans Serif" w:hAnsi="Microsoft Sans Serif" w:cs="Microsoft Sans Serif"/>
+        </w:rPr>
+        <w:t xml:space="preserve"> </w:t>
+      </w:r>
+      <w:r>
+        <w:rPr>
+          <w:rFonts w:ascii="Microsoft Sans Serif" w:hAnsi="Microsoft Sans Serif" w:cs="Microsoft Sans Serif"/>
+        </w:rPr>
+        <w:t xml:space="preserve">транзакции </w:t>
+      </w:r>
+      <w:r>
+        <w:rPr>
+          <w:rFonts w:ascii="Microsoft Sans Serif" w:hAnsi="Microsoft Sans Serif" w:cs="Microsoft Sans Serif"/>
+        </w:rPr>
+        <w:t>используется уникал</w:t>
+      </w:r>
+      <w:r>
+        <w:rPr>
+          <w:rFonts w:ascii="Microsoft Sans Serif" w:hAnsi="Microsoft Sans Serif" w:cs="Microsoft Sans Serif"/>
+        </w:rPr>
+        <w:t>ь</w:t>
+      </w:r>
+      <w:r>
+        <w:rPr>
+          <w:rFonts w:ascii="Microsoft Sans Serif" w:hAnsi="Microsoft Sans Serif" w:cs="Microsoft Sans Serif"/>
+        </w:rPr>
+        <w:t>ный</w:t>
+      </w:r>
+      <w:r>
+        <w:rPr>
+          <w:rFonts w:ascii="Microsoft Sans Serif" w:hAnsi="Microsoft Sans Serif" w:cs="Microsoft Sans Serif"/>
+        </w:rPr>
+        <w:t xml:space="preserve"> </w:t>
+      </w:r>
+      <w:r>
+        <w:rPr>
+          <w:rFonts w:ascii="Microsoft Sans Serif" w:hAnsi="Microsoft Sans Serif" w:cs="Microsoft Sans Serif"/>
+        </w:rPr>
+        <w:t xml:space="preserve">«открытый» </w:t>
+      </w:r>
+      <w:r>
+        <w:rPr>
+          <w:rFonts w:ascii="Microsoft Sans Serif" w:hAnsi="Microsoft Sans Serif" w:cs="Microsoft Sans Serif"/>
+        </w:rPr>
+        <w:t xml:space="preserve">ключ </w:t>
+      </w:r>
+      <w:r>
+        <w:rPr>
+          <w:rFonts w:ascii="Microsoft Sans Serif" w:hAnsi="Microsoft Sans Serif" w:cs="Microsoft Sans Serif"/>
+        </w:rPr>
+        <w:t xml:space="preserve">шифрования, </w:t>
+      </w:r>
+      <w:r>
+        <w:rPr>
+          <w:rFonts w:ascii="Microsoft Sans Serif" w:hAnsi="Microsoft Sans Serif" w:cs="Microsoft Sans Serif"/>
+        </w:rPr>
+        <w:t xml:space="preserve">который </w:t>
+      </w:r>
+      <w:r>
+        <w:rPr>
+          <w:rFonts w:ascii="Microsoft Sans Serif" w:hAnsi="Microsoft Sans Serif" w:cs="Microsoft Sans Serif"/>
+        </w:rPr>
+        <w:t>не передаётся по сети.</w:t>
+      </w:r>
+      <w:r>
+        <w:rPr>
+          <w:rFonts w:ascii="Microsoft Sans Serif" w:hAnsi="Microsoft Sans Serif" w:cs="Microsoft Sans Serif"/>
+        </w:rPr>
+        <w:t xml:space="preserve"> «Откр</w:t>
+      </w:r>
+      <w:r>
+        <w:rPr>
+          <w:rFonts w:ascii="Microsoft Sans Serif" w:hAnsi="Microsoft Sans Serif" w:cs="Microsoft Sans Serif"/>
+        </w:rPr>
+        <w:t>ы</w:t>
+      </w:r>
+      <w:r>
+        <w:rPr>
+          <w:rFonts w:ascii="Microsoft Sans Serif" w:hAnsi="Microsoft Sans Serif" w:cs="Microsoft Sans Serif"/>
+        </w:rPr>
+        <w:t xml:space="preserve">тые» </w:t>
+      </w:r>
+      <w:r>
+        <w:rPr>
+          <w:rFonts w:ascii="Microsoft Sans Serif" w:hAnsi="Microsoft Sans Serif" w:cs="Microsoft Sans Serif"/>
+        </w:rPr>
+        <w:t xml:space="preserve">ключи </w:t>
+      </w:r>
+      <w:r>
+        <w:rPr>
+          <w:rFonts w:ascii="Microsoft Sans Serif" w:hAnsi="Microsoft Sans Serif" w:cs="Microsoft Sans Serif"/>
+        </w:rPr>
+        <w:t>создаются генератором псевдослучайных чисел</w:t>
+      </w:r>
+      <w:r>
+        <w:rPr>
+          <w:rFonts w:ascii="Microsoft Sans Serif" w:hAnsi="Microsoft Sans Serif" w:cs="Microsoft Sans Serif"/>
+        </w:rPr>
+        <w:t>,</w:t>
+      </w:r>
+      <w:r>
+        <w:rPr>
+          <w:rFonts w:ascii="Microsoft Sans Serif" w:hAnsi="Microsoft Sans Serif" w:cs="Microsoft Sans Serif"/>
+        </w:rPr>
+        <w:t xml:space="preserve"> </w:t>
+      </w:r>
+      <w:r>
+        <w:rPr>
+          <w:rFonts w:ascii="Microsoft Sans Serif" w:hAnsi="Microsoft Sans Serif" w:cs="Microsoft Sans Serif"/>
+        </w:rPr>
+        <w:t>с помощью х</w:t>
+      </w:r>
+      <w:r>
+        <w:rPr>
+          <w:rFonts w:ascii="Microsoft Sans Serif" w:hAnsi="Microsoft Sans Serif" w:cs="Microsoft Sans Serif"/>
+        </w:rPr>
+        <w:t>е</w:t>
+      </w:r>
+      <w:r>
+        <w:rPr>
+          <w:rFonts w:ascii="Microsoft Sans Serif" w:hAnsi="Microsoft Sans Serif" w:cs="Microsoft Sans Serif"/>
+        </w:rPr>
+        <w:t xml:space="preserve">ш-функции </w:t>
+      </w:r>
+      <w:hyperlink r:id="rId13" w:history="1">
+        <w:r>
+          <w:rPr>
+            <w:rStyle w:val="Hyperlink"/>
+            <w:rFonts w:ascii="Microsoft Sans Serif" w:hAnsi="Microsoft Sans Serif" w:cs="Microsoft Sans Serif"/>
+            <w:lang w:val="en-US"/>
+          </w:rPr>
+          <w:t>Skein</w:t>
+        </w:r>
+      </w:hyperlink>
+      <w:r>
+        <w:rPr>
+          <w:rFonts w:ascii="Microsoft Sans Serif" w:hAnsi="Microsoft Sans Serif" w:cs="Microsoft Sans Serif"/>
+        </w:rPr>
+        <w:t>, причём для каждого соединения инициируется последовател</w:t>
+      </w:r>
+      <w:r>
+        <w:rPr>
+          <w:rFonts w:ascii="Microsoft Sans Serif" w:hAnsi="Microsoft Sans Serif" w:cs="Microsoft Sans Serif"/>
+        </w:rPr>
+        <w:t>ь</w:t>
+      </w:r>
+      <w:r>
+        <w:rPr>
+          <w:rFonts w:ascii="Microsoft Sans Serif" w:hAnsi="Microsoft Sans Serif" w:cs="Microsoft Sans Serif"/>
+        </w:rPr>
+        <w:t>ность</w:t>
+      </w:r>
+      <w:r>
+        <w:rPr>
+          <w:rFonts w:ascii="Microsoft Sans Serif" w:hAnsi="Microsoft Sans Serif" w:cs="Microsoft Sans Serif"/>
+        </w:rPr>
+        <w:t xml:space="preserve"> на основе «закрытого» ключа</w:t>
+      </w:r>
+      <w:r>
+        <w:rPr>
+          <w:rFonts w:ascii="Microsoft Sans Serif" w:hAnsi="Microsoft Sans Serif" w:cs="Microsoft Sans Serif"/>
+        </w:rPr>
+        <w:t>.</w:t>
+      </w:r>
+      <w:r>
+        <w:rPr>
+          <w:rFonts w:ascii="Microsoft Sans Serif" w:hAnsi="Microsoft Sans Serif" w:cs="Microsoft Sans Serif"/>
+        </w:rPr>
+        <w:t xml:space="preserve"> Размер «закрытого» и «открытого» зав</w:t>
+      </w:r>
+      <w:r>
+        <w:rPr>
+          <w:rFonts w:ascii="Microsoft Sans Serif" w:hAnsi="Microsoft Sans Serif" w:cs="Microsoft Sans Serif"/>
+        </w:rPr>
+        <w:t>и</w:t>
+      </w:r>
+      <w:r>
+        <w:rPr>
+          <w:rFonts w:ascii="Microsoft Sans Serif" w:hAnsi="Microsoft Sans Serif" w:cs="Microsoft Sans Serif"/>
+        </w:rPr>
+        <w:t xml:space="preserve">сит от алгоритма шифрования, и указывается при его выборе. Например, при использовании </w:t>
+      </w:r>
+      <w:r>
+        <w:rPr>
+          <w:rFonts w:ascii="Microsoft Sans Serif" w:hAnsi="Microsoft Sans Serif" w:cs="Microsoft Sans Serif"/>
+        </w:rPr>
+        <w:t xml:space="preserve">шифра </w:t>
       </w:r>
       <w:r>
         <w:rPr>
           <w:rFonts w:ascii="Microsoft Sans Serif" w:hAnsi="Microsoft Sans Serif" w:cs="Microsoft Sans Serif"/>
           <w:lang w:val="en-US"/>
         </w:rPr>
-        <w:t>CRC</w:t>
-      </w:r>
-      <w:r>
-        <w:rPr>
-          <w:rFonts w:ascii="Microsoft Sans Serif" w:hAnsi="Microsoft Sans Serif" w:cs="Microsoft Sans Serif"/>
-        </w:rPr>
-        <w:t>-код.</w:t>
+        <w:t>HC</w:t>
+      </w:r>
+      <w:r>
+        <w:rPr>
+          <w:rFonts w:ascii="Microsoft Sans Serif" w:hAnsi="Microsoft Sans Serif" w:cs="Microsoft Sans Serif"/>
+        </w:rPr>
+        <w:t>-256 все используемые ключи  – 256-битные.</w:t>
       </w:r>
     </w:p>
     <w:p>
@@ -934,156 +1440,12 @@
         <w:rPr>
           <w:rFonts w:ascii="Microsoft Sans Serif" w:hAnsi="Microsoft Sans Serif" w:cs="Microsoft Sans Serif"/>
         </w:rPr>
-        <w:t xml:space="preserve">Для шифрования данных используется пароль пользователя и сервера, </w:t>
-      </w:r>
-      <w:r>
-        <w:rPr>
-          <w:rFonts w:ascii="Microsoft Sans Serif" w:hAnsi="Microsoft Sans Serif" w:cs="Microsoft Sans Serif"/>
-        </w:rPr>
-        <w:t>обр</w:t>
-      </w:r>
-      <w:r>
-        <w:rPr>
-          <w:rFonts w:ascii="Microsoft Sans Serif" w:hAnsi="Microsoft Sans Serif" w:cs="Microsoft Sans Serif"/>
-        </w:rPr>
-        <w:t>а</w:t>
-      </w:r>
-      <w:r>
-        <w:rPr>
-          <w:rFonts w:ascii="Microsoft Sans Serif" w:hAnsi="Microsoft Sans Serif" w:cs="Microsoft Sans Serif"/>
-        </w:rPr>
-        <w:t xml:space="preserve">зующие </w:t>
-      </w:r>
-      <w:r>
-        <w:rPr>
-          <w:rFonts w:ascii="Microsoft Sans Serif" w:hAnsi="Microsoft Sans Serif" w:cs="Microsoft Sans Serif"/>
-        </w:rPr>
-        <w:t xml:space="preserve">совместно </w:t>
-      </w:r>
-      <w:r>
-        <w:rPr>
-          <w:rFonts w:ascii="Microsoft Sans Serif" w:hAnsi="Microsoft Sans Serif" w:cs="Microsoft Sans Serif"/>
-        </w:rPr>
-        <w:t xml:space="preserve">256-битный </w:t>
-      </w:r>
-      <w:r>
-        <w:rPr>
-          <w:rFonts w:ascii="Microsoft Sans Serif" w:hAnsi="Microsoft Sans Serif" w:cs="Microsoft Sans Serif"/>
-        </w:rPr>
-        <w:t xml:space="preserve">«закрытый» пароль шифрования. При </w:t>
-      </w:r>
-      <w:r>
-        <w:rPr>
-          <w:rFonts w:ascii="Microsoft Sans Serif" w:hAnsi="Microsoft Sans Serif" w:cs="Microsoft Sans Serif"/>
-        </w:rPr>
-        <w:t>шифр</w:t>
-      </w:r>
-      <w:r>
-        <w:rPr>
-          <w:rFonts w:ascii="Microsoft Sans Serif" w:hAnsi="Microsoft Sans Serif" w:cs="Microsoft Sans Serif"/>
-        </w:rPr>
-        <w:t>о</w:t>
-      </w:r>
-      <w:r>
-        <w:rPr>
-          <w:rFonts w:ascii="Microsoft Sans Serif" w:hAnsi="Microsoft Sans Serif" w:cs="Microsoft Sans Serif"/>
-        </w:rPr>
-        <w:t xml:space="preserve">вании </w:t>
-      </w:r>
-      <w:r>
-        <w:rPr>
-          <w:rFonts w:ascii="Microsoft Sans Serif" w:hAnsi="Microsoft Sans Serif" w:cs="Microsoft Sans Serif"/>
-        </w:rPr>
-        <w:t xml:space="preserve">каждого сообщения используется уникальный </w:t>
-      </w:r>
-      <w:r>
-        <w:rPr>
-          <w:rFonts w:ascii="Microsoft Sans Serif" w:hAnsi="Microsoft Sans Serif" w:cs="Microsoft Sans Serif"/>
-        </w:rPr>
-        <w:t xml:space="preserve">256-битный </w:t>
-      </w:r>
-      <w:r>
-        <w:rPr>
-          <w:rFonts w:ascii="Microsoft Sans Serif" w:hAnsi="Microsoft Sans Serif" w:cs="Microsoft Sans Serif"/>
-        </w:rPr>
-        <w:t xml:space="preserve">«открытый» пароль шифрования, </w:t>
-      </w:r>
-      <w:r>
-        <w:rPr>
-          <w:rFonts w:ascii="Microsoft Sans Serif" w:hAnsi="Microsoft Sans Serif" w:cs="Microsoft Sans Serif"/>
-        </w:rPr>
-        <w:t xml:space="preserve">который </w:t>
-      </w:r>
-      <w:r>
-        <w:rPr>
-          <w:rFonts w:ascii="Microsoft Sans Serif" w:hAnsi="Microsoft Sans Serif" w:cs="Microsoft Sans Serif"/>
-        </w:rPr>
-        <w:t>не передаётся по сети.</w:t>
-      </w:r>
-      <w:r>
-        <w:rPr>
-          <w:rFonts w:ascii="Microsoft Sans Serif" w:hAnsi="Microsoft Sans Serif" w:cs="Microsoft Sans Serif"/>
-        </w:rPr>
-        <w:t xml:space="preserve"> «Открытые» пароли со</w:t>
-      </w:r>
-      <w:r>
-        <w:rPr>
-          <w:rFonts w:ascii="Microsoft Sans Serif" w:hAnsi="Microsoft Sans Serif" w:cs="Microsoft Sans Serif"/>
-        </w:rPr>
-        <w:t>з</w:t>
-      </w:r>
-      <w:r>
-        <w:rPr>
-          <w:rFonts w:ascii="Microsoft Sans Serif" w:hAnsi="Microsoft Sans Serif" w:cs="Microsoft Sans Serif"/>
-        </w:rPr>
-        <w:t>даются ген</w:t>
-      </w:r>
-      <w:r>
-        <w:rPr>
-          <w:rFonts w:ascii="Microsoft Sans Serif" w:hAnsi="Microsoft Sans Serif" w:cs="Microsoft Sans Serif"/>
-        </w:rPr>
-        <w:t>е</w:t>
-      </w:r>
-      <w:r>
-        <w:rPr>
-          <w:rFonts w:ascii="Microsoft Sans Serif" w:hAnsi="Microsoft Sans Serif" w:cs="Microsoft Sans Serif"/>
-        </w:rPr>
-        <w:t xml:space="preserve">ратором псевдослучайных чисел на основе алгоритма </w:t>
-      </w:r>
-      <w:r>
-        <w:rPr>
-          <w:rFonts w:ascii="Microsoft Sans Serif" w:hAnsi="Microsoft Sans Serif" w:cs="Microsoft Sans Serif"/>
-          <w:lang w:val="en-US"/>
-        </w:rPr>
-        <w:t>RC</w:t>
-      </w:r>
-      <w:r>
-        <w:rPr>
-          <w:rFonts w:ascii="Microsoft Sans Serif" w:hAnsi="Microsoft Sans Serif" w:cs="Microsoft Sans Serif"/>
-        </w:rPr>
-        <w:t>4</w:t>
-      </w:r>
-      <w:r>
-        <w:rPr>
-          <w:rFonts w:ascii="Microsoft Sans Serif" w:hAnsi="Microsoft Sans Serif" w:cs="Microsoft Sans Serif"/>
-        </w:rPr>
-        <w:t>, причём для каждого соед</w:t>
-      </w:r>
-      <w:r>
-        <w:rPr>
-          <w:rFonts w:ascii="Microsoft Sans Serif" w:hAnsi="Microsoft Sans Serif" w:cs="Microsoft Sans Serif"/>
-        </w:rPr>
-        <w:t>и</w:t>
-      </w:r>
-      <w:r>
-        <w:rPr>
-          <w:rFonts w:ascii="Microsoft Sans Serif" w:hAnsi="Microsoft Sans Serif" w:cs="Microsoft Sans Serif"/>
-        </w:rPr>
-        <w:t>нения инициируется уникальная последовательность.</w:t>
+        <w:t>Эти меры позволяют гарантированно выполнить свою задачу – обеспечить конфиденциальность и безопасность передачи данных по сети.</w:t>
       </w:r>
     </w:p>
     <w:p>
       <w:pPr>
+        <w:spacing w:before="120"/>
         <w:rPr>
           <w:rFonts w:ascii="Microsoft Sans Serif" w:hAnsi="Microsoft Sans Serif" w:cs="Microsoft Sans Serif"/>
         </w:rPr>
@@ -1091,8 +1453,21 @@
       <w:r>
         <w:rPr>
           <w:rFonts w:ascii="Microsoft Sans Serif" w:hAnsi="Microsoft Sans Serif" w:cs="Microsoft Sans Serif"/>
-        </w:rPr>
-        <w:t>Эти меры позволяют гарантированно выполнить свою задачу – обеспечить конфиденциальность и безопасность передачи данных по с</w:t>
+          <w:b/>
+        </w:rPr>
+        <w:t>Выбор пароля</w:t>
+      </w:r>
+      <w:r>
+        <w:rPr>
+          <w:rFonts w:ascii="Microsoft Sans Serif" w:hAnsi="Microsoft Sans Serif" w:cs="Microsoft Sans Serif"/>
+        </w:rPr>
+        <w:t xml:space="preserve">. По статистике большинство пользователей используют легко запоминающиеся пароли, составленные из своего дня рождения, </w:t>
+      </w:r>
+      <w:r>
+        <w:rPr>
+          <w:rFonts w:ascii="Microsoft Sans Serif" w:hAnsi="Microsoft Sans Serif" w:cs="Microsoft Sans Serif"/>
+        </w:rPr>
+        <w:t>номера т</w:t>
       </w:r>
       <w:r>
         <w:rPr>
@@ -1104,7 +1479,366 @@
         <w:rPr>
           <w:rFonts w:ascii="Microsoft Sans Serif" w:hAnsi="Microsoft Sans Serif" w:cs="Microsoft Sans Serif"/>
         </w:rPr>
-        <w:t>ти.</w:t>
+        <w:t xml:space="preserve">лефона, </w:t>
+      </w:r>
+      <w:r>
+        <w:rPr>
+          <w:rFonts w:ascii="Microsoft Sans Serif" w:hAnsi="Microsoft Sans Serif" w:cs="Microsoft Sans Serif"/>
+        </w:rPr>
+        <w:t xml:space="preserve">или записанный </w:t>
+      </w:r>
+      <w:proofErr w:type="spellStart"/>
+      <w:r>
+        <w:rPr>
+          <w:rFonts w:ascii="Microsoft Sans Serif" w:hAnsi="Microsoft Sans Serif" w:cs="Microsoft Sans Serif"/>
+        </w:rPr>
+        <w:t>транслитом</w:t>
+      </w:r>
+      <w:proofErr w:type="spellEnd"/>
+      <w:r>
+        <w:rPr>
+          <w:rFonts w:ascii="Microsoft Sans Serif" w:hAnsi="Microsoft Sans Serif" w:cs="Microsoft Sans Serif"/>
+        </w:rPr>
+        <w:t xml:space="preserve"> свой ник </w:t>
+      </w:r>
+      <w:r>
+        <w:rPr>
+          <w:rFonts w:ascii="Microsoft Sans Serif" w:hAnsi="Microsoft Sans Serif" w:cs="Microsoft Sans Serif"/>
+        </w:rPr>
+        <w:t xml:space="preserve">/ </w:t>
+      </w:r>
+      <w:r>
+        <w:rPr>
+          <w:rFonts w:ascii="Microsoft Sans Serif" w:hAnsi="Microsoft Sans Serif" w:cs="Microsoft Sans Serif"/>
+        </w:rPr>
+        <w:t xml:space="preserve">имя / фамилию, либо </w:t>
+      </w:r>
+      <w:r>
+        <w:rPr>
+          <w:rFonts w:ascii="Microsoft Sans Serif" w:hAnsi="Microsoft Sans Serif" w:cs="Microsoft Sans Serif"/>
+        </w:rPr>
+        <w:t xml:space="preserve">совсем простые </w:t>
+      </w:r>
+      <w:r>
+        <w:rPr>
+          <w:rFonts w:ascii="Microsoft Sans Serif" w:hAnsi="Microsoft Sans Serif" w:cs="Microsoft Sans Serif"/>
+        </w:rPr>
+        <w:t xml:space="preserve">пароли наподобие 111111, 123456, </w:t>
+      </w:r>
+      <w:r>
+        <w:rPr>
+          <w:rFonts w:ascii="Microsoft Sans Serif" w:hAnsi="Microsoft Sans Serif" w:cs="Microsoft Sans Serif"/>
+          <w:noProof/>
+          <w:lang w:val="en-US"/>
+        </w:rPr>
+        <w:t>password</w:t>
+      </w:r>
+      <w:r>
+        <w:rPr>
+          <w:rFonts w:ascii="Microsoft Sans Serif" w:hAnsi="Microsoft Sans Serif" w:cs="Microsoft Sans Serif"/>
+          <w:noProof/>
+        </w:rPr>
+        <w:t>1</w:t>
+      </w:r>
+      <w:r>
+        <w:rPr>
+          <w:rFonts w:ascii="Microsoft Sans Serif" w:hAnsi="Microsoft Sans Serif" w:cs="Microsoft Sans Serif"/>
+        </w:rPr>
+        <w:t xml:space="preserve">, </w:t>
+      </w:r>
+      <w:r>
+        <w:rPr>
+          <w:rFonts w:ascii="Microsoft Sans Serif" w:hAnsi="Microsoft Sans Serif" w:cs="Microsoft Sans Serif"/>
+          <w:lang w:val="en-US"/>
+        </w:rPr>
+        <w:t>qwerty</w:t>
+      </w:r>
+      <w:r>
+        <w:rPr>
+          <w:rFonts w:ascii="Microsoft Sans Serif" w:hAnsi="Microsoft Sans Serif" w:cs="Microsoft Sans Serif"/>
+        </w:rPr>
+        <w:t>, и т. п.</w:t>
+      </w:r>
+      <w:r>
+        <w:rPr>
+          <w:rFonts w:ascii="Microsoft Sans Serif" w:hAnsi="Microsoft Sans Serif" w:cs="Microsoft Sans Serif"/>
+        </w:rPr>
+        <w:t xml:space="preserve"> Все п</w:t>
+      </w:r>
+      <w:r>
+        <w:rPr>
+          <w:rFonts w:ascii="Microsoft Sans Serif" w:hAnsi="Microsoft Sans Serif" w:cs="Microsoft Sans Serif"/>
+        </w:rPr>
+        <w:t>о</w:t>
+      </w:r>
+      <w:r>
+        <w:rPr>
+          <w:rFonts w:ascii="Microsoft Sans Serif" w:hAnsi="Microsoft Sans Serif" w:cs="Microsoft Sans Serif"/>
+        </w:rPr>
+        <w:t xml:space="preserve">добные пароли можно легко угадать, и при </w:t>
+      </w:r>
+      <w:r>
+        <w:rPr>
+          <w:rFonts w:ascii="Microsoft Sans Serif" w:hAnsi="Microsoft Sans Serif" w:cs="Microsoft Sans Serif"/>
+        </w:rPr>
+        <w:t xml:space="preserve">атаке шифра по словарю </w:t>
+      </w:r>
+      <w:r>
+        <w:rPr>
+          <w:rFonts w:ascii="Microsoft Sans Serif" w:hAnsi="Microsoft Sans Serif" w:cs="Microsoft Sans Serif"/>
+        </w:rPr>
+        <w:t>они пер</w:t>
+      </w:r>
+      <w:r>
+        <w:rPr>
+          <w:rFonts w:ascii="Microsoft Sans Serif" w:hAnsi="Microsoft Sans Serif" w:cs="Microsoft Sans Serif"/>
+        </w:rPr>
+        <w:t>е</w:t>
+      </w:r>
+      <w:r>
+        <w:rPr>
+          <w:rFonts w:ascii="Microsoft Sans Serif" w:hAnsi="Microsoft Sans Serif" w:cs="Microsoft Sans Serif"/>
+        </w:rPr>
+        <w:t>бираются первыми.</w:t>
+      </w:r>
+      <w:r>
+        <w:rPr>
+          <w:rFonts w:ascii="Microsoft Sans Serif" w:hAnsi="Microsoft Sans Serif" w:cs="Microsoft Sans Serif"/>
+        </w:rPr>
+        <w:t xml:space="preserve"> Также не нужно доверять генераторам паролей на основе </w:t>
+      </w:r>
+      <w:proofErr w:type="spellStart"/>
+      <w:r>
+        <w:rPr>
+          <w:rFonts w:ascii="Microsoft Sans Serif" w:hAnsi="Microsoft Sans Serif" w:cs="Microsoft Sans Serif"/>
+        </w:rPr>
+        <w:t>некриптостойких</w:t>
+      </w:r>
+      <w:proofErr w:type="spellEnd"/>
+      <w:r>
+        <w:rPr>
+          <w:rFonts w:ascii="Microsoft Sans Serif" w:hAnsi="Microsoft Sans Serif" w:cs="Microsoft Sans Serif"/>
+        </w:rPr>
+        <w:t xml:space="preserve"> генераторов псевдослучайных чисел. Если, например, и</w:t>
+      </w:r>
+      <w:r>
+        <w:rPr>
+          <w:rFonts w:ascii="Microsoft Sans Serif" w:hAnsi="Microsoft Sans Serif" w:cs="Microsoft Sans Serif"/>
+        </w:rPr>
+        <w:t>з</w:t>
+      </w:r>
+      <w:r>
+        <w:rPr>
+          <w:rFonts w:ascii="Microsoft Sans Serif" w:hAnsi="Microsoft Sans Serif" w:cs="Microsoft Sans Serif"/>
+        </w:rPr>
+        <w:t>вестно, что пароль выбран с использованием генератора на основе текущего времени, то зная дату регистрации, можно повторить последовательность п</w:t>
+      </w:r>
+      <w:r>
+        <w:rPr>
+          <w:rFonts w:ascii="Microsoft Sans Serif" w:hAnsi="Microsoft Sans Serif" w:cs="Microsoft Sans Serif"/>
+        </w:rPr>
+        <w:t>а</w:t>
+      </w:r>
+      <w:r>
+        <w:rPr>
+          <w:rFonts w:ascii="Microsoft Sans Serif" w:hAnsi="Microsoft Sans Serif" w:cs="Microsoft Sans Serif"/>
+        </w:rPr>
+        <w:t xml:space="preserve">ролей и </w:t>
+      </w:r>
+      <w:r>
+        <w:rPr>
+          <w:rFonts w:ascii="Microsoft Sans Serif" w:hAnsi="Microsoft Sans Serif" w:cs="Microsoft Sans Serif"/>
+        </w:rPr>
+        <w:t>«</w:t>
+      </w:r>
+      <w:r>
+        <w:rPr>
+          <w:rFonts w:ascii="Microsoft Sans Serif" w:hAnsi="Microsoft Sans Serif" w:cs="Microsoft Sans Serif"/>
+        </w:rPr>
+        <w:t>взломать</w:t>
+      </w:r>
+      <w:r>
+        <w:rPr>
+          <w:rFonts w:ascii="Microsoft Sans Serif" w:hAnsi="Microsoft Sans Serif" w:cs="Microsoft Sans Serif"/>
+        </w:rPr>
+        <w:t>»</w:t>
+      </w:r>
+      <w:r>
+        <w:rPr>
+          <w:rFonts w:ascii="Microsoft Sans Serif" w:hAnsi="Microsoft Sans Serif" w:cs="Microsoft Sans Serif"/>
+        </w:rPr>
+        <w:t xml:space="preserve"> шифр.</w:t>
+      </w:r>
+      <w:r>
+        <w:rPr>
+          <w:rFonts w:ascii="Microsoft Sans Serif" w:hAnsi="Microsoft Sans Serif" w:cs="Microsoft Sans Serif"/>
+        </w:rPr>
+        <w:t xml:space="preserve"> При выборе пароля лучше всего использовать длинную случайную последовательность символов, которая может содержать буквы различных алфавитов, цифры и другие символы</w:t>
+      </w:r>
+      <w:r>
+        <w:rPr>
+          <w:rFonts w:ascii="Microsoft Sans Serif" w:hAnsi="Microsoft Sans Serif" w:cs="Microsoft Sans Serif"/>
+        </w:rPr>
+        <w:t xml:space="preserve">. В данной программе для паролей допускаются любые символы </w:t>
+      </w:r>
+      <w:r>
+        <w:rPr>
+          <w:rFonts w:ascii="Microsoft Sans Serif" w:hAnsi="Microsoft Sans Serif" w:cs="Microsoft Sans Serif"/>
+          <w:lang w:val="en-US"/>
+        </w:rPr>
+        <w:t>Unicode</w:t>
+      </w:r>
+      <w:r>
+        <w:rPr>
+          <w:rFonts w:ascii="Microsoft Sans Serif" w:hAnsi="Microsoft Sans Serif" w:cs="Microsoft Sans Serif"/>
+        </w:rPr>
+        <w:t>. Например, если вы в кач</w:t>
+      </w:r>
+      <w:r>
+        <w:rPr>
+          <w:rFonts w:ascii="Microsoft Sans Serif" w:hAnsi="Microsoft Sans Serif" w:cs="Microsoft Sans Serif"/>
+        </w:rPr>
+        <w:t>е</w:t>
+      </w:r>
+      <w:r>
+        <w:rPr>
+          <w:rFonts w:ascii="Microsoft Sans Serif" w:hAnsi="Microsoft Sans Serif" w:cs="Microsoft Sans Serif"/>
+        </w:rPr>
+        <w:t xml:space="preserve">стве пароля используете последовательность </w:t>
+      </w:r>
+      <w:r>
+        <w:rPr>
+          <w:rFonts w:ascii="Microsoft Sans Serif" w:hAnsi="Microsoft Sans Serif" w:cs="Microsoft Sans Serif"/>
+        </w:rPr>
+        <w:t xml:space="preserve">из 6 </w:t>
+      </w:r>
+      <w:r>
+        <w:rPr>
+          <w:rFonts w:ascii="Microsoft Sans Serif" w:hAnsi="Microsoft Sans Serif" w:cs="Microsoft Sans Serif"/>
+        </w:rPr>
+        <w:t>заглавных латинских букв, то количество возможных комбинаций будет 26</w:t>
+      </w:r>
+      <w:r>
+        <w:rPr>
+          <w:rFonts w:ascii="Microsoft Sans Serif" w:hAnsi="Microsoft Sans Serif" w:cs="Microsoft Sans Serif"/>
+          <w:vertAlign w:val="superscript"/>
+        </w:rPr>
+        <w:t>6</w:t>
+      </w:r>
+      <w:r>
+        <w:rPr>
+          <w:rFonts w:ascii="Microsoft Sans Serif" w:hAnsi="Microsoft Sans Serif" w:cs="Microsoft Sans Serif"/>
+        </w:rPr>
+        <w:t xml:space="preserve">, если при этом используете также цифры и </w:t>
+      </w:r>
+      <w:r>
+        <w:rPr>
+          <w:rFonts w:ascii="Microsoft Sans Serif" w:hAnsi="Microsoft Sans Serif" w:cs="Microsoft Sans Serif"/>
+        </w:rPr>
+        <w:t xml:space="preserve">строчные </w:t>
+      </w:r>
+      <w:r>
+        <w:rPr>
+          <w:rFonts w:ascii="Microsoft Sans Serif" w:hAnsi="Microsoft Sans Serif" w:cs="Microsoft Sans Serif"/>
+        </w:rPr>
+        <w:t>латинские буквы, то количество возможных комбин</w:t>
+      </w:r>
+      <w:r>
+        <w:rPr>
+          <w:rFonts w:ascii="Microsoft Sans Serif" w:hAnsi="Microsoft Sans Serif" w:cs="Microsoft Sans Serif"/>
+        </w:rPr>
+        <w:t>а</w:t>
+      </w:r>
+      <w:r>
+        <w:rPr>
+          <w:rFonts w:ascii="Microsoft Sans Serif" w:hAnsi="Microsoft Sans Serif" w:cs="Microsoft Sans Serif"/>
+        </w:rPr>
+        <w:t>ций возрастёт до 62</w:t>
+      </w:r>
+      <w:r>
+        <w:rPr>
+          <w:rFonts w:ascii="Microsoft Sans Serif" w:hAnsi="Microsoft Sans Serif" w:cs="Microsoft Sans Serif"/>
+          <w:vertAlign w:val="superscript"/>
+        </w:rPr>
+        <w:t>6</w:t>
+      </w:r>
+      <w:r>
+        <w:rPr>
+          <w:rFonts w:ascii="Microsoft Sans Serif" w:hAnsi="Microsoft Sans Serif" w:cs="Microsoft Sans Serif"/>
+        </w:rPr>
+        <w:t xml:space="preserve">. </w:t>
+      </w:r>
+      <w:r>
+        <w:rPr>
+          <w:rFonts w:ascii="Microsoft Sans Serif" w:hAnsi="Microsoft Sans Serif" w:cs="Microsoft Sans Serif"/>
+        </w:rPr>
+        <w:t xml:space="preserve">Шифр, защищённый паролем </w:t>
+      </w:r>
+      <w:r>
+        <w:rPr>
+          <w:rFonts w:ascii="Microsoft Sans Serif" w:hAnsi="Microsoft Sans Serif" w:cs="Microsoft Sans Serif"/>
+        </w:rPr>
+        <w:t xml:space="preserve">не более 6 буквенно-цифровых </w:t>
+      </w:r>
+      <w:r>
+        <w:rPr>
+          <w:rFonts w:ascii="Microsoft Sans Serif" w:hAnsi="Microsoft Sans Serif" w:cs="Microsoft Sans Serif"/>
+        </w:rPr>
+        <w:t xml:space="preserve">символов, </w:t>
+      </w:r>
+      <w:r>
+        <w:rPr>
+          <w:rFonts w:ascii="Microsoft Sans Serif" w:hAnsi="Microsoft Sans Serif" w:cs="Microsoft Sans Serif"/>
+        </w:rPr>
+        <w:t xml:space="preserve">что соответствует 36-битному ключу, </w:t>
+      </w:r>
+      <w:r>
+        <w:rPr>
+          <w:rFonts w:ascii="Microsoft Sans Serif" w:hAnsi="Microsoft Sans Serif" w:cs="Microsoft Sans Serif"/>
+        </w:rPr>
+        <w:t>может быть взл</w:t>
+      </w:r>
+      <w:r>
+        <w:rPr>
+          <w:rFonts w:ascii="Microsoft Sans Serif" w:hAnsi="Microsoft Sans Serif" w:cs="Microsoft Sans Serif"/>
+        </w:rPr>
+        <w:t>о</w:t>
+      </w:r>
+      <w:r>
+        <w:rPr>
+          <w:rFonts w:ascii="Microsoft Sans Serif" w:hAnsi="Microsoft Sans Serif" w:cs="Microsoft Sans Serif"/>
+        </w:rPr>
+        <w:t xml:space="preserve">ман за несколько минут </w:t>
+      </w:r>
+      <w:r>
+        <w:rPr>
+          <w:rFonts w:ascii="Microsoft Sans Serif" w:hAnsi="Microsoft Sans Serif" w:cs="Microsoft Sans Serif"/>
+        </w:rPr>
+        <w:t xml:space="preserve">на одном персональном компьютере </w:t>
+      </w:r>
+      <w:r>
+        <w:rPr>
+          <w:rFonts w:ascii="Microsoft Sans Serif" w:hAnsi="Microsoft Sans Serif" w:cs="Microsoft Sans Serif"/>
+        </w:rPr>
+        <w:t xml:space="preserve">путём полного перебора всех комбинаций. </w:t>
+      </w:r>
+      <w:r>
+        <w:rPr>
+          <w:rFonts w:ascii="Microsoft Sans Serif" w:hAnsi="Microsoft Sans Serif" w:cs="Microsoft Sans Serif"/>
+        </w:rPr>
+        <w:t>На сегодняшний день считается надёжным ши</w:t>
+      </w:r>
+      <w:r>
+        <w:rPr>
+          <w:rFonts w:ascii="Microsoft Sans Serif" w:hAnsi="Microsoft Sans Serif" w:cs="Microsoft Sans Serif"/>
+        </w:rPr>
+        <w:t>ф</w:t>
+      </w:r>
+      <w:r>
+        <w:rPr>
+          <w:rFonts w:ascii="Microsoft Sans Serif" w:hAnsi="Microsoft Sans Serif" w:cs="Microsoft Sans Serif"/>
+        </w:rPr>
+        <w:t>рование, защищенное, по крайней мере, 80-битным ключом, что соответствует текстовому паролю из 14 буквенно-цифровых символов.</w:t>
       </w:r>
     </w:p>
     <w:p>
@@ -1126,6 +1860,7 @@
           <w:sz w:val="28"/>
           <w:szCs w:val="28"/>
         </w:rPr>
+        <w:lastRenderedPageBreak/>
         <w:t>Сравнительные характеристики.</w:t>
       </w:r>
     </w:p>
@@ -1245,7 +1980,7 @@
     </w:p>
     <w:tbl>
       <w:tblPr>
-        <w:tblStyle w:val="a7"/>
+        <w:tblStyle w:val="TableGrid"/>
         <w:tblW w:w="5000" w:type="pct"/>
         <w:jc w:val="center"/>
         <w:tblLayout w:type="fixed"/>
@@ -1253,7 +1988,7 @@
           <w:left w:w="85" w:type="dxa"/>
           <w:right w:w="85" w:type="dxa"/>
         </w:tblCellMar>
-        <w:tblLook w:val="04A0"/>
+        <w:tblLook w:val="04A0" w:firstRow="1" w:lastRow="0" w:firstColumn="1" w:lastColumn="0" w:noHBand="0" w:noVBand="1"/>
       </w:tblPr>
       <w:tblGrid>
         <w:gridCol w:w="2299"/>
@@ -2033,23 +2768,23 @@
                 <w:sz w:val="20"/>
                 <w:szCs w:val="20"/>
               </w:rPr>
-              <w:t>Теоретически не о</w:t>
-            </w:r>
-            <w:r>
-              <w:rPr>
-                <w:rFonts w:ascii="Microsoft Sans Serif" w:hAnsi="Microsoft Sans Serif" w:cs="Microsoft Sans Serif"/>
-                <w:sz w:val="20"/>
-                <w:szCs w:val="20"/>
-              </w:rPr>
-              <w:t>г</w:t>
-            </w:r>
-            <w:r>
-              <w:rPr>
-                <w:rFonts w:ascii="Microsoft Sans Serif" w:hAnsi="Microsoft Sans Serif" w:cs="Microsoft Sans Serif"/>
-                <w:sz w:val="20"/>
-                <w:szCs w:val="20"/>
-              </w:rPr>
-              <w:t>раничено, на практике зависит от реализ</w:t>
+              <w:t>Теоретически не ограничено, на пра</w:t>
+            </w:r>
+            <w:r>
+              <w:rPr>
+                <w:rFonts w:ascii="Microsoft Sans Serif" w:hAnsi="Microsoft Sans Serif" w:cs="Microsoft Sans Serif"/>
+                <w:sz w:val="20"/>
+                <w:szCs w:val="20"/>
+              </w:rPr>
+              <w:t>к</w:t>
+            </w:r>
+            <w:r>
+              <w:rPr>
+                <w:rFonts w:ascii="Microsoft Sans Serif" w:hAnsi="Microsoft Sans Serif" w:cs="Microsoft Sans Serif"/>
+                <w:sz w:val="20"/>
+                <w:szCs w:val="20"/>
+              </w:rPr>
+              <w:t>тике зависит от ре</w:t>
             </w:r>
             <w:r>
               <w:rPr>
@@ -2065,7 +2800,7 @@
                 <w:sz w:val="20"/>
                 <w:szCs w:val="20"/>
               </w:rPr>
-              <w:t xml:space="preserve">ции </w:t>
+              <w:t xml:space="preserve">лизации </w:t>
             </w:r>
             <w:r>
               <w:rPr>
@@ -2480,7 +3215,7 @@
             </w:r>
             <w:r>
               <w:rPr>
-                <w:rStyle w:val="HTML"/>
+                <w:rStyle w:val="HTMLAcronym"/>
                 <w:rFonts w:ascii="Microsoft Sans Serif" w:hAnsi="Microsoft Sans Serif" w:cs="Microsoft Sans Serif"/>
                 <w:sz w:val="20"/>
                 <w:szCs w:val="20"/>
@@ -2672,16 +3407,7 @@
                 <w:sz w:val="20"/>
                 <w:szCs w:val="20"/>
               </w:rPr>
-              <w:t xml:space="preserve">Возможности </w:t>
-            </w:r>
-            <w:proofErr w:type="spellStart"/>
-            <w:r>
-              <w:rPr>
-                <w:rFonts w:ascii="Microsoft Sans Serif" w:hAnsi="Microsoft Sans Serif" w:cs="Microsoft Sans Serif"/>
-                <w:sz w:val="20"/>
-                <w:szCs w:val="20"/>
-              </w:rPr>
-              <w:t>мод</w:t>
+              <w:t>Возможности мод</w:t>
             </w:r>
             <w:r>
               <w:rPr>
@@ -2699,7 +3425,6 @@
               </w:rPr>
               <w:t>рирования</w:t>
             </w:r>
-            <w:proofErr w:type="spellEnd"/>
           </w:p>
         </w:tc>
         <w:tc>
@@ -3214,39 +3939,23 @@
                 <w:sz w:val="20"/>
                 <w:szCs w:val="20"/>
               </w:rPr>
-              <w:t>Программа для н</w:t>
-            </w:r>
-            <w:r>
-              <w:rPr>
-                <w:rFonts w:ascii="Microsoft Sans Serif" w:hAnsi="Microsoft Sans Serif" w:cs="Microsoft Sans Serif"/>
-                <w:sz w:val="20"/>
-                <w:szCs w:val="20"/>
-              </w:rPr>
-              <w:t>а</w:t>
-            </w:r>
-            <w:r>
-              <w:rPr>
-                <w:rFonts w:ascii="Microsoft Sans Serif" w:hAnsi="Microsoft Sans Serif" w:cs="Microsoft Sans Serif"/>
-                <w:sz w:val="20"/>
-                <w:szCs w:val="20"/>
-              </w:rPr>
-              <w:t>стоящих професси</w:t>
-            </w:r>
-            <w:r>
-              <w:rPr>
-                <w:rFonts w:ascii="Microsoft Sans Serif" w:hAnsi="Microsoft Sans Serif" w:cs="Microsoft Sans Serif"/>
-                <w:sz w:val="20"/>
-                <w:szCs w:val="20"/>
-              </w:rPr>
-              <w:t>о</w:t>
-            </w:r>
-            <w:r>
-              <w:rPr>
-                <w:rFonts w:ascii="Microsoft Sans Serif" w:hAnsi="Microsoft Sans Serif" w:cs="Microsoft Sans Serif"/>
-                <w:sz w:val="20"/>
-                <w:szCs w:val="20"/>
-              </w:rPr>
-              <w:t>налов борьбы с ко</w:t>
+              <w:t>Программа для настоящих професс</w:t>
+            </w:r>
+            <w:r>
+              <w:rPr>
+                <w:rFonts w:ascii="Microsoft Sans Serif" w:hAnsi="Microsoft Sans Serif" w:cs="Microsoft Sans Serif"/>
+                <w:sz w:val="20"/>
+                <w:szCs w:val="20"/>
+              </w:rPr>
+              <w:t>и</w:t>
+            </w:r>
+            <w:r>
+              <w:rPr>
+                <w:rFonts w:ascii="Microsoft Sans Serif" w:hAnsi="Microsoft Sans Serif" w:cs="Microsoft Sans Serif"/>
+                <w:sz w:val="20"/>
+                <w:szCs w:val="20"/>
+              </w:rPr>
+              <w:t>оналов борьбы с ко</w:t>
             </w:r>
             <w:r>
               <w:rPr>
@@ -3262,7 +3971,6 @@
                 <w:sz w:val="20"/>
                 <w:szCs w:val="20"/>
               </w:rPr>
-              <w:lastRenderedPageBreak/>
               <w:t>пьютером</w:t>
             </w:r>
           </w:p>
@@ -3292,7 +4000,6 @@
                 <w:sz w:val="20"/>
                 <w:szCs w:val="20"/>
               </w:rPr>
-              <w:lastRenderedPageBreak/>
               <w:t xml:space="preserve">Возможность </w:t>
             </w:r>
             <w:proofErr w:type="spellStart"/>
@@ -3385,10 +4092,10 @@
               </w:rPr>
               <w:t xml:space="preserve">тированный язык </w:t>
             </w:r>
-            <w:hyperlink r:id="rId7" w:history="1">
+            <w:hyperlink r:id="rId14" w:history="1">
               <w:r>
                 <w:rPr>
-                  <w:rStyle w:val="a3"/>
+                  <w:rStyle w:val="Hyperlink"/>
                   <w:rFonts w:ascii="Microsoft Sans Serif" w:hAnsi="Microsoft Sans Serif" w:cs="Microsoft Sans Serif"/>
                   <w:sz w:val="20"/>
                   <w:szCs w:val="20"/>
@@ -3443,16 +4150,7 @@
                 <w:sz w:val="20"/>
                 <w:szCs w:val="20"/>
               </w:rPr>
-              <w:t xml:space="preserve">Есть, используется собственный </w:t>
-            </w:r>
-            <w:proofErr w:type="spellStart"/>
-            <w:r>
-              <w:rPr>
-                <w:rFonts w:ascii="Microsoft Sans Serif" w:hAnsi="Microsoft Sans Serif" w:cs="Microsoft Sans Serif"/>
-                <w:sz w:val="20"/>
-                <w:szCs w:val="20"/>
-              </w:rPr>
-              <w:t>скрипт</w:t>
+              <w:t>Есть, используется собственный скрипт</w:t>
             </w:r>
             <w:r>
               <w:rPr>
@@ -3468,16 +4166,7 @@
                 <w:sz w:val="20"/>
                 <w:szCs w:val="20"/>
               </w:rPr>
-              <w:t>вый</w:t>
-            </w:r>
-            <w:proofErr w:type="spellEnd"/>
-            <w:r>
-              <w:rPr>
-                <w:rFonts w:ascii="Microsoft Sans Serif" w:hAnsi="Microsoft Sans Serif" w:cs="Microsoft Sans Serif"/>
-                <w:sz w:val="20"/>
-                <w:szCs w:val="20"/>
-              </w:rPr>
-              <w:t xml:space="preserve"> язык</w:t>
+              <w:t>вый язык</w:t>
             </w:r>
           </w:p>
         </w:tc>
@@ -3666,11 +4355,11 @@
               </w:rPr>
               <w:t xml:space="preserve">рез </w:t>
             </w:r>
-            <w:hyperlink r:id="rId8" w:history="1">
+            <w:hyperlink r:id="rId15" w:history="1">
               <w:proofErr w:type="spellStart"/>
               <w:r>
                 <w:rPr>
-                  <w:rStyle w:val="a3"/>
+                  <w:rStyle w:val="Hyperlink"/>
                   <w:rFonts w:ascii="Microsoft Sans Serif" w:hAnsi="Microsoft Sans Serif" w:cs="Microsoft Sans Serif"/>
                   <w:sz w:val="20"/>
                   <w:szCs w:val="20"/>
@@ -4293,6 +4982,7 @@
                 <w:sz w:val="20"/>
                 <w:szCs w:val="20"/>
               </w:rPr>
+              <w:lastRenderedPageBreak/>
               <w:t xml:space="preserve">пользование в </w:t>
             </w:r>
             <w:r>
@@ -4341,6 +5031,7 @@
                 <w:sz w:val="20"/>
                 <w:szCs w:val="20"/>
               </w:rPr>
+              <w:lastRenderedPageBreak/>
               <w:t>Есть</w:t>
             </w:r>
           </w:p>
@@ -4419,6 +5110,7 @@
                 <w:szCs w:val="20"/>
                 <w:lang w:val="en-US"/>
               </w:rPr>
+              <w:lastRenderedPageBreak/>
               <w:t>Presence</w:t>
             </w:r>
             <w:r>
@@ -5102,21 +5794,7 @@
         <w:rPr>
           <w:rFonts w:ascii="Microsoft Sans Serif" w:hAnsi="Microsoft Sans Serif" w:cs="Microsoft Sans Serif"/>
         </w:rPr>
-        <w:t xml:space="preserve"> новый. Если введённое имя – ник пользователя, то с ним будет открыт </w:t>
-      </w:r>
-      <w:proofErr w:type="spellStart"/>
-      <w:r>
-        <w:rPr>
-          <w:rFonts w:ascii="Microsoft Sans Serif" w:hAnsi="Microsoft Sans Serif" w:cs="Microsoft Sans Serif"/>
-        </w:rPr>
-        <w:t>приват</w:t>
-      </w:r>
-      <w:proofErr w:type="spellEnd"/>
-      <w:r>
-        <w:rPr>
-          <w:rFonts w:ascii="Microsoft Sans Serif" w:hAnsi="Microsoft Sans Serif" w:cs="Microsoft Sans Serif"/>
-        </w:rPr>
-        <w:t>.</w:t>
+        <w:t xml:space="preserve"> новый. Если введённое имя – ник пользователя, то с ним будет открыт приват.</w:t>
       </w:r>
     </w:p>
     <w:p>
@@ -5192,19 +5870,19 @@
         <w:rPr>
           <w:rFonts w:ascii="Microsoft Sans Serif" w:hAnsi="Microsoft Sans Serif" w:cs="Microsoft Sans Serif"/>
         </w:rPr>
-        <w:t>При закрытии клиентской программы сохраняются все параметры её работы, таким образом, при следующем запуске программы восстанавливается пр</w:t>
-      </w:r>
-      <w:r>
-        <w:rPr>
-          <w:rFonts w:ascii="Microsoft Sans Serif" w:hAnsi="Microsoft Sans Serif" w:cs="Microsoft Sans Serif"/>
-        </w:rPr>
-        <w:t>е</w:t>
-      </w:r>
-      <w:r>
-        <w:rPr>
-          <w:rFonts w:ascii="Microsoft Sans Serif" w:hAnsi="Microsoft Sans Serif" w:cs="Microsoft Sans Serif"/>
-        </w:rPr>
-        <w:t>дыдущее состояние работы, и вам не придётся что-либо настраивать заново, сразу после повторного запуска программы можно приступать к общению</w:t>
+        <w:t>При закрытии клиентской программы сохраняются все параметры её работы, таким образом, при следующем запуске программы восстанавливается предыдущее состояние работы, и вам не придётся что-либо настраивать зан</w:t>
+      </w:r>
+      <w:r>
+        <w:rPr>
+          <w:rFonts w:ascii="Microsoft Sans Serif" w:hAnsi="Microsoft Sans Serif" w:cs="Microsoft Sans Serif"/>
+        </w:rPr>
+        <w:t>о</w:t>
+      </w:r>
+      <w:r>
+        <w:rPr>
+          <w:rFonts w:ascii="Microsoft Sans Serif" w:hAnsi="Microsoft Sans Serif" w:cs="Microsoft Sans Serif"/>
+        </w:rPr>
+        <w:t>во, сразу после повторного запуска программы можно приступать к общению</w:t>
       </w:r>
       <w:r>
         <w:rPr>
@@ -5238,7 +5916,6 @@
           <w:sz w:val="28"/>
           <w:szCs w:val="28"/>
         </w:rPr>
-        <w:lastRenderedPageBreak/>
         <w:t>Имена.</w:t>
       </w:r>
     </w:p>
@@ -5304,21 +5981,7 @@
         <w:rPr>
           <w:rFonts w:ascii="Microsoft Sans Serif" w:hAnsi="Microsoft Sans Serif" w:cs="Microsoft Sans Serif"/>
         </w:rPr>
-        <w:t xml:space="preserve">тель не </w:t>
-      </w:r>
-      <w:proofErr w:type="gramStart"/>
-      <w:r>
-        <w:rPr>
-          <w:rFonts w:ascii="Microsoft Sans Serif" w:hAnsi="Microsoft Sans Serif" w:cs="Microsoft Sans Serif"/>
-        </w:rPr>
-        <w:t>может присвоить себе точно такой же ник</w:t>
-      </w:r>
-      <w:proofErr w:type="gramEnd"/>
-      <w:r>
-        <w:rPr>
-          <w:rFonts w:ascii="Microsoft Sans Serif" w:hAnsi="Microsoft Sans Serif" w:cs="Microsoft Sans Serif"/>
-        </w:rPr>
-        <w:t xml:space="preserve">. Кроме того, </w:t>
+        <w:t xml:space="preserve">тель не может присвоить себе точно такой же ник. Кроме того, </w:t>
       </w:r>
       <w:proofErr w:type="spellStart"/>
       <w:r>
@@ -5344,21 +6007,7 @@
         <w:rPr>
           <w:rFonts w:ascii="Microsoft Sans Serif" w:hAnsi="Microsoft Sans Serif" w:cs="Microsoft Sans Serif"/>
         </w:rPr>
-        <w:t xml:space="preserve">телей и имена каналов – не могут совпадать, если </w:t>
-      </w:r>
-      <w:proofErr w:type="gramStart"/>
-      <w:r>
-        <w:rPr>
-          <w:rFonts w:ascii="Microsoft Sans Serif" w:hAnsi="Microsoft Sans Serif" w:cs="Microsoft Sans Serif"/>
-        </w:rPr>
-        <w:t>существует какой-либо ник</w:t>
-      </w:r>
-      <w:proofErr w:type="gramEnd"/>
-      <w:r>
-        <w:rPr>
-          <w:rFonts w:ascii="Microsoft Sans Serif" w:hAnsi="Microsoft Sans Serif" w:cs="Microsoft Sans Serif"/>
-        </w:rPr>
-        <w:t xml:space="preserve">, то снова задать пользователя или канал с таким же </w:t>
+        <w:t xml:space="preserve">телей и имена каналов – не могут совпадать, если существует какой-либо ник, то снова задать пользователя или канал с таким же </w:t>
       </w:r>
       <w:proofErr w:type="spellStart"/>
       <w:r>
@@ -5456,6 +6105,7 @@
           <w:b/>
           <w:lang w:val="en-US"/>
         </w:rPr>
+        <w:lastRenderedPageBreak/>
         <w:t>Noname</w:t>
       </w:r>
       <w:proofErr w:type="spellEnd"/>
@@ -5624,21 +6274,7 @@
         <w:rPr>
           <w:rFonts w:ascii="Microsoft Sans Serif" w:hAnsi="Microsoft Sans Serif" w:cs="Microsoft Sans Serif"/>
         </w:rPr>
-        <w:t xml:space="preserve">Для решения задач </w:t>
-      </w:r>
-      <w:proofErr w:type="spellStart"/>
-      <w:r>
-        <w:rPr>
-          <w:rFonts w:ascii="Microsoft Sans Serif" w:hAnsi="Microsoft Sans Serif" w:cs="Microsoft Sans Serif"/>
-        </w:rPr>
-        <w:t>модерирования</w:t>
-      </w:r>
-      <w:proofErr w:type="spellEnd"/>
-      <w:r>
-        <w:rPr>
-          <w:rFonts w:ascii="Microsoft Sans Serif" w:hAnsi="Microsoft Sans Serif" w:cs="Microsoft Sans Serif"/>
-        </w:rPr>
-        <w:t xml:space="preserve"> общения на каналах, в </w:t>
+        <w:t xml:space="preserve">Для решения задач модерирования общения на каналах, в </w:t>
       </w:r>
       <w:proofErr w:type="spellStart"/>
       <w:r>
@@ -6011,7 +6647,7 @@
     </w:p>
     <w:p>
       <w:pPr>
-        <w:pStyle w:val="a6"/>
+        <w:pStyle w:val="ListParagraph"/>
         <w:numPr>
           <w:ilvl w:val="0"/>
           <w:numId w:val="5"/>
@@ -6059,7 +6695,7 @@
     </w:p>
     <w:p>
       <w:pPr>
-        <w:pStyle w:val="a6"/>
+        <w:pStyle w:val="ListParagraph"/>
         <w:numPr>
           <w:ilvl w:val="0"/>
           <w:numId w:val="5"/>
@@ -6077,7 +6713,7 @@
     </w:p>
     <w:p>
       <w:pPr>
-        <w:pStyle w:val="a6"/>
+        <w:pStyle w:val="ListParagraph"/>
         <w:numPr>
           <w:ilvl w:val="0"/>
           <w:numId w:val="5"/>
@@ -6095,7 +6731,7 @@
     </w:p>
     <w:p>
       <w:pPr>
-        <w:pStyle w:val="a6"/>
+        <w:pStyle w:val="ListParagraph"/>
         <w:numPr>
           <w:ilvl w:val="0"/>
           <w:numId w:val="5"/>
@@ -6125,7 +6761,7 @@
     </w:p>
     <w:p>
       <w:pPr>
-        <w:pStyle w:val="a6"/>
+        <w:pStyle w:val="ListParagraph"/>
         <w:numPr>
           <w:ilvl w:val="0"/>
           <w:numId w:val="5"/>
@@ -6155,7 +6791,7 @@
     </w:p>
     <w:p>
       <w:pPr>
-        <w:pStyle w:val="a6"/>
+        <w:pStyle w:val="ListParagraph"/>
         <w:numPr>
           <w:ilvl w:val="0"/>
           <w:numId w:val="5"/>
@@ -6168,13 +6804,12 @@
         <w:rPr>
           <w:rFonts w:ascii="Microsoft Sans Serif" w:hAnsi="Microsoft Sans Serif" w:cs="Microsoft Sans Serif"/>
         </w:rPr>
-        <w:lastRenderedPageBreak/>
         <w:t>Может изменить любые настройки любого канала.</w:t>
       </w:r>
     </w:p>
     <w:p>
       <w:pPr>
-        <w:pStyle w:val="a6"/>
+        <w:pStyle w:val="ListParagraph"/>
         <w:numPr>
           <w:ilvl w:val="0"/>
           <w:numId w:val="5"/>
@@ -6201,24 +6836,24 @@
         <w:rPr>
           <w:rFonts w:ascii="Microsoft Sans Serif" w:hAnsi="Microsoft Sans Serif" w:cs="Microsoft Sans Serif"/>
         </w:rPr>
-        <w:t>, посылать сообщения и выполнять другие дейс</w:t>
-      </w:r>
-      <w:r>
-        <w:rPr>
-          <w:rFonts w:ascii="Microsoft Sans Serif" w:hAnsi="Microsoft Sans Serif" w:cs="Microsoft Sans Serif"/>
-        </w:rPr>
-        <w:t>т</w:t>
-      </w:r>
-      <w:r>
-        <w:rPr>
-          <w:rFonts w:ascii="Microsoft Sans Serif" w:hAnsi="Microsoft Sans Serif" w:cs="Microsoft Sans Serif"/>
-        </w:rPr>
-        <w:t>вия относительно всех пользователей, независимо от их режима, даже если у пользователей установлен режим, ограничивающий эти действия.</w:t>
+        <w:t>, посылать сообщения и выполнять другие де</w:t>
+      </w:r>
+      <w:r>
+        <w:rPr>
+          <w:rFonts w:ascii="Microsoft Sans Serif" w:hAnsi="Microsoft Sans Serif" w:cs="Microsoft Sans Serif"/>
+        </w:rPr>
+        <w:t>й</w:t>
+      </w:r>
+      <w:r>
+        <w:rPr>
+          <w:rFonts w:ascii="Microsoft Sans Serif" w:hAnsi="Microsoft Sans Serif" w:cs="Microsoft Sans Serif"/>
+        </w:rPr>
+        <w:t>ствия относительно всех пользователей, независимо от их режима, даже если у пользователей установлен режим, ограничивающий эти действия.</w:t>
       </w:r>
     </w:p>
     <w:p>
       <w:pPr>
-        <w:pStyle w:val="a6"/>
+        <w:pStyle w:val="ListParagraph"/>
         <w:numPr>
           <w:ilvl w:val="0"/>
           <w:numId w:val="5"/>
@@ -6282,6 +6917,7 @@
         <w:rPr>
           <w:rFonts w:ascii="Microsoft Sans Serif" w:hAnsi="Microsoft Sans Serif" w:cs="Microsoft Sans Serif"/>
         </w:rPr>
+        <w:lastRenderedPageBreak/>
         <w:t>Эти привилегии могут быть выданы пользователям с сервера, для этого нужно открыть список соединений сервера и в контекстном меню выбрать нужный пункт для выделенных пользователей.</w:t>
       </w:r>
     </w:p>
@@ -6307,19 +6943,7 @@
         <w:rPr>
           <w:rFonts w:ascii="Microsoft Sans Serif" w:hAnsi="Microsoft Sans Serif" w:cs="Microsoft Sans Serif"/>
         </w:rPr>
-        <w:t>ми по паролям, установленным на сервере. Для получения режима «бога» н</w:t>
-      </w:r>
-      <w:r>
-        <w:rPr>
-          <w:rFonts w:ascii="Microsoft Sans Serif" w:hAnsi="Microsoft Sans Serif" w:cs="Microsoft Sans Serif"/>
-        </w:rPr>
-        <w:t>е</w:t>
-      </w:r>
-      <w:r>
-        <w:rPr>
-          <w:rFonts w:ascii="Microsoft Sans Serif" w:hAnsi="Microsoft Sans Serif" w:cs="Microsoft Sans Serif"/>
-        </w:rPr>
-        <w:t>обходимо на странице списка каналов написать в левом нижнем окне «</w:t>
+        <w:t>ми по паролям, установленным на сервере. Для получения режима «бога» необходимо на странице списка каналов написать в левом нижнем окне «</w:t>
       </w:r>
       <w:r>
         <w:rPr>
@@ -6363,19 +6987,19 @@
         <w:rPr>
           <w:rFonts w:ascii="Microsoft Sans Serif" w:hAnsi="Microsoft Sans Serif" w:cs="Microsoft Sans Serif"/>
         </w:rPr>
-        <w:t>» в левом нижнем о</w:t>
-      </w:r>
-      <w:r>
-        <w:rPr>
-          <w:rFonts w:ascii="Microsoft Sans Serif" w:hAnsi="Microsoft Sans Serif" w:cs="Microsoft Sans Serif"/>
-        </w:rPr>
-        <w:t>к</w:t>
-      </w:r>
-      <w:r>
-        <w:rPr>
-          <w:rFonts w:ascii="Microsoft Sans Serif" w:hAnsi="Microsoft Sans Serif" w:cs="Microsoft Sans Serif"/>
-        </w:rPr>
-        <w:t>не и пароль на выдачу режима «дьявола» правее, по умолчанию «</w:t>
+        <w:t>» в левом ни</w:t>
+      </w:r>
+      <w:r>
+        <w:rPr>
+          <w:rFonts w:ascii="Microsoft Sans Serif" w:hAnsi="Microsoft Sans Serif" w:cs="Microsoft Sans Serif"/>
+        </w:rPr>
+        <w:t>ж</w:t>
+      </w:r>
+      <w:r>
+        <w:rPr>
+          <w:rFonts w:ascii="Microsoft Sans Serif" w:hAnsi="Microsoft Sans Serif" w:cs="Microsoft Sans Serif"/>
+        </w:rPr>
+        <w:t>нем окне и пароль на выдачу режима «дьявола» правее, по умолчанию «</w:t>
       </w:r>
       <w:proofErr w:type="spellStart"/>
       <w:r>
@@ -6384,7 +7008,7 @@
           <w:b/>
           <w:lang w:val="en-US"/>
         </w:rPr>
-        <w:t>devilpas</w:t>
+        <w:t>devi</w:t>
       </w:r>
       <w:r>
         <w:rPr>
@@ -6392,7 +7016,7 @@
           <w:b/>
           <w:lang w:val="en-US"/>
         </w:rPr>
-        <w:t>s</w:t>
+        <w:t>l</w:t>
       </w:r>
       <w:r>
         <w:rPr>
@@ -6400,7 +7024,7 @@
           <w:b/>
           <w:lang w:val="en-US"/>
         </w:rPr>
-        <w:t>word</w:t>
+        <w:t>password</w:t>
       </w:r>
       <w:proofErr w:type="spellEnd"/>
       <w:r>
@@ -6471,19 +7095,19 @@
         <w:rPr>
           <w:rFonts w:ascii="Microsoft Sans Serif" w:hAnsi="Microsoft Sans Serif" w:cs="Microsoft Sans Serif"/>
         </w:rPr>
-        <w:t xml:space="preserve"> си</w:t>
-      </w:r>
-      <w:r>
-        <w:rPr>
-          <w:rFonts w:ascii="Microsoft Sans Serif" w:hAnsi="Microsoft Sans Serif" w:cs="Microsoft Sans Serif"/>
-        </w:rPr>
-        <w:t>с</w:t>
-      </w:r>
-      <w:r>
-        <w:rPr>
-          <w:rFonts w:ascii="Microsoft Sans Serif" w:hAnsi="Microsoft Sans Serif" w:cs="Microsoft Sans Serif"/>
-        </w:rPr>
-        <w:t xml:space="preserve">темном </w:t>
+        <w:t xml:space="preserve"> с</w:t>
+      </w:r>
+      <w:r>
+        <w:rPr>
+          <w:rFonts w:ascii="Microsoft Sans Serif" w:hAnsi="Microsoft Sans Serif" w:cs="Microsoft Sans Serif"/>
+        </w:rPr>
+        <w:t>и</w:t>
+      </w:r>
+      <w:r>
+        <w:rPr>
+          <w:rFonts w:ascii="Microsoft Sans Serif" w:hAnsi="Microsoft Sans Serif" w:cs="Microsoft Sans Serif"/>
+        </w:rPr>
+        <w:t xml:space="preserve">стемном </w:t>
       </w:r>
       <w:proofErr w:type="spellStart"/>
       <w:r>
@@ -6569,26 +7193,12 @@
         <w:rPr>
           <w:rFonts w:ascii="Microsoft Sans Serif" w:hAnsi="Microsoft Sans Serif" w:cs="Microsoft Sans Serif"/>
         </w:rPr>
-        <w:t xml:space="preserve">мендую сначала ознакомиться с документацией по </w:t>
-      </w:r>
-      <w:proofErr w:type="spellStart"/>
-      <w:r>
-        <w:rPr>
-          <w:rFonts w:ascii="Microsoft Sans Serif" w:hAnsi="Microsoft Sans Serif" w:cs="Microsoft Sans Serif"/>
-        </w:rPr>
-        <w:t>скриптовому</w:t>
-      </w:r>
-      <w:proofErr w:type="spellEnd"/>
-      <w:r>
-        <w:rPr>
-          <w:rFonts w:ascii="Microsoft Sans Serif" w:hAnsi="Microsoft Sans Serif" w:cs="Microsoft Sans Serif"/>
-        </w:rPr>
-        <w:t xml:space="preserve"> языку </w:t>
-      </w:r>
-      <w:hyperlink r:id="rId9" w:history="1">
+        <w:t xml:space="preserve">мендую сначала ознакомиться с документацией по скриптовому языку </w:t>
+      </w:r>
+      <w:hyperlink r:id="rId16" w:history="1">
         <w:r>
           <w:rPr>
-            <w:rStyle w:val="a3"/>
+            <w:rStyle w:val="Hyperlink"/>
             <w:rFonts w:ascii="Microsoft Sans Serif" w:hAnsi="Microsoft Sans Serif" w:cs="Microsoft Sans Serif"/>
             <w:lang w:val="en-US"/>
           </w:rPr>
@@ -6596,7 +7206,7 @@
         </w:r>
         <w:r>
           <w:rPr>
-            <w:rStyle w:val="a3"/>
+            <w:rStyle w:val="Hyperlink"/>
             <w:rFonts w:ascii="Microsoft Sans Serif" w:hAnsi="Microsoft Sans Serif" w:cs="Microsoft Sans Serif"/>
           </w:rPr>
           <w:t xml:space="preserve"> 5.1</w:t>
@@ -6608,10 +7218,10 @@
         </w:rPr>
         <w:t xml:space="preserve"> на сайте разработчиков </w:t>
       </w:r>
-      <w:hyperlink r:id="rId10" w:history="1">
+      <w:hyperlink r:id="rId17" w:history="1">
         <w:r>
           <w:rPr>
-            <w:rStyle w:val="a3"/>
+            <w:rStyle w:val="Hyperlink"/>
             <w:rFonts w:ascii="Microsoft Sans Serif" w:hAnsi="Microsoft Sans Serif" w:cs="Microsoft Sans Serif"/>
           </w:rPr>
           <w:t>http://www.lua.org/</w:t>
@@ -6623,10 +7233,10 @@
         </w:rPr>
         <w:t xml:space="preserve">, либо на русскоязычном сайте </w:t>
       </w:r>
-      <w:hyperlink r:id="rId11" w:history="1">
+      <w:hyperlink r:id="rId18" w:history="1">
         <w:r>
           <w:rPr>
-            <w:rStyle w:val="a3"/>
+            <w:rStyle w:val="Hyperlink"/>
             <w:rFonts w:ascii="Microsoft Sans Serif" w:hAnsi="Microsoft Sans Serif" w:cs="Microsoft Sans Serif"/>
           </w:rPr>
           <w:t>http://www.lua.ru/</w:t>
@@ -6673,102 +7283,70 @@
           <w:rFonts w:ascii="Microsoft Sans Serif" w:hAnsi="Microsoft Sans Serif" w:cs="Microsoft Sans Serif"/>
           <w:i/>
         </w:rPr>
-        <w:t xml:space="preserve">. Ошибки в </w:t>
-      </w:r>
-      <w:proofErr w:type="spellStart"/>
+        <w:t>. Ошибки в скрипте могут привести к сбоям в функциониров</w:t>
+      </w:r>
       <w:r>
         <w:rPr>
           <w:rFonts w:ascii="Microsoft Sans Serif" w:hAnsi="Microsoft Sans Serif" w:cs="Microsoft Sans Serif"/>
           <w:i/>
         </w:rPr>
-        <w:t>скрипте</w:t>
-      </w:r>
-      <w:proofErr w:type="spellEnd"/>
+        <w:t>а</w:t>
+      </w:r>
       <w:r>
         <w:rPr>
           <w:rFonts w:ascii="Microsoft Sans Serif" w:hAnsi="Microsoft Sans Serif" w:cs="Microsoft Sans Serif"/>
           <w:i/>
         </w:rPr>
-        <w:t xml:space="preserve"> могут привести к сбоям в функциониров</w:t>
+        <w:t xml:space="preserve">нии программы, либо к падению </w:t>
       </w:r>
       <w:r>
         <w:rPr>
           <w:rFonts w:ascii="Microsoft Sans Serif" w:hAnsi="Microsoft Sans Serif" w:cs="Microsoft Sans Serif"/>
           <w:i/>
         </w:rPr>
-        <w:t>а</w:t>
+        <w:t xml:space="preserve">программы </w:t>
       </w:r>
       <w:r>
         <w:rPr>
           <w:rFonts w:ascii="Microsoft Sans Serif" w:hAnsi="Microsoft Sans Serif" w:cs="Microsoft Sans Serif"/>
           <w:i/>
         </w:rPr>
-        <w:t xml:space="preserve">нии программы, либо к падению </w:t>
+        <w:t>при запуске.</w:t>
       </w:r>
       <w:r>
         <w:rPr>
           <w:rFonts w:ascii="Microsoft Sans Serif" w:hAnsi="Microsoft Sans Serif" w:cs="Microsoft Sans Serif"/>
           <w:i/>
         </w:rPr>
-        <w:t xml:space="preserve">программы </w:t>
+        <w:t xml:space="preserve"> Разработчик пр</w:t>
       </w:r>
       <w:r>
         <w:rPr>
           <w:rFonts w:ascii="Microsoft Sans Serif" w:hAnsi="Microsoft Sans Serif" w:cs="Microsoft Sans Serif"/>
           <w:i/>
         </w:rPr>
-        <w:t>при запуске.</w:t>
+        <w:t>о</w:t>
       </w:r>
       <w:r>
         <w:rPr>
           <w:rFonts w:ascii="Microsoft Sans Serif" w:hAnsi="Microsoft Sans Serif" w:cs="Microsoft Sans Serif"/>
           <w:i/>
         </w:rPr>
-        <w:t xml:space="preserve"> Разработчик пр</w:t>
+        <w:t xml:space="preserve">граммы не </w:t>
       </w:r>
       <w:r>
         <w:rPr>
           <w:rFonts w:ascii="Microsoft Sans Serif" w:hAnsi="Microsoft Sans Serif" w:cs="Microsoft Sans Serif"/>
           <w:i/>
         </w:rPr>
-        <w:t>о</w:t>
+        <w:t xml:space="preserve">отвечает </w:t>
       </w:r>
       <w:r>
         <w:rPr>
           <w:rFonts w:ascii="Microsoft Sans Serif" w:hAnsi="Microsoft Sans Serif" w:cs="Microsoft Sans Serif"/>
           <w:i/>
         </w:rPr>
-        <w:t xml:space="preserve">граммы не </w:t>
-      </w:r>
-      <w:r>
-        <w:rPr>
-          <w:rFonts w:ascii="Microsoft Sans Serif" w:hAnsi="Microsoft Sans Serif" w:cs="Microsoft Sans Serif"/>
-          <w:i/>
-        </w:rPr>
-        <w:t xml:space="preserve">отвечает </w:t>
-      </w:r>
-      <w:r>
-        <w:rPr>
-          <w:rFonts w:ascii="Microsoft Sans Serif" w:hAnsi="Microsoft Sans Serif" w:cs="Microsoft Sans Serif"/>
-          <w:i/>
-        </w:rPr>
-        <w:t xml:space="preserve">за какие-либо ошибки программы, произошедшие из-за ошибок, внесённых в </w:t>
-      </w:r>
-      <w:proofErr w:type="spellStart"/>
-      <w:r>
-        <w:rPr>
-          <w:rFonts w:ascii="Microsoft Sans Serif" w:hAnsi="Microsoft Sans Serif" w:cs="Microsoft Sans Serif"/>
-          <w:i/>
-        </w:rPr>
-        <w:t>скрипты</w:t>
-      </w:r>
-      <w:proofErr w:type="spellEnd"/>
-      <w:r>
-        <w:rPr>
-          <w:rFonts w:ascii="Microsoft Sans Serif" w:hAnsi="Microsoft Sans Serif" w:cs="Microsoft Sans Serif"/>
-          <w:i/>
-        </w:rPr>
-        <w:t xml:space="preserve"> к программе другими лицами.</w:t>
+        <w:t>за какие-либо ошибки программы, произошедшие из-за ошибок, внесённых в скрипты к программе другими лицами.</w:t>
       </w:r>
     </w:p>
     <w:p>
@@ -6798,23 +7376,7 @@
           <w:rFonts w:ascii="Microsoft Sans Serif" w:hAnsi="Microsoft Sans Serif" w:cs="Microsoft Sans Serif"/>
           <w:i/>
         </w:rPr>
-        <w:t xml:space="preserve">. Для редактирования </w:t>
-      </w:r>
-      <w:proofErr w:type="spellStart"/>
-      <w:r>
-        <w:rPr>
-          <w:rFonts w:ascii="Microsoft Sans Serif" w:hAnsi="Microsoft Sans Serif" w:cs="Microsoft Sans Serif"/>
-          <w:i/>
-        </w:rPr>
-        <w:t>скриптов</w:t>
-      </w:r>
-      <w:proofErr w:type="spellEnd"/>
-      <w:r>
-        <w:rPr>
-          <w:rFonts w:ascii="Microsoft Sans Serif" w:hAnsi="Microsoft Sans Serif" w:cs="Microsoft Sans Serif"/>
-          <w:i/>
-        </w:rPr>
-        <w:t xml:space="preserve"> </w:t>
+        <w:t xml:space="preserve">. Для редактирования скриптов </w:t>
       </w:r>
       <w:r>
         <w:rPr>
@@ -6831,10 +7393,10 @@
         </w:rPr>
         <w:t xml:space="preserve"> рекомендую использовать программу </w:t>
       </w:r>
-      <w:hyperlink r:id="rId12" w:history="1">
+      <w:hyperlink r:id="rId19" w:history="1">
         <w:r>
           <w:rPr>
-            <w:rStyle w:val="a3"/>
+            <w:rStyle w:val="Hyperlink"/>
             <w:rFonts w:ascii="Microsoft Sans Serif" w:hAnsi="Microsoft Sans Serif" w:cs="Microsoft Sans Serif"/>
             <w:i/>
             <w:lang w:val="en-US"/>
@@ -6843,7 +7405,7 @@
         </w:r>
         <w:r>
           <w:rPr>
-            <w:rStyle w:val="a3"/>
+            <w:rStyle w:val="Hyperlink"/>
             <w:rFonts w:ascii="Microsoft Sans Serif" w:hAnsi="Microsoft Sans Serif" w:cs="Microsoft Sans Serif"/>
             <w:i/>
           </w:rPr>
@@ -6938,7 +7500,7 @@
     </w:p>
     <w:p>
       <w:pPr>
-        <w:pStyle w:val="a6"/>
+        <w:pStyle w:val="ListParagraph"/>
         <w:numPr>
           <w:ilvl w:val="0"/>
           <w:numId w:val="4"/>
@@ -7023,21 +7585,7 @@
         <w:rPr>
           <w:rFonts w:ascii="Microsoft Sans Serif" w:hAnsi="Microsoft Sans Serif" w:cs="Microsoft Sans Serif"/>
         </w:rPr>
-        <w:t xml:space="preserve">торые будут в дальнейшем использоваться в коде </w:t>
-      </w:r>
-      <w:proofErr w:type="spellStart"/>
-      <w:r>
-        <w:rPr>
-          <w:rFonts w:ascii="Microsoft Sans Serif" w:hAnsi="Microsoft Sans Serif" w:cs="Microsoft Sans Serif"/>
-        </w:rPr>
-        <w:t>скрипта</w:t>
-      </w:r>
-      <w:proofErr w:type="spellEnd"/>
-      <w:r>
-        <w:rPr>
-          <w:rFonts w:ascii="Microsoft Sans Serif" w:hAnsi="Microsoft Sans Serif" w:cs="Microsoft Sans Serif"/>
-        </w:rPr>
-        <w:t>.</w:t>
+        <w:t>торые будут в дальнейшем использоваться в коде скрипта.</w:t>
       </w:r>
       <w:r>
         <w:rPr>
@@ -7060,7 +7608,7 @@
     </w:p>
     <w:p>
       <w:pPr>
-        <w:pStyle w:val="a6"/>
+        <w:pStyle w:val="ListParagraph"/>
         <w:numPr>
           <w:ilvl w:val="0"/>
           <w:numId w:val="4"/>
@@ -7111,21 +7659,7 @@
         <w:rPr>
           <w:rFonts w:ascii="Microsoft Sans Serif" w:hAnsi="Microsoft Sans Serif" w:cs="Microsoft Sans Serif"/>
         </w:rPr>
-        <w:t xml:space="preserve">ся при событиях на </w:t>
-      </w:r>
-      <w:proofErr w:type="spellStart"/>
-      <w:r>
-        <w:rPr>
-          <w:rFonts w:ascii="Microsoft Sans Serif" w:hAnsi="Microsoft Sans Serif" w:cs="Microsoft Sans Serif"/>
-        </w:rPr>
-        <w:t>сокетах</w:t>
-      </w:r>
-      <w:proofErr w:type="spellEnd"/>
-      <w:r>
-        <w:rPr>
-          <w:rFonts w:ascii="Microsoft Sans Serif" w:hAnsi="Microsoft Sans Serif" w:cs="Microsoft Sans Serif"/>
-        </w:rPr>
-        <w:t>. Все функции-отклики не модифицируют ник</w:t>
+        <w:t>ся при событиях на сокетах. Все функции-отклики не модифицируют ник</w:t>
       </w:r>
       <w:r>
         <w:rPr>
@@ -7142,7 +7676,7 @@
     </w:p>
     <w:p>
       <w:pPr>
-        <w:pStyle w:val="a6"/>
+        <w:pStyle w:val="ListParagraph"/>
         <w:numPr>
           <w:ilvl w:val="0"/>
           <w:numId w:val="4"/>
@@ -7181,7 +7715,7 @@
     </w:p>
     <w:p>
       <w:pPr>
-        <w:pStyle w:val="a6"/>
+        <w:pStyle w:val="ListParagraph"/>
         <w:numPr>
           <w:ilvl w:val="0"/>
           <w:numId w:val="4"/>
@@ -7197,7 +7731,6 @@
           <w:i/>
           <w:lang w:val="en-US"/>
         </w:rPr>
-        <w:lastRenderedPageBreak/>
         <w:t>Windows</w:t>
       </w:r>
       <w:r>
@@ -7232,7 +7765,7 @@
     </w:p>
     <w:p>
       <w:pPr>
-        <w:pStyle w:val="a6"/>
+        <w:pStyle w:val="ListParagraph"/>
         <w:numPr>
           <w:ilvl w:val="0"/>
           <w:numId w:val="4"/>
@@ -7337,21 +7870,7 @@
         <w:rPr>
           <w:rFonts w:ascii="Microsoft Sans Serif" w:hAnsi="Microsoft Sans Serif" w:cs="Microsoft Sans Serif"/>
         </w:rPr>
-        <w:t xml:space="preserve">Хост-программа предоставляет возможность вызывать некоторые функции из </w:t>
-      </w:r>
-      <w:proofErr w:type="spellStart"/>
-      <w:r>
-        <w:rPr>
-          <w:rFonts w:ascii="Microsoft Sans Serif" w:hAnsi="Microsoft Sans Serif" w:cs="Microsoft Sans Serif"/>
-        </w:rPr>
-        <w:t>скрипта</w:t>
-      </w:r>
-      <w:proofErr w:type="spellEnd"/>
-      <w:r>
-        <w:rPr>
-          <w:rFonts w:ascii="Microsoft Sans Serif" w:hAnsi="Microsoft Sans Serif" w:cs="Microsoft Sans Serif"/>
-        </w:rPr>
-        <w:t>. Эти функции делятся на 2 вида: статические функции, и функции-методы класса.</w:t>
+        <w:t>Хост-программа предоставляет возможность вызывать некоторые функции из скрипта. Эти функции делятся на 2 вида: статические функции, и функции-методы класса.</w:t>
       </w:r>
     </w:p>
     <w:p>
@@ -7370,21 +7889,7 @@
         <w:rPr>
           <w:rFonts w:ascii="Microsoft Sans Serif" w:hAnsi="Microsoft Sans Serif" w:cs="Microsoft Sans Serif"/>
         </w:rPr>
-        <w:t xml:space="preserve">в </w:t>
-      </w:r>
-      <w:proofErr w:type="spellStart"/>
-      <w:r>
-        <w:rPr>
-          <w:rFonts w:ascii="Microsoft Sans Serif" w:hAnsi="Microsoft Sans Serif" w:cs="Microsoft Sans Serif"/>
-        </w:rPr>
-        <w:t>скрипте</w:t>
-      </w:r>
-      <w:proofErr w:type="spellEnd"/>
-      <w:r>
-        <w:rPr>
-          <w:rFonts w:ascii="Microsoft Sans Serif" w:hAnsi="Microsoft Sans Serif" w:cs="Microsoft Sans Serif"/>
-        </w:rPr>
-        <w:t xml:space="preserve"> </w:t>
+        <w:t xml:space="preserve">в скрипте </w:t>
       </w:r>
       <w:r>
         <w:rPr>
@@ -7411,6 +7916,7 @@
           <w:rFonts w:ascii="Microsoft Sans Serif" w:hAnsi="Microsoft Sans Serif" w:cs="Microsoft Sans Serif"/>
           <w:lang w:val="en-US"/>
         </w:rPr>
+        <w:lastRenderedPageBreak/>
         <w:t>Windows</w:t>
       </w:r>
       <w:r>
@@ -7439,19 +7945,7 @@
         <w:rPr>
           <w:rFonts w:ascii="Microsoft Sans Serif" w:hAnsi="Microsoft Sans Serif" w:cs="Microsoft Sans Serif"/>
         </w:rPr>
-        <w:t xml:space="preserve"> Н</w:t>
-      </w:r>
-      <w:r>
-        <w:rPr>
-          <w:rFonts w:ascii="Microsoft Sans Serif" w:hAnsi="Microsoft Sans Serif" w:cs="Microsoft Sans Serif"/>
-        </w:rPr>
-        <w:t>а</w:t>
-      </w:r>
-      <w:r>
-        <w:rPr>
-          <w:rFonts w:ascii="Microsoft Sans Serif" w:hAnsi="Microsoft Sans Serif" w:cs="Microsoft Sans Serif"/>
-        </w:rPr>
-        <w:t>пример, чтобы определить, разрешено ли автоматическое открытие каналов при первом после запуска клиента программы соединении с сервером, нео</w:t>
+        <w:t xml:space="preserve"> Например, чтобы определить, разрешено ли автоматическое открытие каналов при первом после запуска клиента программы соединении с сервером, нео</w:t>
       </w:r>
       <w:r>
         <w:rPr>
@@ -7463,21 +7957,7 @@
         <w:rPr>
           <w:rFonts w:ascii="Microsoft Sans Serif" w:hAnsi="Microsoft Sans Serif" w:cs="Microsoft Sans Serif"/>
         </w:rPr>
-        <w:t xml:space="preserve">ходимо сделать следующий вызов в </w:t>
-      </w:r>
-      <w:proofErr w:type="spellStart"/>
-      <w:r>
-        <w:rPr>
-          <w:rFonts w:ascii="Microsoft Sans Serif" w:hAnsi="Microsoft Sans Serif" w:cs="Microsoft Sans Serif"/>
-        </w:rPr>
-        <w:t>скрипте</w:t>
-      </w:r>
-      <w:proofErr w:type="spellEnd"/>
-      <w:r>
-        <w:rPr>
-          <w:rFonts w:ascii="Microsoft Sans Serif" w:hAnsi="Microsoft Sans Serif" w:cs="Microsoft Sans Serif"/>
-        </w:rPr>
-        <w:t>:</w:t>
+        <w:t>ходимо сделать следующий вызов в скрипте:</w:t>
       </w:r>
     </w:p>
     <w:p>
@@ -7547,10 +8027,10 @@
         </w:rPr>
         <w:t xml:space="preserve">Функции-методы класса вызываются применительно к какому-либо объекту, причём первым параметром в неявном виде передаётся указатель на этот объект. В </w:t>
       </w:r>
-      <w:hyperlink r:id="rId13" w:history="1">
+      <w:hyperlink r:id="rId20" w:history="1">
         <w:r>
           <w:rPr>
-            <w:rStyle w:val="a3"/>
+            <w:rStyle w:val="Hyperlink"/>
             <w:rFonts w:ascii="Microsoft Sans Serif" w:hAnsi="Microsoft Sans Serif" w:cs="Microsoft Sans Serif"/>
             <w:lang w:val="en-US"/>
           </w:rPr>
@@ -7558,7 +8038,7 @@
         </w:r>
         <w:r>
           <w:rPr>
-            <w:rStyle w:val="a3"/>
+            <w:rStyle w:val="Hyperlink"/>
             <w:rFonts w:ascii="Microsoft Sans Serif" w:hAnsi="Microsoft Sans Serif" w:cs="Microsoft Sans Serif"/>
           </w:rPr>
           <w:t xml:space="preserve"> 5.1</w:t>
@@ -7826,29 +8306,15 @@
         <w:rPr>
           <w:rFonts w:ascii="Microsoft Sans Serif" w:hAnsi="Microsoft Sans Serif" w:cs="Microsoft Sans Serif"/>
         </w:rPr>
-        <w:t xml:space="preserve">Доступны для вызова из </w:t>
-      </w:r>
-      <w:proofErr w:type="spellStart"/>
-      <w:r>
-        <w:rPr>
-          <w:rFonts w:ascii="Microsoft Sans Serif" w:hAnsi="Microsoft Sans Serif" w:cs="Microsoft Sans Serif"/>
-        </w:rPr>
-        <w:t>скрипта</w:t>
-      </w:r>
-      <w:proofErr w:type="spellEnd"/>
-      <w:r>
-        <w:rPr>
-          <w:rFonts w:ascii="Microsoft Sans Serif" w:hAnsi="Microsoft Sans Serif" w:cs="Microsoft Sans Serif"/>
-        </w:rPr>
-        <w:t xml:space="preserve"> следующие функции-методы:</w:t>
+        <w:t>Доступны для вызова из скрипта следующие функции-методы:</w:t>
       </w:r>
     </w:p>
     <w:tbl>
       <w:tblPr>
-        <w:tblStyle w:val="a7"/>
+        <w:tblStyle w:val="TableGrid"/>
         <w:tblW w:w="5000" w:type="pct"/>
         <w:tblLayout w:type="fixed"/>
-        <w:tblLook w:val="04A0"/>
+        <w:tblLook w:val="04A0" w:firstRow="1" w:lastRow="0" w:firstColumn="1" w:lastColumn="0" w:noHBand="0" w:noVBand="1"/>
       </w:tblPr>
       <w:tblGrid>
         <w:gridCol w:w="1958"/>
@@ -7956,61 +8422,7 @@
                 <w:sz w:val="20"/>
                 <w:szCs w:val="20"/>
               </w:rPr>
-              <w:t xml:space="preserve">Регистрация статических функций в </w:t>
-            </w:r>
-            <w:proofErr w:type="spellStart"/>
-            <w:r>
-              <w:rPr>
-                <w:rFonts w:ascii="Microsoft Sans Serif" w:hAnsi="Microsoft Sans Serif" w:cs="Microsoft Sans Serif"/>
-                <w:sz w:val="20"/>
-                <w:szCs w:val="20"/>
-              </w:rPr>
-              <w:t>скрипте</w:t>
-            </w:r>
-            <w:proofErr w:type="spellEnd"/>
-            <w:r>
-              <w:rPr>
-                <w:rFonts w:ascii="Microsoft Sans Serif" w:hAnsi="Microsoft Sans Serif" w:cs="Microsoft Sans Serif"/>
-                <w:sz w:val="20"/>
-                <w:szCs w:val="20"/>
-              </w:rPr>
-              <w:t xml:space="preserve">. Вызов этой функции должен быть только один раз </w:t>
-            </w:r>
-            <w:proofErr w:type="gramStart"/>
-            <w:r>
-              <w:rPr>
-                <w:rFonts w:ascii="Microsoft Sans Serif" w:hAnsi="Microsoft Sans Serif" w:cs="Microsoft Sans Serif"/>
-                <w:sz w:val="20"/>
-                <w:szCs w:val="20"/>
-              </w:rPr>
-              <w:t>в начале</w:t>
-            </w:r>
-            <w:proofErr w:type="gramEnd"/>
-            <w:r>
-              <w:rPr>
-                <w:rFonts w:ascii="Microsoft Sans Serif" w:hAnsi="Microsoft Sans Serif" w:cs="Microsoft Sans Serif"/>
-                <w:sz w:val="20"/>
-                <w:szCs w:val="20"/>
-              </w:rPr>
-              <w:t xml:space="preserve"> </w:t>
-            </w:r>
-            <w:proofErr w:type="spellStart"/>
-            <w:r>
-              <w:rPr>
-                <w:rFonts w:ascii="Microsoft Sans Serif" w:hAnsi="Microsoft Sans Serif" w:cs="Microsoft Sans Serif"/>
-                <w:sz w:val="20"/>
-                <w:szCs w:val="20"/>
-              </w:rPr>
-              <w:t>скрипта</w:t>
-            </w:r>
-            <w:proofErr w:type="spellEnd"/>
-            <w:r>
-              <w:rPr>
-                <w:rFonts w:ascii="Microsoft Sans Serif" w:hAnsi="Microsoft Sans Serif" w:cs="Microsoft Sans Serif"/>
-                <w:sz w:val="20"/>
-                <w:szCs w:val="20"/>
-              </w:rPr>
-              <w:t>, до вызова каких-либо статических функций.</w:t>
+              <w:t>Регистрация статических функций в скрипте. Вызов этой функции должен быть только один раз в начале скрипта, до вызова каких-либо статических функций.</w:t>
             </w:r>
           </w:p>
           <w:p>
@@ -8118,25 +8530,7 @@
                 <w:sz w:val="20"/>
                 <w:szCs w:val="20"/>
               </w:rPr>
-              <w:t xml:space="preserve">Регистрирует глобальные переменные в </w:t>
-            </w:r>
-            <w:proofErr w:type="spellStart"/>
-            <w:r>
-              <w:rPr>
-                <w:rFonts w:ascii="Microsoft Sans Serif" w:hAnsi="Microsoft Sans Serif" w:cs="Microsoft Sans Serif"/>
-                <w:sz w:val="20"/>
-                <w:szCs w:val="20"/>
-              </w:rPr>
-              <w:t>скрипте</w:t>
-            </w:r>
-            <w:proofErr w:type="spellEnd"/>
-            <w:r>
-              <w:rPr>
-                <w:rFonts w:ascii="Microsoft Sans Serif" w:hAnsi="Microsoft Sans Serif" w:cs="Microsoft Sans Serif"/>
-                <w:sz w:val="20"/>
-                <w:szCs w:val="20"/>
-              </w:rPr>
-              <w:t>, инициализирует знач</w:t>
+              <w:t>Регистрирует глобальные переменные в скрипте, инициализирует знач</w:t>
             </w:r>
             <w:r>
               <w:rPr>
@@ -8154,7 +8548,6 @@
               </w:rPr>
               <w:t xml:space="preserve">ниями из </w:t>
             </w:r>
-            <w:proofErr w:type="spellStart"/>
             <w:proofErr w:type="gramStart"/>
             <w:r>
               <w:rPr>
@@ -8164,7 +8557,6 @@
               </w:rPr>
               <w:t>хост-программы</w:t>
             </w:r>
-            <w:proofErr w:type="spellEnd"/>
             <w:proofErr w:type="gramEnd"/>
             <w:r>
               <w:rPr>
@@ -8280,25 +8672,7 @@
                 <w:sz w:val="20"/>
                 <w:szCs w:val="20"/>
               </w:rPr>
-              <w:t xml:space="preserve">Проигрывает </w:t>
-            </w:r>
-            <w:proofErr w:type="spellStart"/>
-            <w:r>
-              <w:rPr>
-                <w:rFonts w:ascii="Microsoft Sans Serif" w:hAnsi="Microsoft Sans Serif" w:cs="Microsoft Sans Serif"/>
-                <w:sz w:val="20"/>
-                <w:szCs w:val="20"/>
-              </w:rPr>
-              <w:t>медиа-файл</w:t>
-            </w:r>
-            <w:proofErr w:type="spellEnd"/>
-            <w:r>
-              <w:rPr>
-                <w:rFonts w:ascii="Microsoft Sans Serif" w:hAnsi="Microsoft Sans Serif" w:cs="Microsoft Sans Serif"/>
-                <w:sz w:val="20"/>
-                <w:szCs w:val="20"/>
-              </w:rPr>
-              <w:t xml:space="preserve"> через </w:t>
+              <w:t xml:space="preserve">Проигрывает медиа-файл через </w:t>
             </w:r>
             <w:r>
               <w:rPr>
@@ -8317,7 +8691,6 @@
               </w:rPr>
               <w:t xml:space="preserve"> от начала до конца, интерфейс </w:t>
             </w:r>
-            <w:proofErr w:type="spellStart"/>
             <w:proofErr w:type="gramStart"/>
             <w:r>
               <w:rPr>
@@ -8327,7 +8700,6 @@
               </w:rPr>
               <w:t>хост-программы</w:t>
             </w:r>
-            <w:proofErr w:type="spellEnd"/>
             <w:proofErr w:type="gramEnd"/>
             <w:r>
               <w:rPr>
@@ -8335,25 +8707,7 @@
                 <w:sz w:val="20"/>
                 <w:szCs w:val="20"/>
               </w:rPr>
-              <w:t xml:space="preserve"> при этом не блокируется. Ориентируется на </w:t>
-            </w:r>
-            <w:proofErr w:type="spellStart"/>
-            <w:r>
-              <w:rPr>
-                <w:rFonts w:ascii="Microsoft Sans Serif" w:hAnsi="Microsoft Sans Serif" w:cs="Microsoft Sans Serif"/>
-                <w:sz w:val="20"/>
-                <w:szCs w:val="20"/>
-              </w:rPr>
-              <w:t>аудиофайлы</w:t>
-            </w:r>
-            <w:proofErr w:type="spellEnd"/>
-            <w:r>
-              <w:rPr>
-                <w:rFonts w:ascii="Microsoft Sans Serif" w:hAnsi="Microsoft Sans Serif" w:cs="Microsoft Sans Serif"/>
-                <w:sz w:val="20"/>
-                <w:szCs w:val="20"/>
-              </w:rPr>
-              <w:t xml:space="preserve">: </w:t>
+              <w:t xml:space="preserve"> при этом не блокируется. Ориентируется на аудиофайлы: </w:t>
             </w:r>
             <w:r>
               <w:rPr>
@@ -9075,7 +9429,6 @@
                 <w:sz w:val="20"/>
                 <w:szCs w:val="20"/>
               </w:rPr>
-              <w:lastRenderedPageBreak/>
               <w:t>Возвращаемые значения</w:t>
             </w:r>
             <w:r>
@@ -9113,7 +9466,6 @@
                 <w:szCs w:val="20"/>
                 <w:lang w:val="en-US"/>
               </w:rPr>
-              <w:lastRenderedPageBreak/>
               <w:t>HideBaloon</w:t>
             </w:r>
           </w:p>
@@ -9415,7 +9767,16 @@
                 <w:sz w:val="20"/>
                 <w:szCs w:val="20"/>
               </w:rPr>
-              <w:t xml:space="preserve">единения с сервером. Если булевский параметр функции – не указан, то по умолчанию принимается </w:t>
+              <w:t xml:space="preserve">единения с сервером. Если булевский параметр функции – не указан, то </w:t>
+            </w:r>
+            <w:r>
+              <w:rPr>
+                <w:rFonts w:ascii="Microsoft Sans Serif" w:hAnsi="Microsoft Sans Serif" w:cs="Microsoft Sans Serif"/>
+                <w:sz w:val="20"/>
+                <w:szCs w:val="20"/>
+              </w:rPr>
+              <w:lastRenderedPageBreak/>
+              <w:t xml:space="preserve">по умолчанию принимается </w:t>
             </w:r>
             <w:r>
               <w:rPr>
@@ -9490,6 +9851,7 @@
                 <w:szCs w:val="20"/>
                 <w:lang w:val="en-US"/>
               </w:rPr>
+              <w:lastRenderedPageBreak/>
               <w:t>Disconnect</w:t>
             </w:r>
           </w:p>
@@ -10317,23 +10679,7 @@
                 <w:sz w:val="20"/>
                 <w:szCs w:val="20"/>
               </w:rPr>
-              <w:t>Прерывает паузу перед следующей попыткой соединения с сервером, у</w:t>
-            </w:r>
-            <w:r>
-              <w:rPr>
-                <w:rFonts w:ascii="Microsoft Sans Serif" w:hAnsi="Microsoft Sans Serif" w:cs="Microsoft Sans Serif"/>
-                <w:sz w:val="20"/>
-                <w:szCs w:val="20"/>
-              </w:rPr>
-              <w:t>с</w:t>
-            </w:r>
-            <w:r>
-              <w:rPr>
-                <w:rFonts w:ascii="Microsoft Sans Serif" w:hAnsi="Microsoft Sans Serif" w:cs="Microsoft Sans Serif"/>
-                <w:sz w:val="20"/>
-                <w:szCs w:val="20"/>
-              </w:rPr>
-              <w:t xml:space="preserve">тановленной через вызов </w:t>
+              <w:t xml:space="preserve">Прерывает паузу перед следующей попыткой соединения с сервером, установленной через вызов </w:t>
             </w:r>
             <w:r>
               <w:rPr>
@@ -10920,7 +11266,6 @@
                 <w:sz w:val="20"/>
                 <w:szCs w:val="20"/>
               </w:rPr>
-              <w:lastRenderedPageBreak/>
               <w:t>Возвращаемые значения</w:t>
             </w:r>
             <w:r>
@@ -10957,7 +11302,6 @@
                 <w:szCs w:val="20"/>
                 <w:lang w:val="en-US"/>
               </w:rPr>
-              <w:lastRenderedPageBreak/>
               <w:t>DestroyWindow</w:t>
             </w:r>
           </w:p>
@@ -11189,7 +11533,16 @@
                 <w:sz w:val="20"/>
                 <w:szCs w:val="20"/>
               </w:rPr>
-              <w:t>, для открытого канала – имя, отображаемое в списке каналов слева, для пр</w:t>
+              <w:t xml:space="preserve">, для </w:t>
+            </w:r>
+            <w:r>
+              <w:rPr>
+                <w:rFonts w:ascii="Microsoft Sans Serif" w:hAnsi="Microsoft Sans Serif" w:cs="Microsoft Sans Serif"/>
+                <w:sz w:val="20"/>
+                <w:szCs w:val="20"/>
+              </w:rPr>
+              <w:lastRenderedPageBreak/>
+              <w:t>открытого канала – имя, отображаемое в списке каналов слева, для пр</w:t>
             </w:r>
             <w:r>
               <w:rPr>
@@ -11286,6 +11639,7 @@
                 <w:szCs w:val="20"/>
                 <w:lang w:val="en-US"/>
               </w:rPr>
+              <w:lastRenderedPageBreak/>
               <w:t>PageDisable</w:t>
             </w:r>
           </w:p>
@@ -12423,7 +12777,7 @@
           <w:rFonts w:ascii="Microsoft Sans Serif" w:hAnsi="Microsoft Sans Serif" w:cs="Microsoft Sans Serif"/>
           <w:i/>
         </w:rPr>
-        <w:t xml:space="preserve">. Хост-программа работает со строками в юникоде, в то время как </w:t>
+        <w:t xml:space="preserve">. Хост-программа работает со строками в юникоде, в то время как скрипт содержит строки в </w:t>
       </w:r>
       <w:proofErr w:type="spellStart"/>
       <w:r>
@@ -12431,7 +12785,7 @@
           <w:rFonts w:ascii="Microsoft Sans Serif" w:hAnsi="Microsoft Sans Serif" w:cs="Microsoft Sans Serif"/>
           <w:i/>
         </w:rPr>
-        <w:t>скрипт</w:t>
+        <w:t>мультибайтной</w:t>
       </w:r>
       <w:proofErr w:type="spellEnd"/>
       <w:r>
@@ -12439,37 +12793,20 @@
           <w:rFonts w:ascii="Microsoft Sans Serif" w:hAnsi="Microsoft Sans Serif" w:cs="Microsoft Sans Serif"/>
           <w:i/>
         </w:rPr>
-        <w:t xml:space="preserve"> содержит строки в </w:t>
-      </w:r>
-      <w:proofErr w:type="spellStart"/>
+        <w:t xml:space="preserve"> ANSI-кодировке. Поэтому при и</w:t>
+      </w:r>
       <w:r>
         <w:rPr>
           <w:rFonts w:ascii="Microsoft Sans Serif" w:hAnsi="Microsoft Sans Serif" w:cs="Microsoft Sans Serif"/>
           <w:i/>
         </w:rPr>
-        <w:t>мультибайтной</w:t>
-      </w:r>
-      <w:proofErr w:type="spellEnd"/>
+        <w:t>н</w:t>
+      </w:r>
       <w:r>
         <w:rPr>
           <w:rFonts w:ascii="Microsoft Sans Serif" w:hAnsi="Microsoft Sans Serif" w:cs="Microsoft Sans Serif"/>
           <w:i/>
         </w:rPr>
-        <w:t xml:space="preserve"> ANSI-кодировке. Поэтому при и</w:t>
-      </w:r>
-      <w:r>
-        <w:rPr>
-          <w:rFonts w:ascii="Microsoft Sans Serif" w:hAnsi="Microsoft Sans Serif" w:cs="Microsoft Sans Serif"/>
-          <w:i/>
-        </w:rPr>
-        <w:t>н</w:t>
-      </w:r>
-      <w:r>
-        <w:rPr>
-          <w:rFonts w:ascii="Microsoft Sans Serif" w:hAnsi="Microsoft Sans Serif" w:cs="Microsoft Sans Serif"/>
-          <w:i/>
-        </w:rPr>
-        <w:lastRenderedPageBreak/>
         <w:t xml:space="preserve">терпретации строковых параметров функций осуществляется перевод строк из ANSI в </w:t>
       </w:r>
       <w:proofErr w:type="spellStart"/>
@@ -12497,6 +12834,7 @@
       </w:pPr>
     </w:p>
     <w:sectPr>
+      <w:headerReference w:type="default" r:id="rId21"/>
       <w:pgSz w:w="11906" w:h="16838"/>
       <w:pgMar w:top="1134" w:right="1440" w:bottom="1134" w:left="1440" w:header="709" w:footer="709" w:gutter="0"/>
       <w:cols w:space="708"/>
@@ -12506,8 +12844,345 @@
 </w:document>
 </file>
 
+<file path=word/endnotes.xml><?xml version="1.0" encoding="utf-8"?>
+<w:endnotes xmlns:wpc="http://schemas.microsoft.com/office/word/2008/6/28/wordprocessingCanvas" xmlns:mc="http://schemas.openxmlformats.org/markup-compatibility/2006" xmlns:o="urn:schemas-microsoft-com:office:office" xmlns:r="http://schemas.openxmlformats.org/officeDocument/2006/relationships" xmlns:m="http://schemas.openxmlformats.org/officeDocument/2006/math" xmlns:v="urn:schemas-microsoft-com:vml" xmlns:wp14="http://schemas.microsoft.com/office/word/2008/9/16/wordprocessingDrawing" xmlns:wp="http://schemas.openxmlformats.org/drawingml/2006/wordprocessingDrawing" xmlns:w10="urn:schemas-microsoft-com:office:word" xmlns:w="http://schemas.openxmlformats.org/wordprocessingml/2006/main" xmlns:w14="http://schemas.microsoft.com/office/word/2009/2/wordml" xmlns:wpg="http://schemas.microsoft.com/office/word/2008/6/28/wordprocessingGroup" xmlns:wpi="http://schemas.microsoft.com/office/word/2008/6/28/wordprocessingInk" xmlns:wne="http://schemas.microsoft.com/office/word/2006/wordml" xmlns:wps="http://schemas.microsoft.com/office/word/2008/6/28/wordprocessingShape" mc:Ignorable="w14 wp14">
+  <w:endnote w:type="separator" w:id="-1">
+    <w:p>
+      <w:r>
+        <w:separator/>
+      </w:r>
+    </w:p>
+  </w:endnote>
+  <w:endnote w:type="continuationSeparator" w:id="0">
+    <w:p>
+      <w:r>
+        <w:continuationSeparator/>
+      </w:r>
+    </w:p>
+  </w:endnote>
+</w:endnotes>
+</file>
+
+<file path=word/footnotes.xml><?xml version="1.0" encoding="utf-8"?>
+<w:footnotes xmlns:wpc="http://schemas.microsoft.com/office/word/2008/6/28/wordprocessingCanvas" xmlns:mc="http://schemas.openxmlformats.org/markup-compatibility/2006" xmlns:o="urn:schemas-microsoft-com:office:office" xmlns:r="http://schemas.openxmlformats.org/officeDocument/2006/relationships" xmlns:m="http://schemas.openxmlformats.org/officeDocument/2006/math" xmlns:v="urn:schemas-microsoft-com:vml" xmlns:wp14="http://schemas.microsoft.com/office/word/2008/9/16/wordprocessingDrawing" xmlns:wp="http://schemas.openxmlformats.org/drawingml/2006/wordprocessingDrawing" xmlns:w10="urn:schemas-microsoft-com:office:word" xmlns:w="http://schemas.openxmlformats.org/wordprocessingml/2006/main" xmlns:w14="http://schemas.microsoft.com/office/word/2009/2/wordml" xmlns:wpg="http://schemas.microsoft.com/office/word/2008/6/28/wordprocessingGroup" xmlns:wpi="http://schemas.microsoft.com/office/word/2008/6/28/wordprocessingInk" xmlns:wne="http://schemas.microsoft.com/office/word/2006/wordml" xmlns:wps="http://schemas.microsoft.com/office/word/2008/6/28/wordprocessingShape" mc:Ignorable="w14 wp14">
+  <w:footnote w:type="separator" w:id="-1">
+    <w:p>
+      <w:r>
+        <w:separator/>
+      </w:r>
+    </w:p>
+  </w:footnote>
+  <w:footnote w:type="continuationSeparator" w:id="0">
+    <w:p>
+      <w:r>
+        <w:continuationSeparator/>
+      </w:r>
+    </w:p>
+  </w:footnote>
+</w:footnotes>
+</file>
+
+<file path=word/header1.xml><?xml version="1.0" encoding="utf-8"?>
+<w:hdr xmlns:wpc="http://schemas.microsoft.com/office/word/2008/6/28/wordprocessingCanvas" xmlns:mc="http://schemas.openxmlformats.org/markup-compatibility/2006" xmlns:o="urn:schemas-microsoft-com:office:office" xmlns:r="http://schemas.openxmlformats.org/officeDocument/2006/relationships" xmlns:m="http://schemas.openxmlformats.org/officeDocument/2006/math" xmlns:v="urn:schemas-microsoft-com:vml" xmlns:wp14="http://schemas.microsoft.com/office/word/2008/9/16/wordprocessingDrawing" xmlns:wp="http://schemas.openxmlformats.org/drawingml/2006/wordprocessingDrawing" xmlns:w10="urn:schemas-microsoft-com:office:word" xmlns:w="http://schemas.openxmlformats.org/wordprocessingml/2006/main" xmlns:w14="http://schemas.microsoft.com/office/word/2009/2/wordml" xmlns:wpg="http://schemas.microsoft.com/office/word/2008/6/28/wordprocessingGroup" xmlns:wpi="http://schemas.microsoft.com/office/word/2008/6/28/wordprocessingInk" xmlns:wne="http://schemas.microsoft.com/office/word/2006/wordml" xmlns:wps="http://schemas.microsoft.com/office/word/2008/6/28/wordprocessingShape" mc:Ignorable="w14 wp14">
+  <w:p>
+    <w:pPr>
+      <w:pStyle w:val="Header"/>
+      <w:ind w:right="-864"/>
+      <w:jc w:val="right"/>
+      <w:rPr>
+        <w:rFonts w:ascii="Microsoft Sans Serif" w:hAnsi="Microsoft Sans Serif"/>
+      </w:rPr>
+    </w:pPr>
+    <w:r>
+      <w:rPr>
+        <w:rFonts w:ascii="Microsoft Sans Serif" w:hAnsi="Microsoft Sans Serif"/>
+        <w:b/>
+        <w:color w:val="984807" w:themeColor="accent6" w:themeShade="80"/>
+      </w:rPr>
+      <w:drawing>
+        <wp:anchor distT="0" distB="0" distL="114300" distR="114300" simplePos="0" relativeHeight="251659264" behindDoc="0" locked="0" layoutInCell="1" allowOverlap="0" wp14:editId="721F27B6">
+          <wp:simplePos x="0" y="0"/>
+          <wp:positionH relativeFrom="column">
+            <wp:align>left</wp:align>
+          </wp:positionH>
+          <wp:positionV relativeFrom="margin">
+            <wp:posOffset>-540385</wp:posOffset>
+          </wp:positionV>
+          <wp:extent cx="403200" cy="403200"/>
+          <wp:effectExtent l="19050" t="57150" r="73050" b="130200"/>
+          <wp:wrapNone/>
+          <wp:docPr id="12" name="Picture 12"/>
+          <wp:cNvGraphicFramePr>
+            <a:graphicFrameLocks xmlns:a="http://schemas.openxmlformats.org/drawingml/2006/main" noChangeAspect="1"/>
+          </wp:cNvGraphicFramePr>
+          <a:graphic xmlns:a="http://schemas.openxmlformats.org/drawingml/2006/main">
+            <a:graphicData uri="http://schemas.openxmlformats.org/drawingml/2006/picture">
+              <pic:pic xmlns:pic="http://schemas.openxmlformats.org/drawingml/2006/picture">
+                <pic:nvPicPr>
+                  <pic:cNvPr id="0" name="Colibri2_128x128.PNG"/>
+                  <pic:cNvPicPr/>
+                </pic:nvPicPr>
+                <pic:blipFill>
+                  <a:blip r:embed="rId1" cstate="print">
+                    <a:extLst>
+                      <a:ext uri="BEBA8EAE-BF5A-486c-A8C5-ECC9F3942E4B">
+                        <a14:imgProps xmlns:a14="http://schemas.microsoft.com/office/drawing/2007/7/7/main">
+                          <a14:imgLayer r:embed="rId2">
+                            <a14:imgEffect>
+                              <a14:colorTemperature colorTemp="8800"/>
+                            </a14:imgEffect>
+                          </a14:imgLayer>
+                        </a14:imgProps>
+                      </a:ext>
+                      <a:ext uri="28A0092B-C50C-407e-A947-70E740481C1C">
+                        <a14:useLocalDpi xmlns:a14="http://schemas.microsoft.com/office/drawing/2007/7/7/main" val="0"/>
+                      </a:ext>
+                    </a:extLst>
+                  </a:blip>
+                  <a:stretch>
+                    <a:fillRect/>
+                  </a:stretch>
+                </pic:blipFill>
+                <pic:spPr>
+                  <a:xfrm>
+                    <a:off x="0" y="0"/>
+                    <a:ext cx="403200" cy="403200"/>
+                  </a:xfrm>
+                  <a:prstGeom prst="rect">
+                    <a:avLst/>
+                  </a:prstGeom>
+                  <a:ln>
+                    <a:noFill/>
+                  </a:ln>
+                  <a:effectLst>
+                    <a:outerShdw blurRad="50800" dist="38100" dir="2700000" algn="tl" rotWithShape="0">
+                      <a:prstClr val="black">
+                        <a:alpha val="40000"/>
+                      </a:prstClr>
+                    </a:outerShdw>
+                  </a:effectLst>
+                  <a:scene3d>
+                    <a:camera prst="perspectiveHeroicExtremeLeftFacing"/>
+                    <a:lightRig rig="soft" dir="t"/>
+                  </a:scene3d>
+                  <a:sp3d prstMaterial="matte"/>
+                </pic:spPr>
+              </pic:pic>
+            </a:graphicData>
+          </a:graphic>
+          <wp14:sizeRelH relativeFrom="margin">
+            <wp14:pctWidth>0</wp14:pctWidth>
+          </wp14:sizeRelH>
+          <wp14:sizeRelV relativeFrom="margin">
+            <wp14:pctHeight>0</wp14:pctHeight>
+          </wp14:sizeRelV>
+        </wp:anchor>
+      </w:drawing>
+    </w:r>
+    <w:sdt>
+      <w:sdtPr>
+        <w:rPr>
+          <w:rFonts w:ascii="Microsoft Sans Serif" w:hAnsi="Microsoft Sans Serif"/>
+        </w:rPr>
+        <w:id w:val="-1650579453"/>
+        <w:docPartObj>
+          <w:docPartGallery w:val="Page Numbers (Top of Page)"/>
+          <w:docPartUnique/>
+        </w:docPartObj>
+      </w:sdtPr>
+      <w:sdtContent>
+        <w:r>
+          <w:rPr>
+            <w:rFonts w:ascii="Microsoft Sans Serif" w:hAnsi="Microsoft Sans Serif"/>
+            <w:noProof/>
+          </w:rPr>
+        </w:r>
+        <w:r>
+          <w:rPr>
+            <w:rFonts w:ascii="Microsoft Sans Serif" w:hAnsi="Microsoft Sans Serif"/>
+          </w:rPr>
+          <w:pict>
+            <v:group id="Group 371" o:spid="_x0000_s2049" style="width:43.2pt;height:18.7pt;mso-position-horizontal-relative:char;mso-position-vertical-relative:line" coordorigin="614,660" coordsize="864,374" o:gfxdata="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">
+              <v:roundrect id="AutoShape 372" o:spid="_x0000_s2050" style="position:absolute;left:859;top:415;width:374;height:864;rotation:-90;visibility:visible;mso-wrap-style:square;v-text-anchor:top" arcsize="10923f" o:gfxdata="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" strokecolor="#c4bc96"/>
+              <v:roundrect id="AutoShape 373" o:spid="_x0000_s2051" style="position:absolute;left:898;top:451;width:296;height:792;rotation:-90;visibility:visible;mso-wrap-style:square;v-text-anchor:top" arcsize="10923f" o:gfxdata="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" fillcolor="#c4bc96" strokecolor="#c4bc96"/>
+              <v:shapetype id="_x0000_t202" coordsize="21600,21600" o:spt="202" path="m,l,21600r21600,l21600,xe">
+                <v:stroke joinstyle="miter"/>
+                <v:path gradientshapeok="t" o:connecttype="rect"/>
+              </v:shapetype>
+              <v:shape id="Text Box 374" o:spid="_x0000_s2052" type="#_x0000_t202" style="position:absolute;left:732;top:716;width:659;height:288;visibility:visible;mso-wrap-style:square;v-text-anchor:top" o:gfxdata="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" filled="f" stroked="f">
+                <v:textbox style="mso-next-textbox:#Text Box 374" inset="0,0,0,0">
+                  <w:txbxContent>
+                    <w:p>
+                      <w:pPr>
+                        <w:rPr>
+                          <w:rFonts w:ascii="Microsoft Sans Serif" w:hAnsi="Microsoft Sans Serif"/>
+                        </w:rPr>
+                      </w:pPr>
+                      <w:r>
+                        <w:rPr>
+                          <w:rFonts w:ascii="Microsoft Sans Serif" w:hAnsi="Microsoft Sans Serif"/>
+                        </w:rPr>
+                        <w:fldChar w:fldCharType="begin"/>
+                      </w:r>
+                      <w:r>
+                        <w:rPr>
+                          <w:rFonts w:ascii="Microsoft Sans Serif" w:hAnsi="Microsoft Sans Serif"/>
+                        </w:rPr>
+                        <w:instrText xml:space="preserve"> PAGE    \* MERGEFORMAT </w:instrText>
+                      </w:r>
+                      <w:r>
+                        <w:rPr>
+                          <w:rFonts w:ascii="Microsoft Sans Serif" w:hAnsi="Microsoft Sans Serif"/>
+                        </w:rPr>
+                        <w:fldChar w:fldCharType="separate"/>
+                      </w:r>
+                      <w:r>
+                        <w:rPr>
+                          <w:rFonts w:ascii="Microsoft Sans Serif" w:hAnsi="Microsoft Sans Serif"/>
+                          <w:b/>
+                          <w:noProof/>
+                          <w:color w:val="FFFFFF" w:themeColor="background1"/>
+                        </w:rPr>
+                        <w:t>2</w:t>
+                      </w:r>
+                      <w:r>
+                        <w:rPr>
+                          <w:rFonts w:ascii="Microsoft Sans Serif" w:hAnsi="Microsoft Sans Serif"/>
+                          <w:b/>
+                          <w:noProof/>
+                          <w:color w:val="FFFFFF" w:themeColor="background1"/>
+                        </w:rPr>
+                        <w:fldChar w:fldCharType="end"/>
+                      </w:r>
+                    </w:p>
+                    <w:p/>
+                  </w:txbxContent>
+                </v:textbox>
+              </v:shape>
+              <w10:wrap type="none"/>
+              <w10:anchorlock/>
+            </v:group>
+          </w:pict>
+        </w:r>
+      </w:sdtContent>
+    </w:sdt>
+  </w:p>
+  <w:p>
+    <w:pPr>
+      <w:pStyle w:val="Header"/>
+      <w:pBdr>
+        <w:bottom w:val="thinThickSmallGap" w:sz="12" w:space="1" w:color="984807" w:themeColor="accent6" w:themeShade="80"/>
+      </w:pBdr>
+      <w:spacing w:after="120"/>
+      <w:jc w:val="center"/>
+      <w:rPr>
+        <w:rFonts w:ascii="Microsoft Sans Serif" w:hAnsi="Microsoft Sans Serif" w:cs="Microsoft Sans Serif"/>
+        <w:b/>
+        <w:color w:val="984807" w:themeColor="accent6" w:themeShade="80"/>
+      </w:rPr>
+    </w:pPr>
+    <w:r>
+      <w:rPr>
+        <w:rFonts w:ascii="Microsoft Sans Serif" w:hAnsi="Microsoft Sans Serif" w:cs="Microsoft Sans Serif"/>
+        <w:b/>
+        <w:color w:val="984807" w:themeColor="accent6" w:themeShade="80"/>
+      </w:rPr>
+      <w:t xml:space="preserve"> </w:t>
+    </w:r>
+    <w:r>
+      <w:rPr>
+        <w:rFonts w:ascii="Microsoft Sans Serif" w:hAnsi="Microsoft Sans Serif" w:cs="Microsoft Sans Serif"/>
+        <w:b/>
+        <w:color w:val="984807" w:themeColor="accent6" w:themeShade="80"/>
+      </w:rPr>
+      <w:t xml:space="preserve">  </w:t>
+    </w:r>
+    <w:sdt>
+      <w:sdtPr>
+        <w:rPr>
+          <w:rFonts w:ascii="Microsoft Sans Serif" w:hAnsi="Microsoft Sans Serif" w:cs="Microsoft Sans Serif"/>
+          <w:b/>
+          <w:color w:val="984807" w:themeColor="accent6" w:themeShade="80"/>
+        </w:rPr>
+        <w:alias w:val="Title"/>
+        <w:id w:val="77738743"/>
+        <w:placeholder>
+          <w:docPart w:val="AE1FC4A6B9334A0FAC20D20332933D03"/>
+        </w:placeholder>
+        <w:dataBinding w:prefixMappings="xmlns:ns0='http://schemas.openxmlformats.org/package/2006/metadata/core-properties' xmlns:ns1='http://purl.org/dc/elements/1.1/'" w:xpath="/ns0:coreProperties[1]/ns1:title[1]" w:storeItemID="{6C3C8BC8-F283-45AE-878A-BAB7291924A1}"/>
+        <w:text/>
+      </w:sdtPr>
+      <w:sdtContent>
+        <w:proofErr w:type="spellStart"/>
+        <w:r>
+          <w:rPr>
+            <w:rFonts w:ascii="Microsoft Sans Serif" w:hAnsi="Microsoft Sans Serif" w:cs="Microsoft Sans Serif"/>
+            <w:b/>
+            <w:color w:val="984807" w:themeColor="accent6" w:themeShade="80"/>
+          </w:rPr>
+          <w:t>Colibri</w:t>
+        </w:r>
+        <w:proofErr w:type="spellEnd"/>
+        <w:r>
+          <w:rPr>
+            <w:rFonts w:ascii="Microsoft Sans Serif" w:hAnsi="Microsoft Sans Serif" w:cs="Microsoft Sans Serif"/>
+            <w:b/>
+            <w:color w:val="984807" w:themeColor="accent6" w:themeShade="80"/>
+          </w:rPr>
+          <w:t xml:space="preserve"> </w:t>
+        </w:r>
+        <w:proofErr w:type="spellStart"/>
+        <w:r>
+          <w:rPr>
+            <w:rFonts w:ascii="Microsoft Sans Serif" w:hAnsi="Microsoft Sans Serif" w:cs="Microsoft Sans Serif"/>
+            <w:b/>
+            <w:color w:val="984807" w:themeColor="accent6" w:themeShade="80"/>
+          </w:rPr>
+          <w:t>Chat</w:t>
+        </w:r>
+        <w:proofErr w:type="spellEnd"/>
+        <w:r>
+          <w:rPr>
+            <w:rFonts w:ascii="Microsoft Sans Serif" w:hAnsi="Microsoft Sans Serif" w:cs="Microsoft Sans Serif"/>
+            <w:b/>
+            <w:color w:val="984807" w:themeColor="accent6" w:themeShade="80"/>
+          </w:rPr>
+          <w:t xml:space="preserve"> v1.2, © </w:t>
+        </w:r>
+        <w:proofErr w:type="spellStart"/>
+        <w:r>
+          <w:rPr>
+            <w:rFonts w:ascii="Microsoft Sans Serif" w:hAnsi="Microsoft Sans Serif" w:cs="Microsoft Sans Serif"/>
+            <w:b/>
+            <w:color w:val="984807" w:themeColor="accent6" w:themeShade="80"/>
+          </w:rPr>
+          <w:t>Подобашев</w:t>
+        </w:r>
+        <w:proofErr w:type="spellEnd"/>
+        <w:r>
+          <w:rPr>
+            <w:rFonts w:ascii="Microsoft Sans Serif" w:hAnsi="Microsoft Sans Serif" w:cs="Microsoft Sans Serif"/>
+            <w:b/>
+            <w:color w:val="984807" w:themeColor="accent6" w:themeShade="80"/>
+          </w:rPr>
+          <w:t xml:space="preserve"> Дмитрий / BEOWOLF, 2010</w:t>
+        </w:r>
+      </w:sdtContent>
+    </w:sdt>
+    <w:r>
+      <w:rPr>
+        <w:rFonts w:ascii="Microsoft Sans Serif" w:hAnsi="Microsoft Sans Serif" w:cs="Microsoft Sans Serif"/>
+        <w:b/>
+        <w:color w:val="984807" w:themeColor="accent6" w:themeShade="80"/>
+      </w:rPr>
+      <w:t xml:space="preserve">   </w:t>
+    </w:r>
+  </w:p>
+</w:hdr>
+</file>
+
 <file path=word/numbering.xml><?xml version="1.0" encoding="utf-8"?>
-<w:numbering xmlns:ve="http://schemas.openxmlformats.org/markup-compatibility/2006" xmlns:o="urn:schemas-microsoft-com:office:office" xmlns:r="http://schemas.openxmlformats.org/officeDocument/2006/relationships" xmlns:m="http://schemas.openxmlformats.org/officeDocument/2006/math" xmlns:v="urn:schemas-microsoft-com:vml" xmlns:wp="http://schemas.openxmlformats.org/drawingml/2006/wordprocessingDrawing" xmlns:w10="urn:schemas-microsoft-com:office:word" xmlns:w="http://schemas.openxmlformats.org/wordprocessingml/2006/main" xmlns:wne="http://schemas.microsoft.com/office/word/2006/wordml">
+<w:numbering xmlns:wpc="http://schemas.microsoft.com/office/word/2008/6/28/wordprocessingCanvas" xmlns:mc="http://schemas.openxmlformats.org/markup-compatibility/2006" xmlns:o="urn:schemas-microsoft-com:office:office" xmlns:r="http://schemas.openxmlformats.org/officeDocument/2006/relationships" xmlns:m="http://schemas.openxmlformats.org/officeDocument/2006/math" xmlns:v="urn:schemas-microsoft-com:vml" xmlns:wp14="http://schemas.microsoft.com/office/word/2008/9/16/wordprocessingDrawing" xmlns:wp="http://schemas.openxmlformats.org/drawingml/2006/wordprocessingDrawing" xmlns:w10="urn:schemas-microsoft-com:office:word" xmlns:w="http://schemas.openxmlformats.org/wordprocessingml/2006/main" xmlns:w14="http://schemas.microsoft.com/office/word/2009/2/wordml" xmlns:wpg="http://schemas.microsoft.com/office/word/2008/6/28/wordprocessingGroup" xmlns:wpi="http://schemas.microsoft.com/office/word/2008/6/28/wordprocessingInk" xmlns:wne="http://schemas.microsoft.com/office/word/2006/wordml" xmlns:wps="http://schemas.microsoft.com/office/word/2008/6/28/wordprocessingShape" mc:Ignorable="w14 wp14">
   <w:abstractNum w:abstractNumId="0">
     <w:nsid w:val="08154526"/>
     <w:multiLevelType w:val="hybridMultilevel"/>
@@ -13099,7 +13774,7 @@
 </file>
 
 <file path=word/styles.xml><?xml version="1.0" encoding="utf-8"?>
-<w:styles xmlns:r="http://schemas.openxmlformats.org/officeDocument/2006/relationships" xmlns:w="http://schemas.openxmlformats.org/wordprocessingml/2006/main">
+<w:styles xmlns:mc="http://schemas.openxmlformats.org/markup-compatibility/2006" xmlns:r="http://schemas.openxmlformats.org/officeDocument/2006/relationships" xmlns:w="http://schemas.openxmlformats.org/wordprocessingml/2006/main" xmlns:w14="http://schemas.microsoft.com/office/word/2009/2/wordml" mc:Ignorable="w14">
   <w:docDefaults>
     <w:rPrDefault>
       <w:rPr>
@@ -13120,6 +13795,7 @@
     <w:lsdException w:name="heading 7" w:semiHidden="1" w:unhideWhenUsed="1" w:qFormat="1"/>
     <w:lsdException w:name="heading 8" w:semiHidden="1" w:unhideWhenUsed="1" w:qFormat="1"/>
     <w:lsdException w:name="heading 9" w:semiHidden="1" w:unhideWhenUsed="1" w:qFormat="1"/>
+    <w:lsdException w:name="header" w:uiPriority="99"/>
     <w:lsdException w:name="caption" w:semiHidden="1" w:unhideWhenUsed="1" w:qFormat="1"/>
     <w:lsdException w:name="Title" w:qFormat="1"/>
     <w:lsdException w:name="Subtitle" w:qFormat="1"/>
@@ -13238,7 +13914,7 @@
     <w:lsdException w:name="Bibliography" w:semiHidden="1" w:uiPriority="37" w:unhideWhenUsed="1"/>
     <w:lsdException w:name="TOC Heading" w:semiHidden="1" w:uiPriority="39" w:unhideWhenUsed="1" w:qFormat="1"/>
   </w:latentStyles>
-  <w:style w:type="paragraph" w:default="1" w:styleId="a">
+  <w:style w:type="paragraph" w:default="1" w:styleId="Normal">
     <w:name w:val="Normal"/>
     <w:qFormat/>
     <w:rsid w:val="005C1DBC"/>
@@ -13251,11 +13927,11 @@
       <w:szCs w:val="24"/>
     </w:rPr>
   </w:style>
-  <w:style w:type="paragraph" w:styleId="1">
+  <w:style w:type="paragraph" w:styleId="Heading1">
     <w:name w:val="heading 1"/>
-    <w:basedOn w:val="a"/>
-    <w:next w:val="a"/>
-    <w:link w:val="10"/>
+    <w:basedOn w:val="Normal"/>
+    <w:next w:val="Normal"/>
+    <w:link w:val="Heading1Char"/>
     <w:qFormat/>
     <w:rsid w:val="005C1DBC"/>
     <w:pPr>
@@ -13272,18 +13948,17 @@
       <w:szCs w:val="32"/>
     </w:rPr>
   </w:style>
-  <w:style w:type="character" w:default="1" w:styleId="a0">
+  <w:style w:type="character" w:default="1" w:styleId="DefaultParagraphFont">
     <w:name w:val="Default Paragraph Font"/>
     <w:uiPriority w:val="1"/>
     <w:semiHidden/>
     <w:unhideWhenUsed/>
   </w:style>
-  <w:style w:type="table" w:default="1" w:styleId="a1">
+  <w:style w:type="table" w:default="1" w:styleId="TableNormal">
     <w:name w:val="Normal Table"/>
     <w:uiPriority w:val="99"/>
     <w:semiHidden/>
     <w:unhideWhenUsed/>
-    <w:qFormat/>
     <w:tblPr>
       <w:tblInd w:w="0" w:type="dxa"/>
       <w:tblCellMar>
@@ -13294,25 +13969,25 @@
       </w:tblCellMar>
     </w:tblPr>
   </w:style>
-  <w:style w:type="numbering" w:default="1" w:styleId="a2">
+  <w:style w:type="numbering" w:default="1" w:styleId="NoList">
     <w:name w:val="No List"/>
     <w:uiPriority w:val="99"/>
     <w:semiHidden/>
     <w:unhideWhenUsed/>
   </w:style>
-  <w:style w:type="character" w:styleId="a3">
+  <w:style w:type="character" w:styleId="Hyperlink">
     <w:name w:val="Hyperlink"/>
-    <w:basedOn w:val="a0"/>
+    <w:basedOn w:val="DefaultParagraphFont"/>
     <w:rsid w:val="00FD28B7"/>
     <w:rPr>
       <w:color w:val="0000FF"/>
       <w:u w:val="single"/>
     </w:rPr>
   </w:style>
-  <w:style w:type="character" w:customStyle="1" w:styleId="10">
-    <w:name w:val="Заголовок 1 Знак"/>
-    <w:basedOn w:val="a0"/>
-    <w:link w:val="1"/>
+  <w:style w:type="character" w:customStyle="1" w:styleId="Heading1Char">
+    <w:name w:val="Heading 1 Char"/>
+    <w:basedOn w:val="DefaultParagraphFont"/>
+    <w:link w:val="Heading1"/>
     <w:rsid w:val="005C1DBC"/>
     <w:rPr>
       <w:rFonts w:asciiTheme="majorHAnsi" w:eastAsiaTheme="majorEastAsia" w:hAnsiTheme="majorHAnsi" w:cstheme="majorBidi"/>
@@ -13323,10 +13998,10 @@
       <w:szCs w:val="32"/>
     </w:rPr>
   </w:style>
-  <w:style w:type="paragraph" w:styleId="a4">
+  <w:style w:type="paragraph" w:styleId="BalloonText">
     <w:name w:val="Balloon Text"/>
-    <w:basedOn w:val="a"/>
-    <w:link w:val="a5"/>
+    <w:basedOn w:val="Normal"/>
+    <w:link w:val="BalloonTextChar"/>
     <w:rsid w:val="00D12E11"/>
     <w:rPr>
       <w:rFonts w:ascii="Tahoma" w:hAnsi="Tahoma" w:cs="Tahoma"/>
@@ -13334,10 +14009,10 @@
       <w:szCs w:val="16"/>
     </w:rPr>
   </w:style>
-  <w:style w:type="character" w:customStyle="1" w:styleId="a5">
-    <w:name w:val="Текст выноски Знак"/>
-    <w:basedOn w:val="a0"/>
-    <w:link w:val="a4"/>
+  <w:style w:type="character" w:customStyle="1" w:styleId="BalloonTextChar">
+    <w:name w:val="Balloon Text Char"/>
+    <w:basedOn w:val="DefaultParagraphFont"/>
+    <w:link w:val="BalloonText"/>
     <w:rsid w:val="00D12E11"/>
     <w:rPr>
       <w:rFonts w:ascii="Tahoma" w:hAnsi="Tahoma" w:cs="Tahoma"/>
@@ -13345,9 +14020,9 @@
       <w:szCs w:val="16"/>
     </w:rPr>
   </w:style>
-  <w:style w:type="paragraph" w:styleId="a6">
+  <w:style w:type="paragraph" w:styleId="ListParagraph">
     <w:name w:val="List Paragraph"/>
-    <w:basedOn w:val="a"/>
+    <w:basedOn w:val="Normal"/>
     <w:uiPriority w:val="34"/>
     <w:qFormat/>
     <w:rsid w:val="004D6583"/>
@@ -13356,9 +14031,9 @@
       <w:contextualSpacing/>
     </w:pPr>
   </w:style>
-  <w:style w:type="table" w:styleId="a7">
+  <w:style w:type="table" w:styleId="TableGrid">
     <w:name w:val="Table Grid"/>
-    <w:basedOn w:val="a1"/>
+    <w:basedOn w:val="TableNormal"/>
     <w:rsid w:val="00AE6918"/>
     <w:tblPr>
       <w:tblInd w:w="0" w:type="dxa"/>
@@ -13378,14 +14053,650 @@
       </w:tblCellMar>
     </w:tblPr>
   </w:style>
-  <w:style w:type="character" w:styleId="HTML">
+  <w:style w:type="character" w:styleId="HTMLAcronym">
     <w:name w:val="HTML Acronym"/>
-    <w:basedOn w:val="a0"/>
+    <w:basedOn w:val="DefaultParagraphFont"/>
     <w:uiPriority w:val="99"/>
     <w:unhideWhenUsed/>
     <w:rsid w:val="00893B79"/>
   </w:style>
+  <w:style w:type="character" w:styleId="FollowedHyperlink">
+    <w:name w:val="FollowedHyperlink"/>
+    <w:basedOn w:val="DefaultParagraphFont"/>
+    <w:rsid w:val="007F4325"/>
+    <w:rPr>
+      <w:color w:val="800080" w:themeColor="followedHyperlink"/>
+      <w:u w:val="single"/>
+    </w:rPr>
+  </w:style>
+  <w:style w:type="paragraph" w:styleId="Header">
+    <w:name w:val="header"/>
+    <w:basedOn w:val="Normal"/>
+    <w:link w:val="HeaderChar"/>
+    <w:uiPriority w:val="99"/>
+    <w:rsid w:val="00081BA3"/>
+    <w:pPr>
+      <w:tabs>
+        <w:tab w:val="center" w:pos="4677"/>
+        <w:tab w:val="right" w:pos="9355"/>
+      </w:tabs>
+    </w:pPr>
+  </w:style>
+  <w:style w:type="character" w:customStyle="1" w:styleId="HeaderChar">
+    <w:name w:val="Header Char"/>
+    <w:basedOn w:val="DefaultParagraphFont"/>
+    <w:link w:val="Header"/>
+    <w:uiPriority w:val="99"/>
+    <w:rsid w:val="00081BA3"/>
+    <w:rPr>
+      <w:rFonts w:asciiTheme="minorHAnsi" w:hAnsiTheme="minorHAnsi"/>
+      <w:sz w:val="24"/>
+      <w:szCs w:val="24"/>
+    </w:rPr>
+  </w:style>
+  <w:style w:type="paragraph" w:styleId="Footer">
+    <w:name w:val="footer"/>
+    <w:basedOn w:val="Normal"/>
+    <w:link w:val="FooterChar"/>
+    <w:rsid w:val="00081BA3"/>
+    <w:pPr>
+      <w:tabs>
+        <w:tab w:val="center" w:pos="4677"/>
+        <w:tab w:val="right" w:pos="9355"/>
+      </w:tabs>
+    </w:pPr>
+  </w:style>
+  <w:style w:type="character" w:customStyle="1" w:styleId="FooterChar">
+    <w:name w:val="Footer Char"/>
+    <w:basedOn w:val="DefaultParagraphFont"/>
+    <w:link w:val="Footer"/>
+    <w:rsid w:val="00081BA3"/>
+    <w:rPr>
+      <w:rFonts w:asciiTheme="minorHAnsi" w:hAnsiTheme="minorHAnsi"/>
+      <w:sz w:val="24"/>
+      <w:szCs w:val="24"/>
+    </w:rPr>
+  </w:style>
 </w:styles>
+</file>
+
+<file path=word/glossary/document.xml><?xml version="1.0" encoding="utf-8"?>
+<w:glossaryDocument xmlns:wpc="http://schemas.microsoft.com/office/word/2008/6/28/wordprocessingCanvas" xmlns:mc="http://schemas.openxmlformats.org/markup-compatibility/2006" xmlns:o="urn:schemas-microsoft-com:office:office" xmlns:r="http://schemas.openxmlformats.org/officeDocument/2006/relationships" xmlns:m="http://schemas.openxmlformats.org/officeDocument/2006/math" xmlns:v="urn:schemas-microsoft-com:vml" xmlns:wp14="http://schemas.microsoft.com/office/word/2008/9/16/wordprocessingDrawing" xmlns:wp="http://schemas.openxmlformats.org/drawingml/2006/wordprocessingDrawing" xmlns:w10="urn:schemas-microsoft-com:office:word" xmlns:w="http://schemas.openxmlformats.org/wordprocessingml/2006/main" xmlns:w14="http://schemas.microsoft.com/office/word/2009/2/wordml" xmlns:wpg="http://schemas.microsoft.com/office/word/2008/6/28/wordprocessingGroup" xmlns:wpi="http://schemas.microsoft.com/office/word/2008/6/28/wordprocessingInk" xmlns:wne="http://schemas.microsoft.com/office/word/2006/wordml" xmlns:wps="http://schemas.microsoft.com/office/word/2008/6/28/wordprocessingShape" mc:Ignorable="w14 wp14">
+  <w:docParts>
+    <w:docPart>
+      <w:docPartPr>
+        <w:name w:val="AE1FC4A6B9334A0FAC20D20332933D03"/>
+        <w:category>
+          <w:name w:val="General"/>
+          <w:gallery w:val="placeholder"/>
+        </w:category>
+        <w:types>
+          <w:type w:val="bbPlcHdr"/>
+        </w:types>
+        <w:behaviors>
+          <w:behavior w:val="content"/>
+        </w:behaviors>
+        <w:guid w:val="{9A92A5FB-187B-45D1-8163-B6280315962C}"/>
+      </w:docPartPr>
+      <w:docPartBody>
+        <w:p>
+          <w:pPr>
+            <w:pStyle w:val="AE1FC4A6B9334A0FAC20D20332933D03"/>
+          </w:pPr>
+          <w:r>
+            <w:rPr>
+              <w:rFonts w:asciiTheme="majorHAnsi" w:eastAsiaTheme="majorEastAsia" w:hAnsiTheme="majorHAnsi" w:cstheme="majorBidi"/>
+              <w:sz w:val="32"/>
+              <w:szCs w:val="32"/>
+            </w:rPr>
+            <w:t>[Type the document title]</w:t>
+          </w:r>
+        </w:p>
+      </w:docPartBody>
+    </w:docPart>
+  </w:docParts>
+</w:glossaryDocument>
+</file>
+
+<file path=word/glossary/fontTable.xml><?xml version="1.0" encoding="utf-8"?>
+<w:fonts xmlns:mc="http://schemas.openxmlformats.org/markup-compatibility/2006" xmlns:r="http://schemas.openxmlformats.org/officeDocument/2006/relationships" xmlns:w="http://schemas.openxmlformats.org/wordprocessingml/2006/main" xmlns:w14="http://schemas.microsoft.com/office/word/2009/2/wordml" mc:Ignorable="w14">
+  <w:font w:name="Symbol">
+    <w:panose1 w:val="05050102010706020507"/>
+    <w:charset w:val="02"/>
+    <w:family w:val="roman"/>
+    <w:pitch w:val="variable"/>
+    <w:sig w:usb0="00000000" w:usb1="10000000" w:usb2="00000000" w:usb3="00000000" w:csb0="80000000" w:csb1="00000000"/>
+  </w:font>
+  <w:font w:name="Times New Roman">
+    <w:panose1 w:val="02020603050405020304"/>
+    <w:charset w:val="CC"/>
+    <w:family w:val="roman"/>
+    <w:pitch w:val="variable"/>
+    <w:sig w:usb0="20002A87" w:usb1="80000000" w:usb2="00000008" w:usb3="00000000" w:csb0="000001FF" w:csb1="00000000"/>
+  </w:font>
+  <w:font w:name="Courier New">
+    <w:panose1 w:val="02070309020205020404"/>
+    <w:charset w:val="CC"/>
+    <w:family w:val="modern"/>
+    <w:pitch w:val="fixed"/>
+    <w:sig w:usb0="20002A87" w:usb1="80000000" w:usb2="00000008" w:usb3="00000000" w:csb0="000001FF" w:csb1="00000000"/>
+  </w:font>
+  <w:font w:name="Wingdings">
+    <w:panose1 w:val="05000000000000000000"/>
+    <w:charset w:val="02"/>
+    <w:family w:val="auto"/>
+    <w:pitch w:val="variable"/>
+    <w:sig w:usb0="00000000" w:usb1="10000000" w:usb2="00000000" w:usb3="00000000" w:csb0="80000000" w:csb1="00000000"/>
+  </w:font>
+  <w:font w:name="Wingdings 3">
+    <w:panose1 w:val="05040102010807070707"/>
+    <w:charset w:val="02"/>
+    <w:family w:val="roman"/>
+    <w:pitch w:val="variable"/>
+    <w:sig w:usb0="00000000" w:usb1="10000000" w:usb2="00000000" w:usb3="00000000" w:csb0="80000000" w:csb1="00000000"/>
+  </w:font>
+  <w:font w:name="Calibri">
+    <w:panose1 w:val="020F0502020204030204"/>
+    <w:charset w:val="CC"/>
+    <w:family w:val="swiss"/>
+    <w:pitch w:val="variable"/>
+    <w:sig w:usb0="E10002FF" w:usb1="4000ACFF" w:usb2="00000009" w:usb3="00000000" w:csb0="0000019F" w:csb1="00000000"/>
+  </w:font>
+  <w:font w:name="Cambria">
+    <w:panose1 w:val="02040503050406030204"/>
+    <w:charset w:val="CC"/>
+    <w:family w:val="roman"/>
+    <w:pitch w:val="variable"/>
+    <w:sig w:usb0="A00002EF" w:usb1="4000004B" w:usb2="00000000" w:usb3="00000000" w:csb0="0000019F" w:csb1="00000000"/>
+  </w:font>
+  <w:font w:name="Tahoma">
+    <w:panose1 w:val="020B0604030504040204"/>
+    <w:charset w:val="CC"/>
+    <w:family w:val="swiss"/>
+    <w:pitch w:val="variable"/>
+    <w:sig w:usb0="61002A87" w:usb1="80000000" w:usb2="00000008" w:usb3="00000000" w:csb0="000101FF" w:csb1="00000000"/>
+  </w:font>
+  <w:font w:name="Microsoft Sans Serif">
+    <w:panose1 w:val="020B0604020202020204"/>
+    <w:charset w:val="CC"/>
+    <w:family w:val="swiss"/>
+    <w:pitch w:val="variable"/>
+    <w:sig w:usb0="61002BDF" w:usb1="80000000" w:usb2="00000008" w:usb3="00000000" w:csb0="000101FF" w:csb1="00000000"/>
+  </w:font>
+</w:fonts>
+</file>
+
+<file path=word/glossary/settings.xml><?xml version="1.0" encoding="utf-8"?>
+<w:settings xmlns:mc="http://schemas.openxmlformats.org/markup-compatibility/2006" xmlns:o="urn:schemas-microsoft-com:office:office" xmlns:r="http://schemas.openxmlformats.org/officeDocument/2006/relationships" xmlns:m="http://schemas.openxmlformats.org/officeDocument/2006/math" xmlns:v="urn:schemas-microsoft-com:vml" xmlns:w10="urn:schemas-microsoft-com:office:word" xmlns:w="http://schemas.openxmlformats.org/wordprocessingml/2006/main" xmlns:w14="http://schemas.microsoft.com/office/word/2009/2/wordml" xmlns:sl="http://schemas.openxmlformats.org/schemaLibrary/2006/main" mc:Ignorable="w14">
+  <w:view w:val="normal"/>
+  <w:defaultTabStop w:val="708"/>
+  <w:characterSpacingControl w:val="doNotCompress"/>
+  <w:compat>
+    <w:useFELayout/>
+    <w:compatSetting w:name="compatibilityMode" w:uri="http://schemas.microsoft.com/office/word" w:val="14"/>
+    <w:compatSetting w:name="overrideTableStyleFontSizeAndJustification" w:uri="http://schemas.microsoft.com/office/word" w:val="1"/>
+    <w:compatSetting w:name="enableOpenTypeFeatures" w:uri="http://schemas.microsoft.com/office/word" w:val="1"/>
+    <w:compatSetting w:name="doNotFlipMirrorIndents" w:uri="http://schemas.microsoft.com/office/word" w:val="1"/>
+  </w:compat>
+  <w:rsids>
+    <w:rsidRoot w:val="0012293A"/>
+    <w:rsid w:val="0012293A"/>
+    <w:rsid w:val="002D6BE1"/>
+  </w:rsids>
+  <m:mathPr>
+    <m:mathFont m:val="Cambria Math"/>
+    <m:brkBin m:val="before"/>
+    <m:brkBinSub m:val="--"/>
+    <m:smallFrac m:val="0"/>
+    <m:dispDef/>
+    <m:lMargin m:val="0"/>
+    <m:rMargin m:val="0"/>
+    <m:defJc m:val="centerGroup"/>
+    <m:wrapIndent m:val="1440"/>
+    <m:intLim m:val="subSup"/>
+    <m:naryLim m:val="undOvr"/>
+  </m:mathPr>
+  <w:themeFontLang w:val="ru-RU"/>
+  <w:clrSchemeMapping w:bg1="light1" w:t1="dark1" w:bg2="light2" w:t2="dark2" w:accent1="accent1" w:accent2="accent2" w:accent3="accent3" w:accent4="accent4" w:accent5="accent5" w:accent6="accent6" w:hyperlink="hyperlink" w:followedHyperlink="followedHyperlink"/>
+  <w:decimalSymbol w:val=","/>
+  <w:listSeparator w:val=";"/>
+  <w14:docId w14:val="46503A8B"/>
+</w:settings>
+</file>
+
+<file path=word/glossary/styles.xml><?xml version="1.0" encoding="utf-8"?>
+<w:styles xmlns:mc="http://schemas.openxmlformats.org/markup-compatibility/2006" xmlns:r="http://schemas.openxmlformats.org/officeDocument/2006/relationships" xmlns:w="http://schemas.openxmlformats.org/wordprocessingml/2006/main" xmlns:w14="http://schemas.microsoft.com/office/word/2009/2/wordml" mc:Ignorable="w14">
+  <w:docDefaults>
+    <w:rPrDefault>
+      <w:rPr>
+        <w:rFonts w:asciiTheme="minorHAnsi" w:eastAsiaTheme="minorEastAsia" w:hAnsiTheme="minorHAnsi" w:cstheme="minorBidi"/>
+        <w:sz w:val="22"/>
+        <w:szCs w:val="22"/>
+        <w:lang w:val="ru-RU" w:eastAsia="ru-RU" w:bidi="ar-SA"/>
+      </w:rPr>
+    </w:rPrDefault>
+    <w:pPrDefault>
+      <w:pPr>
+        <w:spacing w:after="200" w:line="276" w:lineRule="auto"/>
+      </w:pPr>
+    </w:pPrDefault>
+  </w:docDefaults>
+  <w:latentStyles w:defLockedState="0" w:defUIPriority="99" w:defSemiHidden="1" w:defUnhideWhenUsed="1" w:defQFormat="0" w:count="267">
+    <w:lsdException w:name="Normal" w:semiHidden="0" w:uiPriority="0" w:unhideWhenUsed="0" w:qFormat="1"/>
+    <w:lsdException w:name="heading 1" w:semiHidden="0" w:uiPriority="9" w:unhideWhenUsed="0" w:qFormat="1"/>
+    <w:lsdException w:name="heading 2" w:uiPriority="9" w:qFormat="1"/>
+    <w:lsdException w:name="heading 3" w:uiPriority="9" w:qFormat="1"/>
+    <w:lsdException w:name="heading 4" w:uiPriority="9" w:qFormat="1"/>
+    <w:lsdException w:name="heading 5" w:uiPriority="9" w:qFormat="1"/>
+    <w:lsdException w:name="heading 6" w:uiPriority="9" w:qFormat="1"/>
+    <w:lsdException w:name="heading 7" w:uiPriority="9" w:qFormat="1"/>
+    <w:lsdException w:name="heading 8" w:uiPriority="9" w:qFormat="1"/>
+    <w:lsdException w:name="heading 9" w:uiPriority="9" w:qFormat="1"/>
+    <w:lsdException w:name="toc 1" w:uiPriority="39"/>
+    <w:lsdException w:name="toc 2" w:uiPriority="39"/>
+    <w:lsdException w:name="toc 3" w:uiPriority="39"/>
+    <w:lsdException w:name="toc 4" w:uiPriority="39"/>
+    <w:lsdException w:name="toc 5" w:uiPriority="39"/>
+    <w:lsdException w:name="toc 6" w:uiPriority="39"/>
+    <w:lsdException w:name="toc 7" w:uiPriority="39"/>
+    <w:lsdException w:name="toc 8" w:uiPriority="39"/>
+    <w:lsdException w:name="toc 9" w:uiPriority="39"/>
+    <w:lsdException w:name="caption" w:uiPriority="35" w:qFormat="1"/>
+    <w:lsdException w:name="Title" w:semiHidden="0" w:uiPriority="10" w:unhideWhenUsed="0" w:qFormat="1"/>
+    <w:lsdException w:name="Default Paragraph Font" w:uiPriority="1"/>
+    <w:lsdException w:name="Subtitle" w:semiHidden="0" w:uiPriority="11" w:unhideWhenUsed="0" w:qFormat="1"/>
+    <w:lsdException w:name="Strong" w:semiHidden="0" w:uiPriority="22" w:unhideWhenUsed="0" w:qFormat="1"/>
+    <w:lsdException w:name="Emphasis" w:semiHidden="0" w:uiPriority="20" w:unhideWhenUsed="0" w:qFormat="1"/>
+    <w:lsdException w:name="Table Grid" w:semiHidden="0" w:uiPriority="59" w:unhideWhenUsed="0"/>
+    <w:lsdException w:name="Placeholder Text" w:unhideWhenUsed="0"/>
+    <w:lsdException w:name="No Spacing" w:semiHidden="0" w:uiPriority="1" w:unhideWhenUsed="0" w:qFormat="1"/>
+    <w:lsdException w:name="Light Shading" w:semiHidden="0" w:uiPriority="60" w:unhideWhenUsed="0"/>
+    <w:lsdException w:name="Light List" w:semiHidden="0" w:uiPriority="61" w:unhideWhenUsed="0"/>
+    <w:lsdException w:name="Light Grid" w:semiHidden="0" w:uiPriority="62" w:unhideWhenUsed="0"/>
+    <w:lsdException w:name="Medium Shading 1" w:semiHidden="0" w:uiPriority="63" w:unhideWhenUsed="0"/>
+    <w:lsdException w:name="Medium Shading 2" w:semiHidden="0" w:uiPriority="64" w:unhideWhenUsed="0"/>
+    <w:lsdException w:name="Medium List 1" w:semiHidden="0" w:uiPriority="65" w:unhideWhenUsed="0"/>
+    <w:lsdException w:name="Medium List 2" w:semiHidden="0" w:uiPriority="66" w:unhideWhenUsed="0"/>
+    <w:lsdException w:name="Medium Grid 1" w:semiHidden="0" w:uiPriority="67" w:unhideWhenUsed="0"/>
+    <w:lsdException w:name="Medium Grid 2" w:semiHidden="0" w:uiPriority="68" w:unhideWhenUsed="0"/>
+    <w:lsdException w:name="Medium Grid 3" w:semiHidden="0" w:uiPriority="69" w:unhideWhenUsed="0"/>
+    <w:lsdException w:name="Dark List" w:semiHidden="0" w:uiPriority="70" w:unhideWhenUsed="0"/>
+    <w:lsdException w:name="Colorful Shading" w:semiHidden="0" w:uiPriority="71" w:unhideWhenUsed="0"/>
+    <w:lsdException w:name="Colorful List" w:semiHidden="0" w:uiPriority="72" w:unhideWhenUsed="0"/>
+    <w:lsdException w:name="Colorful Grid" w:semiHidden="0" w:uiPriority="73" w:unhideWhenUsed="0"/>
+    <w:lsdException w:name="Light Shading Accent 1" w:semiHidden="0" w:uiPriority="60" w:unhideWhenUsed="0"/>
+    <w:lsdException w:name="Light List Accent 1" w:semiHidden="0" w:uiPriority="61" w:unhideWhenUsed="0"/>
+    <w:lsdException w:name="Light Grid Accent 1" w:semiHidden="0" w:uiPriority="62" w:unhideWhenUsed="0"/>
+    <w:lsdException w:name="Medium Shading 1 Accent 1" w:semiHidden="0" w:uiPriority="63" w:unhideWhenUsed="0"/>
+    <w:lsdException w:name="Medium Shading 2 Accent 1" w:semiHidden="0" w:uiPriority="64" w:unhideWhenUsed="0"/>
+    <w:lsdException w:name="Medium List 1 Accent 1" w:semiHidden="0" w:uiPriority="65" w:unhideWhenUsed="0"/>
+    <w:lsdException w:name="Revision" w:unhideWhenUsed="0"/>
+    <w:lsdException w:name="List Paragraph" w:semiHidden="0" w:uiPriority="34" w:unhideWhenUsed="0" w:qFormat="1"/>
+    <w:lsdException w:name="Quote" w:semiHidden="0" w:uiPriority="29" w:unhideWhenUsed="0" w:qFormat="1"/>
+    <w:lsdException w:name="Intense Quote" w:semiHidden="0" w:uiPriority="30" w:unhideWhenUsed="0" w:qFormat="1"/>
+    <w:lsdException w:name="Medium List 2 Accent 1" w:semiHidden="0" w:uiPriority="66" w:unhideWhenUsed="0"/>
+    <w:lsdException w:name="Medium Grid 1 Accent 1" w:semiHidden="0" w:uiPriority="67" w:unhideWhenUsed="0"/>
+    <w:lsdException w:name="Medium Grid 2 Accent 1" w:semiHidden="0" w:uiPriority="68" w:unhideWhenUsed="0"/>
+    <w:lsdException w:name="Medium Grid 3 Accent 1" w:semiHidden="0" w:uiPriority="69" w:unhideWhenUsed="0"/>
+    <w:lsdException w:name="Dark List Accent 1" w:semiHidden="0" w:uiPriority="70" w:unhideWhenUsed="0"/>
+    <w:lsdException w:name="Colorful Shading Accent 1" w:semiHidden="0" w:uiPriority="71" w:unhideWhenUsed="0"/>
+    <w:lsdException w:name="Colorful List Accent 1" w:semiHidden="0" w:uiPriority="72" w:unhideWhenUsed="0"/>
+    <w:lsdException w:name="Colorful Grid Accent 1" w:semiHidden="0" w:uiPriority="73" w:unhideWhenUsed="0"/>
+    <w:lsdException w:name="Light Shading Accent 2" w:semiHidden="0" w:uiPriority="60" w:unhideWhenUsed="0"/>
+    <w:lsdException w:name="Light List Accent 2" w:semiHidden="0" w:uiPriority="61" w:unhideWhenUsed="0"/>
+    <w:lsdException w:name="Light Grid Accent 2" w:semiHidden="0" w:uiPriority="62" w:unhideWhenUsed="0"/>
+    <w:lsdException w:name="Medium Shading 1 Accent 2" w:semiHidden="0" w:uiPriority="63" w:unhideWhenUsed="0"/>
+    <w:lsdException w:name="Medium Shading 2 Accent 2" w:semiHidden="0" w:uiPriority="64" w:unhideWhenUsed="0"/>
+    <w:lsdException w:name="Medium List 1 Accent 2" w:semiHidden="0" w:uiPriority="65" w:unhideWhenUsed="0"/>
+    <w:lsdException w:name="Medium List 2 Accent 2" w:semiHidden="0" w:uiPriority="66" w:unhideWhenUsed="0"/>
+    <w:lsdException w:name="Medium Grid 1 Accent 2" w:semiHidden="0" w:uiPriority="67" w:unhideWhenUsed="0"/>
+    <w:lsdException w:name="Medium Grid 2 Accent 2" w:semiHidden="0" w:uiPriority="68" w:unhideWhenUsed="0"/>
+    <w:lsdException w:name="Medium Grid 3 Accent 2" w:semiHidden="0" w:uiPriority="69" w:unhideWhenUsed="0"/>
+    <w:lsdException w:name="Dark List Accent 2" w:semiHidden="0" w:uiPriority="70" w:unhideWhenUsed="0"/>
+    <w:lsdException w:name="Colorful Shading Accent 2" w:semiHidden="0" w:uiPriority="71" w:unhideWhenUsed="0"/>
+    <w:lsdException w:name="Colorful List Accent 2" w:semiHidden="0" w:uiPriority="72" w:unhideWhenUsed="0"/>
+    <w:lsdException w:name="Colorful Grid Accent 2" w:semiHidden="0" w:uiPriority="73" w:unhideWhenUsed="0"/>
+    <w:lsdException w:name="Light Shading Accent 3" w:semiHidden="0" w:uiPriority="60" w:unhideWhenUsed="0"/>
+    <w:lsdException w:name="Light List Accent 3" w:semiHidden="0" w:uiPriority="61" w:unhideWhenUsed="0"/>
+    <w:lsdException w:name="Light Grid Accent 3" w:semiHidden="0" w:uiPriority="62" w:unhideWhenUsed="0"/>
+    <w:lsdException w:name="Medium Shading 1 Accent 3" w:semiHidden="0" w:uiPriority="63" w:unhideWhenUsed="0"/>
+    <w:lsdException w:name="Medium Shading 2 Accent 3" w:semiHidden="0" w:uiPriority="64" w:unhideWhenUsed="0"/>
+    <w:lsdException w:name="Medium List 1 Accent 3" w:semiHidden="0" w:uiPriority="65" w:unhideWhenUsed="0"/>
+    <w:lsdException w:name="Medium List 2 Accent 3" w:semiHidden="0" w:uiPriority="66" w:unhideWhenUsed="0"/>
+    <w:lsdException w:name="Medium Grid 1 Accent 3" w:semiHidden="0" w:uiPriority="67" w:unhideWhenUsed="0"/>
+    <w:lsdException w:name="Medium Grid 2 Accent 3" w:semiHidden="0" w:uiPriority="68" w:unhideWhenUsed="0"/>
+    <w:lsdException w:name="Medium Grid 3 Accent 3" w:semiHidden="0" w:uiPriority="69" w:unhideWhenUsed="0"/>
+    <w:lsdException w:name="Dark List Accent 3" w:semiHidden="0" w:uiPriority="70" w:unhideWhenUsed="0"/>
+    <w:lsdException w:name="Colorful Shading Accent 3" w:semiHidden="0" w:uiPriority="71" w:unhideWhenUsed="0"/>
+    <w:lsdException w:name="Colorful List Accent 3" w:semiHidden="0" w:uiPriority="72" w:unhideWhenUsed="0"/>
+    <w:lsdException w:name="Colorful Grid Accent 3" w:semiHidden="0" w:uiPriority="73" w:unhideWhenUsed="0"/>
+    <w:lsdException w:name="Light Shading Accent 4" w:semiHidden="0" w:uiPriority="60" w:unhideWhenUsed="0"/>
+    <w:lsdException w:name="Light List Accent 4" w:semiHidden="0" w:uiPriority="61" w:unhideWhenUsed="0"/>
+    <w:lsdException w:name="Light Grid Accent 4" w:semiHidden="0" w:uiPriority="62" w:unhideWhenUsed="0"/>
+    <w:lsdException w:name="Medium Shading 1 Accent 4" w:semiHidden="0" w:uiPriority="63" w:unhideWhenUsed="0"/>
+    <w:lsdException w:name="Medium Shading 2 Accent 4" w:semiHidden="0" w:uiPriority="64" w:unhideWhenUsed="0"/>
+    <w:lsdException w:name="Medium List 1 Accent 4" w:semiHidden="0" w:uiPriority="65" w:unhideWhenUsed="0"/>
+    <w:lsdException w:name="Medium List 2 Accent 4" w:semiHidden="0" w:uiPriority="66" w:unhideWhenUsed="0"/>
+    <w:lsdException w:name="Medium Grid 1 Accent 4" w:semiHidden="0" w:uiPriority="67" w:unhideWhenUsed="0"/>
+    <w:lsdException w:name="Medium Grid 2 Accent 4" w:semiHidden="0" w:uiPriority="68" w:unhideWhenUsed="0"/>
+    <w:lsdException w:name="Medium Grid 3 Accent 4" w:semiHidden="0" w:uiPriority="69" w:unhideWhenUsed="0"/>
+    <w:lsdException w:name="Dark List Accent 4" w:semiHidden="0" w:uiPriority="70" w:unhideWhenUsed="0"/>
+    <w:lsdException w:name="Colorful Shading Accent 4" w:semiHidden="0" w:uiPriority="71" w:unhideWhenUsed="0"/>
+    <w:lsdException w:name="Colorful List Accent 4" w:semiHidden="0" w:uiPriority="72" w:unhideWhenUsed="0"/>
+    <w:lsdException w:name="Colorful Grid Accent 4" w:semiHidden="0" w:uiPriority="73" w:unhideWhenUsed="0"/>
+    <w:lsdException w:name="Light Shading Accent 5" w:semiHidden="0" w:uiPriority="60" w:unhideWhenUsed="0"/>
+    <w:lsdException w:name="Light List Accent 5" w:semiHidden="0" w:uiPriority="61" w:unhideWhenUsed="0"/>
+    <w:lsdException w:name="Light Grid Accent 5" w:semiHidden="0" w:uiPriority="62" w:unhideWhenUsed="0"/>
+    <w:lsdException w:name="Medium Shading 1 Accent 5" w:semiHidden="0" w:uiPriority="63" w:unhideWhenUsed="0"/>
+    <w:lsdException w:name="Medium Shading 2 Accent 5" w:semiHidden="0" w:uiPriority="64" w:unhideWhenUsed="0"/>
+    <w:lsdException w:name="Medium List 1 Accent 5" w:semiHidden="0" w:uiPriority="65" w:unhideWhenUsed="0"/>
+    <w:lsdException w:name="Medium List 2 Accent 5" w:semiHidden="0" w:uiPriority="66" w:unhideWhenUsed="0"/>
+    <w:lsdException w:name="Medium Grid 1 Accent 5" w:semiHidden="0" w:uiPriority="67" w:unhideWhenUsed="0"/>
+    <w:lsdException w:name="Medium Grid 2 Accent 5" w:semiHidden="0" w:uiPriority="68" w:unhideWhenUsed="0"/>
+    <w:lsdException w:name="Medium Grid 3 Accent 5" w:semiHidden="0" w:uiPriority="69" w:unhideWhenUsed="0"/>
+    <w:lsdException w:name="Dark List Accent 5" w:semiHidden="0" w:uiPriority="70" w:unhideWhenUsed="0"/>
+    <w:lsdException w:name="Colorful Shading Accent 5" w:semiHidden="0" w:uiPriority="71" w:unhideWhenUsed="0"/>
+    <w:lsdException w:name="Colorful List Accent 5" w:semiHidden="0" w:uiPriority="72" w:unhideWhenUsed="0"/>
+    <w:lsdException w:name="Colorful Grid Accent 5" w:semiHidden="0" w:uiPriority="73" w:unhideWhenUsed="0"/>
+    <w:lsdException w:name="Light Shading Accent 6" w:semiHidden="0" w:uiPriority="60" w:unhideWhenUsed="0"/>
+    <w:lsdException w:name="Light List Accent 6" w:semiHidden="0" w:uiPriority="61" w:unhideWhenUsed="0"/>
+    <w:lsdException w:name="Light Grid Accent 6" w:semiHidden="0" w:uiPriority="62" w:unhideWhenUsed="0"/>
+    <w:lsdException w:name="Medium Shading 1 Accent 6" w:semiHidden="0" w:uiPriority="63" w:unhideWhenUsed="0"/>
+    <w:lsdException w:name="Medium Shading 2 Accent 6" w:semiHidden="0" w:uiPriority="64" w:unhideWhenUsed="0"/>
+    <w:lsdException w:name="Medium List 1 Accent 6" w:semiHidden="0" w:uiPriority="65" w:unhideWhenUsed="0"/>
+    <w:lsdException w:name="Medium List 2 Accent 6" w:semiHidden="0" w:uiPriority="66" w:unhideWhenUsed="0"/>
+    <w:lsdException w:name="Medium Grid 1 Accent 6" w:semiHidden="0" w:uiPriority="67" w:unhideWhenUsed="0"/>
+    <w:lsdException w:name="Medium Grid 2 Accent 6" w:semiHidden="0" w:uiPriority="68" w:unhideWhenUsed="0"/>
+    <w:lsdException w:name="Medium Grid 3 Accent 6" w:semiHidden="0" w:uiPriority="69" w:unhideWhenUsed="0"/>
+    <w:lsdException w:name="Dark List Accent 6" w:semiHidden="0" w:uiPriority="70" w:unhideWhenUsed="0"/>
+    <w:lsdException w:name="Colorful Shading Accent 6" w:semiHidden="0" w:uiPriority="71" w:unhideWhenUsed="0"/>
+    <w:lsdException w:name="Colorful List Accent 6" w:semiHidden="0" w:uiPriority="72" w:unhideWhenUsed="0"/>
+    <w:lsdException w:name="Colorful Grid Accent 6" w:semiHidden="0" w:uiPriority="73" w:unhideWhenUsed="0"/>
+    <w:lsdException w:name="Subtle Emphasis" w:semiHidden="0" w:uiPriority="19" w:unhideWhenUsed="0" w:qFormat="1"/>
+    <w:lsdException w:name="Intense Emphasis" w:semiHidden="0" w:uiPriority="21" w:unhideWhenUsed="0" w:qFormat="1"/>
+    <w:lsdException w:name="Subtle Reference" w:semiHidden="0" w:uiPriority="31" w:unhideWhenUsed="0" w:qFormat="1"/>
+    <w:lsdException w:name="Intense Reference" w:semiHidden="0" w:uiPriority="32" w:unhideWhenUsed="0" w:qFormat="1"/>
+    <w:lsdException w:name="Book Title" w:semiHidden="0" w:uiPriority="33" w:unhideWhenUsed="0" w:qFormat="1"/>
+    <w:lsdException w:name="Bibliography" w:uiPriority="37"/>
+    <w:lsdException w:name="TOC Heading" w:uiPriority="39" w:qFormat="1"/>
+  </w:latentStyles>
+  <w:style w:type="paragraph" w:default="1" w:styleId="Normal">
+    <w:name w:val="Normal"/>
+    <w:qFormat/>
+  </w:style>
+  <w:style w:type="character" w:default="1" w:styleId="DefaultParagraphFont">
+    <w:name w:val="Default Paragraph Font"/>
+    <w:uiPriority w:val="1"/>
+    <w:semiHidden/>
+    <w:unhideWhenUsed/>
+  </w:style>
+  <w:style w:type="table" w:default="1" w:styleId="TableNormal">
+    <w:name w:val="Normal Table"/>
+    <w:uiPriority w:val="99"/>
+    <w:semiHidden/>
+    <w:unhideWhenUsed/>
+    <w:tblPr>
+      <w:tblInd w:w="0" w:type="dxa"/>
+      <w:tblCellMar>
+        <w:top w:w="0" w:type="dxa"/>
+        <w:left w:w="108" w:type="dxa"/>
+        <w:bottom w:w="0" w:type="dxa"/>
+        <w:right w:w="108" w:type="dxa"/>
+      </w:tblCellMar>
+    </w:tblPr>
+  </w:style>
+  <w:style w:type="numbering" w:default="1" w:styleId="NoList">
+    <w:name w:val="No List"/>
+    <w:uiPriority w:val="99"/>
+    <w:semiHidden/>
+    <w:unhideWhenUsed/>
+  </w:style>
+  <w:style w:type="paragraph" w:customStyle="1" w:styleId="218B8E17324B4B2A87CC45DC839CFCDC">
+    <w:name w:val="218B8E17324B4B2A87CC45DC839CFCDC"/>
+    <w:rsid w:val="0012293A"/>
+  </w:style>
+  <w:style w:type="paragraph" w:customStyle="1" w:styleId="983F705756B04957AF6DF9ADF4B8D87D">
+    <w:name w:val="983F705756B04957AF6DF9ADF4B8D87D"/>
+    <w:rsid w:val="0012293A"/>
+  </w:style>
+  <w:style w:type="paragraph" w:customStyle="1" w:styleId="BD34AC897484401BAB437C00D3FD3EEE">
+    <w:name w:val="BD34AC897484401BAB437C00D3FD3EEE"/>
+    <w:rsid w:val="0012293A"/>
+  </w:style>
+  <w:style w:type="paragraph" w:customStyle="1" w:styleId="E012BD16733941B3B3494BDDEFA9F135">
+    <w:name w:val="E012BD16733941B3B3494BDDEFA9F135"/>
+    <w:rsid w:val="0012293A"/>
+  </w:style>
+  <w:style w:type="paragraph" w:customStyle="1" w:styleId="FCDC81558492445A84C878B5993729A4">
+    <w:name w:val="FCDC81558492445A84C878B5993729A4"/>
+    <w:rsid w:val="0012293A"/>
+  </w:style>
+  <w:style w:type="paragraph" w:customStyle="1" w:styleId="AE1FC4A6B9334A0FAC20D20332933D03">
+    <w:name w:val="AE1FC4A6B9334A0FAC20D20332933D03"/>
+    <w:rsid w:val="0012293A"/>
+  </w:style>
+</w:styles>
+</file>
+
+<file path=word/glossary/stylesWithEffects.xml><?xml version="1.0" encoding="utf-8"?>
+<w:styles xmlns:wpc="http://schemas.microsoft.com/office/word/2008/6/28/wordprocessingCanvas" xmlns:mc="http://schemas.openxmlformats.org/markup-compatibility/2006" xmlns:o="urn:schemas-microsoft-com:office:office" xmlns:r="http://schemas.openxmlformats.org/officeDocument/2006/relationships" xmlns:m="http://schemas.openxmlformats.org/officeDocument/2006/math" xmlns:v="urn:schemas-microsoft-com:vml" xmlns:wp14="http://schemas.microsoft.com/office/word/2008/9/16/wordprocessingDrawing" xmlns:wp="http://schemas.openxmlformats.org/drawingml/2006/wordprocessingDrawing" xmlns:w10="urn:schemas-microsoft-com:office:word" xmlns:w="http://schemas.openxmlformats.org/wordprocessingml/2006/main" xmlns:w14="http://schemas.microsoft.com/office/word/2009/2/wordml" xmlns:wpg="http://schemas.microsoft.com/office/word/2008/6/28/wordprocessingGroup" xmlns:wpi="http://schemas.microsoft.com/office/word/2008/6/28/wordprocessingInk" xmlns:wne="http://schemas.microsoft.com/office/word/2006/wordml" xmlns:wps="http://schemas.microsoft.com/office/word/2008/6/28/wordprocessingShape" mc:Ignorable="w14 wp14">
+  <w:docDefaults>
+    <w:rPrDefault>
+      <w:rPr>
+        <w:rFonts w:asciiTheme="minorHAnsi" w:eastAsiaTheme="minorEastAsia" w:hAnsiTheme="minorHAnsi" w:cstheme="minorBidi"/>
+        <w:sz w:val="22"/>
+        <w:szCs w:val="22"/>
+        <w:lang w:val="ru-RU" w:eastAsia="ru-RU" w:bidi="ar-SA"/>
+      </w:rPr>
+    </w:rPrDefault>
+    <w:pPrDefault>
+      <w:pPr>
+        <w:spacing w:after="200" w:line="276" w:lineRule="auto"/>
+      </w:pPr>
+    </w:pPrDefault>
+  </w:docDefaults>
+  <w:latentStyles w:defLockedState="0" w:defUIPriority="99" w:defSemiHidden="1" w:defUnhideWhenUsed="1" w:defQFormat="0" w:count="267">
+    <w:lsdException w:name="Normal" w:semiHidden="0" w:uiPriority="0" w:unhideWhenUsed="0" w:qFormat="1"/>
+    <w:lsdException w:name="heading 1" w:semiHidden="0" w:uiPriority="9" w:unhideWhenUsed="0" w:qFormat="1"/>
+    <w:lsdException w:name="heading 2" w:uiPriority="9" w:qFormat="1"/>
+    <w:lsdException w:name="heading 3" w:uiPriority="9" w:qFormat="1"/>
+    <w:lsdException w:name="heading 4" w:uiPriority="9" w:qFormat="1"/>
+    <w:lsdException w:name="heading 5" w:uiPriority="9" w:qFormat="1"/>
+    <w:lsdException w:name="heading 6" w:uiPriority="9" w:qFormat="1"/>
+    <w:lsdException w:name="heading 7" w:uiPriority="9" w:qFormat="1"/>
+    <w:lsdException w:name="heading 8" w:uiPriority="9" w:qFormat="1"/>
+    <w:lsdException w:name="heading 9" w:uiPriority="9" w:qFormat="1"/>
+    <w:lsdException w:name="toc 1" w:uiPriority="39"/>
+    <w:lsdException w:name="toc 2" w:uiPriority="39"/>
+    <w:lsdException w:name="toc 3" w:uiPriority="39"/>
+    <w:lsdException w:name="toc 4" w:uiPriority="39"/>
+    <w:lsdException w:name="toc 5" w:uiPriority="39"/>
+    <w:lsdException w:name="toc 6" w:uiPriority="39"/>
+    <w:lsdException w:name="toc 7" w:uiPriority="39"/>
+    <w:lsdException w:name="toc 8" w:uiPriority="39"/>
+    <w:lsdException w:name="toc 9" w:uiPriority="39"/>
+    <w:lsdException w:name="caption" w:uiPriority="35" w:qFormat="1"/>
+    <w:lsdException w:name="Title" w:semiHidden="0" w:uiPriority="10" w:unhideWhenUsed="0" w:qFormat="1"/>
+    <w:lsdException w:name="Default Paragraph Font" w:uiPriority="1"/>
+    <w:lsdException w:name="Subtitle" w:semiHidden="0" w:uiPriority="11" w:unhideWhenUsed="0" w:qFormat="1"/>
+    <w:lsdException w:name="Strong" w:semiHidden="0" w:uiPriority="22" w:unhideWhenUsed="0" w:qFormat="1"/>
+    <w:lsdException w:name="Emphasis" w:semiHidden="0" w:uiPriority="20" w:unhideWhenUsed="0" w:qFormat="1"/>
+    <w:lsdException w:name="Table Grid" w:semiHidden="0" w:uiPriority="59" w:unhideWhenUsed="0"/>
+    <w:lsdException w:name="Placeholder Text" w:unhideWhenUsed="0"/>
+    <w:lsdException w:name="No Spacing" w:semiHidden="0" w:uiPriority="1" w:unhideWhenUsed="0" w:qFormat="1"/>
+    <w:lsdException w:name="Light Shading" w:semiHidden="0" w:uiPriority="60" w:unhideWhenUsed="0"/>
+    <w:lsdException w:name="Light List" w:semiHidden="0" w:uiPriority="61" w:unhideWhenUsed="0"/>
+    <w:lsdException w:name="Light Grid" w:semiHidden="0" w:uiPriority="62" w:unhideWhenUsed="0"/>
+    <w:lsdException w:name="Medium Shading 1" w:semiHidden="0" w:uiPriority="63" w:unhideWhenUsed="0"/>
+    <w:lsdException w:name="Medium Shading 2" w:semiHidden="0" w:uiPriority="64" w:unhideWhenUsed="0"/>
+    <w:lsdException w:name="Medium List 1" w:semiHidden="0" w:uiPriority="65" w:unhideWhenUsed="0"/>
+    <w:lsdException w:name="Medium List 2" w:semiHidden="0" w:uiPriority="66" w:unhideWhenUsed="0"/>
+    <w:lsdException w:name="Medium Grid 1" w:semiHidden="0" w:uiPriority="67" w:unhideWhenUsed="0"/>
+    <w:lsdException w:name="Medium Grid 2" w:semiHidden="0" w:uiPriority="68" w:unhideWhenUsed="0"/>
+    <w:lsdException w:name="Medium Grid 3" w:semiHidden="0" w:uiPriority="69" w:unhideWhenUsed="0"/>
+    <w:lsdException w:name="Dark List" w:semiHidden="0" w:uiPriority="70" w:unhideWhenUsed="0"/>
+    <w:lsdException w:name="Colorful Shading" w:semiHidden="0" w:uiPriority="71" w:unhideWhenUsed="0"/>
+    <w:lsdException w:name="Colorful List" w:semiHidden="0" w:uiPriority="72" w:unhideWhenUsed="0"/>
+    <w:lsdException w:name="Colorful Grid" w:semiHidden="0" w:uiPriority="73" w:unhideWhenUsed="0"/>
+    <w:lsdException w:name="Light Shading Accent 1" w:semiHidden="0" w:uiPriority="60" w:unhideWhenUsed="0"/>
+    <w:lsdException w:name="Light List Accent 1" w:semiHidden="0" w:uiPriority="61" w:unhideWhenUsed="0"/>
+    <w:lsdException w:name="Light Grid Accent 1" w:semiHidden="0" w:uiPriority="62" w:unhideWhenUsed="0"/>
+    <w:lsdException w:name="Medium Shading 1 Accent 1" w:semiHidden="0" w:uiPriority="63" w:unhideWhenUsed="0"/>
+    <w:lsdException w:name="Medium Shading 2 Accent 1" w:semiHidden="0" w:uiPriority="64" w:unhideWhenUsed="0"/>
+    <w:lsdException w:name="Medium List 1 Accent 1" w:semiHidden="0" w:uiPriority="65" w:unhideWhenUsed="0"/>
+    <w:lsdException w:name="Revision" w:unhideWhenUsed="0"/>
+    <w:lsdException w:name="List Paragraph" w:semiHidden="0" w:uiPriority="34" w:unhideWhenUsed="0" w:qFormat="1"/>
+    <w:lsdException w:name="Quote" w:semiHidden="0" w:uiPriority="29" w:unhideWhenUsed="0" w:qFormat="1"/>
+    <w:lsdException w:name="Intense Quote" w:semiHidden="0" w:uiPriority="30" w:unhideWhenUsed="0" w:qFormat="1"/>
+    <w:lsdException w:name="Medium List 2 Accent 1" w:semiHidden="0" w:uiPriority="66" w:unhideWhenUsed="0"/>
+    <w:lsdException w:name="Medium Grid 1 Accent 1" w:semiHidden="0" w:uiPriority="67" w:unhideWhenUsed="0"/>
+    <w:lsdException w:name="Medium Grid 2 Accent 1" w:semiHidden="0" w:uiPriority="68" w:unhideWhenUsed="0"/>
+    <w:lsdException w:name="Medium Grid 3 Accent 1" w:semiHidden="0" w:uiPriority="69" w:unhideWhenUsed="0"/>
+    <w:lsdException w:name="Dark List Accent 1" w:semiHidden="0" w:uiPriority="70" w:unhideWhenUsed="0"/>
+    <w:lsdException w:name="Colorful Shading Accent 1" w:semiHidden="0" w:uiPriority="71" w:unhideWhenUsed="0"/>
+    <w:lsdException w:name="Colorful List Accent 1" w:semiHidden="0" w:uiPriority="72" w:unhideWhenUsed="0"/>
+    <w:lsdException w:name="Colorful Grid Accent 1" w:semiHidden="0" w:uiPriority="73" w:unhideWhenUsed="0"/>
+    <w:lsdException w:name="Light Shading Accent 2" w:semiHidden="0" w:uiPriority="60" w:unhideWhenUsed="0"/>
+    <w:lsdException w:name="Light List Accent 2" w:semiHidden="0" w:uiPriority="61" w:unhideWhenUsed="0"/>
+    <w:lsdException w:name="Light Grid Accent 2" w:semiHidden="0" w:uiPriority="62" w:unhideWhenUsed="0"/>
+    <w:lsdException w:name="Medium Shading 1 Accent 2" w:semiHidden="0" w:uiPriority="63" w:unhideWhenUsed="0"/>
+    <w:lsdException w:name="Medium Shading 2 Accent 2" w:semiHidden="0" w:uiPriority="64" w:unhideWhenUsed="0"/>
+    <w:lsdException w:name="Medium List 1 Accent 2" w:semiHidden="0" w:uiPriority="65" w:unhideWhenUsed="0"/>
+    <w:lsdException w:name="Medium List 2 Accent 2" w:semiHidden="0" w:uiPriority="66" w:unhideWhenUsed="0"/>
+    <w:lsdException w:name="Medium Grid 1 Accent 2" w:semiHidden="0" w:uiPriority="67" w:unhideWhenUsed="0"/>
+    <w:lsdException w:name="Medium Grid 2 Accent 2" w:semiHidden="0" w:uiPriority="68" w:unhideWhenUsed="0"/>
+    <w:lsdException w:name="Medium Grid 3 Accent 2" w:semiHidden="0" w:uiPriority="69" w:unhideWhenUsed="0"/>
+    <w:lsdException w:name="Dark List Accent 2" w:semiHidden="0" w:uiPriority="70" w:unhideWhenUsed="0"/>
+    <w:lsdException w:name="Colorful Shading Accent 2" w:semiHidden="0" w:uiPriority="71" w:unhideWhenUsed="0"/>
+    <w:lsdException w:name="Colorful List Accent 2" w:semiHidden="0" w:uiPriority="72" w:unhideWhenUsed="0"/>
+    <w:lsdException w:name="Colorful Grid Accent 2" w:semiHidden="0" w:uiPriority="73" w:unhideWhenUsed="0"/>
+    <w:lsdException w:name="Light Shading Accent 3" w:semiHidden="0" w:uiPriority="60" w:unhideWhenUsed="0"/>
+    <w:lsdException w:name="Light List Accent 3" w:semiHidden="0" w:uiPriority="61" w:unhideWhenUsed="0"/>
+    <w:lsdException w:name="Light Grid Accent 3" w:semiHidden="0" w:uiPriority="62" w:unhideWhenUsed="0"/>
+    <w:lsdException w:name="Medium Shading 1 Accent 3" w:semiHidden="0" w:uiPriority="63" w:unhideWhenUsed="0"/>
+    <w:lsdException w:name="Medium Shading 2 Accent 3" w:semiHidden="0" w:uiPriority="64" w:unhideWhenUsed="0"/>
+    <w:lsdException w:name="Medium List 1 Accent 3" w:semiHidden="0" w:uiPriority="65" w:unhideWhenUsed="0"/>
+    <w:lsdException w:name="Medium List 2 Accent 3" w:semiHidden="0" w:uiPriority="66" w:unhideWhenUsed="0"/>
+    <w:lsdException w:name="Medium Grid 1 Accent 3" w:semiHidden="0" w:uiPriority="67" w:unhideWhenUsed="0"/>
+    <w:lsdException w:name="Medium Grid 2 Accent 3" w:semiHidden="0" w:uiPriority="68" w:unhideWhenUsed="0"/>
+    <w:lsdException w:name="Medium Grid 3 Accent 3" w:semiHidden="0" w:uiPriority="69" w:unhideWhenUsed="0"/>
+    <w:lsdException w:name="Dark List Accent 3" w:semiHidden="0" w:uiPriority="70" w:unhideWhenUsed="0"/>
+    <w:lsdException w:name="Colorful Shading Accent 3" w:semiHidden="0" w:uiPriority="71" w:unhideWhenUsed="0"/>
+    <w:lsdException w:name="Colorful List Accent 3" w:semiHidden="0" w:uiPriority="72" w:unhideWhenUsed="0"/>
+    <w:lsdException w:name="Colorful Grid Accent 3" w:semiHidden="0" w:uiPriority="73" w:unhideWhenUsed="0"/>
+    <w:lsdException w:name="Light Shading Accent 4" w:semiHidden="0" w:uiPriority="60" w:unhideWhenUsed="0"/>
+    <w:lsdException w:name="Light List Accent 4" w:semiHidden="0" w:uiPriority="61" w:unhideWhenUsed="0"/>
+    <w:lsdException w:name="Light Grid Accent 4" w:semiHidden="0" w:uiPriority="62" w:unhideWhenUsed="0"/>
+    <w:lsdException w:name="Medium Shading 1 Accent 4" w:semiHidden="0" w:uiPriority="63" w:unhideWhenUsed="0"/>
+    <w:lsdException w:name="Medium Shading 2 Accent 4" w:semiHidden="0" w:uiPriority="64" w:unhideWhenUsed="0"/>
+    <w:lsdException w:name="Medium List 1 Accent 4" w:semiHidden="0" w:uiPriority="65" w:unhideWhenUsed="0"/>
+    <w:lsdException w:name="Medium List 2 Accent 4" w:semiHidden="0" w:uiPriority="66" w:unhideWhenUsed="0"/>
+    <w:lsdException w:name="Medium Grid 1 Accent 4" w:semiHidden="0" w:uiPriority="67" w:unhideWhenUsed="0"/>
+    <w:lsdException w:name="Medium Grid 2 Accent 4" w:semiHidden="0" w:uiPriority="68" w:unhideWhenUsed="0"/>
+    <w:lsdException w:name="Medium Grid 3 Accent 4" w:semiHidden="0" w:uiPriority="69" w:unhideWhenUsed="0"/>
+    <w:lsdException w:name="Dark List Accent 4" w:semiHidden="0" w:uiPriority="70" w:unhideWhenUsed="0"/>
+    <w:lsdException w:name="Colorful Shading Accent 4" w:semiHidden="0" w:uiPriority="71" w:unhideWhenUsed="0"/>
+    <w:lsdException w:name="Colorful List Accent 4" w:semiHidden="0" w:uiPriority="72" w:unhideWhenUsed="0"/>
+    <w:lsdException w:name="Colorful Grid Accent 4" w:semiHidden="0" w:uiPriority="73" w:unhideWhenUsed="0"/>
+    <w:lsdException w:name="Light Shading Accent 5" w:semiHidden="0" w:uiPriority="60" w:unhideWhenUsed="0"/>
+    <w:lsdException w:name="Light List Accent 5" w:semiHidden="0" w:uiPriority="61" w:unhideWhenUsed="0"/>
+    <w:lsdException w:name="Light Grid Accent 5" w:semiHidden="0" w:uiPriority="62" w:unhideWhenUsed="0"/>
+    <w:lsdException w:name="Medium Shading 1 Accent 5" w:semiHidden="0" w:uiPriority="63" w:unhideWhenUsed="0"/>
+    <w:lsdException w:name="Medium Shading 2 Accent 5" w:semiHidden="0" w:uiPriority="64" w:unhideWhenUsed="0"/>
+    <w:lsdException w:name="Medium List 1 Accent 5" w:semiHidden="0" w:uiPriority="65" w:unhideWhenUsed="0"/>
+    <w:lsdException w:name="Medium List 2 Accent 5" w:semiHidden="0" w:uiPriority="66" w:unhideWhenUsed="0"/>
+    <w:lsdException w:name="Medium Grid 1 Accent 5" w:semiHidden="0" w:uiPriority="67" w:unhideWhenUsed="0"/>
+    <w:lsdException w:name="Medium Grid 2 Accent 5" w:semiHidden="0" w:uiPriority="68" w:unhideWhenUsed="0"/>
+    <w:lsdException w:name="Medium Grid 3 Accent 5" w:semiHidden="0" w:uiPriority="69" w:unhideWhenUsed="0"/>
+    <w:lsdException w:name="Dark List Accent 5" w:semiHidden="0" w:uiPriority="70" w:unhideWhenUsed="0"/>
+    <w:lsdException w:name="Colorful Shading Accent 5" w:semiHidden="0" w:uiPriority="71" w:unhideWhenUsed="0"/>
+    <w:lsdException w:name="Colorful List Accent 5" w:semiHidden="0" w:uiPriority="72" w:unhideWhenUsed="0"/>
+    <w:lsdException w:name="Colorful Grid Accent 5" w:semiHidden="0" w:uiPriority="73" w:unhideWhenUsed="0"/>
+    <w:lsdException w:name="Light Shading Accent 6" w:semiHidden="0" w:uiPriority="60" w:unhideWhenUsed="0"/>
+    <w:lsdException w:name="Light List Accent 6" w:semiHidden="0" w:uiPriority="61" w:unhideWhenUsed="0"/>
+    <w:lsdException w:name="Light Grid Accent 6" w:semiHidden="0" w:uiPriority="62" w:unhideWhenUsed="0"/>
+    <w:lsdException w:name="Medium Shading 1 Accent 6" w:semiHidden="0" w:uiPriority="63" w:unhideWhenUsed="0"/>
+    <w:lsdException w:name="Medium Shading 2 Accent 6" w:semiHidden="0" w:uiPriority="64" w:unhideWhenUsed="0"/>
+    <w:lsdException w:name="Medium List 1 Accent 6" w:semiHidden="0" w:uiPriority="65" w:unhideWhenUsed="0"/>
+    <w:lsdException w:name="Medium List 2 Accent 6" w:semiHidden="0" w:uiPriority="66" w:unhideWhenUsed="0"/>
+    <w:lsdException w:name="Medium Grid 1 Accent 6" w:semiHidden="0" w:uiPriority="67" w:unhideWhenUsed="0"/>
+    <w:lsdException w:name="Medium Grid 2 Accent 6" w:semiHidden="0" w:uiPriority="68" w:unhideWhenUsed="0"/>
+    <w:lsdException w:name="Medium Grid 3 Accent 6" w:semiHidden="0" w:uiPriority="69" w:unhideWhenUsed="0"/>
+    <w:lsdException w:name="Dark List Accent 6" w:semiHidden="0" w:uiPriority="70" w:unhideWhenUsed="0"/>
+    <w:lsdException w:name="Colorful Shading Accent 6" w:semiHidden="0" w:uiPriority="71" w:unhideWhenUsed="0"/>
+    <w:lsdException w:name="Colorful List Accent 6" w:semiHidden="0" w:uiPriority="72" w:unhideWhenUsed="0"/>
+    <w:lsdException w:name="Colorful Grid Accent 6" w:semiHidden="0" w:uiPriority="73" w:unhideWhenUsed="0"/>
+    <w:lsdException w:name="Subtle Emphasis" w:semiHidden="0" w:uiPriority="19" w:unhideWhenUsed="0" w:qFormat="1"/>
+    <w:lsdException w:name="Intense Emphasis" w:semiHidden="0" w:uiPriority="21" w:unhideWhenUsed="0" w:qFormat="1"/>
+    <w:lsdException w:name="Subtle Reference" w:semiHidden="0" w:uiPriority="31" w:unhideWhenUsed="0" w:qFormat="1"/>
+    <w:lsdException w:name="Intense Reference" w:semiHidden="0" w:uiPriority="32" w:unhideWhenUsed="0" w:qFormat="1"/>
+    <w:lsdException w:name="Book Title" w:semiHidden="0" w:uiPriority="33" w:unhideWhenUsed="0" w:qFormat="1"/>
+    <w:lsdException w:name="Bibliography" w:uiPriority="37"/>
+    <w:lsdException w:name="TOC Heading" w:uiPriority="39" w:qFormat="1"/>
+  </w:latentStyles>
+  <w:style w:type="paragraph" w:default="1" w:styleId="Normal">
+    <w:name w:val="Normal"/>
+    <w:qFormat/>
+  </w:style>
+  <w:style w:type="character" w:default="1" w:styleId="DefaultParagraphFont">
+    <w:name w:val="Default Paragraph Font"/>
+    <w:uiPriority w:val="1"/>
+    <w:semiHidden/>
+    <w:unhideWhenUsed/>
+  </w:style>
+  <w:style w:type="table" w:default="1" w:styleId="TableNormal">
+    <w:name w:val="Normal Table"/>
+    <w:uiPriority w:val="99"/>
+    <w:semiHidden/>
+    <w:unhideWhenUsed/>
+    <w:tblPr>
+      <w:tblInd w:w="0" w:type="dxa"/>
+      <w:tblCellMar>
+        <w:top w:w="0" w:type="dxa"/>
+        <w:left w:w="108" w:type="dxa"/>
+        <w:bottom w:w="0" w:type="dxa"/>
+        <w:right w:w="108" w:type="dxa"/>
+      </w:tblCellMar>
+    </w:tblPr>
+  </w:style>
+  <w:style w:type="numbering" w:default="1" w:styleId="NoList">
+    <w:name w:val="No List"/>
+    <w:uiPriority w:val="99"/>
+    <w:semiHidden/>
+    <w:unhideWhenUsed/>
+  </w:style>
+  <w:style w:type="paragraph" w:customStyle="1" w:styleId="218B8E17324B4B2A87CC45DC839CFCDC">
+    <w:name w:val="218B8E17324B4B2A87CC45DC839CFCDC"/>
+    <w:rsid w:val="0012293A"/>
+  </w:style>
+  <w:style w:type="paragraph" w:customStyle="1" w:styleId="983F705756B04957AF6DF9ADF4B8D87D">
+    <w:name w:val="983F705756B04957AF6DF9ADF4B8D87D"/>
+    <w:rsid w:val="0012293A"/>
+  </w:style>
+  <w:style w:type="paragraph" w:customStyle="1" w:styleId="BD34AC897484401BAB437C00D3FD3EEE">
+    <w:name w:val="BD34AC897484401BAB437C00D3FD3EEE"/>
+    <w:rsid w:val="0012293A"/>
+  </w:style>
+  <w:style w:type="paragraph" w:customStyle="1" w:styleId="E012BD16733941B3B3494BDDEFA9F135">
+    <w:name w:val="E012BD16733941B3B3494BDDEFA9F135"/>
+    <w:rsid w:val="0012293A"/>
+  </w:style>
+  <w:style w:type="paragraph" w:customStyle="1" w:styleId="FCDC81558492445A84C878B5993729A4">
+    <w:name w:val="FCDC81558492445A84C878B5993729A4"/>
+    <w:rsid w:val="0012293A"/>
+  </w:style>
+  <w:style w:type="paragraph" w:customStyle="1" w:styleId="AE1FC4A6B9334A0FAC20D20332933D03">
+    <w:name w:val="AE1FC4A6B9334A0FAC20D20332933D03"/>
+    <w:rsid w:val="0012293A"/>
+  </w:style>
+</w:styles>
+</file>
+
+<file path=word/glossary/webSettings.xml><?xml version="1.0" encoding="utf-8"?>
+<w:webSettings xmlns:mc="http://schemas.openxmlformats.org/markup-compatibility/2006" xmlns:r="http://schemas.openxmlformats.org/officeDocument/2006/relationships" xmlns:w="http://schemas.openxmlformats.org/wordprocessingml/2006/main" xmlns:w14="http://schemas.microsoft.com/office/word/2009/2/wordml" mc:Ignorable="w14">
+  <w:optimizeForBrowser/>
+  <w:allowPNG/>
+</w:webSettings>
 </file>
 
 <file path=word/theme/theme1.xml><?xml version="1.0" encoding="utf-8"?>
@@ -13399,34 +14710,34 @@
         <a:sysClr val="window" lastClr="FFFFFF"/>
       </a:lt1>
       <a:dk2>
-        <a:srgbClr val="1F497D"/>
+        <a:srgbClr xmlns:mc="http://schemas.openxmlformats.org/markup-compatibility/2006" xmlns:a14="http://schemas.microsoft.com/office/drawing/2007/7/7/main" val="1F497D" mc:Ignorable=""/>
       </a:dk2>
       <a:lt2>
-        <a:srgbClr val="EEECE1"/>
+        <a:srgbClr xmlns:mc="http://schemas.openxmlformats.org/markup-compatibility/2006" xmlns:a14="http://schemas.microsoft.com/office/drawing/2007/7/7/main" val="EEECE1" mc:Ignorable=""/>
       </a:lt2>
       <a:accent1>
-        <a:srgbClr val="4F81BD"/>
+        <a:srgbClr xmlns:mc="http://schemas.openxmlformats.org/markup-compatibility/2006" xmlns:a14="http://schemas.microsoft.com/office/drawing/2007/7/7/main" val="4F81BD" mc:Ignorable=""/>
       </a:accent1>
       <a:accent2>
-        <a:srgbClr val="C0504D"/>
+        <a:srgbClr xmlns:mc="http://schemas.openxmlformats.org/markup-compatibility/2006" xmlns:a14="http://schemas.microsoft.com/office/drawing/2007/7/7/main" val="C0504D" mc:Ignorable=""/>
       </a:accent2>
       <a:accent3>
-        <a:srgbClr val="9BBB59"/>
+        <a:srgbClr xmlns:mc="http://schemas.openxmlformats.org/markup-compatibility/2006" xmlns:a14="http://schemas.microsoft.com/office/drawing/2007/7/7/main" val="9BBB59" mc:Ignorable=""/>
       </a:accent3>
       <a:accent4>
-        <a:srgbClr val="8064A2"/>
+        <a:srgbClr xmlns:mc="http://schemas.openxmlformats.org/markup-compatibility/2006" xmlns:a14="http://schemas.microsoft.com/office/drawing/2007/7/7/main" val="8064A2" mc:Ignorable=""/>
       </a:accent4>
       <a:accent5>
-        <a:srgbClr val="4BACC6"/>
+        <a:srgbClr xmlns:mc="http://schemas.openxmlformats.org/markup-compatibility/2006" xmlns:a14="http://schemas.microsoft.com/office/drawing/2007/7/7/main" val="4BACC6" mc:Ignorable=""/>
       </a:accent5>
       <a:accent6>
-        <a:srgbClr val="F79646"/>
+        <a:srgbClr xmlns:mc="http://schemas.openxmlformats.org/markup-compatibility/2006" xmlns:a14="http://schemas.microsoft.com/office/drawing/2007/7/7/main" val="F79646" mc:Ignorable=""/>
       </a:accent6>
       <a:hlink>
-        <a:srgbClr val="0000FF"/>
+        <a:srgbClr xmlns:mc="http://schemas.openxmlformats.org/markup-compatibility/2006" xmlns:a14="http://schemas.microsoft.com/office/drawing/2007/7/7/main" val="0000FF" mc:Ignorable=""/>
       </a:hlink>
       <a:folHlink>
-        <a:srgbClr val="800080"/>
+        <a:srgbClr xmlns:mc="http://schemas.openxmlformats.org/markup-compatibility/2006" xmlns:a14="http://schemas.microsoft.com/office/drawing/2007/7/7/main" val="800080" mc:Ignorable=""/>
       </a:folHlink>
     </a:clrScheme>
     <a:fontScheme name="Стандартная">
@@ -13578,7 +14889,7 @@
         <a:effectStyle>
           <a:effectLst>
             <a:outerShdw blurRad="40000" dist="20000" dir="5400000" rotWithShape="0">
-              <a:srgbClr val="000000">
+              <a:srgbClr xmlns:mc="http://schemas.openxmlformats.org/markup-compatibility/2006" xmlns:a14="http://schemas.microsoft.com/office/drawing/2007/7/7/main" val="000000" mc:Ignorable="">
                 <a:alpha val="38000"/>
               </a:srgbClr>
             </a:outerShdw>
@@ -13587,7 +14898,7 @@
         <a:effectStyle>
           <a:effectLst>
             <a:outerShdw blurRad="40000" dist="23000" dir="5400000" rotWithShape="0">
-              <a:srgbClr val="000000">
+              <a:srgbClr xmlns:mc="http://schemas.openxmlformats.org/markup-compatibility/2006" xmlns:a14="http://schemas.microsoft.com/office/drawing/2007/7/7/main" val="000000" mc:Ignorable="">
                 <a:alpha val="35000"/>
               </a:srgbClr>
             </a:outerShdw>
@@ -13596,7 +14907,7 @@
         <a:effectStyle>
           <a:effectLst>
             <a:outerShdw blurRad="40000" dist="23000" dir="5400000" rotWithShape="0">
-              <a:srgbClr val="000000">
+              <a:srgbClr xmlns:mc="http://schemas.openxmlformats.org/markup-compatibility/2006" xmlns:a14="http://schemas.microsoft.com/office/drawing/2007/7/7/main" val="000000" mc:Ignorable="">
                 <a:alpha val="35000"/>
               </a:srgbClr>
             </a:outerShdw>
@@ -13669,4 +14980,56 @@
   <a:objectDefaults/>
   <a:extraClrSchemeLst/>
 </a:theme>
+</file>
+
+<file path=customXml/item1.xml><?xml version="1.0" encoding="utf-8"?>
+<outs:outSpaceData xmlns:outs="http://schemas.microsoft.com/office/2009/outspace/metadata">
+  <outs:relatedDates/>
+  <outs:relatedDocuments/>
+  <outs:relatedPeople>
+    <outs:relatedPeopleItem>
+      <outs:category>Author</outs:category>
+      <outs:people>
+        <outs:relatedPerson>
+          <outs:displayName>BEOWOLF</outs:displayName>
+          <outs:accountName/>
+        </outs:relatedPerson>
+      </outs:people>
+      <outs:source>0</outs:source>
+      <outs:isPinned>true</outs:isPinned>
+    </outs:relatedPeopleItem>
+    <outs:relatedPeopleItem>
+      <outs:category>Last modified by</outs:category>
+      <outs:people>
+        <outs:relatedPerson>
+          <outs:displayName>Beowulf</outs:displayName>
+          <outs:accountName/>
+        </outs:relatedPerson>
+      </outs:people>
+      <outs:source>0</outs:source>
+      <outs:isPinned>true</outs:isPinned>
+    </outs:relatedPeopleItem>
+    <outs:relatedPeopleItem>
+      <outs:category>Manager</outs:category>
+      <outs:people>
+        <outs:relatedPerson>
+          <outs:displayName>Podobashev D. O.</outs:displayName>
+          <outs:accountName/>
+        </outs:relatedPerson>
+      </outs:people>
+      <outs:source>0</outs:source>
+      <outs:isPinned>false</outs:isPinned>
+    </outs:relatedPeopleItem>
+  </outs:relatedPeople>
+  <outs:propertyMetadataList/>
+  <outs:corruptMetadataWasLost/>
+</outs:outSpaceData>
+</file>
+
+<file path=customXml/itemProps1.xml><?xml version="1.0" encoding="utf-8"?>
+<ds:datastoreItem xmlns:ds="http://schemas.openxmlformats.org/officeDocument/2006/customXml" ds:itemID="{963E4CC6-3C80-4357-9A59-6D5C436C8A60}">
+  <ds:schemaRefs>
+    <ds:schemaRef ds:uri="http://schemas.microsoft.com/office/2009/outspace/metadata"/>
+  </ds:schemaRefs>
+</ds:datastoreItem>
 </file>
</xml_diff>

<commit_message>
v1.2.3.4 Added "Quick Setup Wizard"
</commit_message>
<xml_diff>
--- a/doc/Colibri chat.docx
+++ b/doc/Colibri chat.docx
@@ -279,19 +279,7 @@
         <w:rPr>
           <w:rFonts w:ascii="Microsoft Sans Serif" w:hAnsi="Microsoft Sans Serif" w:cs="Microsoft Sans Serif"/>
         </w:rPr>
-        <w:t>мена текстовыми соо</w:t>
-      </w:r>
-      <w:r>
-        <w:rPr>
-          <w:rFonts w:ascii="Microsoft Sans Serif" w:hAnsi="Microsoft Sans Serif" w:cs="Microsoft Sans Serif"/>
-        </w:rPr>
-        <w:t>б</w:t>
-      </w:r>
-      <w:r>
-        <w:rPr>
-          <w:rFonts w:ascii="Microsoft Sans Serif" w:hAnsi="Microsoft Sans Serif" w:cs="Microsoft Sans Serif"/>
-        </w:rPr>
-        <w:t>щениями.</w:t>
+        <w:t>мена текстовыми сообщениями.</w:t>
       </w:r>
       <w:proofErr w:type="gramEnd"/>
     </w:p>
@@ -332,7 +320,19 @@
         <w:rPr>
           <w:rFonts w:ascii="Microsoft Sans Serif" w:hAnsi="Microsoft Sans Serif" w:cs="Microsoft Sans Serif"/>
         </w:rPr>
-        <w:t>Общение на каналах с несколькими пользователями одновременно (ко</w:t>
+        <w:t>Общение на каналах с несколькими пользоват</w:t>
+      </w:r>
+      <w:r>
+        <w:rPr>
+          <w:rFonts w:ascii="Microsoft Sans Serif" w:hAnsi="Microsoft Sans Serif" w:cs="Microsoft Sans Serif"/>
+        </w:rPr>
+        <w:t>е</w:t>
+      </w:r>
+      <w:r>
+        <w:rPr>
+          <w:rFonts w:ascii="Microsoft Sans Serif" w:hAnsi="Microsoft Sans Serif" w:cs="Microsoft Sans Serif"/>
+        </w:rPr>
+        <w:t>лями одновременно (ко</w:t>
       </w:r>
       <w:r>
         <w:rPr>
@@ -535,7 +535,21 @@
         <w:rPr>
           <w:rFonts w:ascii="Microsoft Sans Serif" w:hAnsi="Microsoft Sans Serif" w:cs="Microsoft Sans Serif"/>
         </w:rPr>
-        <w:t>теля другому.</w:t>
+        <w:t xml:space="preserve">теля </w:t>
+      </w:r>
+      <w:proofErr w:type="gramStart"/>
+      <w:r>
+        <w:rPr>
+          <w:rFonts w:ascii="Microsoft Sans Serif" w:hAnsi="Microsoft Sans Serif" w:cs="Microsoft Sans Serif"/>
+        </w:rPr>
+        <w:t>другому</w:t>
+      </w:r>
+      <w:proofErr w:type="gramEnd"/>
+      <w:r>
+        <w:rPr>
+          <w:rFonts w:ascii="Microsoft Sans Serif" w:hAnsi="Microsoft Sans Serif" w:cs="Microsoft Sans Serif"/>
+        </w:rPr>
+        <w:t>.</w:t>
       </w:r>
     </w:p>
     <w:p>
@@ -602,145 +616,20 @@
     </w:p>
     <w:p>
       <w:pPr>
-        <w:keepNext/>
-        <w:keepLines/>
-        <w:spacing w:before="360" w:after="120"/>
-        <w:rPr>
-          <w:rFonts w:ascii="Microsoft Sans Serif" w:hAnsi="Microsoft Sans Serif" w:cs="Microsoft Sans Serif"/>
-          <w:b/>
-          <w:sz w:val="28"/>
-          <w:szCs w:val="28"/>
+        <w:pStyle w:val="ListParagraph"/>
+        <w:numPr>
+          <w:ilvl w:val="0"/>
+          <w:numId w:val="3"/>
+        </w:numPr>
+        <w:rPr>
+          <w:rFonts w:ascii="Microsoft Sans Serif" w:hAnsi="Microsoft Sans Serif" w:cs="Microsoft Sans Serif"/>
         </w:rPr>
       </w:pPr>
       <w:r>
         <w:rPr>
           <w:rFonts w:ascii="Microsoft Sans Serif" w:hAnsi="Microsoft Sans Serif" w:cs="Microsoft Sans Serif"/>
-          <w:b/>
-          <w:sz w:val="28"/>
-          <w:szCs w:val="28"/>
-        </w:rPr>
-        <w:t>Принцип работы.</w:t>
-      </w:r>
-    </w:p>
-    <w:p>
-      <w:pPr>
-        <w:rPr>
-          <w:rFonts w:ascii="Microsoft Sans Serif" w:hAnsi="Microsoft Sans Serif" w:cs="Microsoft Sans Serif"/>
-        </w:rPr>
-      </w:pPr>
-      <w:proofErr w:type="spellStart"/>
-      <w:r>
-        <w:rPr>
-          <w:rFonts w:ascii="Microsoft Sans Serif" w:hAnsi="Microsoft Sans Serif" w:cs="Microsoft Sans Serif"/>
-          <w:lang w:val="en-US"/>
-        </w:rPr>
-        <w:t>Colibri</w:t>
-      </w:r>
-      <w:proofErr w:type="spellEnd"/>
-      <w:r>
-        <w:rPr>
-          <w:rFonts w:ascii="Microsoft Sans Serif" w:hAnsi="Microsoft Sans Serif" w:cs="Microsoft Sans Serif"/>
-        </w:rPr>
-        <w:t xml:space="preserve"> </w:t>
-      </w:r>
-      <w:r>
-        <w:rPr>
-          <w:rFonts w:ascii="Microsoft Sans Serif" w:hAnsi="Microsoft Sans Serif" w:cs="Microsoft Sans Serif"/>
-          <w:lang w:val="en-US"/>
-        </w:rPr>
-        <w:t>chat</w:t>
-      </w:r>
-      <w:r>
-        <w:rPr>
-          <w:rFonts w:ascii="Microsoft Sans Serif" w:hAnsi="Microsoft Sans Serif" w:cs="Microsoft Sans Serif"/>
-        </w:rPr>
-        <w:t xml:space="preserve"> работает по принципу клиент-серверного взаимодействия</w:t>
-      </w:r>
-      <w:r>
-        <w:rPr>
-          <w:rFonts w:ascii="Microsoft Sans Serif" w:hAnsi="Microsoft Sans Serif" w:cs="Microsoft Sans Serif"/>
-        </w:rPr>
-        <w:t>,</w:t>
-      </w:r>
-      <w:r>
-        <w:rPr>
-          <w:rFonts w:ascii="Microsoft Sans Serif" w:hAnsi="Microsoft Sans Serif" w:cs="Microsoft Sans Serif"/>
-        </w:rPr>
-        <w:t xml:space="preserve"> клиен</w:t>
-      </w:r>
-      <w:r>
-        <w:rPr>
-          <w:rFonts w:ascii="Microsoft Sans Serif" w:hAnsi="Microsoft Sans Serif" w:cs="Microsoft Sans Serif"/>
-        </w:rPr>
-        <w:t>т</w:t>
-      </w:r>
-      <w:r>
-        <w:rPr>
-          <w:rFonts w:ascii="Microsoft Sans Serif" w:hAnsi="Microsoft Sans Serif" w:cs="Microsoft Sans Serif"/>
-        </w:rPr>
-        <w:t>ская</w:t>
-      </w:r>
-      <w:r>
-        <w:rPr>
-          <w:rFonts w:ascii="Microsoft Sans Serif" w:hAnsi="Microsoft Sans Serif" w:cs="Microsoft Sans Serif"/>
-        </w:rPr>
-        <w:t xml:space="preserve"> часть </w:t>
-      </w:r>
-      <w:r>
-        <w:rPr>
-          <w:rFonts w:ascii="Microsoft Sans Serif" w:hAnsi="Microsoft Sans Serif" w:cs="Microsoft Sans Serif"/>
-        </w:rPr>
-        <w:t xml:space="preserve">программы взаимодействует с серверной </w:t>
-      </w:r>
-      <w:r>
-        <w:rPr>
-          <w:rFonts w:ascii="Microsoft Sans Serif" w:hAnsi="Microsoft Sans Serif" w:cs="Microsoft Sans Serif"/>
-        </w:rPr>
-        <w:t xml:space="preserve">через протокол </w:t>
-      </w:r>
-      <w:r>
-        <w:rPr>
-          <w:rFonts w:ascii="Microsoft Sans Serif" w:hAnsi="Microsoft Sans Serif" w:cs="Microsoft Sans Serif"/>
-          <w:lang w:val="en-US"/>
-        </w:rPr>
-        <w:t>TCP</w:t>
-      </w:r>
-      <w:r>
-        <w:rPr>
-          <w:rFonts w:ascii="Microsoft Sans Serif" w:hAnsi="Microsoft Sans Serif" w:cs="Microsoft Sans Serif"/>
-        </w:rPr>
-        <w:t>/</w:t>
-      </w:r>
-      <w:r>
-        <w:rPr>
-          <w:rFonts w:ascii="Microsoft Sans Serif" w:hAnsi="Microsoft Sans Serif" w:cs="Microsoft Sans Serif"/>
-          <w:lang w:val="en-US"/>
-        </w:rPr>
-        <w:t>IP</w:t>
-      </w:r>
-      <w:r>
-        <w:rPr>
-          <w:rFonts w:ascii="Microsoft Sans Serif" w:hAnsi="Microsoft Sans Serif" w:cs="Microsoft Sans Serif"/>
-        </w:rPr>
-        <w:t xml:space="preserve">. </w:t>
-      </w:r>
-      <w:r>
-        <w:rPr>
-          <w:rFonts w:ascii="Microsoft Sans Serif" w:hAnsi="Microsoft Sans Serif" w:cs="Microsoft Sans Serif"/>
-        </w:rPr>
-        <w:t>Одна или несколько копий клиента программы соединяются с сервером и о</w:t>
-      </w:r>
-      <w:r>
-        <w:rPr>
-          <w:rFonts w:ascii="Microsoft Sans Serif" w:hAnsi="Microsoft Sans Serif" w:cs="Microsoft Sans Serif"/>
-        </w:rPr>
-        <w:t>б</w:t>
-      </w:r>
-      <w:r>
-        <w:rPr>
-          <w:rFonts w:ascii="Microsoft Sans Serif" w:hAnsi="Microsoft Sans Serif" w:cs="Microsoft Sans Serif"/>
-        </w:rPr>
-        <w:t>мениваются транзакциями.</w:t>
+        </w:rPr>
+        <w:t>Защита передаваемой информации в сети.</w:t>
       </w:r>
     </w:p>
     <w:p>
@@ -762,7 +651,7 @@
           <w:sz w:val="28"/>
           <w:szCs w:val="28"/>
         </w:rPr>
-        <w:t>Особенности программы.</w:t>
+        <w:t>Принцип работы.</w:t>
       </w:r>
     </w:p>
     <w:p>
@@ -771,6 +660,149 @@
           <w:rFonts w:ascii="Microsoft Sans Serif" w:hAnsi="Microsoft Sans Serif" w:cs="Microsoft Sans Serif"/>
         </w:rPr>
       </w:pPr>
+      <w:proofErr w:type="spellStart"/>
+      <w:r>
+        <w:rPr>
+          <w:rFonts w:ascii="Microsoft Sans Serif" w:hAnsi="Microsoft Sans Serif" w:cs="Microsoft Sans Serif"/>
+          <w:lang w:val="en-US"/>
+        </w:rPr>
+        <w:t>Colibri</w:t>
+      </w:r>
+      <w:proofErr w:type="spellEnd"/>
+      <w:r>
+        <w:rPr>
+          <w:rFonts w:ascii="Microsoft Sans Serif" w:hAnsi="Microsoft Sans Serif" w:cs="Microsoft Sans Serif"/>
+        </w:rPr>
+        <w:t xml:space="preserve"> </w:t>
+      </w:r>
+      <w:r>
+        <w:rPr>
+          <w:rFonts w:ascii="Microsoft Sans Serif" w:hAnsi="Microsoft Sans Serif" w:cs="Microsoft Sans Serif"/>
+          <w:lang w:val="en-US"/>
+        </w:rPr>
+        <w:t>chat</w:t>
+      </w:r>
+      <w:r>
+        <w:rPr>
+          <w:rFonts w:ascii="Microsoft Sans Serif" w:hAnsi="Microsoft Sans Serif" w:cs="Microsoft Sans Serif"/>
+        </w:rPr>
+        <w:t xml:space="preserve"> работает по принципу клиент-серверного взаимодействия</w:t>
+      </w:r>
+      <w:r>
+        <w:rPr>
+          <w:rFonts w:ascii="Microsoft Sans Serif" w:hAnsi="Microsoft Sans Serif" w:cs="Microsoft Sans Serif"/>
+        </w:rPr>
+        <w:t>,</w:t>
+      </w:r>
+      <w:r>
+        <w:rPr>
+          <w:rFonts w:ascii="Microsoft Sans Serif" w:hAnsi="Microsoft Sans Serif" w:cs="Microsoft Sans Serif"/>
+        </w:rPr>
+        <w:t xml:space="preserve"> клиен</w:t>
+      </w:r>
+      <w:r>
+        <w:rPr>
+          <w:rFonts w:ascii="Microsoft Sans Serif" w:hAnsi="Microsoft Sans Serif" w:cs="Microsoft Sans Serif"/>
+        </w:rPr>
+        <w:t>т</w:t>
+      </w:r>
+      <w:r>
+        <w:rPr>
+          <w:rFonts w:ascii="Microsoft Sans Serif" w:hAnsi="Microsoft Sans Serif" w:cs="Microsoft Sans Serif"/>
+        </w:rPr>
+        <w:t>ская</w:t>
+      </w:r>
+      <w:r>
+        <w:rPr>
+          <w:rFonts w:ascii="Microsoft Sans Serif" w:hAnsi="Microsoft Sans Serif" w:cs="Microsoft Sans Serif"/>
+        </w:rPr>
+        <w:t xml:space="preserve"> часть </w:t>
+      </w:r>
+      <w:r>
+        <w:rPr>
+          <w:rFonts w:ascii="Microsoft Sans Serif" w:hAnsi="Microsoft Sans Serif" w:cs="Microsoft Sans Serif"/>
+        </w:rPr>
+        <w:t xml:space="preserve">программы взаимодействует с серверной </w:t>
+      </w:r>
+      <w:r>
+        <w:rPr>
+          <w:rFonts w:ascii="Microsoft Sans Serif" w:hAnsi="Microsoft Sans Serif" w:cs="Microsoft Sans Serif"/>
+        </w:rPr>
+        <w:t xml:space="preserve">через протокол </w:t>
+      </w:r>
+      <w:r>
+        <w:rPr>
+          <w:rFonts w:ascii="Microsoft Sans Serif" w:hAnsi="Microsoft Sans Serif" w:cs="Microsoft Sans Serif"/>
+          <w:lang w:val="en-US"/>
+        </w:rPr>
+        <w:t>TCP</w:t>
+      </w:r>
+      <w:r>
+        <w:rPr>
+          <w:rFonts w:ascii="Microsoft Sans Serif" w:hAnsi="Microsoft Sans Serif" w:cs="Microsoft Sans Serif"/>
+        </w:rPr>
+        <w:t>/</w:t>
+      </w:r>
+      <w:r>
+        <w:rPr>
+          <w:rFonts w:ascii="Microsoft Sans Serif" w:hAnsi="Microsoft Sans Serif" w:cs="Microsoft Sans Serif"/>
+          <w:lang w:val="en-US"/>
+        </w:rPr>
+        <w:t>IP</w:t>
+      </w:r>
+      <w:r>
+        <w:rPr>
+          <w:rFonts w:ascii="Microsoft Sans Serif" w:hAnsi="Microsoft Sans Serif" w:cs="Microsoft Sans Serif"/>
+        </w:rPr>
+        <w:t xml:space="preserve">. </w:t>
+      </w:r>
+      <w:r>
+        <w:rPr>
+          <w:rFonts w:ascii="Microsoft Sans Serif" w:hAnsi="Microsoft Sans Serif" w:cs="Microsoft Sans Serif"/>
+        </w:rPr>
+        <w:t>Одна или несколько копий клиента программы соединяются с сервером и о</w:t>
+      </w:r>
+      <w:r>
+        <w:rPr>
+          <w:rFonts w:ascii="Microsoft Sans Serif" w:hAnsi="Microsoft Sans Serif" w:cs="Microsoft Sans Serif"/>
+        </w:rPr>
+        <w:t>б</w:t>
+      </w:r>
+      <w:r>
+        <w:rPr>
+          <w:rFonts w:ascii="Microsoft Sans Serif" w:hAnsi="Microsoft Sans Serif" w:cs="Microsoft Sans Serif"/>
+        </w:rPr>
+        <w:t>мениваются транзакциями.</w:t>
+      </w:r>
+    </w:p>
+    <w:p>
+      <w:pPr>
+        <w:keepNext/>
+        <w:keepLines/>
+        <w:spacing w:before="360" w:after="120"/>
+        <w:rPr>
+          <w:rFonts w:ascii="Microsoft Sans Serif" w:hAnsi="Microsoft Sans Serif" w:cs="Microsoft Sans Serif"/>
+          <w:b/>
+          <w:sz w:val="28"/>
+          <w:szCs w:val="28"/>
+        </w:rPr>
+      </w:pPr>
+      <w:r>
+        <w:rPr>
+          <w:rFonts w:ascii="Microsoft Sans Serif" w:hAnsi="Microsoft Sans Serif" w:cs="Microsoft Sans Serif"/>
+          <w:b/>
+          <w:sz w:val="28"/>
+          <w:szCs w:val="28"/>
+        </w:rPr>
+        <w:t>Особенности программы.</w:t>
+      </w:r>
+    </w:p>
+    <w:p>
+      <w:pPr>
+        <w:rPr>
+          <w:rFonts w:ascii="Microsoft Sans Serif" w:hAnsi="Microsoft Sans Serif" w:cs="Microsoft Sans Serif"/>
+        </w:rPr>
+      </w:pPr>
       <w:r>
         <w:rPr>
           <w:rFonts w:ascii="Microsoft Sans Serif" w:hAnsi="Microsoft Sans Serif" w:cs="Microsoft Sans Serif"/>
@@ -805,19 +837,31 @@
         <w:rPr>
           <w:rFonts w:ascii="Microsoft Sans Serif" w:hAnsi="Microsoft Sans Serif" w:cs="Microsoft Sans Serif"/>
         </w:rPr>
-        <w:t>мально простой функциональностью. Эта идея была успешно реализована, из всех настроек необходимо изначально определить только один адрес сервера, и при необходимости ник, нажать ввод – это всё что требуется сделать для начала работы. Остальные параметры работы восстанавливаются из пред</w:t>
-      </w:r>
-      <w:r>
-        <w:rPr>
-          <w:rFonts w:ascii="Microsoft Sans Serif" w:hAnsi="Microsoft Sans Serif" w:cs="Microsoft Sans Serif"/>
-        </w:rPr>
-        <w:t>ы</w:t>
-      </w:r>
-      <w:r>
-        <w:rPr>
-          <w:rFonts w:ascii="Microsoft Sans Serif" w:hAnsi="Microsoft Sans Serif" w:cs="Microsoft Sans Serif"/>
-        </w:rPr>
-        <w:t>дущей сессии работы программы, либо определяются автоматически со стор</w:t>
+        <w:t xml:space="preserve">мально простой функциональностью. Эта идея была успешно реализована, из всех настроек необходимо изначально определить только </w:t>
+      </w:r>
+      <w:r>
+        <w:rPr>
+          <w:rFonts w:ascii="Microsoft Sans Serif" w:hAnsi="Microsoft Sans Serif" w:cs="Microsoft Sans Serif"/>
+        </w:rPr>
+        <w:t xml:space="preserve">ник, пароль и </w:t>
+      </w:r>
+      <w:r>
+        <w:rPr>
+          <w:rFonts w:ascii="Microsoft Sans Serif" w:hAnsi="Microsoft Sans Serif" w:cs="Microsoft Sans Serif"/>
+        </w:rPr>
+        <w:t>адрес сервера – это всё что требуется сделать для начала работы. Остальные пар</w:t>
+      </w:r>
+      <w:r>
+        <w:rPr>
+          <w:rFonts w:ascii="Microsoft Sans Serif" w:hAnsi="Microsoft Sans Serif" w:cs="Microsoft Sans Serif"/>
+        </w:rPr>
+        <w:t>а</w:t>
+      </w:r>
+      <w:r>
+        <w:rPr>
+          <w:rFonts w:ascii="Microsoft Sans Serif" w:hAnsi="Microsoft Sans Serif" w:cs="Microsoft Sans Serif"/>
+        </w:rPr>
+        <w:t>метры работы восстанавливаются из предыдущей сессии работы пр</w:t>
       </w:r>
       <w:r>
         <w:rPr>
@@ -829,7 +873,19 @@
         <w:rPr>
           <w:rFonts w:ascii="Microsoft Sans Serif" w:hAnsi="Microsoft Sans Serif" w:cs="Microsoft Sans Serif"/>
         </w:rPr>
-        <w:t>ны клиента или сервера. Программа не задаёт никаких вопросов.</w:t>
+        <w:t>граммы, либо определяются автоматически со стороны клиента или сервера. Програ</w:t>
+      </w:r>
+      <w:r>
+        <w:rPr>
+          <w:rFonts w:ascii="Microsoft Sans Serif" w:hAnsi="Microsoft Sans Serif" w:cs="Microsoft Sans Serif"/>
+        </w:rPr>
+        <w:t>м</w:t>
+      </w:r>
+      <w:r>
+        <w:rPr>
+          <w:rFonts w:ascii="Microsoft Sans Serif" w:hAnsi="Microsoft Sans Serif" w:cs="Microsoft Sans Serif"/>
+        </w:rPr>
+        <w:t>ма не задаёт никаких вопросов.</w:t>
       </w:r>
     </w:p>
     <w:p>
@@ -1164,7 +1220,19 @@
         <w:rPr>
           <w:rFonts w:ascii="Microsoft Sans Serif" w:hAnsi="Microsoft Sans Serif" w:cs="Microsoft Sans Serif"/>
         </w:rPr>
-        <w:t xml:space="preserve">, также доступны другие поточные шифры проекта </w:t>
+        <w:t>, также доступны другие поточные шифры</w:t>
+      </w:r>
+      <w:r>
+        <w:rPr>
+          <w:rFonts w:ascii="Microsoft Sans Serif" w:hAnsi="Microsoft Sans Serif" w:cs="Microsoft Sans Serif"/>
+        </w:rPr>
+        <w:t>, всего 4 шифра</w:t>
+      </w:r>
+      <w:r>
+        <w:rPr>
+          <w:rFonts w:ascii="Microsoft Sans Serif" w:hAnsi="Microsoft Sans Serif" w:cs="Microsoft Sans Serif"/>
+        </w:rPr>
+        <w:t xml:space="preserve"> проекта </w:t>
       </w:r>
       <w:hyperlink r:id="rId11" w:history="1">
         <w:proofErr w:type="spellStart"/>
@@ -1185,7 +1253,21 @@
         <w:t xml:space="preserve">: </w:t>
       </w:r>
       <w:hyperlink r:id="rId12" w:history="1">
-        <w:proofErr w:type="gramStart"/>
+        <w:r>
+          <w:rPr>
+            <w:rStyle w:val="Hyperlink"/>
+            <w:rFonts w:ascii="Microsoft Sans Serif" w:hAnsi="Microsoft Sans Serif" w:cs="Microsoft Sans Serif"/>
+          </w:rPr>
+          <w:t>HC-256</w:t>
+        </w:r>
+      </w:hyperlink>
+      <w:r>
+        <w:rPr>
+          <w:rFonts w:ascii="Microsoft Sans Serif" w:hAnsi="Microsoft Sans Serif" w:cs="Microsoft Sans Serif"/>
+        </w:rPr>
+        <w:t xml:space="preserve">, </w:t>
+      </w:r>
+      <w:hyperlink r:id="rId13" w:history="1">
         <w:r>
           <w:rPr>
             <w:rStyle w:val="Hyperlink"/>
@@ -1199,9 +1281,26 @@
         <w:rPr>
           <w:rFonts w:ascii="Microsoft Sans Serif" w:hAnsi="Microsoft Sans Serif" w:cs="Microsoft Sans Serif"/>
         </w:rPr>
-        <w:t>.</w:t>
-      </w:r>
-      <w:proofErr w:type="gramEnd"/>
+        <w:t xml:space="preserve">. </w:t>
+      </w:r>
+      <w:r>
+        <w:rPr>
+          <w:rFonts w:ascii="Microsoft Sans Serif" w:hAnsi="Microsoft Sans Serif" w:cs="Microsoft Sans Serif"/>
+        </w:rPr>
+        <w:t xml:space="preserve">При </w:t>
+      </w:r>
+      <w:r>
+        <w:rPr>
+          <w:rFonts w:ascii="Microsoft Sans Serif" w:hAnsi="Microsoft Sans Serif" w:cs="Microsoft Sans Serif"/>
+        </w:rPr>
+        <w:t xml:space="preserve">шифровании </w:t>
+      </w:r>
+      <w:r>
+        <w:rPr>
+          <w:rFonts w:ascii="Microsoft Sans Serif" w:hAnsi="Microsoft Sans Serif" w:cs="Microsoft Sans Serif"/>
+        </w:rPr>
+        <w:t>каждой</w:t>
+      </w:r>
       <w:r>
         <w:rPr>
           <w:rFonts w:ascii="Microsoft Sans Serif" w:hAnsi="Microsoft Sans Serif" w:cs="Microsoft Sans Serif"/>
@@ -1212,19 +1311,25 @@
         <w:rPr>
           <w:rFonts w:ascii="Microsoft Sans Serif" w:hAnsi="Microsoft Sans Serif" w:cs="Microsoft Sans Serif"/>
         </w:rPr>
-        <w:t xml:space="preserve">При </w:t>
-      </w:r>
-      <w:r>
-        <w:rPr>
-          <w:rFonts w:ascii="Microsoft Sans Serif" w:hAnsi="Microsoft Sans Serif" w:cs="Microsoft Sans Serif"/>
-        </w:rPr>
-        <w:t xml:space="preserve">шифровании </w:t>
-      </w:r>
-      <w:r>
-        <w:rPr>
-          <w:rFonts w:ascii="Microsoft Sans Serif" w:hAnsi="Microsoft Sans Serif" w:cs="Microsoft Sans Serif"/>
-        </w:rPr>
-        <w:t>каждой</w:t>
+        <w:t>транза</w:t>
+      </w:r>
+      <w:r>
+        <w:rPr>
+          <w:rFonts w:ascii="Microsoft Sans Serif" w:hAnsi="Microsoft Sans Serif" w:cs="Microsoft Sans Serif"/>
+        </w:rPr>
+        <w:t>к</w:t>
+      </w:r>
+      <w:r>
+        <w:rPr>
+          <w:rFonts w:ascii="Microsoft Sans Serif" w:hAnsi="Microsoft Sans Serif" w:cs="Microsoft Sans Serif"/>
+        </w:rPr>
+        <w:t xml:space="preserve">ции </w:t>
+      </w:r>
+      <w:r>
+        <w:rPr>
+          <w:rFonts w:ascii="Microsoft Sans Serif" w:hAnsi="Microsoft Sans Serif" w:cs="Microsoft Sans Serif"/>
+        </w:rPr>
+        <w:t>используется уникальный</w:t>
       </w:r>
       <w:r>
         <w:rPr>
@@ -1236,25 +1341,67 @@
         <w:rPr>
           <w:rFonts w:ascii="Microsoft Sans Serif" w:hAnsi="Microsoft Sans Serif" w:cs="Microsoft Sans Serif"/>
         </w:rPr>
-        <w:t xml:space="preserve">транзакции </w:t>
-      </w:r>
-      <w:r>
-        <w:rPr>
-          <w:rFonts w:ascii="Microsoft Sans Serif" w:hAnsi="Microsoft Sans Serif" w:cs="Microsoft Sans Serif"/>
-        </w:rPr>
-        <w:t>используется уникал</w:t>
-      </w:r>
-      <w:r>
-        <w:rPr>
-          <w:rFonts w:ascii="Microsoft Sans Serif" w:hAnsi="Microsoft Sans Serif" w:cs="Microsoft Sans Serif"/>
-        </w:rPr>
-        <w:t>ь</w:t>
-      </w:r>
-      <w:r>
-        <w:rPr>
-          <w:rFonts w:ascii="Microsoft Sans Serif" w:hAnsi="Microsoft Sans Serif" w:cs="Microsoft Sans Serif"/>
-        </w:rPr>
-        <w:t>ный</w:t>
+        <w:t xml:space="preserve">«открытый» </w:t>
+      </w:r>
+      <w:r>
+        <w:rPr>
+          <w:rFonts w:ascii="Microsoft Sans Serif" w:hAnsi="Microsoft Sans Serif" w:cs="Microsoft Sans Serif"/>
+        </w:rPr>
+        <w:t xml:space="preserve">ключ </w:t>
+      </w:r>
+      <w:r>
+        <w:rPr>
+          <w:rFonts w:ascii="Microsoft Sans Serif" w:hAnsi="Microsoft Sans Serif" w:cs="Microsoft Sans Serif"/>
+        </w:rPr>
+        <w:t xml:space="preserve">шифрования, </w:t>
+      </w:r>
+      <w:r>
+        <w:rPr>
+          <w:rFonts w:ascii="Microsoft Sans Serif" w:hAnsi="Microsoft Sans Serif" w:cs="Microsoft Sans Serif"/>
+        </w:rPr>
+        <w:t xml:space="preserve">который </w:t>
+      </w:r>
+      <w:r>
+        <w:rPr>
+          <w:rFonts w:ascii="Microsoft Sans Serif" w:hAnsi="Microsoft Sans Serif" w:cs="Microsoft Sans Serif"/>
+        </w:rPr>
+        <w:t>не п</w:t>
+      </w:r>
+      <w:r>
+        <w:rPr>
+          <w:rFonts w:ascii="Microsoft Sans Serif" w:hAnsi="Microsoft Sans Serif" w:cs="Microsoft Sans Serif"/>
+        </w:rPr>
+        <w:t>е</w:t>
+      </w:r>
+      <w:r>
+        <w:rPr>
+          <w:rFonts w:ascii="Microsoft Sans Serif" w:hAnsi="Microsoft Sans Serif" w:cs="Microsoft Sans Serif"/>
+        </w:rPr>
+        <w:t>редаётся по сети.</w:t>
+      </w:r>
+      <w:r>
+        <w:rPr>
+          <w:rFonts w:ascii="Microsoft Sans Serif" w:hAnsi="Microsoft Sans Serif" w:cs="Microsoft Sans Serif"/>
+        </w:rPr>
+        <w:t xml:space="preserve"> «Открытые» </w:t>
+      </w:r>
+      <w:r>
+        <w:rPr>
+          <w:rFonts w:ascii="Microsoft Sans Serif" w:hAnsi="Microsoft Sans Serif" w:cs="Microsoft Sans Serif"/>
+        </w:rPr>
+        <w:t xml:space="preserve">ключи </w:t>
+      </w:r>
+      <w:r>
+        <w:rPr>
+          <w:rFonts w:ascii="Microsoft Sans Serif" w:hAnsi="Microsoft Sans Serif" w:cs="Microsoft Sans Serif"/>
+        </w:rPr>
+        <w:t>создаются генератором псевдослучайных чисел</w:t>
+      </w:r>
+      <w:r>
+        <w:rPr>
+          <w:rFonts w:ascii="Microsoft Sans Serif" w:hAnsi="Microsoft Sans Serif" w:cs="Microsoft Sans Serif"/>
+        </w:rPr>
+        <w:t>,</w:t>
       </w:r>
       <w:r>
         <w:rPr>
@@ -1266,78 +1413,6 @@
         <w:rPr>
           <w:rFonts w:ascii="Microsoft Sans Serif" w:hAnsi="Microsoft Sans Serif" w:cs="Microsoft Sans Serif"/>
         </w:rPr>
-        <w:t xml:space="preserve">«открытый» </w:t>
-      </w:r>
-      <w:r>
-        <w:rPr>
-          <w:rFonts w:ascii="Microsoft Sans Serif" w:hAnsi="Microsoft Sans Serif" w:cs="Microsoft Sans Serif"/>
-        </w:rPr>
-        <w:t xml:space="preserve">ключ </w:t>
-      </w:r>
-      <w:r>
-        <w:rPr>
-          <w:rFonts w:ascii="Microsoft Sans Serif" w:hAnsi="Microsoft Sans Serif" w:cs="Microsoft Sans Serif"/>
-        </w:rPr>
-        <w:t xml:space="preserve">шифрования, </w:t>
-      </w:r>
-      <w:r>
-        <w:rPr>
-          <w:rFonts w:ascii="Microsoft Sans Serif" w:hAnsi="Microsoft Sans Serif" w:cs="Microsoft Sans Serif"/>
-        </w:rPr>
-        <w:t xml:space="preserve">который </w:t>
-      </w:r>
-      <w:r>
-        <w:rPr>
-          <w:rFonts w:ascii="Microsoft Sans Serif" w:hAnsi="Microsoft Sans Serif" w:cs="Microsoft Sans Serif"/>
-        </w:rPr>
-        <w:t>не передаётся по сети.</w:t>
-      </w:r>
-      <w:r>
-        <w:rPr>
-          <w:rFonts w:ascii="Microsoft Sans Serif" w:hAnsi="Microsoft Sans Serif" w:cs="Microsoft Sans Serif"/>
-        </w:rPr>
-        <w:t xml:space="preserve"> «Откр</w:t>
-      </w:r>
-      <w:r>
-        <w:rPr>
-          <w:rFonts w:ascii="Microsoft Sans Serif" w:hAnsi="Microsoft Sans Serif" w:cs="Microsoft Sans Serif"/>
-        </w:rPr>
-        <w:t>ы</w:t>
-      </w:r>
-      <w:r>
-        <w:rPr>
-          <w:rFonts w:ascii="Microsoft Sans Serif" w:hAnsi="Microsoft Sans Serif" w:cs="Microsoft Sans Serif"/>
-        </w:rPr>
-        <w:t xml:space="preserve">тые» </w:t>
-      </w:r>
-      <w:r>
-        <w:rPr>
-          <w:rFonts w:ascii="Microsoft Sans Serif" w:hAnsi="Microsoft Sans Serif" w:cs="Microsoft Sans Serif"/>
-        </w:rPr>
-        <w:t xml:space="preserve">ключи </w:t>
-      </w:r>
-      <w:r>
-        <w:rPr>
-          <w:rFonts w:ascii="Microsoft Sans Serif" w:hAnsi="Microsoft Sans Serif" w:cs="Microsoft Sans Serif"/>
-        </w:rPr>
-        <w:t>создаются генератором псевдослучайных чисел</w:t>
-      </w:r>
-      <w:r>
-        <w:rPr>
-          <w:rFonts w:ascii="Microsoft Sans Serif" w:hAnsi="Microsoft Sans Serif" w:cs="Microsoft Sans Serif"/>
-        </w:rPr>
-        <w:t>,</w:t>
-      </w:r>
-      <w:r>
-        <w:rPr>
-          <w:rFonts w:ascii="Microsoft Sans Serif" w:hAnsi="Microsoft Sans Serif" w:cs="Microsoft Sans Serif"/>
-        </w:rPr>
-        <w:t xml:space="preserve"> </w:t>
-      </w:r>
-      <w:r>
-        <w:rPr>
-          <w:rFonts w:ascii="Microsoft Sans Serif" w:hAnsi="Microsoft Sans Serif" w:cs="Microsoft Sans Serif"/>
-        </w:rPr>
         <w:t>с помощью х</w:t>
       </w:r>
       <w:r>
@@ -1352,7 +1427,7 @@
         </w:rPr>
         <w:t xml:space="preserve">ш-функции </w:t>
       </w:r>
-      <w:hyperlink r:id="rId13" w:history="1">
+      <w:hyperlink r:id="rId14" w:history="1">
         <w:r>
           <w:rPr>
             <w:rStyle w:val="Hyperlink"/>
@@ -1366,19 +1441,19 @@
         <w:rPr>
           <w:rFonts w:ascii="Microsoft Sans Serif" w:hAnsi="Microsoft Sans Serif" w:cs="Microsoft Sans Serif"/>
         </w:rPr>
-        <w:t>, причём для каждого соединения инициируется последовател</w:t>
-      </w:r>
-      <w:r>
-        <w:rPr>
-          <w:rFonts w:ascii="Microsoft Sans Serif" w:hAnsi="Microsoft Sans Serif" w:cs="Microsoft Sans Serif"/>
-        </w:rPr>
-        <w:t>ь</w:t>
-      </w:r>
-      <w:r>
-        <w:rPr>
-          <w:rFonts w:ascii="Microsoft Sans Serif" w:hAnsi="Microsoft Sans Serif" w:cs="Microsoft Sans Serif"/>
-        </w:rPr>
-        <w:t>ность</w:t>
+        <w:t>, причём для каждого соединения иниц</w:t>
+      </w:r>
+      <w:r>
+        <w:rPr>
+          <w:rFonts w:ascii="Microsoft Sans Serif" w:hAnsi="Microsoft Sans Serif" w:cs="Microsoft Sans Serif"/>
+        </w:rPr>
+        <w:t>и</w:t>
+      </w:r>
+      <w:r>
+        <w:rPr>
+          <w:rFonts w:ascii="Microsoft Sans Serif" w:hAnsi="Microsoft Sans Serif" w:cs="Microsoft Sans Serif"/>
+        </w:rPr>
+        <w:t>ируется последовательность</w:t>
       </w:r>
       <w:r>
         <w:rPr>
@@ -1396,19 +1471,31 @@
         <w:rPr>
           <w:rFonts w:ascii="Microsoft Sans Serif" w:hAnsi="Microsoft Sans Serif" w:cs="Microsoft Sans Serif"/>
         </w:rPr>
-        <w:t xml:space="preserve"> Размер «закрытого» и «открытого» зав</w:t>
-      </w:r>
-      <w:r>
-        <w:rPr>
-          <w:rFonts w:ascii="Microsoft Sans Serif" w:hAnsi="Microsoft Sans Serif" w:cs="Microsoft Sans Serif"/>
-        </w:rPr>
-        <w:t>и</w:t>
-      </w:r>
-      <w:r>
-        <w:rPr>
-          <w:rFonts w:ascii="Microsoft Sans Serif" w:hAnsi="Microsoft Sans Serif" w:cs="Microsoft Sans Serif"/>
-        </w:rPr>
-        <w:t xml:space="preserve">сит от алгоритма шифрования, и указывается при его выборе. Например, при использовании </w:t>
+        <w:t xml:space="preserve"> Размер «закрыт</w:t>
+      </w:r>
+      <w:r>
+        <w:rPr>
+          <w:rFonts w:ascii="Microsoft Sans Serif" w:hAnsi="Microsoft Sans Serif" w:cs="Microsoft Sans Serif"/>
+        </w:rPr>
+        <w:t>о</w:t>
+      </w:r>
+      <w:r>
+        <w:rPr>
+          <w:rFonts w:ascii="Microsoft Sans Serif" w:hAnsi="Microsoft Sans Serif" w:cs="Microsoft Sans Serif"/>
+        </w:rPr>
+        <w:t>го» и «открыт</w:t>
+      </w:r>
+      <w:r>
+        <w:rPr>
+          <w:rFonts w:ascii="Microsoft Sans Serif" w:hAnsi="Microsoft Sans Serif" w:cs="Microsoft Sans Serif"/>
+        </w:rPr>
+        <w:t>о</w:t>
+      </w:r>
+      <w:r>
+        <w:rPr>
+          <w:rFonts w:ascii="Microsoft Sans Serif" w:hAnsi="Microsoft Sans Serif" w:cs="Microsoft Sans Serif"/>
+        </w:rPr>
+        <w:t xml:space="preserve">го» зависит от алгоритма шифрования, и указывается при его выборе. Например, при использовании </w:t>
       </w:r>
       <w:r>
         <w:rPr>
@@ -1427,7 +1514,25 @@
         <w:rPr>
           <w:rFonts w:ascii="Microsoft Sans Serif" w:hAnsi="Microsoft Sans Serif" w:cs="Microsoft Sans Serif"/>
         </w:rPr>
-        <w:t>-256 все используемые ключи  – 256-битные.</w:t>
+        <w:t>-256 все используемые кл</w:t>
+      </w:r>
+      <w:r>
+        <w:rPr>
+          <w:rFonts w:ascii="Microsoft Sans Serif" w:hAnsi="Microsoft Sans Serif" w:cs="Microsoft Sans Serif"/>
+        </w:rPr>
+        <w:t>ю</w:t>
+      </w:r>
+      <w:r>
+        <w:rPr>
+          <w:rFonts w:ascii="Microsoft Sans Serif" w:hAnsi="Microsoft Sans Serif" w:cs="Microsoft Sans Serif"/>
+        </w:rPr>
+        <w:t>чи</w:t>
+      </w:r>
+      <w:r>
+        <w:rPr>
+          <w:rFonts w:ascii="Microsoft Sans Serif" w:hAnsi="Microsoft Sans Serif" w:cs="Microsoft Sans Serif"/>
+        </w:rPr>
+        <w:t> – 256-битные.</w:t>
       </w:r>
     </w:p>
     <w:p>
@@ -4092,7 +4197,7 @@
               </w:rPr>
               <w:t xml:space="preserve">тированный язык </w:t>
             </w:r>
-            <w:hyperlink r:id="rId14" w:history="1">
+            <w:hyperlink r:id="rId15" w:history="1">
               <w:r>
                 <w:rPr>
                   <w:rStyle w:val="Hyperlink"/>
@@ -4355,7 +4460,7 @@
               </w:rPr>
               <w:t xml:space="preserve">рез </w:t>
             </w:r>
-            <w:hyperlink r:id="rId15" w:history="1">
+            <w:hyperlink r:id="rId16" w:history="1">
               <w:proofErr w:type="spellStart"/>
               <w:r>
                 <w:rPr>
@@ -5707,45 +5812,97 @@
         <w:rPr>
           <w:rFonts w:ascii="Microsoft Sans Serif" w:hAnsi="Microsoft Sans Serif" w:cs="Microsoft Sans Serif"/>
         </w:rPr>
-        <w:t xml:space="preserve">После инсталляции программы можно запустить клиентское приложение чата, вписать на странице сервера </w:t>
-      </w:r>
-      <w:r>
-        <w:rPr>
-          <w:rFonts w:ascii="Microsoft Sans Serif" w:hAnsi="Microsoft Sans Serif" w:cs="Microsoft Sans Serif"/>
-          <w:lang w:val="en-US"/>
-        </w:rPr>
-        <w:t>DNS</w:t>
-      </w:r>
-      <w:r>
-        <w:rPr>
-          <w:rFonts w:ascii="Microsoft Sans Serif" w:hAnsi="Microsoft Sans Serif" w:cs="Microsoft Sans Serif"/>
-        </w:rPr>
-        <w:t xml:space="preserve">-имя или </w:t>
-      </w:r>
-      <w:r>
-        <w:rPr>
-          <w:rFonts w:ascii="Microsoft Sans Serif" w:hAnsi="Microsoft Sans Serif" w:cs="Microsoft Sans Serif"/>
-          <w:lang w:val="en-US"/>
-        </w:rPr>
-        <w:t>IP</w:t>
-      </w:r>
-      <w:r>
-        <w:rPr>
-          <w:rFonts w:ascii="Microsoft Sans Serif" w:hAnsi="Microsoft Sans Serif" w:cs="Microsoft Sans Serif"/>
-        </w:rPr>
-        <w:t>-адрес сервера, ниже собстве</w:t>
-      </w:r>
-      <w:r>
-        <w:rPr>
-          <w:rFonts w:ascii="Microsoft Sans Serif" w:hAnsi="Microsoft Sans Serif" w:cs="Microsoft Sans Serif"/>
-        </w:rPr>
-        <w:t>н</w:t>
-      </w:r>
-      <w:r>
-        <w:rPr>
-          <w:rFonts w:ascii="Microsoft Sans Serif" w:hAnsi="Microsoft Sans Serif" w:cs="Microsoft Sans Serif"/>
-        </w:rPr>
-        <w:t>ный ник, нажать ввод для соединения с сервером. Если на сервере установлен пароль на соединение, отличный от пароля по умолчанию, то перед попыткой соединения с сервером, необходимо справа на странице вписать этот пароль. Также нужно указать порт, если он отличается от порта по умолчанию.</w:t>
+        <w:t>После инсталляции программы можно запустить клиентское приложение чата</w:t>
+      </w:r>
+      <w:r>
+        <w:rPr>
+          <w:rFonts w:ascii="Microsoft Sans Serif" w:hAnsi="Microsoft Sans Serif" w:cs="Microsoft Sans Serif"/>
+        </w:rPr>
+        <w:t>.</w:t>
+      </w:r>
+      <w:r>
+        <w:rPr>
+          <w:rFonts w:ascii="Microsoft Sans Serif" w:hAnsi="Microsoft Sans Serif" w:cs="Microsoft Sans Serif"/>
+        </w:rPr>
+        <w:t xml:space="preserve"> </w:t>
+      </w:r>
+      <w:r>
+        <w:rPr>
+          <w:rFonts w:ascii="Microsoft Sans Serif" w:hAnsi="Microsoft Sans Serif" w:cs="Microsoft Sans Serif"/>
+        </w:rPr>
+        <w:t xml:space="preserve">При первом запуске, или если </w:t>
+      </w:r>
+      <w:r>
+        <w:rPr>
+          <w:rFonts w:ascii="Microsoft Sans Serif" w:hAnsi="Microsoft Sans Serif" w:cs="Microsoft Sans Serif"/>
+        </w:rPr>
+        <w:t xml:space="preserve">прежде не было </w:t>
+      </w:r>
+      <w:r>
+        <w:rPr>
+          <w:rFonts w:ascii="Microsoft Sans Serif" w:hAnsi="Microsoft Sans Serif" w:cs="Microsoft Sans Serif"/>
+        </w:rPr>
+        <w:t>удачного соединения чата с сервером</w:t>
+      </w:r>
+      <w:r>
+        <w:rPr>
+          <w:rFonts w:ascii="Microsoft Sans Serif" w:hAnsi="Microsoft Sans Serif" w:cs="Microsoft Sans Serif"/>
+        </w:rPr>
+        <w:t xml:space="preserve">, то первым делом появится «Мастер быстрой настройки», который поможет </w:t>
+      </w:r>
+      <w:r>
+        <w:rPr>
+          <w:rFonts w:ascii="Microsoft Sans Serif" w:hAnsi="Microsoft Sans Serif" w:cs="Microsoft Sans Serif"/>
+        </w:rPr>
+        <w:t xml:space="preserve">настроить </w:t>
+      </w:r>
+      <w:r>
+        <w:rPr>
+          <w:rFonts w:ascii="Microsoft Sans Serif" w:hAnsi="Microsoft Sans Serif" w:cs="Microsoft Sans Serif"/>
+        </w:rPr>
+        <w:t xml:space="preserve">основные необходимые для работы чата параметры в 3 этапа: 1) определяется ник пользователя 2) </w:t>
+      </w:r>
+      <w:r>
+        <w:rPr>
+          <w:rFonts w:ascii="Microsoft Sans Serif" w:hAnsi="Microsoft Sans Serif" w:cs="Microsoft Sans Serif"/>
+        </w:rPr>
+        <w:t>пользовательский пароль 3) зад</w:t>
+      </w:r>
+      <w:r>
+        <w:rPr>
+          <w:rFonts w:ascii="Microsoft Sans Serif" w:hAnsi="Microsoft Sans Serif" w:cs="Microsoft Sans Serif"/>
+        </w:rPr>
+        <w:t>а</w:t>
+      </w:r>
+      <w:r>
+        <w:rPr>
+          <w:rFonts w:ascii="Microsoft Sans Serif" w:hAnsi="Microsoft Sans Serif" w:cs="Microsoft Sans Serif"/>
+        </w:rPr>
+        <w:t>ётся сетевой адрес сервера, и при необходимости порт</w:t>
+      </w:r>
+      <w:r>
+        <w:rPr>
+          <w:rFonts w:ascii="Microsoft Sans Serif" w:hAnsi="Microsoft Sans Serif" w:cs="Microsoft Sans Serif"/>
+        </w:rPr>
+        <w:t xml:space="preserve">. </w:t>
+      </w:r>
+      <w:r>
+        <w:rPr>
+          <w:rFonts w:ascii="Microsoft Sans Serif" w:hAnsi="Microsoft Sans Serif" w:cs="Microsoft Sans Serif"/>
+        </w:rPr>
+        <w:t>Все эти параметры можно будет изменить в дальнейшем во вкладке се</w:t>
+      </w:r>
+      <w:r>
+        <w:rPr>
+          <w:rFonts w:ascii="Microsoft Sans Serif" w:hAnsi="Microsoft Sans Serif" w:cs="Microsoft Sans Serif"/>
+        </w:rPr>
+        <w:t>р</w:t>
+      </w:r>
+      <w:r>
+        <w:rPr>
+          <w:rFonts w:ascii="Microsoft Sans Serif" w:hAnsi="Microsoft Sans Serif" w:cs="Microsoft Sans Serif"/>
+        </w:rPr>
+        <w:t>вера чата.</w:t>
       </w:r>
     </w:p>
     <w:p>
@@ -7195,7 +7352,7 @@
         </w:rPr>
         <w:t xml:space="preserve">мендую сначала ознакомиться с документацией по скриптовому языку </w:t>
       </w:r>
-      <w:hyperlink r:id="rId16" w:history="1">
+      <w:hyperlink r:id="rId17" w:history="1">
         <w:r>
           <w:rPr>
             <w:rStyle w:val="Hyperlink"/>
@@ -7218,7 +7375,7 @@
         </w:rPr>
         <w:t xml:space="preserve"> на сайте разработчиков </w:t>
       </w:r>
-      <w:hyperlink r:id="rId17" w:history="1">
+      <w:hyperlink r:id="rId18" w:history="1">
         <w:r>
           <w:rPr>
             <w:rStyle w:val="Hyperlink"/>
@@ -7233,7 +7390,7 @@
         </w:rPr>
         <w:t xml:space="preserve">, либо на русскоязычном сайте </w:t>
       </w:r>
-      <w:hyperlink r:id="rId18" w:history="1">
+      <w:hyperlink r:id="rId19" w:history="1">
         <w:r>
           <w:rPr>
             <w:rStyle w:val="Hyperlink"/>
@@ -7393,7 +7550,7 @@
         </w:rPr>
         <w:t xml:space="preserve"> рекомендую использовать программу </w:t>
       </w:r>
-      <w:hyperlink r:id="rId19" w:history="1">
+      <w:hyperlink r:id="rId20" w:history="1">
         <w:r>
           <w:rPr>
             <w:rStyle w:val="Hyperlink"/>
@@ -8027,7 +8184,7 @@
         </w:rPr>
         <w:t xml:space="preserve">Функции-методы класса вызываются применительно к какому-либо объекту, причём первым параметром в неявном виде передаётся указатель на этот объект. В </w:t>
       </w:r>
-      <w:hyperlink r:id="rId20" w:history="1">
+      <w:hyperlink r:id="rId21" w:history="1">
         <w:r>
           <w:rPr>
             <w:rStyle w:val="Hyperlink"/>
@@ -12834,7 +12991,7 @@
       </w:pPr>
     </w:p>
     <w:sectPr>
-      <w:headerReference w:type="default" r:id="rId21"/>
+      <w:headerReference w:type="default" r:id="rId22"/>
       <w:pgSz w:w="11906" w:h="16838"/>
       <w:pgMar w:top="1134" w:right="1440" w:bottom="1134" w:left="1440" w:header="709" w:footer="709" w:gutter="0"/>
       <w:cols w:space="708"/>
@@ -12897,6 +13054,7 @@
       <w:rPr>
         <w:rFonts w:ascii="Microsoft Sans Serif" w:hAnsi="Microsoft Sans Serif"/>
         <w:b/>
+        <w:noProof/>
         <w:color w:val="984807" w:themeColor="accent6" w:themeShade="80"/>
       </w:rPr>
       <w:drawing>
@@ -12990,11 +13148,11 @@
           <w:docPartUnique/>
         </w:docPartObj>
       </w:sdtPr>
+      <w:sdtEndPr/>
       <w:sdtContent>
         <w:r>
           <w:rPr>
             <w:rFonts w:ascii="Microsoft Sans Serif" w:hAnsi="Microsoft Sans Serif"/>
-            <w:noProof/>
           </w:rPr>
         </w:r>
         <w:r>
@@ -13043,7 +13201,7 @@
                           <w:noProof/>
                           <w:color w:val="FFFFFF" w:themeColor="background1"/>
                         </w:rPr>
-                        <w:t>2</w:t>
+                        <w:t>4</w:t>
                       </w:r>
                       <w:r>
                         <w:rPr>
@@ -13112,6 +13270,7 @@
         <w:dataBinding w:prefixMappings="xmlns:ns0='http://schemas.openxmlformats.org/package/2006/metadata/core-properties' xmlns:ns1='http://purl.org/dc/elements/1.1/'" w:xpath="/ns0:coreProperties[1]/ns1:title[1]" w:storeItemID="{6C3C8BC8-F283-45AE-878A-BAB7291924A1}"/>
         <w:text/>
       </w:sdtPr>
+      <w:sdtEndPr/>
       <w:sdtContent>
         <w:proofErr w:type="spellStart"/>
         <w:r>
@@ -14121,41 +14280,7 @@
 </file>
 
 <file path=word/glossary/document.xml><?xml version="1.0" encoding="utf-8"?>
-<w:glossaryDocument xmlns:wpc="http://schemas.microsoft.com/office/word/2008/6/28/wordprocessingCanvas" xmlns:mc="http://schemas.openxmlformats.org/markup-compatibility/2006" xmlns:o="urn:schemas-microsoft-com:office:office" xmlns:r="http://schemas.openxmlformats.org/officeDocument/2006/relationships" xmlns:m="http://schemas.openxmlformats.org/officeDocument/2006/math" xmlns:v="urn:schemas-microsoft-com:vml" xmlns:wp14="http://schemas.microsoft.com/office/word/2008/9/16/wordprocessingDrawing" xmlns:wp="http://schemas.openxmlformats.org/drawingml/2006/wordprocessingDrawing" xmlns:w10="urn:schemas-microsoft-com:office:word" xmlns:w="http://schemas.openxmlformats.org/wordprocessingml/2006/main" xmlns:w14="http://schemas.microsoft.com/office/word/2009/2/wordml" xmlns:wpg="http://schemas.microsoft.com/office/word/2008/6/28/wordprocessingGroup" xmlns:wpi="http://schemas.microsoft.com/office/word/2008/6/28/wordprocessingInk" xmlns:wne="http://schemas.microsoft.com/office/word/2006/wordml" xmlns:wps="http://schemas.microsoft.com/office/word/2008/6/28/wordprocessingShape" mc:Ignorable="w14 wp14">
-  <w:docParts>
-    <w:docPart>
-      <w:docPartPr>
-        <w:name w:val="AE1FC4A6B9334A0FAC20D20332933D03"/>
-        <w:category>
-          <w:name w:val="General"/>
-          <w:gallery w:val="placeholder"/>
-        </w:category>
-        <w:types>
-          <w:type w:val="bbPlcHdr"/>
-        </w:types>
-        <w:behaviors>
-          <w:behavior w:val="content"/>
-        </w:behaviors>
-        <w:guid w:val="{9A92A5FB-187B-45D1-8163-B6280315962C}"/>
-      </w:docPartPr>
-      <w:docPartBody>
-        <w:p>
-          <w:pPr>
-            <w:pStyle w:val="AE1FC4A6B9334A0FAC20D20332933D03"/>
-          </w:pPr>
-          <w:r>
-            <w:rPr>
-              <w:rFonts w:asciiTheme="majorHAnsi" w:eastAsiaTheme="majorEastAsia" w:hAnsiTheme="majorHAnsi" w:cstheme="majorBidi"/>
-              <w:sz w:val="32"/>
-              <w:szCs w:val="32"/>
-            </w:rPr>
-            <w:t>[Type the document title]</w:t>
-          </w:r>
-        </w:p>
-      </w:docPartBody>
-    </w:docPart>
-  </w:docParts>
-</w:glossaryDocument>
+<w:glossaryDocument xmlns:wpc="http://schemas.microsoft.com/office/word/2008/6/28/wordprocessingCanvas" xmlns:mc="http://schemas.openxmlformats.org/markup-compatibility/2006" xmlns:o="urn:schemas-microsoft-com:office:office" xmlns:r="http://schemas.openxmlformats.org/officeDocument/2006/relationships" xmlns:m="http://schemas.openxmlformats.org/officeDocument/2006/math" xmlns:v="urn:schemas-microsoft-com:vml" xmlns:wp14="http://schemas.microsoft.com/office/word/2008/9/16/wordprocessingDrawing" xmlns:wp="http://schemas.openxmlformats.org/drawingml/2006/wordprocessingDrawing" xmlns:w10="urn:schemas-microsoft-com:office:word" xmlns:w="http://schemas.openxmlformats.org/wordprocessingml/2006/main" xmlns:w14="http://schemas.microsoft.com/office/word/2009/2/wordml" xmlns:wpg="http://schemas.microsoft.com/office/word/2008/6/28/wordprocessingGroup" xmlns:wpi="http://schemas.microsoft.com/office/word/2008/6/28/wordprocessingInk" xmlns:wne="http://schemas.microsoft.com/office/word/2006/wordml" xmlns:wps="http://schemas.microsoft.com/office/word/2008/6/28/wordprocessingShape" mc:Ignorable="w14 wp14"/>
 </file>
 
 <file path=word/glossary/fontTable.xml><?xml version="1.0" encoding="utf-8"?>
@@ -14242,6 +14367,8 @@
     <w:rsidRoot w:val="0012293A"/>
     <w:rsid w:val="0012293A"/>
     <w:rsid w:val="002D6BE1"/>
+    <w:rsid w:val="00555E99"/>
+    <w:rsid w:val="00E7066C"/>
   </w:rsids>
   <m:mathPr>
     <m:mathFont m:val="Cambria Math"/>
@@ -14260,7 +14387,7 @@
   <w:clrSchemeMapping w:bg1="light1" w:t1="dark1" w:bg2="light2" w:t2="dark2" w:accent1="accent1" w:accent2="accent2" w:accent3="accent3" w:accent4="accent4" w:accent5="accent5" w:accent6="accent6" w:hyperlink="hyperlink" w:followedHyperlink="followedHyperlink"/>
   <w:decimalSymbol w:val=","/>
   <w:listSeparator w:val=";"/>
-  <w14:docId w14:val="46503A8B"/>
+  <w14:docId w14:val="6C6EB7B1"/>
 </w:settings>
 </file>
 

</xml_diff>

<commit_message>
Added encryption algorithms with netengine.
</commit_message>
<xml_diff>
--- a/doc/Colibri chat.docx
+++ b/doc/Colibri chat.docx
@@ -320,19 +320,7 @@
         <w:rPr>
           <w:rFonts w:ascii="Microsoft Sans Serif" w:hAnsi="Microsoft Sans Serif" w:cs="Microsoft Sans Serif"/>
         </w:rPr>
-        <w:t>Общение на каналах с несколькими пользоват</w:t>
-      </w:r>
-      <w:r>
-        <w:rPr>
-          <w:rFonts w:ascii="Microsoft Sans Serif" w:hAnsi="Microsoft Sans Serif" w:cs="Microsoft Sans Serif"/>
-        </w:rPr>
-        <w:t>е</w:t>
-      </w:r>
-      <w:r>
-        <w:rPr>
-          <w:rFonts w:ascii="Microsoft Sans Serif" w:hAnsi="Microsoft Sans Serif" w:cs="Microsoft Sans Serif"/>
-        </w:rPr>
-        <w:t>лями одновременно (ко</w:t>
+        <w:t>Общение на каналах с несколькими пользователями одновременно (ко</w:t>
       </w:r>
       <w:r>
         <w:rPr>
@@ -861,19 +849,7 @@
         <w:rPr>
           <w:rFonts w:ascii="Microsoft Sans Serif" w:hAnsi="Microsoft Sans Serif" w:cs="Microsoft Sans Serif"/>
         </w:rPr>
-        <w:t>метры работы восстанавливаются из предыдущей сессии работы пр</w:t>
-      </w:r>
-      <w:r>
-        <w:rPr>
-          <w:rFonts w:ascii="Microsoft Sans Serif" w:hAnsi="Microsoft Sans Serif" w:cs="Microsoft Sans Serif"/>
-        </w:rPr>
-        <w:t>о</w:t>
-      </w:r>
-      <w:r>
-        <w:rPr>
-          <w:rFonts w:ascii="Microsoft Sans Serif" w:hAnsi="Microsoft Sans Serif" w:cs="Microsoft Sans Serif"/>
-        </w:rPr>
-        <w:t>граммы, либо определяются автоматически со стороны клиента или сервера. Програ</w:t>
+        <w:t>метры работы восстанавливаются из предыдущей сессии работы программы, либо определяются автоматически со стороны клиента или сервера. Програ</w:t>
       </w:r>
       <w:r>
         <w:rPr>
@@ -1226,7 +1202,19 @@
         <w:rPr>
           <w:rFonts w:ascii="Microsoft Sans Serif" w:hAnsi="Microsoft Sans Serif" w:cs="Microsoft Sans Serif"/>
         </w:rPr>
-        <w:t>, всего 4 шифра</w:t>
+        <w:t xml:space="preserve">, всего </w:t>
+      </w:r>
+      <w:r>
+        <w:rPr>
+          <w:rFonts w:ascii="Microsoft Sans Serif" w:hAnsi="Microsoft Sans Serif" w:cs="Microsoft Sans Serif"/>
+        </w:rPr>
+        <w:t>8</w:t>
+      </w:r>
+      <w:r>
+        <w:rPr>
+          <w:rFonts w:ascii="Microsoft Sans Serif" w:hAnsi="Microsoft Sans Serif" w:cs="Microsoft Sans Serif"/>
+        </w:rPr>
+        <w:t xml:space="preserve"> шифров</w:t>
       </w:r>
       <w:r>
         <w:rPr>
@@ -1281,7 +1269,152 @@
         <w:rPr>
           <w:rFonts w:ascii="Microsoft Sans Serif" w:hAnsi="Microsoft Sans Serif" w:cs="Microsoft Sans Serif"/>
         </w:rPr>
-        <w:t xml:space="preserve">. </w:t>
+        <w:t xml:space="preserve">, </w:t>
+      </w:r>
+      <w:hyperlink r:id="rId14" w:history="1">
+        <w:r>
+          <w:rPr>
+            <w:rStyle w:val="Hyperlink"/>
+            <w:rFonts w:ascii="Microsoft Sans Serif" w:hAnsi="Microsoft Sans Serif" w:cs="Microsoft Sans Serif"/>
+            <w:lang w:val="en-US"/>
+          </w:rPr>
+          <w:t>Salsa</w:t>
+        </w:r>
+        <w:r>
+          <w:rPr>
+            <w:rStyle w:val="Hyperlink"/>
+            <w:rFonts w:ascii="Microsoft Sans Serif" w:hAnsi="Microsoft Sans Serif" w:cs="Microsoft Sans Serif"/>
+          </w:rPr>
+          <w:t>20</w:t>
+        </w:r>
+      </w:hyperlink>
+      <w:r>
+        <w:rPr>
+          <w:rFonts w:ascii="Microsoft Sans Serif" w:hAnsi="Microsoft Sans Serif" w:cs="Microsoft Sans Serif"/>
+        </w:rPr>
+        <w:t xml:space="preserve">, </w:t>
+      </w:r>
+      <w:r>
+        <w:rPr>
+          <w:rFonts w:ascii="Microsoft Sans Serif" w:hAnsi="Microsoft Sans Serif" w:cs="Microsoft Sans Serif"/>
+          <w:lang w:val="en-US"/>
+        </w:rPr>
+        <w:t>LEX</w:t>
+      </w:r>
+      <w:r>
+        <w:rPr>
+          <w:rFonts w:ascii="Microsoft Sans Serif" w:hAnsi="Microsoft Sans Serif" w:cs="Microsoft Sans Serif"/>
+        </w:rPr>
+        <w:t xml:space="preserve"> </w:t>
+      </w:r>
+      <w:r>
+        <w:rPr>
+          <w:rFonts w:ascii="Microsoft Sans Serif" w:hAnsi="Microsoft Sans Serif" w:cs="Microsoft Sans Serif"/>
+          <w:lang w:val="en-US"/>
+        </w:rPr>
+        <w:t>v</w:t>
+      </w:r>
+      <w:r>
+        <w:rPr>
+          <w:rFonts w:ascii="Microsoft Sans Serif" w:hAnsi="Microsoft Sans Serif" w:cs="Microsoft Sans Serif"/>
+        </w:rPr>
+        <w:t xml:space="preserve">2, </w:t>
+      </w:r>
+      <w:hyperlink r:id="rId15" w:history="1">
+        <w:r>
+          <w:rPr>
+            <w:rStyle w:val="Hyperlink"/>
+            <w:rFonts w:ascii="Microsoft Sans Serif" w:hAnsi="Microsoft Sans Serif" w:cs="Microsoft Sans Serif"/>
+            <w:lang w:val="en-US"/>
+          </w:rPr>
+          <w:t>Grain</w:t>
+        </w:r>
+        <w:r>
+          <w:rPr>
+            <w:rStyle w:val="Hyperlink"/>
+            <w:rFonts w:ascii="Microsoft Sans Serif" w:hAnsi="Microsoft Sans Serif" w:cs="Microsoft Sans Serif"/>
+          </w:rPr>
+          <w:t>-</w:t>
+        </w:r>
+        <w:r>
+          <w:rPr>
+            <w:rStyle w:val="Hyperlink"/>
+            <w:rFonts w:ascii="Microsoft Sans Serif" w:hAnsi="Microsoft Sans Serif" w:cs="Microsoft Sans Serif"/>
+            <w:lang w:val="en-US"/>
+          </w:rPr>
+          <w:t>v</w:t>
+        </w:r>
+        <w:r>
+          <w:rPr>
+            <w:rStyle w:val="Hyperlink"/>
+            <w:rFonts w:ascii="Microsoft Sans Serif" w:hAnsi="Microsoft Sans Serif" w:cs="Microsoft Sans Serif"/>
+          </w:rPr>
+          <w:t>1</w:t>
+        </w:r>
+      </w:hyperlink>
+      <w:r>
+        <w:rPr>
+          <w:rFonts w:ascii="Microsoft Sans Serif" w:hAnsi="Microsoft Sans Serif" w:cs="Microsoft Sans Serif"/>
+        </w:rPr>
+        <w:t xml:space="preserve">, </w:t>
+      </w:r>
+      <w:r>
+        <w:rPr>
+          <w:rFonts w:ascii="Microsoft Sans Serif" w:hAnsi="Microsoft Sans Serif" w:cs="Microsoft Sans Serif"/>
+          <w:lang w:val="en-US"/>
+        </w:rPr>
+        <w:t>Grain</w:t>
+      </w:r>
+      <w:r>
+        <w:rPr>
+          <w:rFonts w:ascii="Microsoft Sans Serif" w:hAnsi="Microsoft Sans Serif" w:cs="Microsoft Sans Serif"/>
+        </w:rPr>
+        <w:t xml:space="preserve">-128, </w:t>
+      </w:r>
+      <w:hyperlink r:id="rId16" w:history="1">
+        <w:proofErr w:type="spellStart"/>
+        <w:r>
+          <w:rPr>
+            <w:rStyle w:val="Hyperlink"/>
+            <w:rFonts w:ascii="Microsoft Sans Serif" w:hAnsi="Microsoft Sans Serif" w:cs="Microsoft Sans Serif"/>
+            <w:lang w:val="en-US"/>
+          </w:rPr>
+          <w:t>Trivium</w:t>
+        </w:r>
+        <w:proofErr w:type="spellEnd"/>
+      </w:hyperlink>
+      <w:r>
+        <w:rPr>
+          <w:rFonts w:ascii="Microsoft Sans Serif" w:hAnsi="Microsoft Sans Serif" w:cs="Microsoft Sans Serif"/>
+        </w:rPr>
+        <w:t xml:space="preserve">, </w:t>
+      </w:r>
+      <w:proofErr w:type="spellStart"/>
+      <w:r>
+        <w:rPr>
+          <w:rFonts w:ascii="Microsoft Sans Serif" w:hAnsi="Microsoft Sans Serif" w:cs="Microsoft Sans Serif"/>
+          <w:lang w:val="en-US"/>
+        </w:rPr>
+        <w:t>Edon</w:t>
+      </w:r>
+      <w:proofErr w:type="spellEnd"/>
+      <w:r>
+        <w:rPr>
+          <w:rFonts w:ascii="Microsoft Sans Serif" w:hAnsi="Microsoft Sans Serif" w:cs="Microsoft Sans Serif"/>
+        </w:rPr>
+        <w:t>80</w:t>
+      </w:r>
+      <w:r>
+        <w:rPr>
+          <w:rFonts w:ascii="Microsoft Sans Serif" w:hAnsi="Microsoft Sans Serif" w:cs="Microsoft Sans Serif"/>
+        </w:rPr>
+        <w:t>.</w:t>
+      </w:r>
+      <w:r>
+        <w:rPr>
+          <w:rFonts w:ascii="Microsoft Sans Serif" w:hAnsi="Microsoft Sans Serif" w:cs="Microsoft Sans Serif"/>
+        </w:rPr>
+        <w:t xml:space="preserve"> </w:t>
       </w:r>
       <w:r>
         <w:rPr>
@@ -1311,25 +1444,25 @@
         <w:rPr>
           <w:rFonts w:ascii="Microsoft Sans Serif" w:hAnsi="Microsoft Sans Serif" w:cs="Microsoft Sans Serif"/>
         </w:rPr>
-        <w:t>транза</w:t>
-      </w:r>
-      <w:r>
-        <w:rPr>
-          <w:rFonts w:ascii="Microsoft Sans Serif" w:hAnsi="Microsoft Sans Serif" w:cs="Microsoft Sans Serif"/>
-        </w:rPr>
-        <w:t>к</w:t>
-      </w:r>
-      <w:r>
-        <w:rPr>
-          <w:rFonts w:ascii="Microsoft Sans Serif" w:hAnsi="Microsoft Sans Serif" w:cs="Microsoft Sans Serif"/>
-        </w:rPr>
-        <w:t xml:space="preserve">ции </w:t>
-      </w:r>
-      <w:r>
-        <w:rPr>
-          <w:rFonts w:ascii="Microsoft Sans Serif" w:hAnsi="Microsoft Sans Serif" w:cs="Microsoft Sans Serif"/>
-        </w:rPr>
-        <w:t>используется уникальный</w:t>
+        <w:t xml:space="preserve">транзакции </w:t>
+      </w:r>
+      <w:r>
+        <w:rPr>
+          <w:rFonts w:ascii="Microsoft Sans Serif" w:hAnsi="Microsoft Sans Serif" w:cs="Microsoft Sans Serif"/>
+        </w:rPr>
+        <w:t>используется ун</w:t>
+      </w:r>
+      <w:r>
+        <w:rPr>
+          <w:rFonts w:ascii="Microsoft Sans Serif" w:hAnsi="Microsoft Sans Serif" w:cs="Microsoft Sans Serif"/>
+        </w:rPr>
+        <w:t>и</w:t>
+      </w:r>
+      <w:r>
+        <w:rPr>
+          <w:rFonts w:ascii="Microsoft Sans Serif" w:hAnsi="Microsoft Sans Serif" w:cs="Microsoft Sans Serif"/>
+        </w:rPr>
+        <w:t>кальный</w:t>
       </w:r>
       <w:r>
         <w:rPr>
@@ -1365,7 +1498,55 @@
         <w:rPr>
           <w:rFonts w:ascii="Microsoft Sans Serif" w:hAnsi="Microsoft Sans Serif" w:cs="Microsoft Sans Serif"/>
         </w:rPr>
-        <w:t>не п</w:t>
+        <w:t>не передаётся по сети.</w:t>
+      </w:r>
+      <w:r>
+        <w:rPr>
+          <w:rFonts w:ascii="Microsoft Sans Serif" w:hAnsi="Microsoft Sans Serif" w:cs="Microsoft Sans Serif"/>
+        </w:rPr>
+        <w:t xml:space="preserve"> «О</w:t>
+      </w:r>
+      <w:r>
+        <w:rPr>
+          <w:rFonts w:ascii="Microsoft Sans Serif" w:hAnsi="Microsoft Sans Serif" w:cs="Microsoft Sans Serif"/>
+        </w:rPr>
+        <w:t>т</w:t>
+      </w:r>
+      <w:r>
+        <w:rPr>
+          <w:rFonts w:ascii="Microsoft Sans Serif" w:hAnsi="Microsoft Sans Serif" w:cs="Microsoft Sans Serif"/>
+        </w:rPr>
+        <w:t xml:space="preserve">крытые» </w:t>
+      </w:r>
+      <w:r>
+        <w:rPr>
+          <w:rFonts w:ascii="Microsoft Sans Serif" w:hAnsi="Microsoft Sans Serif" w:cs="Microsoft Sans Serif"/>
+        </w:rPr>
+        <w:t xml:space="preserve">ключи </w:t>
+      </w:r>
+      <w:r>
+        <w:rPr>
+          <w:rFonts w:ascii="Microsoft Sans Serif" w:hAnsi="Microsoft Sans Serif" w:cs="Microsoft Sans Serif"/>
+        </w:rPr>
+        <w:t>создаются генератором псевдослучайных чисел</w:t>
+      </w:r>
+      <w:r>
+        <w:rPr>
+          <w:rFonts w:ascii="Microsoft Sans Serif" w:hAnsi="Microsoft Sans Serif" w:cs="Microsoft Sans Serif"/>
+        </w:rPr>
+        <w:t>,</w:t>
+      </w:r>
+      <w:r>
+        <w:rPr>
+          <w:rFonts w:ascii="Microsoft Sans Serif" w:hAnsi="Microsoft Sans Serif" w:cs="Microsoft Sans Serif"/>
+        </w:rPr>
+        <w:t xml:space="preserve"> </w:t>
+      </w:r>
+      <w:r>
+        <w:rPr>
+          <w:rFonts w:ascii="Microsoft Sans Serif" w:hAnsi="Microsoft Sans Serif" w:cs="Microsoft Sans Serif"/>
+        </w:rPr>
+        <w:t>с помощью х</w:t>
       </w:r>
       <w:r>
         <w:rPr>
@@ -1377,57 +1558,9 @@
         <w:rPr>
           <w:rFonts w:ascii="Microsoft Sans Serif" w:hAnsi="Microsoft Sans Serif" w:cs="Microsoft Sans Serif"/>
         </w:rPr>
-        <w:t>редаётся по сети.</w:t>
-      </w:r>
-      <w:r>
-        <w:rPr>
-          <w:rFonts w:ascii="Microsoft Sans Serif" w:hAnsi="Microsoft Sans Serif" w:cs="Microsoft Sans Serif"/>
-        </w:rPr>
-        <w:t xml:space="preserve"> «Открытые» </w:t>
-      </w:r>
-      <w:r>
-        <w:rPr>
-          <w:rFonts w:ascii="Microsoft Sans Serif" w:hAnsi="Microsoft Sans Serif" w:cs="Microsoft Sans Serif"/>
-        </w:rPr>
-        <w:t xml:space="preserve">ключи </w:t>
-      </w:r>
-      <w:r>
-        <w:rPr>
-          <w:rFonts w:ascii="Microsoft Sans Serif" w:hAnsi="Microsoft Sans Serif" w:cs="Microsoft Sans Serif"/>
-        </w:rPr>
-        <w:t>создаются генератором псевдослучайных чисел</w:t>
-      </w:r>
-      <w:r>
-        <w:rPr>
-          <w:rFonts w:ascii="Microsoft Sans Serif" w:hAnsi="Microsoft Sans Serif" w:cs="Microsoft Sans Serif"/>
-        </w:rPr>
-        <w:t>,</w:t>
-      </w:r>
-      <w:r>
-        <w:rPr>
-          <w:rFonts w:ascii="Microsoft Sans Serif" w:hAnsi="Microsoft Sans Serif" w:cs="Microsoft Sans Serif"/>
-        </w:rPr>
-        <w:t xml:space="preserve"> </w:t>
-      </w:r>
-      <w:r>
-        <w:rPr>
-          <w:rFonts w:ascii="Microsoft Sans Serif" w:hAnsi="Microsoft Sans Serif" w:cs="Microsoft Sans Serif"/>
-        </w:rPr>
-        <w:t>с помощью х</w:t>
-      </w:r>
-      <w:r>
-        <w:rPr>
-          <w:rFonts w:ascii="Microsoft Sans Serif" w:hAnsi="Microsoft Sans Serif" w:cs="Microsoft Sans Serif"/>
-        </w:rPr>
-        <w:t>е</w:t>
-      </w:r>
-      <w:r>
-        <w:rPr>
-          <w:rFonts w:ascii="Microsoft Sans Serif" w:hAnsi="Microsoft Sans Serif" w:cs="Microsoft Sans Serif"/>
-        </w:rPr>
         <w:t xml:space="preserve">ш-функции </w:t>
       </w:r>
-      <w:hyperlink r:id="rId14" w:history="1">
+      <w:hyperlink r:id="rId17" w:history="1">
         <w:r>
           <w:rPr>
             <w:rStyle w:val="Hyperlink"/>
@@ -1441,7 +1574,37 @@
         <w:rPr>
           <w:rFonts w:ascii="Microsoft Sans Serif" w:hAnsi="Microsoft Sans Serif" w:cs="Microsoft Sans Serif"/>
         </w:rPr>
-        <w:t>, причём для каждого соединения иниц</w:t>
+        <w:t>, причём для каждого соединения инициируется последов</w:t>
+      </w:r>
+      <w:r>
+        <w:rPr>
+          <w:rFonts w:ascii="Microsoft Sans Serif" w:hAnsi="Microsoft Sans Serif" w:cs="Microsoft Sans Serif"/>
+        </w:rPr>
+        <w:t>а</w:t>
+      </w:r>
+      <w:r>
+        <w:rPr>
+          <w:rFonts w:ascii="Microsoft Sans Serif" w:hAnsi="Microsoft Sans Serif" w:cs="Microsoft Sans Serif"/>
+        </w:rPr>
+        <w:t>тельность</w:t>
+      </w:r>
+      <w:r>
+        <w:rPr>
+          <w:rFonts w:ascii="Microsoft Sans Serif" w:hAnsi="Microsoft Sans Serif" w:cs="Microsoft Sans Serif"/>
+        </w:rPr>
+        <w:t xml:space="preserve"> на основе «закрытого» ключа</w:t>
+      </w:r>
+      <w:r>
+        <w:rPr>
+          <w:rFonts w:ascii="Microsoft Sans Serif" w:hAnsi="Microsoft Sans Serif" w:cs="Microsoft Sans Serif"/>
+        </w:rPr>
+        <w:t>.</w:t>
+      </w:r>
+      <w:r>
+        <w:rPr>
+          <w:rFonts w:ascii="Microsoft Sans Serif" w:hAnsi="Microsoft Sans Serif" w:cs="Microsoft Sans Serif"/>
+        </w:rPr>
+        <w:t xml:space="preserve"> Размер «закрытого» и «открытого» зав</w:t>
       </w:r>
       <w:r>
         <w:rPr>
@@ -1453,49 +1616,7 @@
         <w:rPr>
           <w:rFonts w:ascii="Microsoft Sans Serif" w:hAnsi="Microsoft Sans Serif" w:cs="Microsoft Sans Serif"/>
         </w:rPr>
-        <w:t>ируется последовательность</w:t>
-      </w:r>
-      <w:r>
-        <w:rPr>
-          <w:rFonts w:ascii="Microsoft Sans Serif" w:hAnsi="Microsoft Sans Serif" w:cs="Microsoft Sans Serif"/>
-        </w:rPr>
-        <w:t xml:space="preserve"> на основе «закрытого» ключа</w:t>
-      </w:r>
-      <w:r>
-        <w:rPr>
-          <w:rFonts w:ascii="Microsoft Sans Serif" w:hAnsi="Microsoft Sans Serif" w:cs="Microsoft Sans Serif"/>
-        </w:rPr>
-        <w:t>.</w:t>
-      </w:r>
-      <w:r>
-        <w:rPr>
-          <w:rFonts w:ascii="Microsoft Sans Serif" w:hAnsi="Microsoft Sans Serif" w:cs="Microsoft Sans Serif"/>
-        </w:rPr>
-        <w:t xml:space="preserve"> Размер «закрыт</w:t>
-      </w:r>
-      <w:r>
-        <w:rPr>
-          <w:rFonts w:ascii="Microsoft Sans Serif" w:hAnsi="Microsoft Sans Serif" w:cs="Microsoft Sans Serif"/>
-        </w:rPr>
-        <w:t>о</w:t>
-      </w:r>
-      <w:r>
-        <w:rPr>
-          <w:rFonts w:ascii="Microsoft Sans Serif" w:hAnsi="Microsoft Sans Serif" w:cs="Microsoft Sans Serif"/>
-        </w:rPr>
-        <w:t>го» и «открыт</w:t>
-      </w:r>
-      <w:r>
-        <w:rPr>
-          <w:rFonts w:ascii="Microsoft Sans Serif" w:hAnsi="Microsoft Sans Serif" w:cs="Microsoft Sans Serif"/>
-        </w:rPr>
-        <w:t>о</w:t>
-      </w:r>
-      <w:r>
-        <w:rPr>
-          <w:rFonts w:ascii="Microsoft Sans Serif" w:hAnsi="Microsoft Sans Serif" w:cs="Microsoft Sans Serif"/>
-        </w:rPr>
-        <w:t xml:space="preserve">го» зависит от алгоритма шифрования, и указывается при его выборе. Например, при использовании </w:t>
+        <w:t xml:space="preserve">сит от алгоритма шифрования, и указывается при его выборе. Например, при использовании </w:t>
       </w:r>
       <w:r>
         <w:rPr>
@@ -1514,19 +1635,7 @@
         <w:rPr>
           <w:rFonts w:ascii="Microsoft Sans Serif" w:hAnsi="Microsoft Sans Serif" w:cs="Microsoft Sans Serif"/>
         </w:rPr>
-        <w:t>-256 все используемые кл</w:t>
-      </w:r>
-      <w:r>
-        <w:rPr>
-          <w:rFonts w:ascii="Microsoft Sans Serif" w:hAnsi="Microsoft Sans Serif" w:cs="Microsoft Sans Serif"/>
-        </w:rPr>
-        <w:t>ю</w:t>
-      </w:r>
-      <w:r>
-        <w:rPr>
-          <w:rFonts w:ascii="Microsoft Sans Serif" w:hAnsi="Microsoft Sans Serif" w:cs="Microsoft Sans Serif"/>
-        </w:rPr>
-        <w:t>чи</w:t>
+        <w:t>-256 все используемые ключи</w:t>
       </w:r>
       <w:r>
         <w:rPr>
@@ -4197,7 +4306,7 @@
               </w:rPr>
               <w:t xml:space="preserve">тированный язык </w:t>
             </w:r>
-            <w:hyperlink r:id="rId15" w:history="1">
+            <w:hyperlink r:id="rId18" w:history="1">
               <w:r>
                 <w:rPr>
                   <w:rStyle w:val="Hyperlink"/>
@@ -4460,7 +4569,7 @@
               </w:rPr>
               <w:t xml:space="preserve">рез </w:t>
             </w:r>
-            <w:hyperlink r:id="rId16" w:history="1">
+            <w:hyperlink r:id="rId19" w:history="1">
               <w:proofErr w:type="spellStart"/>
               <w:r>
                 <w:rPr>
@@ -5890,19 +5999,7 @@
         <w:rPr>
           <w:rFonts w:ascii="Microsoft Sans Serif" w:hAnsi="Microsoft Sans Serif" w:cs="Microsoft Sans Serif"/>
         </w:rPr>
-        <w:t>Все эти параметры можно будет изменить в дальнейшем во вкладке се</w:t>
-      </w:r>
-      <w:r>
-        <w:rPr>
-          <w:rFonts w:ascii="Microsoft Sans Serif" w:hAnsi="Microsoft Sans Serif" w:cs="Microsoft Sans Serif"/>
-        </w:rPr>
-        <w:t>р</w:t>
-      </w:r>
-      <w:r>
-        <w:rPr>
-          <w:rFonts w:ascii="Microsoft Sans Serif" w:hAnsi="Microsoft Sans Serif" w:cs="Microsoft Sans Serif"/>
-        </w:rPr>
-        <w:t>вера чата.</w:t>
+        <w:t>Все эти параметры можно будет изменить в дальнейшем во вкладке сервера чата.</w:t>
       </w:r>
     </w:p>
     <w:p>
@@ -7352,7 +7449,7 @@
         </w:rPr>
         <w:t xml:space="preserve">мендую сначала ознакомиться с документацией по скриптовому языку </w:t>
       </w:r>
-      <w:hyperlink r:id="rId17" w:history="1">
+      <w:hyperlink r:id="rId20" w:history="1">
         <w:r>
           <w:rPr>
             <w:rStyle w:val="Hyperlink"/>
@@ -7375,7 +7472,7 @@
         </w:rPr>
         <w:t xml:space="preserve"> на сайте разработчиков </w:t>
       </w:r>
-      <w:hyperlink r:id="rId18" w:history="1">
+      <w:hyperlink r:id="rId21" w:history="1">
         <w:r>
           <w:rPr>
             <w:rStyle w:val="Hyperlink"/>
@@ -7390,7 +7487,7 @@
         </w:rPr>
         <w:t xml:space="preserve">, либо на русскоязычном сайте </w:t>
       </w:r>
-      <w:hyperlink r:id="rId19" w:history="1">
+      <w:hyperlink r:id="rId22" w:history="1">
         <w:r>
           <w:rPr>
             <w:rStyle w:val="Hyperlink"/>
@@ -7550,7 +7647,7 @@
         </w:rPr>
         <w:t xml:space="preserve"> рекомендую использовать программу </w:t>
       </w:r>
-      <w:hyperlink r:id="rId20" w:history="1">
+      <w:hyperlink r:id="rId23" w:history="1">
         <w:r>
           <w:rPr>
             <w:rStyle w:val="Hyperlink"/>
@@ -8184,7 +8281,7 @@
         </w:rPr>
         <w:t xml:space="preserve">Функции-методы класса вызываются применительно к какому-либо объекту, причём первым параметром в неявном виде передаётся указатель на этот объект. В </w:t>
       </w:r>
-      <w:hyperlink r:id="rId21" w:history="1">
+      <w:hyperlink r:id="rId24" w:history="1">
         <w:r>
           <w:rPr>
             <w:rStyle w:val="Hyperlink"/>
@@ -12991,7 +13088,7 @@
       </w:pPr>
     </w:p>
     <w:sectPr>
-      <w:headerReference w:type="default" r:id="rId22"/>
+      <w:headerReference w:type="default" r:id="rId25"/>
       <w:pgSz w:w="11906" w:h="16838"/>
       <w:pgMar w:top="1134" w:right="1440" w:bottom="1134" w:left="1440" w:header="709" w:footer="709" w:gutter="0"/>
       <w:cols w:space="708"/>
@@ -13201,7 +13298,7 @@
                           <w:noProof/>
                           <w:color w:val="FFFFFF" w:themeColor="background1"/>
                         </w:rPr>
-                        <w:t>4</w:t>
+                        <w:t>2</w:t>
                       </w:r>
                       <w:r>
                         <w:rPr>
@@ -13264,9 +13361,6 @@
         </w:rPr>
         <w:alias w:val="Title"/>
         <w:id w:val="77738743"/>
-        <w:placeholder>
-          <w:docPart w:val="AE1FC4A6B9334A0FAC20D20332933D03"/>
-        </w:placeholder>
         <w:dataBinding w:prefixMappings="xmlns:ns0='http://schemas.openxmlformats.org/package/2006/metadata/core-properties' xmlns:ns1='http://purl.org/dc/elements/1.1/'" w:xpath="/ns0:coreProperties[1]/ns1:title[1]" w:storeItemID="{6C3C8BC8-F283-45AE-878A-BAB7291924A1}"/>
         <w:text/>
       </w:sdtPr>
@@ -14279,553 +14373,6 @@
 </w:styles>
 </file>
 
-<file path=word/glossary/document.xml><?xml version="1.0" encoding="utf-8"?>
-<w:glossaryDocument xmlns:wpc="http://schemas.microsoft.com/office/word/2008/6/28/wordprocessingCanvas" xmlns:mc="http://schemas.openxmlformats.org/markup-compatibility/2006" xmlns:o="urn:schemas-microsoft-com:office:office" xmlns:r="http://schemas.openxmlformats.org/officeDocument/2006/relationships" xmlns:m="http://schemas.openxmlformats.org/officeDocument/2006/math" xmlns:v="urn:schemas-microsoft-com:vml" xmlns:wp14="http://schemas.microsoft.com/office/word/2008/9/16/wordprocessingDrawing" xmlns:wp="http://schemas.openxmlformats.org/drawingml/2006/wordprocessingDrawing" xmlns:w10="urn:schemas-microsoft-com:office:word" xmlns:w="http://schemas.openxmlformats.org/wordprocessingml/2006/main" xmlns:w14="http://schemas.microsoft.com/office/word/2009/2/wordml" xmlns:wpg="http://schemas.microsoft.com/office/word/2008/6/28/wordprocessingGroup" xmlns:wpi="http://schemas.microsoft.com/office/word/2008/6/28/wordprocessingInk" xmlns:wne="http://schemas.microsoft.com/office/word/2006/wordml" xmlns:wps="http://schemas.microsoft.com/office/word/2008/6/28/wordprocessingShape" mc:Ignorable="w14 wp14"/>
-</file>
-
-<file path=word/glossary/fontTable.xml><?xml version="1.0" encoding="utf-8"?>
-<w:fonts xmlns:mc="http://schemas.openxmlformats.org/markup-compatibility/2006" xmlns:r="http://schemas.openxmlformats.org/officeDocument/2006/relationships" xmlns:w="http://schemas.openxmlformats.org/wordprocessingml/2006/main" xmlns:w14="http://schemas.microsoft.com/office/word/2009/2/wordml" mc:Ignorable="w14">
-  <w:font w:name="Symbol">
-    <w:panose1 w:val="05050102010706020507"/>
-    <w:charset w:val="02"/>
-    <w:family w:val="roman"/>
-    <w:pitch w:val="variable"/>
-    <w:sig w:usb0="00000000" w:usb1="10000000" w:usb2="00000000" w:usb3="00000000" w:csb0="80000000" w:csb1="00000000"/>
-  </w:font>
-  <w:font w:name="Times New Roman">
-    <w:panose1 w:val="02020603050405020304"/>
-    <w:charset w:val="CC"/>
-    <w:family w:val="roman"/>
-    <w:pitch w:val="variable"/>
-    <w:sig w:usb0="20002A87" w:usb1="80000000" w:usb2="00000008" w:usb3="00000000" w:csb0="000001FF" w:csb1="00000000"/>
-  </w:font>
-  <w:font w:name="Courier New">
-    <w:panose1 w:val="02070309020205020404"/>
-    <w:charset w:val="CC"/>
-    <w:family w:val="modern"/>
-    <w:pitch w:val="fixed"/>
-    <w:sig w:usb0="20002A87" w:usb1="80000000" w:usb2="00000008" w:usb3="00000000" w:csb0="000001FF" w:csb1="00000000"/>
-  </w:font>
-  <w:font w:name="Wingdings">
-    <w:panose1 w:val="05000000000000000000"/>
-    <w:charset w:val="02"/>
-    <w:family w:val="auto"/>
-    <w:pitch w:val="variable"/>
-    <w:sig w:usb0="00000000" w:usb1="10000000" w:usb2="00000000" w:usb3="00000000" w:csb0="80000000" w:csb1="00000000"/>
-  </w:font>
-  <w:font w:name="Wingdings 3">
-    <w:panose1 w:val="05040102010807070707"/>
-    <w:charset w:val="02"/>
-    <w:family w:val="roman"/>
-    <w:pitch w:val="variable"/>
-    <w:sig w:usb0="00000000" w:usb1="10000000" w:usb2="00000000" w:usb3="00000000" w:csb0="80000000" w:csb1="00000000"/>
-  </w:font>
-  <w:font w:name="Calibri">
-    <w:panose1 w:val="020F0502020204030204"/>
-    <w:charset w:val="CC"/>
-    <w:family w:val="swiss"/>
-    <w:pitch w:val="variable"/>
-    <w:sig w:usb0="E10002FF" w:usb1="4000ACFF" w:usb2="00000009" w:usb3="00000000" w:csb0="0000019F" w:csb1="00000000"/>
-  </w:font>
-  <w:font w:name="Cambria">
-    <w:panose1 w:val="02040503050406030204"/>
-    <w:charset w:val="CC"/>
-    <w:family w:val="roman"/>
-    <w:pitch w:val="variable"/>
-    <w:sig w:usb0="A00002EF" w:usb1="4000004B" w:usb2="00000000" w:usb3="00000000" w:csb0="0000019F" w:csb1="00000000"/>
-  </w:font>
-  <w:font w:name="Tahoma">
-    <w:panose1 w:val="020B0604030504040204"/>
-    <w:charset w:val="CC"/>
-    <w:family w:val="swiss"/>
-    <w:pitch w:val="variable"/>
-    <w:sig w:usb0="61002A87" w:usb1="80000000" w:usb2="00000008" w:usb3="00000000" w:csb0="000101FF" w:csb1="00000000"/>
-  </w:font>
-  <w:font w:name="Microsoft Sans Serif">
-    <w:panose1 w:val="020B0604020202020204"/>
-    <w:charset w:val="CC"/>
-    <w:family w:val="swiss"/>
-    <w:pitch w:val="variable"/>
-    <w:sig w:usb0="61002BDF" w:usb1="80000000" w:usb2="00000008" w:usb3="00000000" w:csb0="000101FF" w:csb1="00000000"/>
-  </w:font>
-</w:fonts>
-</file>
-
-<file path=word/glossary/settings.xml><?xml version="1.0" encoding="utf-8"?>
-<w:settings xmlns:mc="http://schemas.openxmlformats.org/markup-compatibility/2006" xmlns:o="urn:schemas-microsoft-com:office:office" xmlns:r="http://schemas.openxmlformats.org/officeDocument/2006/relationships" xmlns:m="http://schemas.openxmlformats.org/officeDocument/2006/math" xmlns:v="urn:schemas-microsoft-com:vml" xmlns:w10="urn:schemas-microsoft-com:office:word" xmlns:w="http://schemas.openxmlformats.org/wordprocessingml/2006/main" xmlns:w14="http://schemas.microsoft.com/office/word/2009/2/wordml" xmlns:sl="http://schemas.openxmlformats.org/schemaLibrary/2006/main" mc:Ignorable="w14">
-  <w:view w:val="normal"/>
-  <w:defaultTabStop w:val="708"/>
-  <w:characterSpacingControl w:val="doNotCompress"/>
-  <w:compat>
-    <w:useFELayout/>
-    <w:compatSetting w:name="compatibilityMode" w:uri="http://schemas.microsoft.com/office/word" w:val="14"/>
-    <w:compatSetting w:name="overrideTableStyleFontSizeAndJustification" w:uri="http://schemas.microsoft.com/office/word" w:val="1"/>
-    <w:compatSetting w:name="enableOpenTypeFeatures" w:uri="http://schemas.microsoft.com/office/word" w:val="1"/>
-    <w:compatSetting w:name="doNotFlipMirrorIndents" w:uri="http://schemas.microsoft.com/office/word" w:val="1"/>
-  </w:compat>
-  <w:rsids>
-    <w:rsidRoot w:val="0012293A"/>
-    <w:rsid w:val="0012293A"/>
-    <w:rsid w:val="002D6BE1"/>
-    <w:rsid w:val="00555E99"/>
-    <w:rsid w:val="00E7066C"/>
-  </w:rsids>
-  <m:mathPr>
-    <m:mathFont m:val="Cambria Math"/>
-    <m:brkBin m:val="before"/>
-    <m:brkBinSub m:val="--"/>
-    <m:smallFrac m:val="0"/>
-    <m:dispDef/>
-    <m:lMargin m:val="0"/>
-    <m:rMargin m:val="0"/>
-    <m:defJc m:val="centerGroup"/>
-    <m:wrapIndent m:val="1440"/>
-    <m:intLim m:val="subSup"/>
-    <m:naryLim m:val="undOvr"/>
-  </m:mathPr>
-  <w:themeFontLang w:val="ru-RU"/>
-  <w:clrSchemeMapping w:bg1="light1" w:t1="dark1" w:bg2="light2" w:t2="dark2" w:accent1="accent1" w:accent2="accent2" w:accent3="accent3" w:accent4="accent4" w:accent5="accent5" w:accent6="accent6" w:hyperlink="hyperlink" w:followedHyperlink="followedHyperlink"/>
-  <w:decimalSymbol w:val=","/>
-  <w:listSeparator w:val=";"/>
-  <w14:docId w14:val="6C6EB7B1"/>
-</w:settings>
-</file>
-
-<file path=word/glossary/styles.xml><?xml version="1.0" encoding="utf-8"?>
-<w:styles xmlns:mc="http://schemas.openxmlformats.org/markup-compatibility/2006" xmlns:r="http://schemas.openxmlformats.org/officeDocument/2006/relationships" xmlns:w="http://schemas.openxmlformats.org/wordprocessingml/2006/main" xmlns:w14="http://schemas.microsoft.com/office/word/2009/2/wordml" mc:Ignorable="w14">
-  <w:docDefaults>
-    <w:rPrDefault>
-      <w:rPr>
-        <w:rFonts w:asciiTheme="minorHAnsi" w:eastAsiaTheme="minorEastAsia" w:hAnsiTheme="minorHAnsi" w:cstheme="minorBidi"/>
-        <w:sz w:val="22"/>
-        <w:szCs w:val="22"/>
-        <w:lang w:val="ru-RU" w:eastAsia="ru-RU" w:bidi="ar-SA"/>
-      </w:rPr>
-    </w:rPrDefault>
-    <w:pPrDefault>
-      <w:pPr>
-        <w:spacing w:after="200" w:line="276" w:lineRule="auto"/>
-      </w:pPr>
-    </w:pPrDefault>
-  </w:docDefaults>
-  <w:latentStyles w:defLockedState="0" w:defUIPriority="99" w:defSemiHidden="1" w:defUnhideWhenUsed="1" w:defQFormat="0" w:count="267">
-    <w:lsdException w:name="Normal" w:semiHidden="0" w:uiPriority="0" w:unhideWhenUsed="0" w:qFormat="1"/>
-    <w:lsdException w:name="heading 1" w:semiHidden="0" w:uiPriority="9" w:unhideWhenUsed="0" w:qFormat="1"/>
-    <w:lsdException w:name="heading 2" w:uiPriority="9" w:qFormat="1"/>
-    <w:lsdException w:name="heading 3" w:uiPriority="9" w:qFormat="1"/>
-    <w:lsdException w:name="heading 4" w:uiPriority="9" w:qFormat="1"/>
-    <w:lsdException w:name="heading 5" w:uiPriority="9" w:qFormat="1"/>
-    <w:lsdException w:name="heading 6" w:uiPriority="9" w:qFormat="1"/>
-    <w:lsdException w:name="heading 7" w:uiPriority="9" w:qFormat="1"/>
-    <w:lsdException w:name="heading 8" w:uiPriority="9" w:qFormat="1"/>
-    <w:lsdException w:name="heading 9" w:uiPriority="9" w:qFormat="1"/>
-    <w:lsdException w:name="toc 1" w:uiPriority="39"/>
-    <w:lsdException w:name="toc 2" w:uiPriority="39"/>
-    <w:lsdException w:name="toc 3" w:uiPriority="39"/>
-    <w:lsdException w:name="toc 4" w:uiPriority="39"/>
-    <w:lsdException w:name="toc 5" w:uiPriority="39"/>
-    <w:lsdException w:name="toc 6" w:uiPriority="39"/>
-    <w:lsdException w:name="toc 7" w:uiPriority="39"/>
-    <w:lsdException w:name="toc 8" w:uiPriority="39"/>
-    <w:lsdException w:name="toc 9" w:uiPriority="39"/>
-    <w:lsdException w:name="caption" w:uiPriority="35" w:qFormat="1"/>
-    <w:lsdException w:name="Title" w:semiHidden="0" w:uiPriority="10" w:unhideWhenUsed="0" w:qFormat="1"/>
-    <w:lsdException w:name="Default Paragraph Font" w:uiPriority="1"/>
-    <w:lsdException w:name="Subtitle" w:semiHidden="0" w:uiPriority="11" w:unhideWhenUsed="0" w:qFormat="1"/>
-    <w:lsdException w:name="Strong" w:semiHidden="0" w:uiPriority="22" w:unhideWhenUsed="0" w:qFormat="1"/>
-    <w:lsdException w:name="Emphasis" w:semiHidden="0" w:uiPriority="20" w:unhideWhenUsed="0" w:qFormat="1"/>
-    <w:lsdException w:name="Table Grid" w:semiHidden="0" w:uiPriority="59" w:unhideWhenUsed="0"/>
-    <w:lsdException w:name="Placeholder Text" w:unhideWhenUsed="0"/>
-    <w:lsdException w:name="No Spacing" w:semiHidden="0" w:uiPriority="1" w:unhideWhenUsed="0" w:qFormat="1"/>
-    <w:lsdException w:name="Light Shading" w:semiHidden="0" w:uiPriority="60" w:unhideWhenUsed="0"/>
-    <w:lsdException w:name="Light List" w:semiHidden="0" w:uiPriority="61" w:unhideWhenUsed="0"/>
-    <w:lsdException w:name="Light Grid" w:semiHidden="0" w:uiPriority="62" w:unhideWhenUsed="0"/>
-    <w:lsdException w:name="Medium Shading 1" w:semiHidden="0" w:uiPriority="63" w:unhideWhenUsed="0"/>
-    <w:lsdException w:name="Medium Shading 2" w:semiHidden="0" w:uiPriority="64" w:unhideWhenUsed="0"/>
-    <w:lsdException w:name="Medium List 1" w:semiHidden="0" w:uiPriority="65" w:unhideWhenUsed="0"/>
-    <w:lsdException w:name="Medium List 2" w:semiHidden="0" w:uiPriority="66" w:unhideWhenUsed="0"/>
-    <w:lsdException w:name="Medium Grid 1" w:semiHidden="0" w:uiPriority="67" w:unhideWhenUsed="0"/>
-    <w:lsdException w:name="Medium Grid 2" w:semiHidden="0" w:uiPriority="68" w:unhideWhenUsed="0"/>
-    <w:lsdException w:name="Medium Grid 3" w:semiHidden="0" w:uiPriority="69" w:unhideWhenUsed="0"/>
-    <w:lsdException w:name="Dark List" w:semiHidden="0" w:uiPriority="70" w:unhideWhenUsed="0"/>
-    <w:lsdException w:name="Colorful Shading" w:semiHidden="0" w:uiPriority="71" w:unhideWhenUsed="0"/>
-    <w:lsdException w:name="Colorful List" w:semiHidden="0" w:uiPriority="72" w:unhideWhenUsed="0"/>
-    <w:lsdException w:name="Colorful Grid" w:semiHidden="0" w:uiPriority="73" w:unhideWhenUsed="0"/>
-    <w:lsdException w:name="Light Shading Accent 1" w:semiHidden="0" w:uiPriority="60" w:unhideWhenUsed="0"/>
-    <w:lsdException w:name="Light List Accent 1" w:semiHidden="0" w:uiPriority="61" w:unhideWhenUsed="0"/>
-    <w:lsdException w:name="Light Grid Accent 1" w:semiHidden="0" w:uiPriority="62" w:unhideWhenUsed="0"/>
-    <w:lsdException w:name="Medium Shading 1 Accent 1" w:semiHidden="0" w:uiPriority="63" w:unhideWhenUsed="0"/>
-    <w:lsdException w:name="Medium Shading 2 Accent 1" w:semiHidden="0" w:uiPriority="64" w:unhideWhenUsed="0"/>
-    <w:lsdException w:name="Medium List 1 Accent 1" w:semiHidden="0" w:uiPriority="65" w:unhideWhenUsed="0"/>
-    <w:lsdException w:name="Revision" w:unhideWhenUsed="0"/>
-    <w:lsdException w:name="List Paragraph" w:semiHidden="0" w:uiPriority="34" w:unhideWhenUsed="0" w:qFormat="1"/>
-    <w:lsdException w:name="Quote" w:semiHidden="0" w:uiPriority="29" w:unhideWhenUsed="0" w:qFormat="1"/>
-    <w:lsdException w:name="Intense Quote" w:semiHidden="0" w:uiPriority="30" w:unhideWhenUsed="0" w:qFormat="1"/>
-    <w:lsdException w:name="Medium List 2 Accent 1" w:semiHidden="0" w:uiPriority="66" w:unhideWhenUsed="0"/>
-    <w:lsdException w:name="Medium Grid 1 Accent 1" w:semiHidden="0" w:uiPriority="67" w:unhideWhenUsed="0"/>
-    <w:lsdException w:name="Medium Grid 2 Accent 1" w:semiHidden="0" w:uiPriority="68" w:unhideWhenUsed="0"/>
-    <w:lsdException w:name="Medium Grid 3 Accent 1" w:semiHidden="0" w:uiPriority="69" w:unhideWhenUsed="0"/>
-    <w:lsdException w:name="Dark List Accent 1" w:semiHidden="0" w:uiPriority="70" w:unhideWhenUsed="0"/>
-    <w:lsdException w:name="Colorful Shading Accent 1" w:semiHidden="0" w:uiPriority="71" w:unhideWhenUsed="0"/>
-    <w:lsdException w:name="Colorful List Accent 1" w:semiHidden="0" w:uiPriority="72" w:unhideWhenUsed="0"/>
-    <w:lsdException w:name="Colorful Grid Accent 1" w:semiHidden="0" w:uiPriority="73" w:unhideWhenUsed="0"/>
-    <w:lsdException w:name="Light Shading Accent 2" w:semiHidden="0" w:uiPriority="60" w:unhideWhenUsed="0"/>
-    <w:lsdException w:name="Light List Accent 2" w:semiHidden="0" w:uiPriority="61" w:unhideWhenUsed="0"/>
-    <w:lsdException w:name="Light Grid Accent 2" w:semiHidden="0" w:uiPriority="62" w:unhideWhenUsed="0"/>
-    <w:lsdException w:name="Medium Shading 1 Accent 2" w:semiHidden="0" w:uiPriority="63" w:unhideWhenUsed="0"/>
-    <w:lsdException w:name="Medium Shading 2 Accent 2" w:semiHidden="0" w:uiPriority="64" w:unhideWhenUsed="0"/>
-    <w:lsdException w:name="Medium List 1 Accent 2" w:semiHidden="0" w:uiPriority="65" w:unhideWhenUsed="0"/>
-    <w:lsdException w:name="Medium List 2 Accent 2" w:semiHidden="0" w:uiPriority="66" w:unhideWhenUsed="0"/>
-    <w:lsdException w:name="Medium Grid 1 Accent 2" w:semiHidden="0" w:uiPriority="67" w:unhideWhenUsed="0"/>
-    <w:lsdException w:name="Medium Grid 2 Accent 2" w:semiHidden="0" w:uiPriority="68" w:unhideWhenUsed="0"/>
-    <w:lsdException w:name="Medium Grid 3 Accent 2" w:semiHidden="0" w:uiPriority="69" w:unhideWhenUsed="0"/>
-    <w:lsdException w:name="Dark List Accent 2" w:semiHidden="0" w:uiPriority="70" w:unhideWhenUsed="0"/>
-    <w:lsdException w:name="Colorful Shading Accent 2" w:semiHidden="0" w:uiPriority="71" w:unhideWhenUsed="0"/>
-    <w:lsdException w:name="Colorful List Accent 2" w:semiHidden="0" w:uiPriority="72" w:unhideWhenUsed="0"/>
-    <w:lsdException w:name="Colorful Grid Accent 2" w:semiHidden="0" w:uiPriority="73" w:unhideWhenUsed="0"/>
-    <w:lsdException w:name="Light Shading Accent 3" w:semiHidden="0" w:uiPriority="60" w:unhideWhenUsed="0"/>
-    <w:lsdException w:name="Light List Accent 3" w:semiHidden="0" w:uiPriority="61" w:unhideWhenUsed="0"/>
-    <w:lsdException w:name="Light Grid Accent 3" w:semiHidden="0" w:uiPriority="62" w:unhideWhenUsed="0"/>
-    <w:lsdException w:name="Medium Shading 1 Accent 3" w:semiHidden="0" w:uiPriority="63" w:unhideWhenUsed="0"/>
-    <w:lsdException w:name="Medium Shading 2 Accent 3" w:semiHidden="0" w:uiPriority="64" w:unhideWhenUsed="0"/>
-    <w:lsdException w:name="Medium List 1 Accent 3" w:semiHidden="0" w:uiPriority="65" w:unhideWhenUsed="0"/>
-    <w:lsdException w:name="Medium List 2 Accent 3" w:semiHidden="0" w:uiPriority="66" w:unhideWhenUsed="0"/>
-    <w:lsdException w:name="Medium Grid 1 Accent 3" w:semiHidden="0" w:uiPriority="67" w:unhideWhenUsed="0"/>
-    <w:lsdException w:name="Medium Grid 2 Accent 3" w:semiHidden="0" w:uiPriority="68" w:unhideWhenUsed="0"/>
-    <w:lsdException w:name="Medium Grid 3 Accent 3" w:semiHidden="0" w:uiPriority="69" w:unhideWhenUsed="0"/>
-    <w:lsdException w:name="Dark List Accent 3" w:semiHidden="0" w:uiPriority="70" w:unhideWhenUsed="0"/>
-    <w:lsdException w:name="Colorful Shading Accent 3" w:semiHidden="0" w:uiPriority="71" w:unhideWhenUsed="0"/>
-    <w:lsdException w:name="Colorful List Accent 3" w:semiHidden="0" w:uiPriority="72" w:unhideWhenUsed="0"/>
-    <w:lsdException w:name="Colorful Grid Accent 3" w:semiHidden="0" w:uiPriority="73" w:unhideWhenUsed="0"/>
-    <w:lsdException w:name="Light Shading Accent 4" w:semiHidden="0" w:uiPriority="60" w:unhideWhenUsed="0"/>
-    <w:lsdException w:name="Light List Accent 4" w:semiHidden="0" w:uiPriority="61" w:unhideWhenUsed="0"/>
-    <w:lsdException w:name="Light Grid Accent 4" w:semiHidden="0" w:uiPriority="62" w:unhideWhenUsed="0"/>
-    <w:lsdException w:name="Medium Shading 1 Accent 4" w:semiHidden="0" w:uiPriority="63" w:unhideWhenUsed="0"/>
-    <w:lsdException w:name="Medium Shading 2 Accent 4" w:semiHidden="0" w:uiPriority="64" w:unhideWhenUsed="0"/>
-    <w:lsdException w:name="Medium List 1 Accent 4" w:semiHidden="0" w:uiPriority="65" w:unhideWhenUsed="0"/>
-    <w:lsdException w:name="Medium List 2 Accent 4" w:semiHidden="0" w:uiPriority="66" w:unhideWhenUsed="0"/>
-    <w:lsdException w:name="Medium Grid 1 Accent 4" w:semiHidden="0" w:uiPriority="67" w:unhideWhenUsed="0"/>
-    <w:lsdException w:name="Medium Grid 2 Accent 4" w:semiHidden="0" w:uiPriority="68" w:unhideWhenUsed="0"/>
-    <w:lsdException w:name="Medium Grid 3 Accent 4" w:semiHidden="0" w:uiPriority="69" w:unhideWhenUsed="0"/>
-    <w:lsdException w:name="Dark List Accent 4" w:semiHidden="0" w:uiPriority="70" w:unhideWhenUsed="0"/>
-    <w:lsdException w:name="Colorful Shading Accent 4" w:semiHidden="0" w:uiPriority="71" w:unhideWhenUsed="0"/>
-    <w:lsdException w:name="Colorful List Accent 4" w:semiHidden="0" w:uiPriority="72" w:unhideWhenUsed="0"/>
-    <w:lsdException w:name="Colorful Grid Accent 4" w:semiHidden="0" w:uiPriority="73" w:unhideWhenUsed="0"/>
-    <w:lsdException w:name="Light Shading Accent 5" w:semiHidden="0" w:uiPriority="60" w:unhideWhenUsed="0"/>
-    <w:lsdException w:name="Light List Accent 5" w:semiHidden="0" w:uiPriority="61" w:unhideWhenUsed="0"/>
-    <w:lsdException w:name="Light Grid Accent 5" w:semiHidden="0" w:uiPriority="62" w:unhideWhenUsed="0"/>
-    <w:lsdException w:name="Medium Shading 1 Accent 5" w:semiHidden="0" w:uiPriority="63" w:unhideWhenUsed="0"/>
-    <w:lsdException w:name="Medium Shading 2 Accent 5" w:semiHidden="0" w:uiPriority="64" w:unhideWhenUsed="0"/>
-    <w:lsdException w:name="Medium List 1 Accent 5" w:semiHidden="0" w:uiPriority="65" w:unhideWhenUsed="0"/>
-    <w:lsdException w:name="Medium List 2 Accent 5" w:semiHidden="0" w:uiPriority="66" w:unhideWhenUsed="0"/>
-    <w:lsdException w:name="Medium Grid 1 Accent 5" w:semiHidden="0" w:uiPriority="67" w:unhideWhenUsed="0"/>
-    <w:lsdException w:name="Medium Grid 2 Accent 5" w:semiHidden="0" w:uiPriority="68" w:unhideWhenUsed="0"/>
-    <w:lsdException w:name="Medium Grid 3 Accent 5" w:semiHidden="0" w:uiPriority="69" w:unhideWhenUsed="0"/>
-    <w:lsdException w:name="Dark List Accent 5" w:semiHidden="0" w:uiPriority="70" w:unhideWhenUsed="0"/>
-    <w:lsdException w:name="Colorful Shading Accent 5" w:semiHidden="0" w:uiPriority="71" w:unhideWhenUsed="0"/>
-    <w:lsdException w:name="Colorful List Accent 5" w:semiHidden="0" w:uiPriority="72" w:unhideWhenUsed="0"/>
-    <w:lsdException w:name="Colorful Grid Accent 5" w:semiHidden="0" w:uiPriority="73" w:unhideWhenUsed="0"/>
-    <w:lsdException w:name="Light Shading Accent 6" w:semiHidden="0" w:uiPriority="60" w:unhideWhenUsed="0"/>
-    <w:lsdException w:name="Light List Accent 6" w:semiHidden="0" w:uiPriority="61" w:unhideWhenUsed="0"/>
-    <w:lsdException w:name="Light Grid Accent 6" w:semiHidden="0" w:uiPriority="62" w:unhideWhenUsed="0"/>
-    <w:lsdException w:name="Medium Shading 1 Accent 6" w:semiHidden="0" w:uiPriority="63" w:unhideWhenUsed="0"/>
-    <w:lsdException w:name="Medium Shading 2 Accent 6" w:semiHidden="0" w:uiPriority="64" w:unhideWhenUsed="0"/>
-    <w:lsdException w:name="Medium List 1 Accent 6" w:semiHidden="0" w:uiPriority="65" w:unhideWhenUsed="0"/>
-    <w:lsdException w:name="Medium List 2 Accent 6" w:semiHidden="0" w:uiPriority="66" w:unhideWhenUsed="0"/>
-    <w:lsdException w:name="Medium Grid 1 Accent 6" w:semiHidden="0" w:uiPriority="67" w:unhideWhenUsed="0"/>
-    <w:lsdException w:name="Medium Grid 2 Accent 6" w:semiHidden="0" w:uiPriority="68" w:unhideWhenUsed="0"/>
-    <w:lsdException w:name="Medium Grid 3 Accent 6" w:semiHidden="0" w:uiPriority="69" w:unhideWhenUsed="0"/>
-    <w:lsdException w:name="Dark List Accent 6" w:semiHidden="0" w:uiPriority="70" w:unhideWhenUsed="0"/>
-    <w:lsdException w:name="Colorful Shading Accent 6" w:semiHidden="0" w:uiPriority="71" w:unhideWhenUsed="0"/>
-    <w:lsdException w:name="Colorful List Accent 6" w:semiHidden="0" w:uiPriority="72" w:unhideWhenUsed="0"/>
-    <w:lsdException w:name="Colorful Grid Accent 6" w:semiHidden="0" w:uiPriority="73" w:unhideWhenUsed="0"/>
-    <w:lsdException w:name="Subtle Emphasis" w:semiHidden="0" w:uiPriority="19" w:unhideWhenUsed="0" w:qFormat="1"/>
-    <w:lsdException w:name="Intense Emphasis" w:semiHidden="0" w:uiPriority="21" w:unhideWhenUsed="0" w:qFormat="1"/>
-    <w:lsdException w:name="Subtle Reference" w:semiHidden="0" w:uiPriority="31" w:unhideWhenUsed="0" w:qFormat="1"/>
-    <w:lsdException w:name="Intense Reference" w:semiHidden="0" w:uiPriority="32" w:unhideWhenUsed="0" w:qFormat="1"/>
-    <w:lsdException w:name="Book Title" w:semiHidden="0" w:uiPriority="33" w:unhideWhenUsed="0" w:qFormat="1"/>
-    <w:lsdException w:name="Bibliography" w:uiPriority="37"/>
-    <w:lsdException w:name="TOC Heading" w:uiPriority="39" w:qFormat="1"/>
-  </w:latentStyles>
-  <w:style w:type="paragraph" w:default="1" w:styleId="Normal">
-    <w:name w:val="Normal"/>
-    <w:qFormat/>
-  </w:style>
-  <w:style w:type="character" w:default="1" w:styleId="DefaultParagraphFont">
-    <w:name w:val="Default Paragraph Font"/>
-    <w:uiPriority w:val="1"/>
-    <w:semiHidden/>
-    <w:unhideWhenUsed/>
-  </w:style>
-  <w:style w:type="table" w:default="1" w:styleId="TableNormal">
-    <w:name w:val="Normal Table"/>
-    <w:uiPriority w:val="99"/>
-    <w:semiHidden/>
-    <w:unhideWhenUsed/>
-    <w:tblPr>
-      <w:tblInd w:w="0" w:type="dxa"/>
-      <w:tblCellMar>
-        <w:top w:w="0" w:type="dxa"/>
-        <w:left w:w="108" w:type="dxa"/>
-        <w:bottom w:w="0" w:type="dxa"/>
-        <w:right w:w="108" w:type="dxa"/>
-      </w:tblCellMar>
-    </w:tblPr>
-  </w:style>
-  <w:style w:type="numbering" w:default="1" w:styleId="NoList">
-    <w:name w:val="No List"/>
-    <w:uiPriority w:val="99"/>
-    <w:semiHidden/>
-    <w:unhideWhenUsed/>
-  </w:style>
-  <w:style w:type="paragraph" w:customStyle="1" w:styleId="218B8E17324B4B2A87CC45DC839CFCDC">
-    <w:name w:val="218B8E17324B4B2A87CC45DC839CFCDC"/>
-    <w:rsid w:val="0012293A"/>
-  </w:style>
-  <w:style w:type="paragraph" w:customStyle="1" w:styleId="983F705756B04957AF6DF9ADF4B8D87D">
-    <w:name w:val="983F705756B04957AF6DF9ADF4B8D87D"/>
-    <w:rsid w:val="0012293A"/>
-  </w:style>
-  <w:style w:type="paragraph" w:customStyle="1" w:styleId="BD34AC897484401BAB437C00D3FD3EEE">
-    <w:name w:val="BD34AC897484401BAB437C00D3FD3EEE"/>
-    <w:rsid w:val="0012293A"/>
-  </w:style>
-  <w:style w:type="paragraph" w:customStyle="1" w:styleId="E012BD16733941B3B3494BDDEFA9F135">
-    <w:name w:val="E012BD16733941B3B3494BDDEFA9F135"/>
-    <w:rsid w:val="0012293A"/>
-  </w:style>
-  <w:style w:type="paragraph" w:customStyle="1" w:styleId="FCDC81558492445A84C878B5993729A4">
-    <w:name w:val="FCDC81558492445A84C878B5993729A4"/>
-    <w:rsid w:val="0012293A"/>
-  </w:style>
-  <w:style w:type="paragraph" w:customStyle="1" w:styleId="AE1FC4A6B9334A0FAC20D20332933D03">
-    <w:name w:val="AE1FC4A6B9334A0FAC20D20332933D03"/>
-    <w:rsid w:val="0012293A"/>
-  </w:style>
-</w:styles>
-</file>
-
-<file path=word/glossary/stylesWithEffects.xml><?xml version="1.0" encoding="utf-8"?>
-<w:styles xmlns:wpc="http://schemas.microsoft.com/office/word/2008/6/28/wordprocessingCanvas" xmlns:mc="http://schemas.openxmlformats.org/markup-compatibility/2006" xmlns:o="urn:schemas-microsoft-com:office:office" xmlns:r="http://schemas.openxmlformats.org/officeDocument/2006/relationships" xmlns:m="http://schemas.openxmlformats.org/officeDocument/2006/math" xmlns:v="urn:schemas-microsoft-com:vml" xmlns:wp14="http://schemas.microsoft.com/office/word/2008/9/16/wordprocessingDrawing" xmlns:wp="http://schemas.openxmlformats.org/drawingml/2006/wordprocessingDrawing" xmlns:w10="urn:schemas-microsoft-com:office:word" xmlns:w="http://schemas.openxmlformats.org/wordprocessingml/2006/main" xmlns:w14="http://schemas.microsoft.com/office/word/2009/2/wordml" xmlns:wpg="http://schemas.microsoft.com/office/word/2008/6/28/wordprocessingGroup" xmlns:wpi="http://schemas.microsoft.com/office/word/2008/6/28/wordprocessingInk" xmlns:wne="http://schemas.microsoft.com/office/word/2006/wordml" xmlns:wps="http://schemas.microsoft.com/office/word/2008/6/28/wordprocessingShape" mc:Ignorable="w14 wp14">
-  <w:docDefaults>
-    <w:rPrDefault>
-      <w:rPr>
-        <w:rFonts w:asciiTheme="minorHAnsi" w:eastAsiaTheme="minorEastAsia" w:hAnsiTheme="minorHAnsi" w:cstheme="minorBidi"/>
-        <w:sz w:val="22"/>
-        <w:szCs w:val="22"/>
-        <w:lang w:val="ru-RU" w:eastAsia="ru-RU" w:bidi="ar-SA"/>
-      </w:rPr>
-    </w:rPrDefault>
-    <w:pPrDefault>
-      <w:pPr>
-        <w:spacing w:after="200" w:line="276" w:lineRule="auto"/>
-      </w:pPr>
-    </w:pPrDefault>
-  </w:docDefaults>
-  <w:latentStyles w:defLockedState="0" w:defUIPriority="99" w:defSemiHidden="1" w:defUnhideWhenUsed="1" w:defQFormat="0" w:count="267">
-    <w:lsdException w:name="Normal" w:semiHidden="0" w:uiPriority="0" w:unhideWhenUsed="0" w:qFormat="1"/>
-    <w:lsdException w:name="heading 1" w:semiHidden="0" w:uiPriority="9" w:unhideWhenUsed="0" w:qFormat="1"/>
-    <w:lsdException w:name="heading 2" w:uiPriority="9" w:qFormat="1"/>
-    <w:lsdException w:name="heading 3" w:uiPriority="9" w:qFormat="1"/>
-    <w:lsdException w:name="heading 4" w:uiPriority="9" w:qFormat="1"/>
-    <w:lsdException w:name="heading 5" w:uiPriority="9" w:qFormat="1"/>
-    <w:lsdException w:name="heading 6" w:uiPriority="9" w:qFormat="1"/>
-    <w:lsdException w:name="heading 7" w:uiPriority="9" w:qFormat="1"/>
-    <w:lsdException w:name="heading 8" w:uiPriority="9" w:qFormat="1"/>
-    <w:lsdException w:name="heading 9" w:uiPriority="9" w:qFormat="1"/>
-    <w:lsdException w:name="toc 1" w:uiPriority="39"/>
-    <w:lsdException w:name="toc 2" w:uiPriority="39"/>
-    <w:lsdException w:name="toc 3" w:uiPriority="39"/>
-    <w:lsdException w:name="toc 4" w:uiPriority="39"/>
-    <w:lsdException w:name="toc 5" w:uiPriority="39"/>
-    <w:lsdException w:name="toc 6" w:uiPriority="39"/>
-    <w:lsdException w:name="toc 7" w:uiPriority="39"/>
-    <w:lsdException w:name="toc 8" w:uiPriority="39"/>
-    <w:lsdException w:name="toc 9" w:uiPriority="39"/>
-    <w:lsdException w:name="caption" w:uiPriority="35" w:qFormat="1"/>
-    <w:lsdException w:name="Title" w:semiHidden="0" w:uiPriority="10" w:unhideWhenUsed="0" w:qFormat="1"/>
-    <w:lsdException w:name="Default Paragraph Font" w:uiPriority="1"/>
-    <w:lsdException w:name="Subtitle" w:semiHidden="0" w:uiPriority="11" w:unhideWhenUsed="0" w:qFormat="1"/>
-    <w:lsdException w:name="Strong" w:semiHidden="0" w:uiPriority="22" w:unhideWhenUsed="0" w:qFormat="1"/>
-    <w:lsdException w:name="Emphasis" w:semiHidden="0" w:uiPriority="20" w:unhideWhenUsed="0" w:qFormat="1"/>
-    <w:lsdException w:name="Table Grid" w:semiHidden="0" w:uiPriority="59" w:unhideWhenUsed="0"/>
-    <w:lsdException w:name="Placeholder Text" w:unhideWhenUsed="0"/>
-    <w:lsdException w:name="No Spacing" w:semiHidden="0" w:uiPriority="1" w:unhideWhenUsed="0" w:qFormat="1"/>
-    <w:lsdException w:name="Light Shading" w:semiHidden="0" w:uiPriority="60" w:unhideWhenUsed="0"/>
-    <w:lsdException w:name="Light List" w:semiHidden="0" w:uiPriority="61" w:unhideWhenUsed="0"/>
-    <w:lsdException w:name="Light Grid" w:semiHidden="0" w:uiPriority="62" w:unhideWhenUsed="0"/>
-    <w:lsdException w:name="Medium Shading 1" w:semiHidden="0" w:uiPriority="63" w:unhideWhenUsed="0"/>
-    <w:lsdException w:name="Medium Shading 2" w:semiHidden="0" w:uiPriority="64" w:unhideWhenUsed="0"/>
-    <w:lsdException w:name="Medium List 1" w:semiHidden="0" w:uiPriority="65" w:unhideWhenUsed="0"/>
-    <w:lsdException w:name="Medium List 2" w:semiHidden="0" w:uiPriority="66" w:unhideWhenUsed="0"/>
-    <w:lsdException w:name="Medium Grid 1" w:semiHidden="0" w:uiPriority="67" w:unhideWhenUsed="0"/>
-    <w:lsdException w:name="Medium Grid 2" w:semiHidden="0" w:uiPriority="68" w:unhideWhenUsed="0"/>
-    <w:lsdException w:name="Medium Grid 3" w:semiHidden="0" w:uiPriority="69" w:unhideWhenUsed="0"/>
-    <w:lsdException w:name="Dark List" w:semiHidden="0" w:uiPriority="70" w:unhideWhenUsed="0"/>
-    <w:lsdException w:name="Colorful Shading" w:semiHidden="0" w:uiPriority="71" w:unhideWhenUsed="0"/>
-    <w:lsdException w:name="Colorful List" w:semiHidden="0" w:uiPriority="72" w:unhideWhenUsed="0"/>
-    <w:lsdException w:name="Colorful Grid" w:semiHidden="0" w:uiPriority="73" w:unhideWhenUsed="0"/>
-    <w:lsdException w:name="Light Shading Accent 1" w:semiHidden="0" w:uiPriority="60" w:unhideWhenUsed="0"/>
-    <w:lsdException w:name="Light List Accent 1" w:semiHidden="0" w:uiPriority="61" w:unhideWhenUsed="0"/>
-    <w:lsdException w:name="Light Grid Accent 1" w:semiHidden="0" w:uiPriority="62" w:unhideWhenUsed="0"/>
-    <w:lsdException w:name="Medium Shading 1 Accent 1" w:semiHidden="0" w:uiPriority="63" w:unhideWhenUsed="0"/>
-    <w:lsdException w:name="Medium Shading 2 Accent 1" w:semiHidden="0" w:uiPriority="64" w:unhideWhenUsed="0"/>
-    <w:lsdException w:name="Medium List 1 Accent 1" w:semiHidden="0" w:uiPriority="65" w:unhideWhenUsed="0"/>
-    <w:lsdException w:name="Revision" w:unhideWhenUsed="0"/>
-    <w:lsdException w:name="List Paragraph" w:semiHidden="0" w:uiPriority="34" w:unhideWhenUsed="0" w:qFormat="1"/>
-    <w:lsdException w:name="Quote" w:semiHidden="0" w:uiPriority="29" w:unhideWhenUsed="0" w:qFormat="1"/>
-    <w:lsdException w:name="Intense Quote" w:semiHidden="0" w:uiPriority="30" w:unhideWhenUsed="0" w:qFormat="1"/>
-    <w:lsdException w:name="Medium List 2 Accent 1" w:semiHidden="0" w:uiPriority="66" w:unhideWhenUsed="0"/>
-    <w:lsdException w:name="Medium Grid 1 Accent 1" w:semiHidden="0" w:uiPriority="67" w:unhideWhenUsed="0"/>
-    <w:lsdException w:name="Medium Grid 2 Accent 1" w:semiHidden="0" w:uiPriority="68" w:unhideWhenUsed="0"/>
-    <w:lsdException w:name="Medium Grid 3 Accent 1" w:semiHidden="0" w:uiPriority="69" w:unhideWhenUsed="0"/>
-    <w:lsdException w:name="Dark List Accent 1" w:semiHidden="0" w:uiPriority="70" w:unhideWhenUsed="0"/>
-    <w:lsdException w:name="Colorful Shading Accent 1" w:semiHidden="0" w:uiPriority="71" w:unhideWhenUsed="0"/>
-    <w:lsdException w:name="Colorful List Accent 1" w:semiHidden="0" w:uiPriority="72" w:unhideWhenUsed="0"/>
-    <w:lsdException w:name="Colorful Grid Accent 1" w:semiHidden="0" w:uiPriority="73" w:unhideWhenUsed="0"/>
-    <w:lsdException w:name="Light Shading Accent 2" w:semiHidden="0" w:uiPriority="60" w:unhideWhenUsed="0"/>
-    <w:lsdException w:name="Light List Accent 2" w:semiHidden="0" w:uiPriority="61" w:unhideWhenUsed="0"/>
-    <w:lsdException w:name="Light Grid Accent 2" w:semiHidden="0" w:uiPriority="62" w:unhideWhenUsed="0"/>
-    <w:lsdException w:name="Medium Shading 1 Accent 2" w:semiHidden="0" w:uiPriority="63" w:unhideWhenUsed="0"/>
-    <w:lsdException w:name="Medium Shading 2 Accent 2" w:semiHidden="0" w:uiPriority="64" w:unhideWhenUsed="0"/>
-    <w:lsdException w:name="Medium List 1 Accent 2" w:semiHidden="0" w:uiPriority="65" w:unhideWhenUsed="0"/>
-    <w:lsdException w:name="Medium List 2 Accent 2" w:semiHidden="0" w:uiPriority="66" w:unhideWhenUsed="0"/>
-    <w:lsdException w:name="Medium Grid 1 Accent 2" w:semiHidden="0" w:uiPriority="67" w:unhideWhenUsed="0"/>
-    <w:lsdException w:name="Medium Grid 2 Accent 2" w:semiHidden="0" w:uiPriority="68" w:unhideWhenUsed="0"/>
-    <w:lsdException w:name="Medium Grid 3 Accent 2" w:semiHidden="0" w:uiPriority="69" w:unhideWhenUsed="0"/>
-    <w:lsdException w:name="Dark List Accent 2" w:semiHidden="0" w:uiPriority="70" w:unhideWhenUsed="0"/>
-    <w:lsdException w:name="Colorful Shading Accent 2" w:semiHidden="0" w:uiPriority="71" w:unhideWhenUsed="0"/>
-    <w:lsdException w:name="Colorful List Accent 2" w:semiHidden="0" w:uiPriority="72" w:unhideWhenUsed="0"/>
-    <w:lsdException w:name="Colorful Grid Accent 2" w:semiHidden="0" w:uiPriority="73" w:unhideWhenUsed="0"/>
-    <w:lsdException w:name="Light Shading Accent 3" w:semiHidden="0" w:uiPriority="60" w:unhideWhenUsed="0"/>
-    <w:lsdException w:name="Light List Accent 3" w:semiHidden="0" w:uiPriority="61" w:unhideWhenUsed="0"/>
-    <w:lsdException w:name="Light Grid Accent 3" w:semiHidden="0" w:uiPriority="62" w:unhideWhenUsed="0"/>
-    <w:lsdException w:name="Medium Shading 1 Accent 3" w:semiHidden="0" w:uiPriority="63" w:unhideWhenUsed="0"/>
-    <w:lsdException w:name="Medium Shading 2 Accent 3" w:semiHidden="0" w:uiPriority="64" w:unhideWhenUsed="0"/>
-    <w:lsdException w:name="Medium List 1 Accent 3" w:semiHidden="0" w:uiPriority="65" w:unhideWhenUsed="0"/>
-    <w:lsdException w:name="Medium List 2 Accent 3" w:semiHidden="0" w:uiPriority="66" w:unhideWhenUsed="0"/>
-    <w:lsdException w:name="Medium Grid 1 Accent 3" w:semiHidden="0" w:uiPriority="67" w:unhideWhenUsed="0"/>
-    <w:lsdException w:name="Medium Grid 2 Accent 3" w:semiHidden="0" w:uiPriority="68" w:unhideWhenUsed="0"/>
-    <w:lsdException w:name="Medium Grid 3 Accent 3" w:semiHidden="0" w:uiPriority="69" w:unhideWhenUsed="0"/>
-    <w:lsdException w:name="Dark List Accent 3" w:semiHidden="0" w:uiPriority="70" w:unhideWhenUsed="0"/>
-    <w:lsdException w:name="Colorful Shading Accent 3" w:semiHidden="0" w:uiPriority="71" w:unhideWhenUsed="0"/>
-    <w:lsdException w:name="Colorful List Accent 3" w:semiHidden="0" w:uiPriority="72" w:unhideWhenUsed="0"/>
-    <w:lsdException w:name="Colorful Grid Accent 3" w:semiHidden="0" w:uiPriority="73" w:unhideWhenUsed="0"/>
-    <w:lsdException w:name="Light Shading Accent 4" w:semiHidden="0" w:uiPriority="60" w:unhideWhenUsed="0"/>
-    <w:lsdException w:name="Light List Accent 4" w:semiHidden="0" w:uiPriority="61" w:unhideWhenUsed="0"/>
-    <w:lsdException w:name="Light Grid Accent 4" w:semiHidden="0" w:uiPriority="62" w:unhideWhenUsed="0"/>
-    <w:lsdException w:name="Medium Shading 1 Accent 4" w:semiHidden="0" w:uiPriority="63" w:unhideWhenUsed="0"/>
-    <w:lsdException w:name="Medium Shading 2 Accent 4" w:semiHidden="0" w:uiPriority="64" w:unhideWhenUsed="0"/>
-    <w:lsdException w:name="Medium List 1 Accent 4" w:semiHidden="0" w:uiPriority="65" w:unhideWhenUsed="0"/>
-    <w:lsdException w:name="Medium List 2 Accent 4" w:semiHidden="0" w:uiPriority="66" w:unhideWhenUsed="0"/>
-    <w:lsdException w:name="Medium Grid 1 Accent 4" w:semiHidden="0" w:uiPriority="67" w:unhideWhenUsed="0"/>
-    <w:lsdException w:name="Medium Grid 2 Accent 4" w:semiHidden="0" w:uiPriority="68" w:unhideWhenUsed="0"/>
-    <w:lsdException w:name="Medium Grid 3 Accent 4" w:semiHidden="0" w:uiPriority="69" w:unhideWhenUsed="0"/>
-    <w:lsdException w:name="Dark List Accent 4" w:semiHidden="0" w:uiPriority="70" w:unhideWhenUsed="0"/>
-    <w:lsdException w:name="Colorful Shading Accent 4" w:semiHidden="0" w:uiPriority="71" w:unhideWhenUsed="0"/>
-    <w:lsdException w:name="Colorful List Accent 4" w:semiHidden="0" w:uiPriority="72" w:unhideWhenUsed="0"/>
-    <w:lsdException w:name="Colorful Grid Accent 4" w:semiHidden="0" w:uiPriority="73" w:unhideWhenUsed="0"/>
-    <w:lsdException w:name="Light Shading Accent 5" w:semiHidden="0" w:uiPriority="60" w:unhideWhenUsed="0"/>
-    <w:lsdException w:name="Light List Accent 5" w:semiHidden="0" w:uiPriority="61" w:unhideWhenUsed="0"/>
-    <w:lsdException w:name="Light Grid Accent 5" w:semiHidden="0" w:uiPriority="62" w:unhideWhenUsed="0"/>
-    <w:lsdException w:name="Medium Shading 1 Accent 5" w:semiHidden="0" w:uiPriority="63" w:unhideWhenUsed="0"/>
-    <w:lsdException w:name="Medium Shading 2 Accent 5" w:semiHidden="0" w:uiPriority="64" w:unhideWhenUsed="0"/>
-    <w:lsdException w:name="Medium List 1 Accent 5" w:semiHidden="0" w:uiPriority="65" w:unhideWhenUsed="0"/>
-    <w:lsdException w:name="Medium List 2 Accent 5" w:semiHidden="0" w:uiPriority="66" w:unhideWhenUsed="0"/>
-    <w:lsdException w:name="Medium Grid 1 Accent 5" w:semiHidden="0" w:uiPriority="67" w:unhideWhenUsed="0"/>
-    <w:lsdException w:name="Medium Grid 2 Accent 5" w:semiHidden="0" w:uiPriority="68" w:unhideWhenUsed="0"/>
-    <w:lsdException w:name="Medium Grid 3 Accent 5" w:semiHidden="0" w:uiPriority="69" w:unhideWhenUsed="0"/>
-    <w:lsdException w:name="Dark List Accent 5" w:semiHidden="0" w:uiPriority="70" w:unhideWhenUsed="0"/>
-    <w:lsdException w:name="Colorful Shading Accent 5" w:semiHidden="0" w:uiPriority="71" w:unhideWhenUsed="0"/>
-    <w:lsdException w:name="Colorful List Accent 5" w:semiHidden="0" w:uiPriority="72" w:unhideWhenUsed="0"/>
-    <w:lsdException w:name="Colorful Grid Accent 5" w:semiHidden="0" w:uiPriority="73" w:unhideWhenUsed="0"/>
-    <w:lsdException w:name="Light Shading Accent 6" w:semiHidden="0" w:uiPriority="60" w:unhideWhenUsed="0"/>
-    <w:lsdException w:name="Light List Accent 6" w:semiHidden="0" w:uiPriority="61" w:unhideWhenUsed="0"/>
-    <w:lsdException w:name="Light Grid Accent 6" w:semiHidden="0" w:uiPriority="62" w:unhideWhenUsed="0"/>
-    <w:lsdException w:name="Medium Shading 1 Accent 6" w:semiHidden="0" w:uiPriority="63" w:unhideWhenUsed="0"/>
-    <w:lsdException w:name="Medium Shading 2 Accent 6" w:semiHidden="0" w:uiPriority="64" w:unhideWhenUsed="0"/>
-    <w:lsdException w:name="Medium List 1 Accent 6" w:semiHidden="0" w:uiPriority="65" w:unhideWhenUsed="0"/>
-    <w:lsdException w:name="Medium List 2 Accent 6" w:semiHidden="0" w:uiPriority="66" w:unhideWhenUsed="0"/>
-    <w:lsdException w:name="Medium Grid 1 Accent 6" w:semiHidden="0" w:uiPriority="67" w:unhideWhenUsed="0"/>
-    <w:lsdException w:name="Medium Grid 2 Accent 6" w:semiHidden="0" w:uiPriority="68" w:unhideWhenUsed="0"/>
-    <w:lsdException w:name="Medium Grid 3 Accent 6" w:semiHidden="0" w:uiPriority="69" w:unhideWhenUsed="0"/>
-    <w:lsdException w:name="Dark List Accent 6" w:semiHidden="0" w:uiPriority="70" w:unhideWhenUsed="0"/>
-    <w:lsdException w:name="Colorful Shading Accent 6" w:semiHidden="0" w:uiPriority="71" w:unhideWhenUsed="0"/>
-    <w:lsdException w:name="Colorful List Accent 6" w:semiHidden="0" w:uiPriority="72" w:unhideWhenUsed="0"/>
-    <w:lsdException w:name="Colorful Grid Accent 6" w:semiHidden="0" w:uiPriority="73" w:unhideWhenUsed="0"/>
-    <w:lsdException w:name="Subtle Emphasis" w:semiHidden="0" w:uiPriority="19" w:unhideWhenUsed="0" w:qFormat="1"/>
-    <w:lsdException w:name="Intense Emphasis" w:semiHidden="0" w:uiPriority="21" w:unhideWhenUsed="0" w:qFormat="1"/>
-    <w:lsdException w:name="Subtle Reference" w:semiHidden="0" w:uiPriority="31" w:unhideWhenUsed="0" w:qFormat="1"/>
-    <w:lsdException w:name="Intense Reference" w:semiHidden="0" w:uiPriority="32" w:unhideWhenUsed="0" w:qFormat="1"/>
-    <w:lsdException w:name="Book Title" w:semiHidden="0" w:uiPriority="33" w:unhideWhenUsed="0" w:qFormat="1"/>
-    <w:lsdException w:name="Bibliography" w:uiPriority="37"/>
-    <w:lsdException w:name="TOC Heading" w:uiPriority="39" w:qFormat="1"/>
-  </w:latentStyles>
-  <w:style w:type="paragraph" w:default="1" w:styleId="Normal">
-    <w:name w:val="Normal"/>
-    <w:qFormat/>
-  </w:style>
-  <w:style w:type="character" w:default="1" w:styleId="DefaultParagraphFont">
-    <w:name w:val="Default Paragraph Font"/>
-    <w:uiPriority w:val="1"/>
-    <w:semiHidden/>
-    <w:unhideWhenUsed/>
-  </w:style>
-  <w:style w:type="table" w:default="1" w:styleId="TableNormal">
-    <w:name w:val="Normal Table"/>
-    <w:uiPriority w:val="99"/>
-    <w:semiHidden/>
-    <w:unhideWhenUsed/>
-    <w:tblPr>
-      <w:tblInd w:w="0" w:type="dxa"/>
-      <w:tblCellMar>
-        <w:top w:w="0" w:type="dxa"/>
-        <w:left w:w="108" w:type="dxa"/>
-        <w:bottom w:w="0" w:type="dxa"/>
-        <w:right w:w="108" w:type="dxa"/>
-      </w:tblCellMar>
-    </w:tblPr>
-  </w:style>
-  <w:style w:type="numbering" w:default="1" w:styleId="NoList">
-    <w:name w:val="No List"/>
-    <w:uiPriority w:val="99"/>
-    <w:semiHidden/>
-    <w:unhideWhenUsed/>
-  </w:style>
-  <w:style w:type="paragraph" w:customStyle="1" w:styleId="218B8E17324B4B2A87CC45DC839CFCDC">
-    <w:name w:val="218B8E17324B4B2A87CC45DC839CFCDC"/>
-    <w:rsid w:val="0012293A"/>
-  </w:style>
-  <w:style w:type="paragraph" w:customStyle="1" w:styleId="983F705756B04957AF6DF9ADF4B8D87D">
-    <w:name w:val="983F705756B04957AF6DF9ADF4B8D87D"/>
-    <w:rsid w:val="0012293A"/>
-  </w:style>
-  <w:style w:type="paragraph" w:customStyle="1" w:styleId="BD34AC897484401BAB437C00D3FD3EEE">
-    <w:name w:val="BD34AC897484401BAB437C00D3FD3EEE"/>
-    <w:rsid w:val="0012293A"/>
-  </w:style>
-  <w:style w:type="paragraph" w:customStyle="1" w:styleId="E012BD16733941B3B3494BDDEFA9F135">
-    <w:name w:val="E012BD16733941B3B3494BDDEFA9F135"/>
-    <w:rsid w:val="0012293A"/>
-  </w:style>
-  <w:style w:type="paragraph" w:customStyle="1" w:styleId="FCDC81558492445A84C878B5993729A4">
-    <w:name w:val="FCDC81558492445A84C878B5993729A4"/>
-    <w:rsid w:val="0012293A"/>
-  </w:style>
-  <w:style w:type="paragraph" w:customStyle="1" w:styleId="AE1FC4A6B9334A0FAC20D20332933D03">
-    <w:name w:val="AE1FC4A6B9334A0FAC20D20332933D03"/>
-    <w:rsid w:val="0012293A"/>
-  </w:style>
-</w:styles>
-</file>
-
-<file path=word/glossary/webSettings.xml><?xml version="1.0" encoding="utf-8"?>
-<w:webSettings xmlns:mc="http://schemas.openxmlformats.org/markup-compatibility/2006" xmlns:r="http://schemas.openxmlformats.org/officeDocument/2006/relationships" xmlns:w="http://schemas.openxmlformats.org/wordprocessingml/2006/main" xmlns:w14="http://schemas.microsoft.com/office/word/2009/2/wordml" mc:Ignorable="w14">
-  <w:optimizeForBrowser/>
-  <w:allowPNG/>
-</w:webSettings>
-</file>
-
 <file path=word/theme/theme1.xml><?xml version="1.0" encoding="utf-8"?>
 <a:theme xmlns:a="http://schemas.openxmlformats.org/drawingml/2006/main" name="Тема Office">
   <a:themeElements>

</xml_diff>